<commit_message>
Added SOPickList - MASTER - DO NOT MODIFY’ changed release to 17.28
</commit_message>
<xml_diff>
--- a/Rootstock ERP/Releases/2017 Summer/Manual Steps/Summer 17 Manual Steps Doc.docx
+++ b/Rootstock ERP/Releases/2017 Summer/Manual Steps/Summer 17 Manual Steps Doc.docx
@@ -8,6 +8,16 @@
           <w:b/>
           <w:sz w:val="40"/>
           <w:szCs w:val="40"/>
+          <w:highlight w:val="green"/>
+        </w:rPr>
+      </w:pPr>
+    </w:p>
+    <w:p>
+      <w:pPr>
+        <w:rPr>
+          <w:b/>
+          <w:sz w:val="40"/>
+          <w:szCs w:val="40"/>
         </w:rPr>
       </w:pPr>
       <w:r>
@@ -17,7 +27,126 @@
           <w:szCs w:val="40"/>
           <w:highlight w:val="green"/>
         </w:rPr>
-        <w:t>Summer 17.24</w:t>
+        <w:t>Summer 17</w:t>
+      </w:r>
+      <w:r>
+        <w:rPr>
+          <w:b/>
+          <w:sz w:val="40"/>
+          <w:szCs w:val="40"/>
+          <w:highlight w:val="green"/>
+        </w:rPr>
+        <w:t>.28</w:t>
+      </w:r>
+      <w:r>
+        <w:rPr>
+          <w:b/>
+          <w:sz w:val="40"/>
+          <w:szCs w:val="40"/>
+        </w:rPr>
+        <w:t xml:space="preserve"> </w:t>
+      </w:r>
+    </w:p>
+    <w:p>
+      <w:bookmarkStart w:id="0" w:name="ExportPackageDetailPage:theForm:versionD"/>
+      <w:r>
+        <w:t xml:space="preserve">17.28 - </w:t>
+      </w:r>
+      <w:hyperlink r:id="rId6" w:history="1">
+        <w:r>
+          <w:rPr>
+            <w:rStyle w:val="Hyperlink"/>
+            <w:rFonts w:ascii="Arial" w:hAnsi="Arial" w:cs="Arial"/>
+            <w:color w:val="015BA7"/>
+            <w:sz w:val="18"/>
+            <w:szCs w:val="18"/>
+            <w:shd w:val="clear" w:color="auto" w:fill="FFFFFF"/>
+          </w:rPr>
+          <w:t>https://login.salesforce.com/packaging/installPackage.apexp?p0=04t0B000000A2FV</w:t>
+        </w:r>
+      </w:hyperlink>
+      <w:bookmarkEnd w:id="0"/>
+    </w:p>
+    <w:p>
+      <w:pPr>
+        <w:rPr>
+          <w:b/>
+        </w:rPr>
+      </w:pPr>
+      <w:r>
+        <w:rPr>
+          <w:rFonts w:ascii="Arial" w:hAnsi="Arial" w:cs="Arial"/>
+          <w:sz w:val="18"/>
+          <w:szCs w:val="18"/>
+          <w:shd w:val="clear" w:color="auto" w:fill="FFFFFF"/>
+        </w:rPr>
+        <w:t xml:space="preserve">17.28 - </w:t>
+      </w:r>
+      <w:bookmarkStart w:id="1" w:name="_GoBack"/>
+      <w:bookmarkEnd w:id="1"/>
+      <w:r>
+        <w:rPr>
+          <w:rFonts w:ascii="Arial" w:hAnsi="Arial" w:cs="Arial"/>
+          <w:sz w:val="18"/>
+          <w:szCs w:val="18"/>
+          <w:shd w:val="clear" w:color="auto" w:fill="FFFFFF"/>
+        </w:rPr>
+        <w:fldChar w:fldCharType="begin"/>
+      </w:r>
+      <w:r>
+        <w:rPr>
+          <w:rFonts w:ascii="Arial" w:hAnsi="Arial" w:cs="Arial"/>
+          <w:sz w:val="18"/>
+          <w:szCs w:val="18"/>
+          <w:shd w:val="clear" w:color="auto" w:fill="FFFFFF"/>
+        </w:rPr>
+        <w:instrText xml:space="preserve"> HYPERLINK "</w:instrText>
+      </w:r>
+      <w:r>
+        <w:rPr>
+          <w:rFonts w:ascii="Arial" w:hAnsi="Arial" w:cs="Arial"/>
+          <w:sz w:val="18"/>
+          <w:szCs w:val="18"/>
+          <w:shd w:val="clear" w:color="auto" w:fill="FFFFFF"/>
+        </w:rPr>
+        <w:instrText>https://test.salesforce.com/packaging/installPackage.apexp?p0=04t0B000000A2FV</w:instrText>
+      </w:r>
+      <w:r>
+        <w:rPr>
+          <w:rFonts w:ascii="Arial" w:hAnsi="Arial" w:cs="Arial"/>
+          <w:sz w:val="18"/>
+          <w:szCs w:val="18"/>
+          <w:shd w:val="clear" w:color="auto" w:fill="FFFFFF"/>
+        </w:rPr>
+        <w:instrText xml:space="preserve">" </w:instrText>
+      </w:r>
+      <w:r>
+        <w:rPr>
+          <w:rFonts w:ascii="Arial" w:hAnsi="Arial" w:cs="Arial"/>
+          <w:sz w:val="18"/>
+          <w:szCs w:val="18"/>
+          <w:shd w:val="clear" w:color="auto" w:fill="FFFFFF"/>
+        </w:rPr>
+        <w:fldChar w:fldCharType="separate"/>
+      </w:r>
+      <w:r>
+        <w:rPr>
+          <w:rStyle w:val="Hyperlink"/>
+          <w:rFonts w:ascii="Arial" w:hAnsi="Arial" w:cs="Arial"/>
+          <w:sz w:val="18"/>
+          <w:szCs w:val="18"/>
+          <w:shd w:val="clear" w:color="auto" w:fill="FFFFFF"/>
+        </w:rPr>
+        <w:t>https://test.salesforce.com/packaging/installPackage.apexp?p0=04t0B000000A2FV</w:t>
+      </w:r>
+      <w:r>
+        <w:rPr>
+          <w:rFonts w:ascii="Arial" w:hAnsi="Arial" w:cs="Arial"/>
+          <w:sz w:val="18"/>
+          <w:szCs w:val="18"/>
+          <w:shd w:val="clear" w:color="auto" w:fill="FFFFFF"/>
+        </w:rPr>
+        <w:fldChar w:fldCharType="end"/>
       </w:r>
     </w:p>
     <w:p>
@@ -725,6 +854,7 @@
     </w:p>
     <w:p>
       <w:r>
+        <w:lastRenderedPageBreak/>
         <w:t xml:space="preserve">Add </w:t>
       </w:r>
       <w:r>
@@ -818,7 +948,6 @@
         <w:spacing w:line="259" w:lineRule="auto"/>
       </w:pPr>
       <w:r>
-        <w:lastRenderedPageBreak/>
         <w:t>‘</w:t>
       </w:r>
       <w:proofErr w:type="spellStart"/>
@@ -911,10 +1040,7 @@
         <w:t xml:space="preserve">Move </w:t>
       </w:r>
       <w:r>
-        <w:t>Z_OBSOLETE</w:t>
-      </w:r>
-      <w:r>
-        <w:t xml:space="preserve"> </w:t>
+        <w:t xml:space="preserve">Z_OBSOLETE </w:t>
       </w:r>
       <w:r>
         <w:t xml:space="preserve"> </w:t>
@@ -1126,8 +1252,6 @@
         </w:numPr>
         <w:spacing w:line="259" w:lineRule="auto"/>
       </w:pPr>
-      <w:bookmarkStart w:id="0" w:name="_GoBack"/>
-      <w:bookmarkEnd w:id="0"/>
       <w:r>
         <w:t>Run 15338.txt</w:t>
       </w:r>
@@ -1180,6 +1304,57 @@
       </w:pPr>
       <w:r>
         <w:t>Run 17912_menu.txt</w:t>
+      </w:r>
+    </w:p>
+    <w:p>
+      <w:pPr>
+        <w:pStyle w:val="ListParagraph"/>
+        <w:numPr>
+          <w:ilvl w:val="0"/>
+          <w:numId w:val="1"/>
+        </w:numPr>
+      </w:pPr>
+      <w:r>
+        <w:t>Ticket #15338</w:t>
+      </w:r>
+    </w:p>
+    <w:p>
+      <w:pPr>
+        <w:pStyle w:val="ListParagraph"/>
+        <w:numPr>
+          <w:ilvl w:val="1"/>
+          <w:numId w:val="1"/>
+        </w:numPr>
+      </w:pPr>
+      <w:r>
+        <w:t>Copy dev-</w:t>
+      </w:r>
+      <w:proofErr w:type="spellStart"/>
+      <w:r>
+        <w:t>qa</w:t>
+      </w:r>
+      <w:proofErr w:type="spellEnd"/>
+      <w:r>
+        <w:t>-</w:t>
+      </w:r>
+      <w:proofErr w:type="spellStart"/>
+      <w:r>
+        <w:t>ff</w:t>
+      </w:r>
+      <w:proofErr w:type="spellEnd"/>
+      <w:r>
+        <w:t xml:space="preserve"> version of ‘</w:t>
+      </w:r>
+      <w:proofErr w:type="spellStart"/>
+      <w:r>
+        <w:t>SOPickList</w:t>
+      </w:r>
+      <w:proofErr w:type="spellEnd"/>
+      <w:r>
+        <w:t xml:space="preserve"> - MASTER - DO NOT MODIFY’ email template and replace target org version of ‘SO Picklist’</w:t>
+      </w:r>
+      <w:r>
+        <w:t xml:space="preserve"> (similar to how we handle email templates for new installations)</w:t>
       </w:r>
     </w:p>
     <w:sectPr>
@@ -2138,6 +2313,17 @@
       <w:contextualSpacing/>
     </w:pPr>
   </w:style>
+  <w:style w:type="character" w:styleId="Hyperlink">
+    <w:name w:val="Hyperlink"/>
+    <w:basedOn w:val="DefaultParagraphFont"/>
+    <w:uiPriority w:val="99"/>
+    <w:unhideWhenUsed/>
+    <w:rsid w:val="00C522F2"/>
+    <w:rPr>
+      <w:color w:val="0000FF"/>
+      <w:u w:val="single"/>
+    </w:rPr>
+  </w:style>
 </w:styles>
 </file>
 
@@ -2342,6 +2528,17 @@
       <w:ind w:left="720"/>
       <w:contextualSpacing/>
     </w:pPr>
+  </w:style>
+  <w:style w:type="character" w:styleId="Hyperlink">
+    <w:name w:val="Hyperlink"/>
+    <w:basedOn w:val="DefaultParagraphFont"/>
+    <w:uiPriority w:val="99"/>
+    <w:unhideWhenUsed/>
+    <w:rsid w:val="00C522F2"/>
+    <w:rPr>
+      <w:color w:val="0000FF"/>
+      <w:u w:val="single"/>
+    </w:rPr>
   </w:style>
 </w:styles>
 </file>

</xml_diff>

<commit_message>
Formatting for 14806 was messed up
</commit_message>
<xml_diff>
--- a/Rootstock ERP/Releases/2017 Summer/Manual Steps/Summer 17 Manual Steps Doc.docx
+++ b/Rootstock ERP/Releases/2017 Summer/Manual Steps/Summer 17 Manual Steps Doc.docx
@@ -1,6 +1,6 @@
 
 <file path=word/document.xml><?xml version="1.0" encoding="utf-8"?>
-<w:document xmlns:wpc="http://schemas.microsoft.com/office/word/2010/wordprocessingCanvas" xmlns:mc="http://schemas.openxmlformats.org/markup-compatibility/2006" xmlns:o="urn:schemas-microsoft-com:office:office" xmlns:r="http://schemas.openxmlformats.org/officeDocument/2006/relationships" xmlns:m="http://schemas.openxmlformats.org/officeDocument/2006/math" xmlns:v="urn:schemas-microsoft-com:vml" xmlns:wp14="http://schemas.microsoft.com/office/word/2010/wordprocessingDrawing" xmlns:wp="http://schemas.openxmlformats.org/drawingml/2006/wordprocessingDrawing" xmlns:w10="urn:schemas-microsoft-com:office:word" xmlns:w="http://schemas.openxmlformats.org/wordprocessingml/2006/main" xmlns:w14="http://schemas.microsoft.com/office/word/2010/wordml" xmlns:w15="http://schemas.microsoft.com/office/word/2012/wordml" xmlns:wpg="http://schemas.microsoft.com/office/word/2010/wordprocessingGroup" xmlns:wpi="http://schemas.microsoft.com/office/word/2010/wordprocessingInk" xmlns:wne="http://schemas.microsoft.com/office/word/2006/wordml" xmlns:wps="http://schemas.microsoft.com/office/word/2010/wordprocessingShape" mc:Ignorable="w14 w15 wp14">
+<w:document xmlns:wpc="http://schemas.microsoft.com/office/word/2010/wordprocessingCanvas" xmlns:mc="http://schemas.openxmlformats.org/markup-compatibility/2006" xmlns:o="urn:schemas-microsoft-com:office:office" xmlns:r="http://schemas.openxmlformats.org/officeDocument/2006/relationships" xmlns:m="http://schemas.openxmlformats.org/officeDocument/2006/math" xmlns:v="urn:schemas-microsoft-com:vml" xmlns:wp14="http://schemas.microsoft.com/office/word/2010/wordprocessingDrawing" xmlns:wp="http://schemas.openxmlformats.org/drawingml/2006/wordprocessingDrawing" xmlns:w10="urn:schemas-microsoft-com:office:word" xmlns:w="http://schemas.openxmlformats.org/wordprocessingml/2006/main" xmlns:w14="http://schemas.microsoft.com/office/word/2010/wordml" xmlns:wpg="http://schemas.microsoft.com/office/word/2010/wordprocessingGroup" xmlns:wpi="http://schemas.microsoft.com/office/word/2010/wordprocessingInk" xmlns:wne="http://schemas.microsoft.com/office/word/2006/wordml" xmlns:wps="http://schemas.microsoft.com/office/word/2010/wordprocessingShape" mc:Ignorable="w14 wp14">
   <w:body>
     <w:p>
       <w:pPr>
@@ -73,7 +73,7 @@
         </w:rPr>
         <w:t xml:space="preserve">17.28.1 - </w:t>
       </w:r>
-      <w:hyperlink r:id="rId5" w:history="1">
+      <w:hyperlink r:id="rId6" w:history="1">
         <w:r>
           <w:rPr>
             <w:rStyle w:val="Hyperlink"/>
@@ -1360,6 +1360,8 @@
           <w:numId w:val="17"/>
         </w:numPr>
       </w:pPr>
+      <w:bookmarkStart w:id="1" w:name="_GoBack"/>
+      <w:bookmarkEnd w:id="1"/>
       <w:r>
         <w:lastRenderedPageBreak/>
         <w:t xml:space="preserve"> ‘</w:t>
@@ -1374,11 +1376,14 @@
       <w:pPr>
         <w:pStyle w:val="ListParagraph"/>
         <w:numPr>
-          <w:ilvl w:val="3"/>
+          <w:ilvl w:val="6"/>
           <w:numId w:val="17"/>
         </w:numPr>
       </w:pPr>
       <w:r>
+        <w:t xml:space="preserve">Add pick list value: </w:t>
+      </w:r>
+      <w:r>
         <w:t>‘Authorization Cancelled</w:t>
       </w:r>
     </w:p>
@@ -1386,7 +1391,7 @@
       <w:pPr>
         <w:pStyle w:val="ListParagraph"/>
         <w:numPr>
-          <w:ilvl w:val="4"/>
+          <w:ilvl w:val="6"/>
           <w:numId w:val="17"/>
         </w:numPr>
         <w:rPr>
@@ -1409,7 +1414,10 @@
         </w:numPr>
       </w:pPr>
       <w:r>
-        <w:t>Remove ‘New’ button from list view</w:t>
+        <w:t xml:space="preserve">Remove ‘New’ button from </w:t>
+      </w:r>
+      <w:r>
+        <w:t>Sales Order Payments List View</w:t>
       </w:r>
     </w:p>
     <w:p>
@@ -1441,7 +1449,10 @@
         </w:numPr>
       </w:pPr>
       <w:r>
-        <w:t>Remove ‘New’ button from list view</w:t>
+        <w:t xml:space="preserve">Remove ‘New’ button from </w:t>
+      </w:r>
+      <w:r>
+        <w:t>Sales Invoice Payments List View</w:t>
       </w:r>
     </w:p>
     <w:p>
@@ -1762,8 +1773,6 @@
       <w:r>
         <w:t>test</w:t>
       </w:r>
-      <w:bookmarkStart w:id="1" w:name="_GoBack"/>
-      <w:bookmarkEnd w:id="1"/>
       <w:r>
         <w:t>.salesforce.com/packaging/installPackage.apexp?p0=04t0B000000gSeJ</w:t>
       </w:r>
@@ -1878,8 +1887,8 @@
 </file>
 
 <file path=word/numbering.xml><?xml version="1.0" encoding="utf-8"?>
-<w:numbering xmlns:wpc="http://schemas.microsoft.com/office/word/2010/wordprocessingCanvas" xmlns:mc="http://schemas.openxmlformats.org/markup-compatibility/2006" xmlns:o="urn:schemas-microsoft-com:office:office" xmlns:r="http://schemas.openxmlformats.org/officeDocument/2006/relationships" xmlns:m="http://schemas.openxmlformats.org/officeDocument/2006/math" xmlns:v="urn:schemas-microsoft-com:vml" xmlns:wp14="http://schemas.microsoft.com/office/word/2010/wordprocessingDrawing" xmlns:wp="http://schemas.openxmlformats.org/drawingml/2006/wordprocessingDrawing" xmlns:w10="urn:schemas-microsoft-com:office:word" xmlns:w="http://schemas.openxmlformats.org/wordprocessingml/2006/main" xmlns:w14="http://schemas.microsoft.com/office/word/2010/wordml" xmlns:w15="http://schemas.microsoft.com/office/word/2012/wordml" xmlns:wpg="http://schemas.microsoft.com/office/word/2010/wordprocessingGroup" xmlns:wpi="http://schemas.microsoft.com/office/word/2010/wordprocessingInk" xmlns:wne="http://schemas.microsoft.com/office/word/2006/wordml" xmlns:wps="http://schemas.microsoft.com/office/word/2010/wordprocessingShape" mc:Ignorable="w14 w15 wp14">
-  <w:abstractNum w:abstractNumId="0" w15:restartNumberingAfterBreak="0">
+<w:numbering xmlns:wpc="http://schemas.microsoft.com/office/word/2010/wordprocessingCanvas" xmlns:mc="http://schemas.openxmlformats.org/markup-compatibility/2006" xmlns:o="urn:schemas-microsoft-com:office:office" xmlns:r="http://schemas.openxmlformats.org/officeDocument/2006/relationships" xmlns:m="http://schemas.openxmlformats.org/officeDocument/2006/math" xmlns:v="urn:schemas-microsoft-com:vml" xmlns:wp14="http://schemas.microsoft.com/office/word/2010/wordprocessingDrawing" xmlns:wp="http://schemas.openxmlformats.org/drawingml/2006/wordprocessingDrawing" xmlns:w10="urn:schemas-microsoft-com:office:word" xmlns:w="http://schemas.openxmlformats.org/wordprocessingml/2006/main" xmlns:w14="http://schemas.microsoft.com/office/word/2010/wordml" xmlns:wpg="http://schemas.microsoft.com/office/word/2010/wordprocessingGroup" xmlns:wpi="http://schemas.microsoft.com/office/word/2010/wordprocessingInk" xmlns:wne="http://schemas.microsoft.com/office/word/2006/wordml" xmlns:wps="http://schemas.microsoft.com/office/word/2010/wordprocessingShape" mc:Ignorable="w14 wp14">
+  <w:abstractNum w:abstractNumId="0">
     <w:nsid w:val="0C681941"/>
     <w:multiLevelType w:val="hybridMultilevel"/>
     <w:tmpl w:val="22C65628"/>
@@ -1965,7 +1974,7 @@
       </w:pPr>
     </w:lvl>
   </w:abstractNum>
-  <w:abstractNum w:abstractNumId="1" w15:restartNumberingAfterBreak="0">
+  <w:abstractNum w:abstractNumId="1">
     <w:nsid w:val="148C01B3"/>
     <w:multiLevelType w:val="hybridMultilevel"/>
     <w:tmpl w:val="0270D100"/>
@@ -2051,7 +2060,7 @@
       </w:pPr>
     </w:lvl>
   </w:abstractNum>
-  <w:abstractNum w:abstractNumId="2" w15:restartNumberingAfterBreak="0">
+  <w:abstractNum w:abstractNumId="2">
     <w:nsid w:val="1BE672C4"/>
     <w:multiLevelType w:val="hybridMultilevel"/>
     <w:tmpl w:val="ED36F00A"/>
@@ -2137,7 +2146,7 @@
       </w:pPr>
     </w:lvl>
   </w:abstractNum>
-  <w:abstractNum w:abstractNumId="3" w15:restartNumberingAfterBreak="0">
+  <w:abstractNum w:abstractNumId="3">
     <w:nsid w:val="2A5C58F2"/>
     <w:multiLevelType w:val="hybridMultilevel"/>
     <w:tmpl w:val="8222F220"/>
@@ -2223,7 +2232,7 @@
       </w:pPr>
     </w:lvl>
   </w:abstractNum>
-  <w:abstractNum w:abstractNumId="4" w15:restartNumberingAfterBreak="0">
+  <w:abstractNum w:abstractNumId="4">
     <w:nsid w:val="2CCC57C3"/>
     <w:multiLevelType w:val="hybridMultilevel"/>
     <w:tmpl w:val="CA9A1650"/>
@@ -2309,7 +2318,7 @@
       </w:pPr>
     </w:lvl>
   </w:abstractNum>
-  <w:abstractNum w:abstractNumId="5" w15:restartNumberingAfterBreak="0">
+  <w:abstractNum w:abstractNumId="5">
     <w:nsid w:val="3D911626"/>
     <w:multiLevelType w:val="hybridMultilevel"/>
     <w:tmpl w:val="A72A98D8"/>
@@ -2422,7 +2431,7 @@
       </w:rPr>
     </w:lvl>
   </w:abstractNum>
-  <w:abstractNum w:abstractNumId="6" w15:restartNumberingAfterBreak="0">
+  <w:abstractNum w:abstractNumId="6">
     <w:nsid w:val="4D754444"/>
     <w:multiLevelType w:val="hybridMultilevel"/>
     <w:tmpl w:val="288CC9EE"/>
@@ -2508,7 +2517,7 @@
       </w:pPr>
     </w:lvl>
   </w:abstractNum>
-  <w:abstractNum w:abstractNumId="7" w15:restartNumberingAfterBreak="0">
+  <w:abstractNum w:abstractNumId="7">
     <w:nsid w:val="6511773A"/>
     <w:multiLevelType w:val="hybridMultilevel"/>
     <w:tmpl w:val="4BA098C8"/>
@@ -2594,7 +2603,7 @@
       </w:pPr>
     </w:lvl>
   </w:abstractNum>
-  <w:abstractNum w:abstractNumId="8" w15:restartNumberingAfterBreak="0">
+  <w:abstractNum w:abstractNumId="8">
     <w:nsid w:val="6C106FFC"/>
     <w:multiLevelType w:val="hybridMultilevel"/>
     <w:tmpl w:val="D3CE23CE"/>
@@ -2924,7 +2933,7 @@
 </file>
 
 <file path=word/styles.xml><?xml version="1.0" encoding="utf-8"?>
-<w:styles xmlns:mc="http://schemas.openxmlformats.org/markup-compatibility/2006" xmlns:r="http://schemas.openxmlformats.org/officeDocument/2006/relationships" xmlns:w="http://schemas.openxmlformats.org/wordprocessingml/2006/main" xmlns:w14="http://schemas.microsoft.com/office/word/2010/wordml" xmlns:w15="http://schemas.microsoft.com/office/word/2012/wordml" mc:Ignorable="w14 w15">
+<w:styles xmlns:mc="http://schemas.openxmlformats.org/markup-compatibility/2006" xmlns:r="http://schemas.openxmlformats.org/officeDocument/2006/relationships" xmlns:w="http://schemas.openxmlformats.org/wordprocessingml/2006/main" xmlns:w14="http://schemas.microsoft.com/office/word/2010/wordml" mc:Ignorable="w14">
   <w:docDefaults>
     <w:rPrDefault>
       <w:rPr>
@@ -2940,378 +2949,360 @@
       </w:pPr>
     </w:pPrDefault>
   </w:docDefaults>
-  <w:latentStyles w:defLockedState="0" w:defUIPriority="99" w:defSemiHidden="0" w:defUnhideWhenUsed="0" w:defQFormat="0" w:count="371">
-    <w:lsdException w:name="Normal" w:uiPriority="0" w:qFormat="1"/>
-    <w:lsdException w:name="heading 1" w:uiPriority="9" w:qFormat="1"/>
-    <w:lsdException w:name="heading 2" w:semiHidden="1" w:uiPriority="9" w:unhideWhenUsed="1" w:qFormat="1"/>
-    <w:lsdException w:name="heading 3" w:semiHidden="1" w:uiPriority="9" w:unhideWhenUsed="1" w:qFormat="1"/>
-    <w:lsdException w:name="heading 4" w:semiHidden="1" w:uiPriority="9" w:unhideWhenUsed="1" w:qFormat="1"/>
-    <w:lsdException w:name="heading 5" w:semiHidden="1" w:uiPriority="9" w:unhideWhenUsed="1" w:qFormat="1"/>
-    <w:lsdException w:name="heading 6" w:semiHidden="1" w:uiPriority="9" w:unhideWhenUsed="1" w:qFormat="1"/>
-    <w:lsdException w:name="heading 7" w:semiHidden="1" w:uiPriority="9" w:unhideWhenUsed="1" w:qFormat="1"/>
-    <w:lsdException w:name="heading 8" w:semiHidden="1" w:uiPriority="9" w:unhideWhenUsed="1" w:qFormat="1"/>
-    <w:lsdException w:name="heading 9" w:semiHidden="1" w:uiPriority="9" w:unhideWhenUsed="1" w:qFormat="1"/>
-    <w:lsdException w:name="index 1" w:semiHidden="1" w:unhideWhenUsed="1"/>
-    <w:lsdException w:name="index 2" w:semiHidden="1" w:unhideWhenUsed="1"/>
-    <w:lsdException w:name="index 3" w:semiHidden="1" w:unhideWhenUsed="1"/>
-    <w:lsdException w:name="index 4" w:semiHidden="1" w:unhideWhenUsed="1"/>
-    <w:lsdException w:name="index 5" w:semiHidden="1" w:unhideWhenUsed="1"/>
-    <w:lsdException w:name="index 6" w:semiHidden="1" w:unhideWhenUsed="1"/>
-    <w:lsdException w:name="index 7" w:semiHidden="1" w:unhideWhenUsed="1"/>
-    <w:lsdException w:name="index 8" w:semiHidden="1" w:unhideWhenUsed="1"/>
-    <w:lsdException w:name="index 9" w:semiHidden="1" w:unhideWhenUsed="1"/>
-    <w:lsdException w:name="toc 1" w:semiHidden="1" w:uiPriority="39" w:unhideWhenUsed="1"/>
-    <w:lsdException w:name="toc 2" w:semiHidden="1" w:uiPriority="39" w:unhideWhenUsed="1"/>
-    <w:lsdException w:name="toc 3" w:semiHidden="1" w:uiPriority="39" w:unhideWhenUsed="1"/>
-    <w:lsdException w:name="toc 4" w:semiHidden="1" w:uiPriority="39" w:unhideWhenUsed="1"/>
-    <w:lsdException w:name="toc 5" w:semiHidden="1" w:uiPriority="39" w:unhideWhenUsed="1"/>
-    <w:lsdException w:name="toc 6" w:semiHidden="1" w:uiPriority="39" w:unhideWhenUsed="1"/>
-    <w:lsdException w:name="toc 7" w:semiHidden="1" w:uiPriority="39" w:unhideWhenUsed="1"/>
-    <w:lsdException w:name="toc 8" w:semiHidden="1" w:uiPriority="39" w:unhideWhenUsed="1"/>
-    <w:lsdException w:name="toc 9" w:semiHidden="1" w:uiPriority="39" w:unhideWhenUsed="1"/>
-    <w:lsdException w:name="Normal Indent" w:semiHidden="1" w:unhideWhenUsed="1"/>
-    <w:lsdException w:name="footnote text" w:semiHidden="1" w:unhideWhenUsed="1"/>
-    <w:lsdException w:name="annotation text" w:semiHidden="1" w:unhideWhenUsed="1"/>
-    <w:lsdException w:name="header" w:semiHidden="1" w:unhideWhenUsed="1"/>
-    <w:lsdException w:name="footer" w:semiHidden="1" w:unhideWhenUsed="1"/>
-    <w:lsdException w:name="index heading" w:semiHidden="1" w:unhideWhenUsed="1"/>
-    <w:lsdException w:name="caption" w:semiHidden="1" w:uiPriority="35" w:unhideWhenUsed="1" w:qFormat="1"/>
-    <w:lsdException w:name="table of figures" w:semiHidden="1" w:unhideWhenUsed="1"/>
-    <w:lsdException w:name="envelope address" w:semiHidden="1" w:unhideWhenUsed="1"/>
-    <w:lsdException w:name="envelope return" w:semiHidden="1" w:unhideWhenUsed="1"/>
-    <w:lsdException w:name="footnote reference" w:semiHidden="1" w:unhideWhenUsed="1"/>
-    <w:lsdException w:name="annotation reference" w:semiHidden="1" w:unhideWhenUsed="1"/>
-    <w:lsdException w:name="line number" w:semiHidden="1" w:unhideWhenUsed="1"/>
-    <w:lsdException w:name="page number" w:semiHidden="1" w:unhideWhenUsed="1"/>
-    <w:lsdException w:name="endnote reference" w:semiHidden="1" w:unhideWhenUsed="1"/>
-    <w:lsdException w:name="endnote text" w:semiHidden="1" w:unhideWhenUsed="1"/>
-    <w:lsdException w:name="table of authorities" w:semiHidden="1" w:unhideWhenUsed="1"/>
-    <w:lsdException w:name="macro" w:semiHidden="1" w:unhideWhenUsed="1"/>
-    <w:lsdException w:name="toa heading" w:semiHidden="1" w:unhideWhenUsed="1"/>
-    <w:lsdException w:name="List" w:semiHidden="1" w:unhideWhenUsed="1"/>
-    <w:lsdException w:name="List Bullet" w:semiHidden="1" w:unhideWhenUsed="1"/>
-    <w:lsdException w:name="List Number" w:semiHidden="1" w:unhideWhenUsed="1"/>
-    <w:lsdException w:name="List 2" w:semiHidden="1" w:unhideWhenUsed="1"/>
-    <w:lsdException w:name="List 3" w:semiHidden="1" w:unhideWhenUsed="1"/>
-    <w:lsdException w:name="List 4" w:semiHidden="1" w:unhideWhenUsed="1"/>
-    <w:lsdException w:name="List 5" w:semiHidden="1" w:unhideWhenUsed="1"/>
-    <w:lsdException w:name="List Bullet 2" w:semiHidden="1" w:unhideWhenUsed="1"/>
-    <w:lsdException w:name="List Bullet 3" w:semiHidden="1" w:unhideWhenUsed="1"/>
-    <w:lsdException w:name="List Bullet 4" w:semiHidden="1" w:unhideWhenUsed="1"/>
-    <w:lsdException w:name="List Bullet 5" w:semiHidden="1" w:unhideWhenUsed="1"/>
-    <w:lsdException w:name="List Number 2" w:semiHidden="1" w:unhideWhenUsed="1"/>
-    <w:lsdException w:name="List Number 3" w:semiHidden="1" w:unhideWhenUsed="1"/>
-    <w:lsdException w:name="List Number 4" w:semiHidden="1" w:unhideWhenUsed="1"/>
-    <w:lsdException w:name="List Number 5" w:semiHidden="1" w:unhideWhenUsed="1"/>
-    <w:lsdException w:name="Title" w:uiPriority="10" w:qFormat="1"/>
-    <w:lsdException w:name="Closing" w:semiHidden="1" w:unhideWhenUsed="1"/>
-    <w:lsdException w:name="Signature" w:semiHidden="1" w:unhideWhenUsed="1"/>
-    <w:lsdException w:name="Default Paragraph Font" w:semiHidden="1" w:uiPriority="1" w:unhideWhenUsed="1"/>
-    <w:lsdException w:name="Body Text" w:semiHidden="1" w:unhideWhenUsed="1"/>
-    <w:lsdException w:name="Body Text Indent" w:semiHidden="1" w:unhideWhenUsed="1"/>
-    <w:lsdException w:name="List Continue" w:semiHidden="1" w:unhideWhenUsed="1"/>
-    <w:lsdException w:name="List Continue 2" w:semiHidden="1" w:unhideWhenUsed="1"/>
-    <w:lsdException w:name="List Continue 3" w:semiHidden="1" w:unhideWhenUsed="1"/>
-    <w:lsdException w:name="List Continue 4" w:semiHidden="1" w:unhideWhenUsed="1"/>
-    <w:lsdException w:name="List Continue 5" w:semiHidden="1" w:unhideWhenUsed="1"/>
-    <w:lsdException w:name="Message Header" w:semiHidden="1" w:unhideWhenUsed="1"/>
-    <w:lsdException w:name="Subtitle" w:uiPriority="11" w:qFormat="1"/>
-    <w:lsdException w:name="Salutation" w:semiHidden="1" w:unhideWhenUsed="1"/>
-    <w:lsdException w:name="Date" w:semiHidden="1" w:unhideWhenUsed="1"/>
-    <w:lsdException w:name="Body Text First Indent" w:semiHidden="1" w:unhideWhenUsed="1"/>
-    <w:lsdException w:name="Body Text First Indent 2" w:semiHidden="1" w:unhideWhenUsed="1"/>
-    <w:lsdException w:name="Note Heading" w:semiHidden="1" w:unhideWhenUsed="1"/>
-    <w:lsdException w:name="Body Text 2" w:semiHidden="1" w:unhideWhenUsed="1"/>
-    <w:lsdException w:name="Body Text 3" w:semiHidden="1" w:unhideWhenUsed="1"/>
-    <w:lsdException w:name="Body Text Indent 2" w:semiHidden="1" w:unhideWhenUsed="1"/>
-    <w:lsdException w:name="Body Text Indent 3" w:semiHidden="1" w:unhideWhenUsed="1"/>
-    <w:lsdException w:name="Block Text" w:semiHidden="1" w:unhideWhenUsed="1"/>
-    <w:lsdException w:name="Hyperlink" w:semiHidden="1" w:unhideWhenUsed="1"/>
-    <w:lsdException w:name="FollowedHyperlink" w:semiHidden="1" w:unhideWhenUsed="1"/>
-    <w:lsdException w:name="Strong" w:uiPriority="22" w:qFormat="1"/>
-    <w:lsdException w:name="Emphasis" w:uiPriority="20" w:qFormat="1"/>
-    <w:lsdException w:name="Document Map" w:semiHidden="1" w:unhideWhenUsed="1"/>
-    <w:lsdException w:name="Plain Text" w:semiHidden="1" w:unhideWhenUsed="1"/>
-    <w:lsdException w:name="E-mail Signature" w:semiHidden="1" w:unhideWhenUsed="1"/>
-    <w:lsdException w:name="HTML Top of Form" w:semiHidden="1" w:unhideWhenUsed="1"/>
-    <w:lsdException w:name="HTML Bottom of Form" w:semiHidden="1" w:unhideWhenUsed="1"/>
-    <w:lsdException w:name="Normal (Web)" w:semiHidden="1" w:unhideWhenUsed="1"/>
-    <w:lsdException w:name="HTML Acronym" w:semiHidden="1" w:unhideWhenUsed="1"/>
-    <w:lsdException w:name="HTML Address" w:semiHidden="1" w:unhideWhenUsed="1"/>
-    <w:lsdException w:name="HTML Cite" w:semiHidden="1" w:unhideWhenUsed="1"/>
-    <w:lsdException w:name="HTML Code" w:semiHidden="1" w:unhideWhenUsed="1"/>
-    <w:lsdException w:name="HTML Definition" w:semiHidden="1" w:unhideWhenUsed="1"/>
-    <w:lsdException w:name="HTML Keyboard" w:semiHidden="1" w:unhideWhenUsed="1"/>
-    <w:lsdException w:name="HTML Preformatted" w:semiHidden="1" w:unhideWhenUsed="1"/>
-    <w:lsdException w:name="HTML Sample" w:semiHidden="1" w:unhideWhenUsed="1"/>
-    <w:lsdException w:name="HTML Typewriter" w:semiHidden="1" w:unhideWhenUsed="1"/>
-    <w:lsdException w:name="HTML Variable" w:semiHidden="1" w:unhideWhenUsed="1"/>
-    <w:lsdException w:name="Normal Table" w:semiHidden="1" w:unhideWhenUsed="1"/>
-    <w:lsdException w:name="annotation subject" w:semiHidden="1" w:unhideWhenUsed="1"/>
-    <w:lsdException w:name="No List" w:semiHidden="1" w:unhideWhenUsed="1"/>
-    <w:lsdException w:name="Outline List 1" w:semiHidden="1" w:unhideWhenUsed="1"/>
-    <w:lsdException w:name="Outline List 2" w:semiHidden="1" w:unhideWhenUsed="1"/>
-    <w:lsdException w:name="Outline List 3" w:semiHidden="1" w:unhideWhenUsed="1"/>
-    <w:lsdException w:name="Table Simple 1" w:semiHidden="1" w:unhideWhenUsed="1"/>
-    <w:lsdException w:name="Table Simple 2" w:semiHidden="1" w:unhideWhenUsed="1"/>
-    <w:lsdException w:name="Table Simple 3" w:semiHidden="1" w:unhideWhenUsed="1"/>
-    <w:lsdException w:name="Table Classic 1" w:semiHidden="1" w:unhideWhenUsed="1"/>
-    <w:lsdException w:name="Table Classic 2" w:semiHidden="1" w:unhideWhenUsed="1"/>
-    <w:lsdException w:name="Table Classic 3" w:semiHidden="1" w:unhideWhenUsed="1"/>
-    <w:lsdException w:name="Table Classic 4" w:semiHidden="1" w:unhideWhenUsed="1"/>
-    <w:lsdException w:name="Table Colorful 1" w:semiHidden="1" w:unhideWhenUsed="1"/>
-    <w:lsdException w:name="Table Colorful 2" w:semiHidden="1" w:unhideWhenUsed="1"/>
-    <w:lsdException w:name="Table Colorful 3" w:semiHidden="1" w:unhideWhenUsed="1"/>
-    <w:lsdException w:name="Table Columns 1" w:semiHidden="1" w:unhideWhenUsed="1"/>
-    <w:lsdException w:name="Table Columns 2" w:semiHidden="1" w:unhideWhenUsed="1"/>
-    <w:lsdException w:name="Table Columns 3" w:semiHidden="1" w:unhideWhenUsed="1"/>
-    <w:lsdException w:name="Table Columns 4" w:semiHidden="1" w:unhideWhenUsed="1"/>
-    <w:lsdException w:name="Table Columns 5" w:semiHidden="1" w:unhideWhenUsed="1"/>
-    <w:lsdException w:name="Table Grid 1" w:semiHidden="1" w:unhideWhenUsed="1"/>
-    <w:lsdException w:name="Table Grid 2" w:semiHidden="1" w:unhideWhenUsed="1"/>
-    <w:lsdException w:name="Table Grid 3" w:semiHidden="1" w:unhideWhenUsed="1"/>
-    <w:lsdException w:name="Table Grid 4" w:semiHidden="1" w:unhideWhenUsed="1"/>
-    <w:lsdException w:name="Table Grid 5" w:semiHidden="1" w:unhideWhenUsed="1"/>
-    <w:lsdException w:name="Table Grid 6" w:semiHidden="1" w:unhideWhenUsed="1"/>
-    <w:lsdException w:name="Table Grid 7" w:semiHidden="1" w:unhideWhenUsed="1"/>
-    <w:lsdException w:name="Table Grid 8" w:semiHidden="1" w:unhideWhenUsed="1"/>
-    <w:lsdException w:name="Table List 1" w:semiHidden="1" w:unhideWhenUsed="1"/>
-    <w:lsdException w:name="Table List 2" w:semiHidden="1" w:unhideWhenUsed="1"/>
-    <w:lsdException w:name="Table List 3" w:semiHidden="1" w:unhideWhenUsed="1"/>
-    <w:lsdException w:name="Table List 4" w:semiHidden="1" w:unhideWhenUsed="1"/>
-    <w:lsdException w:name="Table List 5" w:semiHidden="1" w:unhideWhenUsed="1"/>
-    <w:lsdException w:name="Table List 6" w:semiHidden="1" w:unhideWhenUsed="1"/>
-    <w:lsdException w:name="Table List 7" w:semiHidden="1" w:unhideWhenUsed="1"/>
-    <w:lsdException w:name="Table List 8" w:semiHidden="1" w:unhideWhenUsed="1"/>
-    <w:lsdException w:name="Table 3D effects 1" w:semiHidden="1" w:unhideWhenUsed="1"/>
-    <w:lsdException w:name="Table 3D effects 2" w:semiHidden="1" w:unhideWhenUsed="1"/>
-    <w:lsdException w:name="Table 3D effects 3" w:semiHidden="1" w:unhideWhenUsed="1"/>
-    <w:lsdException w:name="Table Contemporary" w:semiHidden="1" w:unhideWhenUsed="1"/>
-    <w:lsdException w:name="Table Elegant" w:semiHidden="1" w:unhideWhenUsed="1"/>
-    <w:lsdException w:name="Table Professional" w:semiHidden="1" w:unhideWhenUsed="1"/>
-    <w:lsdException w:name="Table Subtle 1" w:semiHidden="1" w:unhideWhenUsed="1"/>
-    <w:lsdException w:name="Table Subtle 2" w:semiHidden="1" w:unhideWhenUsed="1"/>
-    <w:lsdException w:name="Table Web 1" w:semiHidden="1" w:unhideWhenUsed="1"/>
-    <w:lsdException w:name="Table Web 2" w:semiHidden="1" w:unhideWhenUsed="1"/>
-    <w:lsdException w:name="Table Web 3" w:semiHidden="1" w:unhideWhenUsed="1"/>
-    <w:lsdException w:name="Balloon Text" w:semiHidden="1" w:unhideWhenUsed="1"/>
-    <w:lsdException w:name="Table Grid" w:uiPriority="39"/>
-    <w:lsdException w:name="Table Theme" w:semiHidden="1" w:unhideWhenUsed="1"/>
-    <w:lsdException w:name="Placeholder Text" w:semiHidden="1"/>
-    <w:lsdException w:name="No Spacing" w:uiPriority="1" w:qFormat="1"/>
-    <w:lsdException w:name="Light Shading" w:uiPriority="60"/>
-    <w:lsdException w:name="Light List" w:uiPriority="61"/>
-    <w:lsdException w:name="Light Grid" w:uiPriority="62"/>
-    <w:lsdException w:name="Medium Shading 1" w:uiPriority="63"/>
-    <w:lsdException w:name="Medium Shading 2" w:uiPriority="64"/>
-    <w:lsdException w:name="Medium List 1" w:uiPriority="65"/>
-    <w:lsdException w:name="Medium List 2" w:uiPriority="66"/>
-    <w:lsdException w:name="Medium Grid 1" w:uiPriority="67"/>
-    <w:lsdException w:name="Medium Grid 2" w:uiPriority="68"/>
-    <w:lsdException w:name="Medium Grid 3" w:uiPriority="69"/>
-    <w:lsdException w:name="Dark List" w:uiPriority="70"/>
-    <w:lsdException w:name="Colorful Shading" w:uiPriority="71"/>
-    <w:lsdException w:name="Colorful List" w:uiPriority="72"/>
-    <w:lsdException w:name="Colorful Grid" w:uiPriority="73"/>
-    <w:lsdException w:name="Light Shading Accent 1" w:uiPriority="60"/>
-    <w:lsdException w:name="Light List Accent 1" w:uiPriority="61"/>
-    <w:lsdException w:name="Light Grid Accent 1" w:uiPriority="62"/>
-    <w:lsdException w:name="Medium Shading 1 Accent 1" w:uiPriority="63"/>
-    <w:lsdException w:name="Medium Shading 2 Accent 1" w:uiPriority="64"/>
-    <w:lsdException w:name="Medium List 1 Accent 1" w:uiPriority="65"/>
-    <w:lsdException w:name="Revision" w:semiHidden="1"/>
-    <w:lsdException w:name="List Paragraph" w:uiPriority="34" w:qFormat="1"/>
-    <w:lsdException w:name="Quote" w:uiPriority="29" w:qFormat="1"/>
-    <w:lsdException w:name="Intense Quote" w:uiPriority="30" w:qFormat="1"/>
-    <w:lsdException w:name="Medium List 2 Accent 1" w:uiPriority="66"/>
-    <w:lsdException w:name="Medium Grid 1 Accent 1" w:uiPriority="67"/>
-    <w:lsdException w:name="Medium Grid 2 Accent 1" w:uiPriority="68"/>
-    <w:lsdException w:name="Medium Grid 3 Accent 1" w:uiPriority="69"/>
-    <w:lsdException w:name="Dark List Accent 1" w:uiPriority="70"/>
-    <w:lsdException w:name="Colorful Shading Accent 1" w:uiPriority="71"/>
-    <w:lsdException w:name="Colorful List Accent 1" w:uiPriority="72"/>
-    <w:lsdException w:name="Colorful Grid Accent 1" w:uiPriority="73"/>
-    <w:lsdException w:name="Light Shading Accent 2" w:uiPriority="60"/>
-    <w:lsdException w:name="Light List Accent 2" w:uiPriority="61"/>
-    <w:lsdException w:name="Light Grid Accent 2" w:uiPriority="62"/>
-    <w:lsdException w:name="Medium Shading 1 Accent 2" w:uiPriority="63"/>
-    <w:lsdException w:name="Medium Shading 2 Accent 2" w:uiPriority="64"/>
-    <w:lsdException w:name="Medium List 1 Accent 2" w:uiPriority="65"/>
-    <w:lsdException w:name="Medium List 2 Accent 2" w:uiPriority="66"/>
-    <w:lsdException w:name="Medium Grid 1 Accent 2" w:uiPriority="67"/>
-    <w:lsdException w:name="Medium Grid 2 Accent 2" w:uiPriority="68"/>
-    <w:lsdException w:name="Medium Grid 3 Accent 2" w:uiPriority="69"/>
-    <w:lsdException w:name="Dark List Accent 2" w:uiPriority="70"/>
-    <w:lsdException w:name="Colorful Shading Accent 2" w:uiPriority="71"/>
-    <w:lsdException w:name="Colorful List Accent 2" w:uiPriority="72"/>
-    <w:lsdException w:name="Colorful Grid Accent 2" w:uiPriority="73"/>
-    <w:lsdException w:name="Light Shading Accent 3" w:uiPriority="60"/>
-    <w:lsdException w:name="Light List Accent 3" w:uiPriority="61"/>
-    <w:lsdException w:name="Light Grid Accent 3" w:uiPriority="62"/>
-    <w:lsdException w:name="Medium Shading 1 Accent 3" w:uiPriority="63"/>
-    <w:lsdException w:name="Medium Shading 2 Accent 3" w:uiPriority="64"/>
-    <w:lsdException w:name="Medium List 1 Accent 3" w:uiPriority="65"/>
-    <w:lsdException w:name="Medium List 2 Accent 3" w:uiPriority="66"/>
-    <w:lsdException w:name="Medium Grid 1 Accent 3" w:uiPriority="67"/>
-    <w:lsdException w:name="Medium Grid 2 Accent 3" w:uiPriority="68"/>
-    <w:lsdException w:name="Medium Grid 3 Accent 3" w:uiPriority="69"/>
-    <w:lsdException w:name="Dark List Accent 3" w:uiPriority="70"/>
-    <w:lsdException w:name="Colorful Shading Accent 3" w:uiPriority="71"/>
-    <w:lsdException w:name="Colorful List Accent 3" w:uiPriority="72"/>
-    <w:lsdException w:name="Colorful Grid Accent 3" w:uiPriority="73"/>
-    <w:lsdException w:name="Light Shading Accent 4" w:uiPriority="60"/>
-    <w:lsdException w:name="Light List Accent 4" w:uiPriority="61"/>
-    <w:lsdException w:name="Light Grid Accent 4" w:uiPriority="62"/>
-    <w:lsdException w:name="Medium Shading 1 Accent 4" w:uiPriority="63"/>
-    <w:lsdException w:name="Medium Shading 2 Accent 4" w:uiPriority="64"/>
-    <w:lsdException w:name="Medium List 1 Accent 4" w:uiPriority="65"/>
-    <w:lsdException w:name="Medium List 2 Accent 4" w:uiPriority="66"/>
-    <w:lsdException w:name="Medium Grid 1 Accent 4" w:uiPriority="67"/>
-    <w:lsdException w:name="Medium Grid 2 Accent 4" w:uiPriority="68"/>
-    <w:lsdException w:name="Medium Grid 3 Accent 4" w:uiPriority="69"/>
-    <w:lsdException w:name="Dark List Accent 4" w:uiPriority="70"/>
-    <w:lsdException w:name="Colorful Shading Accent 4" w:uiPriority="71"/>
-    <w:lsdException w:name="Colorful List Accent 4" w:uiPriority="72"/>
-    <w:lsdException w:name="Colorful Grid Accent 4" w:uiPriority="73"/>
-    <w:lsdException w:name="Light Shading Accent 5" w:uiPriority="60"/>
-    <w:lsdException w:name="Light List Accent 5" w:uiPriority="61"/>
-    <w:lsdException w:name="Light Grid Accent 5" w:uiPriority="62"/>
-    <w:lsdException w:name="Medium Shading 1 Accent 5" w:uiPriority="63"/>
-    <w:lsdException w:name="Medium Shading 2 Accent 5" w:uiPriority="64"/>
-    <w:lsdException w:name="Medium List 1 Accent 5" w:uiPriority="65"/>
-    <w:lsdException w:name="Medium List 2 Accent 5" w:uiPriority="66"/>
-    <w:lsdException w:name="Medium Grid 1 Accent 5" w:uiPriority="67"/>
-    <w:lsdException w:name="Medium Grid 2 Accent 5" w:uiPriority="68"/>
-    <w:lsdException w:name="Medium Grid 3 Accent 5" w:uiPriority="69"/>
-    <w:lsdException w:name="Dark List Accent 5" w:uiPriority="70"/>
-    <w:lsdException w:name="Colorful Shading Accent 5" w:uiPriority="71"/>
-    <w:lsdException w:name="Colorful List Accent 5" w:uiPriority="72"/>
-    <w:lsdException w:name="Colorful Grid Accent 5" w:uiPriority="73"/>
-    <w:lsdException w:name="Light Shading Accent 6" w:uiPriority="60"/>
-    <w:lsdException w:name="Light List Accent 6" w:uiPriority="61"/>
-    <w:lsdException w:name="Light Grid Accent 6" w:uiPriority="62"/>
-    <w:lsdException w:name="Medium Shading 1 Accent 6" w:uiPriority="63"/>
-    <w:lsdException w:name="Medium Shading 2 Accent 6" w:uiPriority="64"/>
-    <w:lsdException w:name="Medium List 1 Accent 6" w:uiPriority="65"/>
-    <w:lsdException w:name="Medium List 2 Accent 6" w:uiPriority="66"/>
-    <w:lsdException w:name="Medium Grid 1 Accent 6" w:uiPriority="67"/>
-    <w:lsdException w:name="Medium Grid 2 Accent 6" w:uiPriority="68"/>
-    <w:lsdException w:name="Medium Grid 3 Accent 6" w:uiPriority="69"/>
-    <w:lsdException w:name="Dark List Accent 6" w:uiPriority="70"/>
-    <w:lsdException w:name="Colorful Shading Accent 6" w:uiPriority="71"/>
-    <w:lsdException w:name="Colorful List Accent 6" w:uiPriority="72"/>
-    <w:lsdException w:name="Colorful Grid Accent 6" w:uiPriority="73"/>
-    <w:lsdException w:name="Subtle Emphasis" w:uiPriority="19" w:qFormat="1"/>
-    <w:lsdException w:name="Intense Emphasis" w:uiPriority="21" w:qFormat="1"/>
-    <w:lsdException w:name="Subtle Reference" w:uiPriority="31" w:qFormat="1"/>
-    <w:lsdException w:name="Intense Reference" w:uiPriority="32" w:qFormat="1"/>
-    <w:lsdException w:name="Book Title" w:uiPriority="33" w:qFormat="1"/>
-    <w:lsdException w:name="Bibliography" w:semiHidden="1" w:uiPriority="37" w:unhideWhenUsed="1"/>
-    <w:lsdException w:name="TOC Heading" w:semiHidden="1" w:uiPriority="39" w:unhideWhenUsed="1" w:qFormat="1"/>
-    <w:lsdException w:name="Plain Table 1" w:uiPriority="41"/>
-    <w:lsdException w:name="Plain Table 2" w:uiPriority="42"/>
-    <w:lsdException w:name="Plain Table 3" w:uiPriority="43"/>
-    <w:lsdException w:name="Plain Table 4" w:uiPriority="44"/>
-    <w:lsdException w:name="Plain Table 5" w:uiPriority="45"/>
-    <w:lsdException w:name="Grid Table Light" w:uiPriority="40"/>
-    <w:lsdException w:name="Grid Table 1 Light" w:uiPriority="46"/>
-    <w:lsdException w:name="Grid Table 2" w:uiPriority="47"/>
-    <w:lsdException w:name="Grid Table 3" w:uiPriority="48"/>
-    <w:lsdException w:name="Grid Table 4" w:uiPriority="49"/>
-    <w:lsdException w:name="Grid Table 5 Dark" w:uiPriority="50"/>
-    <w:lsdException w:name="Grid Table 6 Colorful" w:uiPriority="51"/>
-    <w:lsdException w:name="Grid Table 7 Colorful" w:uiPriority="52"/>
-    <w:lsdException w:name="Grid Table 1 Light Accent 1" w:uiPriority="46"/>
-    <w:lsdException w:name="Grid Table 2 Accent 1" w:uiPriority="47"/>
-    <w:lsdException w:name="Grid Table 3 Accent 1" w:uiPriority="48"/>
-    <w:lsdException w:name="Grid Table 4 Accent 1" w:uiPriority="49"/>
-    <w:lsdException w:name="Grid Table 5 Dark Accent 1" w:uiPriority="50"/>
-    <w:lsdException w:name="Grid Table 6 Colorful Accent 1" w:uiPriority="51"/>
-    <w:lsdException w:name="Grid Table 7 Colorful Accent 1" w:uiPriority="52"/>
-    <w:lsdException w:name="Grid Table 1 Light Accent 2" w:uiPriority="46"/>
-    <w:lsdException w:name="Grid Table 2 Accent 2" w:uiPriority="47"/>
-    <w:lsdException w:name="Grid Table 3 Accent 2" w:uiPriority="48"/>
-    <w:lsdException w:name="Grid Table 4 Accent 2" w:uiPriority="49"/>
-    <w:lsdException w:name="Grid Table 5 Dark Accent 2" w:uiPriority="50"/>
-    <w:lsdException w:name="Grid Table 6 Colorful Accent 2" w:uiPriority="51"/>
-    <w:lsdException w:name="Grid Table 7 Colorful Accent 2" w:uiPriority="52"/>
-    <w:lsdException w:name="Grid Table 1 Light Accent 3" w:uiPriority="46"/>
-    <w:lsdException w:name="Grid Table 2 Accent 3" w:uiPriority="47"/>
-    <w:lsdException w:name="Grid Table 3 Accent 3" w:uiPriority="48"/>
-    <w:lsdException w:name="Grid Table 4 Accent 3" w:uiPriority="49"/>
-    <w:lsdException w:name="Grid Table 5 Dark Accent 3" w:uiPriority="50"/>
-    <w:lsdException w:name="Grid Table 6 Colorful Accent 3" w:uiPriority="51"/>
-    <w:lsdException w:name="Grid Table 7 Colorful Accent 3" w:uiPriority="52"/>
-    <w:lsdException w:name="Grid Table 1 Light Accent 4" w:uiPriority="46"/>
-    <w:lsdException w:name="Grid Table 2 Accent 4" w:uiPriority="47"/>
-    <w:lsdException w:name="Grid Table 3 Accent 4" w:uiPriority="48"/>
-    <w:lsdException w:name="Grid Table 4 Accent 4" w:uiPriority="49"/>
-    <w:lsdException w:name="Grid Table 5 Dark Accent 4" w:uiPriority="50"/>
-    <w:lsdException w:name="Grid Table 6 Colorful Accent 4" w:uiPriority="51"/>
-    <w:lsdException w:name="Grid Table 7 Colorful Accent 4" w:uiPriority="52"/>
-    <w:lsdException w:name="Grid Table 1 Light Accent 5" w:uiPriority="46"/>
-    <w:lsdException w:name="Grid Table 2 Accent 5" w:uiPriority="47"/>
-    <w:lsdException w:name="Grid Table 3 Accent 5" w:uiPriority="48"/>
-    <w:lsdException w:name="Grid Table 4 Accent 5" w:uiPriority="49"/>
-    <w:lsdException w:name="Grid Table 5 Dark Accent 5" w:uiPriority="50"/>
-    <w:lsdException w:name="Grid Table 6 Colorful Accent 5" w:uiPriority="51"/>
-    <w:lsdException w:name="Grid Table 7 Colorful Accent 5" w:uiPriority="52"/>
-    <w:lsdException w:name="Grid Table 1 Light Accent 6" w:uiPriority="46"/>
-    <w:lsdException w:name="Grid Table 2 Accent 6" w:uiPriority="47"/>
-    <w:lsdException w:name="Grid Table 3 Accent 6" w:uiPriority="48"/>
-    <w:lsdException w:name="Grid Table 4 Accent 6" w:uiPriority="49"/>
-    <w:lsdException w:name="Grid Table 5 Dark Accent 6" w:uiPriority="50"/>
-    <w:lsdException w:name="Grid Table 6 Colorful Accent 6" w:uiPriority="51"/>
-    <w:lsdException w:name="Grid Table 7 Colorful Accent 6" w:uiPriority="52"/>
-    <w:lsdException w:name="List Table 1 Light" w:uiPriority="46"/>
-    <w:lsdException w:name="List Table 2" w:uiPriority="47"/>
-    <w:lsdException w:name="List Table 3" w:uiPriority="48"/>
-    <w:lsdException w:name="List Table 4" w:uiPriority="49"/>
-    <w:lsdException w:name="List Table 5 Dark" w:uiPriority="50"/>
-    <w:lsdException w:name="List Table 6 Colorful" w:uiPriority="51"/>
-    <w:lsdException w:name="List Table 7 Colorful" w:uiPriority="52"/>
-    <w:lsdException w:name="List Table 1 Light Accent 1" w:uiPriority="46"/>
-    <w:lsdException w:name="List Table 2 Accent 1" w:uiPriority="47"/>
-    <w:lsdException w:name="List Table 3 Accent 1" w:uiPriority="48"/>
-    <w:lsdException w:name="List Table 4 Accent 1" w:uiPriority="49"/>
-    <w:lsdException w:name="List Table 5 Dark Accent 1" w:uiPriority="50"/>
-    <w:lsdException w:name="List Table 6 Colorful Accent 1" w:uiPriority="51"/>
-    <w:lsdException w:name="List Table 7 Colorful Accent 1" w:uiPriority="52"/>
-    <w:lsdException w:name="List Table 1 Light Accent 2" w:uiPriority="46"/>
-    <w:lsdException w:name="List Table 2 Accent 2" w:uiPriority="47"/>
-    <w:lsdException w:name="List Table 3 Accent 2" w:uiPriority="48"/>
-    <w:lsdException w:name="List Table 4 Accent 2" w:uiPriority="49"/>
-    <w:lsdException w:name="List Table 5 Dark Accent 2" w:uiPriority="50"/>
-    <w:lsdException w:name="List Table 6 Colorful Accent 2" w:uiPriority="51"/>
-    <w:lsdException w:name="List Table 7 Colorful Accent 2" w:uiPriority="52"/>
-    <w:lsdException w:name="List Table 1 Light Accent 3" w:uiPriority="46"/>
-    <w:lsdException w:name="List Table 2 Accent 3" w:uiPriority="47"/>
-    <w:lsdException w:name="List Table 3 Accent 3" w:uiPriority="48"/>
-    <w:lsdException w:name="List Table 4 Accent 3" w:uiPriority="49"/>
-    <w:lsdException w:name="List Table 5 Dark Accent 3" w:uiPriority="50"/>
-    <w:lsdException w:name="List Table 6 Colorful Accent 3" w:uiPriority="51"/>
-    <w:lsdException w:name="List Table 7 Colorful Accent 3" w:uiPriority="52"/>
-    <w:lsdException w:name="List Table 1 Light Accent 4" w:uiPriority="46"/>
-    <w:lsdException w:name="List Table 2 Accent 4" w:uiPriority="47"/>
-    <w:lsdException w:name="List Table 3 Accent 4" w:uiPriority="48"/>
-    <w:lsdException w:name="List Table 4 Accent 4" w:uiPriority="49"/>
-    <w:lsdException w:name="List Table 5 Dark Accent 4" w:uiPriority="50"/>
-    <w:lsdException w:name="List Table 6 Colorful Accent 4" w:uiPriority="51"/>
-    <w:lsdException w:name="List Table 7 Colorful Accent 4" w:uiPriority="52"/>
-    <w:lsdException w:name="List Table 1 Light Accent 5" w:uiPriority="46"/>
-    <w:lsdException w:name="List Table 2 Accent 5" w:uiPriority="47"/>
-    <w:lsdException w:name="List Table 3 Accent 5" w:uiPriority="48"/>
-    <w:lsdException w:name="List Table 4 Accent 5" w:uiPriority="49"/>
-    <w:lsdException w:name="List Table 5 Dark Accent 5" w:uiPriority="50"/>
-    <w:lsdException w:name="List Table 6 Colorful Accent 5" w:uiPriority="51"/>
-    <w:lsdException w:name="List Table 7 Colorful Accent 5" w:uiPriority="52"/>
-    <w:lsdException w:name="List Table 1 Light Accent 6" w:uiPriority="46"/>
-    <w:lsdException w:name="List Table 2 Accent 6" w:uiPriority="47"/>
-    <w:lsdException w:name="List Table 3 Accent 6" w:uiPriority="48"/>
-    <w:lsdException w:name="List Table 4 Accent 6" w:uiPriority="49"/>
-    <w:lsdException w:name="List Table 5 Dark Accent 6" w:uiPriority="50"/>
-    <w:lsdException w:name="List Table 6 Colorful Accent 6" w:uiPriority="51"/>
-    <w:lsdException w:name="List Table 7 Colorful Accent 6" w:uiPriority="52"/>
+  <w:latentStyles w:defLockedState="0" w:defUIPriority="99" w:defSemiHidden="1" w:defUnhideWhenUsed="1" w:defQFormat="0" w:count="267">
+    <w:lsdException w:name="Normal" w:semiHidden="0" w:uiPriority="0" w:unhideWhenUsed="0" w:qFormat="1"/>
+    <w:lsdException w:name="heading 1" w:semiHidden="0" w:uiPriority="9" w:unhideWhenUsed="0" w:qFormat="1"/>
+    <w:lsdException w:name="heading 2" w:uiPriority="9" w:qFormat="1"/>
+    <w:lsdException w:name="heading 3" w:uiPriority="9" w:qFormat="1"/>
+    <w:lsdException w:name="heading 4" w:uiPriority="9" w:qFormat="1"/>
+    <w:lsdException w:name="heading 5" w:uiPriority="9" w:qFormat="1"/>
+    <w:lsdException w:name="heading 6" w:uiPriority="9" w:qFormat="1"/>
+    <w:lsdException w:name="heading 7" w:uiPriority="9" w:qFormat="1"/>
+    <w:lsdException w:name="heading 8" w:uiPriority="9" w:qFormat="1"/>
+    <w:lsdException w:name="heading 9" w:uiPriority="9" w:qFormat="1"/>
+    <w:lsdException w:name="toc 1" w:uiPriority="39"/>
+    <w:lsdException w:name="toc 2" w:uiPriority="39"/>
+    <w:lsdException w:name="toc 3" w:uiPriority="39"/>
+    <w:lsdException w:name="toc 4" w:uiPriority="39"/>
+    <w:lsdException w:name="toc 5" w:uiPriority="39"/>
+    <w:lsdException w:name="toc 6" w:uiPriority="39"/>
+    <w:lsdException w:name="toc 7" w:uiPriority="39"/>
+    <w:lsdException w:name="toc 8" w:uiPriority="39"/>
+    <w:lsdException w:name="toc 9" w:uiPriority="39"/>
+    <w:lsdException w:name="caption" w:uiPriority="35" w:qFormat="1"/>
+    <w:lsdException w:name="Title" w:semiHidden="0" w:uiPriority="10" w:unhideWhenUsed="0" w:qFormat="1"/>
+    <w:lsdException w:name="Default Paragraph Font" w:uiPriority="1"/>
+    <w:lsdException w:name="Subtitle" w:semiHidden="0" w:uiPriority="11" w:unhideWhenUsed="0" w:qFormat="1"/>
+    <w:lsdException w:name="Strong" w:semiHidden="0" w:uiPriority="22" w:unhideWhenUsed="0" w:qFormat="1"/>
+    <w:lsdException w:name="Emphasis" w:semiHidden="0" w:uiPriority="20" w:unhideWhenUsed="0" w:qFormat="1"/>
+    <w:lsdException w:name="Table Grid" w:semiHidden="0" w:uiPriority="39" w:unhideWhenUsed="0"/>
+    <w:lsdException w:name="Placeholder Text" w:unhideWhenUsed="0"/>
+    <w:lsdException w:name="No Spacing" w:semiHidden="0" w:uiPriority="1" w:unhideWhenUsed="0" w:qFormat="1"/>
+    <w:lsdException w:name="Light Shading" w:semiHidden="0" w:uiPriority="60" w:unhideWhenUsed="0"/>
+    <w:lsdException w:name="Light List" w:semiHidden="0" w:uiPriority="61" w:unhideWhenUsed="0"/>
+    <w:lsdException w:name="Light Grid" w:semiHidden="0" w:uiPriority="62" w:unhideWhenUsed="0"/>
+    <w:lsdException w:name="Medium Shading 1" w:semiHidden="0" w:uiPriority="63" w:unhideWhenUsed="0"/>
+    <w:lsdException w:name="Medium Shading 2" w:semiHidden="0" w:uiPriority="64" w:unhideWhenUsed="0"/>
+    <w:lsdException w:name="Medium List 1" w:semiHidden="0" w:uiPriority="65" w:unhideWhenUsed="0"/>
+    <w:lsdException w:name="Medium List 2" w:semiHidden="0" w:uiPriority="66" w:unhideWhenUsed="0"/>
+    <w:lsdException w:name="Medium Grid 1" w:semiHidden="0" w:uiPriority="67" w:unhideWhenUsed="0"/>
+    <w:lsdException w:name="Medium Grid 2" w:semiHidden="0" w:uiPriority="68" w:unhideWhenUsed="0"/>
+    <w:lsdException w:name="Medium Grid 3" w:semiHidden="0" w:uiPriority="69" w:unhideWhenUsed="0"/>
+    <w:lsdException w:name="Dark List" w:semiHidden="0" w:uiPriority="70" w:unhideWhenUsed="0"/>
+    <w:lsdException w:name="Colorful Shading" w:semiHidden="0" w:uiPriority="71" w:unhideWhenUsed="0"/>
+    <w:lsdException w:name="Colorful List" w:semiHidden="0" w:uiPriority="72" w:unhideWhenUsed="0"/>
+    <w:lsdException w:name="Colorful Grid" w:semiHidden="0" w:uiPriority="73" w:unhideWhenUsed="0"/>
+    <w:lsdException w:name="Light Shading Accent 1" w:semiHidden="0" w:uiPriority="60" w:unhideWhenUsed="0"/>
+    <w:lsdException w:name="Light List Accent 1" w:semiHidden="0" w:uiPriority="61" w:unhideWhenUsed="0"/>
+    <w:lsdException w:name="Light Grid Accent 1" w:semiHidden="0" w:uiPriority="62" w:unhideWhenUsed="0"/>
+    <w:lsdException w:name="Medium Shading 1 Accent 1" w:semiHidden="0" w:uiPriority="63" w:unhideWhenUsed="0"/>
+    <w:lsdException w:name="Medium Shading 2 Accent 1" w:semiHidden="0" w:uiPriority="64" w:unhideWhenUsed="0"/>
+    <w:lsdException w:name="Medium List 1 Accent 1" w:semiHidden="0" w:uiPriority="65" w:unhideWhenUsed="0"/>
+    <w:lsdException w:name="Revision" w:unhideWhenUsed="0"/>
+    <w:lsdException w:name="List Paragraph" w:semiHidden="0" w:uiPriority="34" w:unhideWhenUsed="0" w:qFormat="1"/>
+    <w:lsdException w:name="Quote" w:semiHidden="0" w:uiPriority="29" w:unhideWhenUsed="0" w:qFormat="1"/>
+    <w:lsdException w:name="Intense Quote" w:semiHidden="0" w:uiPriority="30" w:unhideWhenUsed="0" w:qFormat="1"/>
+    <w:lsdException w:name="Medium List 2 Accent 1" w:semiHidden="0" w:uiPriority="66" w:unhideWhenUsed="0"/>
+    <w:lsdException w:name="Medium Grid 1 Accent 1" w:semiHidden="0" w:uiPriority="67" w:unhideWhenUsed="0"/>
+    <w:lsdException w:name="Medium Grid 2 Accent 1" w:semiHidden="0" w:uiPriority="68" w:unhideWhenUsed="0"/>
+    <w:lsdException w:name="Medium Grid 3 Accent 1" w:semiHidden="0" w:uiPriority="69" w:unhideWhenUsed="0"/>
+    <w:lsdException w:name="Dark List Accent 1" w:semiHidden="0" w:uiPriority="70" w:unhideWhenUsed="0"/>
+    <w:lsdException w:name="Colorful Shading Accent 1" w:semiHidden="0" w:uiPriority="71" w:unhideWhenUsed="0"/>
+    <w:lsdException w:name="Colorful List Accent 1" w:semiHidden="0" w:uiPriority="72" w:unhideWhenUsed="0"/>
+    <w:lsdException w:name="Colorful Grid Accent 1" w:semiHidden="0" w:uiPriority="73" w:unhideWhenUsed="0"/>
+    <w:lsdException w:name="Light Shading Accent 2" w:semiHidden="0" w:uiPriority="60" w:unhideWhenUsed="0"/>
+    <w:lsdException w:name="Light List Accent 2" w:semiHidden="0" w:uiPriority="61" w:unhideWhenUsed="0"/>
+    <w:lsdException w:name="Light Grid Accent 2" w:semiHidden="0" w:uiPriority="62" w:unhideWhenUsed="0"/>
+    <w:lsdException w:name="Medium Shading 1 Accent 2" w:semiHidden="0" w:uiPriority="63" w:unhideWhenUsed="0"/>
+    <w:lsdException w:name="Medium Shading 2 Accent 2" w:semiHidden="0" w:uiPriority="64" w:unhideWhenUsed="0"/>
+    <w:lsdException w:name="Medium List 1 Accent 2" w:semiHidden="0" w:uiPriority="65" w:unhideWhenUsed="0"/>
+    <w:lsdException w:name="Medium List 2 Accent 2" w:semiHidden="0" w:uiPriority="66" w:unhideWhenUsed="0"/>
+    <w:lsdException w:name="Medium Grid 1 Accent 2" w:semiHidden="0" w:uiPriority="67" w:unhideWhenUsed="0"/>
+    <w:lsdException w:name="Medium Grid 2 Accent 2" w:semiHidden="0" w:uiPriority="68" w:unhideWhenUsed="0"/>
+    <w:lsdException w:name="Medium Grid 3 Accent 2" w:semiHidden="0" w:uiPriority="69" w:unhideWhenUsed="0"/>
+    <w:lsdException w:name="Dark List Accent 2" w:semiHidden="0" w:uiPriority="70" w:unhideWhenUsed="0"/>
+    <w:lsdException w:name="Colorful Shading Accent 2" w:semiHidden="0" w:uiPriority="71" w:unhideWhenUsed="0"/>
+    <w:lsdException w:name="Colorful List Accent 2" w:semiHidden="0" w:uiPriority="72" w:unhideWhenUsed="0"/>
+    <w:lsdException w:name="Colorful Grid Accent 2" w:semiHidden="0" w:uiPriority="73" w:unhideWhenUsed="0"/>
+    <w:lsdException w:name="Light Shading Accent 3" w:semiHidden="0" w:uiPriority="60" w:unhideWhenUsed="0"/>
+    <w:lsdException w:name="Light List Accent 3" w:semiHidden="0" w:uiPriority="61" w:unhideWhenUsed="0"/>
+    <w:lsdException w:name="Light Grid Accent 3" w:semiHidden="0" w:uiPriority="62" w:unhideWhenUsed="0"/>
+    <w:lsdException w:name="Medium Shading 1 Accent 3" w:semiHidden="0" w:uiPriority="63" w:unhideWhenUsed="0"/>
+    <w:lsdException w:name="Medium Shading 2 Accent 3" w:semiHidden="0" w:uiPriority="64" w:unhideWhenUsed="0"/>
+    <w:lsdException w:name="Medium List 1 Accent 3" w:semiHidden="0" w:uiPriority="65" w:unhideWhenUsed="0"/>
+    <w:lsdException w:name="Medium List 2 Accent 3" w:semiHidden="0" w:uiPriority="66" w:unhideWhenUsed="0"/>
+    <w:lsdException w:name="Medium Grid 1 Accent 3" w:semiHidden="0" w:uiPriority="67" w:unhideWhenUsed="0"/>
+    <w:lsdException w:name="Medium Grid 2 Accent 3" w:semiHidden="0" w:uiPriority="68" w:unhideWhenUsed="0"/>
+    <w:lsdException w:name="Medium Grid 3 Accent 3" w:semiHidden="0" w:uiPriority="69" w:unhideWhenUsed="0"/>
+    <w:lsdException w:name="Dark List Accent 3" w:semiHidden="0" w:uiPriority="70" w:unhideWhenUsed="0"/>
+    <w:lsdException w:name="Colorful Shading Accent 3" w:semiHidden="0" w:uiPriority="71" w:unhideWhenUsed="0"/>
+    <w:lsdException w:name="Colorful List Accent 3" w:semiHidden="0" w:uiPriority="72" w:unhideWhenUsed="0"/>
+    <w:lsdException w:name="Colorful Grid Accent 3" w:semiHidden="0" w:uiPriority="73" w:unhideWhenUsed="0"/>
+    <w:lsdException w:name="Light Shading Accent 4" w:semiHidden="0" w:uiPriority="60" w:unhideWhenUsed="0"/>
+    <w:lsdException w:name="Light List Accent 4" w:semiHidden="0" w:uiPriority="61" w:unhideWhenUsed="0"/>
+    <w:lsdException w:name="Light Grid Accent 4" w:semiHidden="0" w:uiPriority="62" w:unhideWhenUsed="0"/>
+    <w:lsdException w:name="Medium Shading 1 Accent 4" w:semiHidden="0" w:uiPriority="63" w:unhideWhenUsed="0"/>
+    <w:lsdException w:name="Medium Shading 2 Accent 4" w:semiHidden="0" w:uiPriority="64" w:unhideWhenUsed="0"/>
+    <w:lsdException w:name="Medium List 1 Accent 4" w:semiHidden="0" w:uiPriority="65" w:unhideWhenUsed="0"/>
+    <w:lsdException w:name="Medium List 2 Accent 4" w:semiHidden="0" w:uiPriority="66" w:unhideWhenUsed="0"/>
+    <w:lsdException w:name="Medium Grid 1 Accent 4" w:semiHidden="0" w:uiPriority="67" w:unhideWhenUsed="0"/>
+    <w:lsdException w:name="Medium Grid 2 Accent 4" w:semiHidden="0" w:uiPriority="68" w:unhideWhenUsed="0"/>
+    <w:lsdException w:name="Medium Grid 3 Accent 4" w:semiHidden="0" w:uiPriority="69" w:unhideWhenUsed="0"/>
+    <w:lsdException w:name="Dark List Accent 4" w:semiHidden="0" w:uiPriority="70" w:unhideWhenUsed="0"/>
+    <w:lsdException w:name="Colorful Shading Accent 4" w:semiHidden="0" w:uiPriority="71" w:unhideWhenUsed="0"/>
+    <w:lsdException w:name="Colorful List Accent 4" w:semiHidden="0" w:uiPriority="72" w:unhideWhenUsed="0"/>
+    <w:lsdException w:name="Colorful Grid Accent 4" w:semiHidden="0" w:uiPriority="73" w:unhideWhenUsed="0"/>
+    <w:lsdException w:name="Light Shading Accent 5" w:semiHidden="0" w:uiPriority="60" w:unhideWhenUsed="0"/>
+    <w:lsdException w:name="Light List Accent 5" w:semiHidden="0" w:uiPriority="61" w:unhideWhenUsed="0"/>
+    <w:lsdException w:name="Light Grid Accent 5" w:semiHidden="0" w:uiPriority="62" w:unhideWhenUsed="0"/>
+    <w:lsdException w:name="Medium Shading 1 Accent 5" w:semiHidden="0" w:uiPriority="63" w:unhideWhenUsed="0"/>
+    <w:lsdException w:name="Medium Shading 2 Accent 5" w:semiHidden="0" w:uiPriority="64" w:unhideWhenUsed="0"/>
+    <w:lsdException w:name="Medium List 1 Accent 5" w:semiHidden="0" w:uiPriority="65" w:unhideWhenUsed="0"/>
+    <w:lsdException w:name="Medium List 2 Accent 5" w:semiHidden="0" w:uiPriority="66" w:unhideWhenUsed="0"/>
+    <w:lsdException w:name="Medium Grid 1 Accent 5" w:semiHidden="0" w:uiPriority="67" w:unhideWhenUsed="0"/>
+    <w:lsdException w:name="Medium Grid 2 Accent 5" w:semiHidden="0" w:uiPriority="68" w:unhideWhenUsed="0"/>
+    <w:lsdException w:name="Medium Grid 3 Accent 5" w:semiHidden="0" w:uiPriority="69" w:unhideWhenUsed="0"/>
+    <w:lsdException w:name="Dark List Accent 5" w:semiHidden="0" w:uiPriority="70" w:unhideWhenUsed="0"/>
+    <w:lsdException w:name="Colorful Shading Accent 5" w:semiHidden="0" w:uiPriority="71" w:unhideWhenUsed="0"/>
+    <w:lsdException w:name="Colorful List Accent 5" w:semiHidden="0" w:uiPriority="72" w:unhideWhenUsed="0"/>
+    <w:lsdException w:name="Colorful Grid Accent 5" w:semiHidden="0" w:uiPriority="73" w:unhideWhenUsed="0"/>
+    <w:lsdException w:name="Light Shading Accent 6" w:semiHidden="0" w:uiPriority="60" w:unhideWhenUsed="0"/>
+    <w:lsdException w:name="Light List Accent 6" w:semiHidden="0" w:uiPriority="61" w:unhideWhenUsed="0"/>
+    <w:lsdException w:name="Light Grid Accent 6" w:semiHidden="0" w:uiPriority="62" w:unhideWhenUsed="0"/>
+    <w:lsdException w:name="Medium Shading 1 Accent 6" w:semiHidden="0" w:uiPriority="63" w:unhideWhenUsed="0"/>
+    <w:lsdException w:name="Medium Shading 2 Accent 6" w:semiHidden="0" w:uiPriority="64" w:unhideWhenUsed="0"/>
+    <w:lsdException w:name="Medium List 1 Accent 6" w:semiHidden="0" w:uiPriority="65" w:unhideWhenUsed="0"/>
+    <w:lsdException w:name="Medium List 2 Accent 6" w:semiHidden="0" w:uiPriority="66" w:unhideWhenUsed="0"/>
+    <w:lsdException w:name="Medium Grid 1 Accent 6" w:semiHidden="0" w:uiPriority="67" w:unhideWhenUsed="0"/>
+    <w:lsdException w:name="Medium Grid 2 Accent 6" w:semiHidden="0" w:uiPriority="68" w:unhideWhenUsed="0"/>
+    <w:lsdException w:name="Medium Grid 3 Accent 6" w:semiHidden="0" w:uiPriority="69" w:unhideWhenUsed="0"/>
+    <w:lsdException w:name="Dark List Accent 6" w:semiHidden="0" w:uiPriority="70" w:unhideWhenUsed="0"/>
+    <w:lsdException w:name="Colorful Shading Accent 6" w:semiHidden="0" w:uiPriority="71" w:unhideWhenUsed="0"/>
+    <w:lsdException w:name="Colorful List Accent 6" w:semiHidden="0" w:uiPriority="72" w:unhideWhenUsed="0"/>
+    <w:lsdException w:name="Colorful Grid Accent 6" w:semiHidden="0" w:uiPriority="73" w:unhideWhenUsed="0"/>
+    <w:lsdException w:name="Subtle Emphasis" w:semiHidden="0" w:uiPriority="19" w:unhideWhenUsed="0" w:qFormat="1"/>
+    <w:lsdException w:name="Intense Emphasis" w:semiHidden="0" w:uiPriority="21" w:unhideWhenUsed="0" w:qFormat="1"/>
+    <w:lsdException w:name="Subtle Reference" w:semiHidden="0" w:uiPriority="31" w:unhideWhenUsed="0" w:qFormat="1"/>
+    <w:lsdException w:name="Intense Reference" w:semiHidden="0" w:uiPriority="32" w:unhideWhenUsed="0" w:qFormat="1"/>
+    <w:lsdException w:name="Book Title" w:semiHidden="0" w:uiPriority="33" w:unhideWhenUsed="0" w:qFormat="1"/>
+    <w:lsdException w:name="Bibliography" w:uiPriority="37"/>
+    <w:lsdException w:name="TOC Heading" w:uiPriority="39" w:qFormat="1"/>
+  </w:latentStyles>
+  <w:style w:type="paragraph" w:default="1" w:styleId="Normal">
+    <w:name w:val="Normal"/>
+    <w:qFormat/>
+    <w:rsid w:val="00A00B5D"/>
+    <w:pPr>
+      <w:spacing w:line="252" w:lineRule="auto"/>
+    </w:pPr>
+  </w:style>
+  <w:style w:type="character" w:default="1" w:styleId="DefaultParagraphFont">
+    <w:name w:val="Default Paragraph Font"/>
+    <w:uiPriority w:val="1"/>
+    <w:semiHidden/>
+    <w:unhideWhenUsed/>
+  </w:style>
+  <w:style w:type="table" w:default="1" w:styleId="TableNormal">
+    <w:name w:val="Normal Table"/>
+    <w:uiPriority w:val="99"/>
+    <w:semiHidden/>
+    <w:unhideWhenUsed/>
+    <w:tblPr>
+      <w:tblInd w:w="0" w:type="dxa"/>
+      <w:tblCellMar>
+        <w:top w:w="0" w:type="dxa"/>
+        <w:left w:w="108" w:type="dxa"/>
+        <w:bottom w:w="0" w:type="dxa"/>
+        <w:right w:w="108" w:type="dxa"/>
+      </w:tblCellMar>
+    </w:tblPr>
+  </w:style>
+  <w:style w:type="numbering" w:default="1" w:styleId="NoList">
+    <w:name w:val="No List"/>
+    <w:uiPriority w:val="99"/>
+    <w:semiHidden/>
+    <w:unhideWhenUsed/>
+  </w:style>
+  <w:style w:type="paragraph" w:styleId="ListParagraph">
+    <w:name w:val="List Paragraph"/>
+    <w:basedOn w:val="Normal"/>
+    <w:uiPriority w:val="34"/>
+    <w:qFormat/>
+    <w:rsid w:val="00A00B5D"/>
+    <w:pPr>
+      <w:ind w:left="720"/>
+      <w:contextualSpacing/>
+    </w:pPr>
+  </w:style>
+  <w:style w:type="character" w:styleId="Hyperlink">
+    <w:name w:val="Hyperlink"/>
+    <w:basedOn w:val="DefaultParagraphFont"/>
+    <w:uiPriority w:val="99"/>
+    <w:unhideWhenUsed/>
+    <w:rsid w:val="00C522F2"/>
+    <w:rPr>
+      <w:color w:val="0000FF"/>
+      <w:u w:val="single"/>
+    </w:rPr>
+  </w:style>
+</w:styles>
+</file>
+
+<file path=word/stylesWithEffects.xml><?xml version="1.0" encoding="utf-8"?>
+<w:styles xmlns:wpc="http://schemas.microsoft.com/office/word/2010/wordprocessingCanvas" xmlns:mc="http://schemas.openxmlformats.org/markup-compatibility/2006" xmlns:o="urn:schemas-microsoft-com:office:office" xmlns:r="http://schemas.openxmlformats.org/officeDocument/2006/relationships" xmlns:m="http://schemas.openxmlformats.org/officeDocument/2006/math" xmlns:v="urn:schemas-microsoft-com:vml" xmlns:wp14="http://schemas.microsoft.com/office/word/2010/wordprocessingDrawing" xmlns:wp="http://schemas.openxmlformats.org/drawingml/2006/wordprocessingDrawing" xmlns:w10="urn:schemas-microsoft-com:office:word" xmlns:w="http://schemas.openxmlformats.org/wordprocessingml/2006/main" xmlns:w14="http://schemas.microsoft.com/office/word/2010/wordml" xmlns:wpg="http://schemas.microsoft.com/office/word/2010/wordprocessingGroup" xmlns:wpi="http://schemas.microsoft.com/office/word/2010/wordprocessingInk" xmlns:wne="http://schemas.microsoft.com/office/word/2006/wordml" xmlns:wps="http://schemas.microsoft.com/office/word/2010/wordprocessingShape" mc:Ignorable="w14 wp14">
+  <w:docDefaults>
+    <w:rPrDefault>
+      <w:rPr>
+        <w:rFonts w:asciiTheme="minorHAnsi" w:eastAsiaTheme="minorHAnsi" w:hAnsiTheme="minorHAnsi" w:cstheme="minorBidi"/>
+        <w:sz w:val="22"/>
+        <w:szCs w:val="22"/>
+        <w:lang w:val="en-US" w:eastAsia="en-US" w:bidi="ar-SA"/>
+      </w:rPr>
+    </w:rPrDefault>
+    <w:pPrDefault>
+      <w:pPr>
+        <w:spacing w:after="160" w:line="259" w:lineRule="auto"/>
+      </w:pPr>
+    </w:pPrDefault>
+  </w:docDefaults>
+  <w:latentStyles w:defLockedState="0" w:defUIPriority="99" w:defSemiHidden="1" w:defUnhideWhenUsed="1" w:defQFormat="0" w:count="267">
+    <w:lsdException w:name="Normal" w:semiHidden="0" w:uiPriority="0" w:unhideWhenUsed="0" w:qFormat="1"/>
+    <w:lsdException w:name="heading 1" w:semiHidden="0" w:uiPriority="9" w:unhideWhenUsed="0" w:qFormat="1"/>
+    <w:lsdException w:name="heading 2" w:uiPriority="9" w:qFormat="1"/>
+    <w:lsdException w:name="heading 3" w:uiPriority="9" w:qFormat="1"/>
+    <w:lsdException w:name="heading 4" w:uiPriority="9" w:qFormat="1"/>
+    <w:lsdException w:name="heading 5" w:uiPriority="9" w:qFormat="1"/>
+    <w:lsdException w:name="heading 6" w:uiPriority="9" w:qFormat="1"/>
+    <w:lsdException w:name="heading 7" w:uiPriority="9" w:qFormat="1"/>
+    <w:lsdException w:name="heading 8" w:uiPriority="9" w:qFormat="1"/>
+    <w:lsdException w:name="heading 9" w:uiPriority="9" w:qFormat="1"/>
+    <w:lsdException w:name="toc 1" w:uiPriority="39"/>
+    <w:lsdException w:name="toc 2" w:uiPriority="39"/>
+    <w:lsdException w:name="toc 3" w:uiPriority="39"/>
+    <w:lsdException w:name="toc 4" w:uiPriority="39"/>
+    <w:lsdException w:name="toc 5" w:uiPriority="39"/>
+    <w:lsdException w:name="toc 6" w:uiPriority="39"/>
+    <w:lsdException w:name="toc 7" w:uiPriority="39"/>
+    <w:lsdException w:name="toc 8" w:uiPriority="39"/>
+    <w:lsdException w:name="toc 9" w:uiPriority="39"/>
+    <w:lsdException w:name="caption" w:uiPriority="35" w:qFormat="1"/>
+    <w:lsdException w:name="Title" w:semiHidden="0" w:uiPriority="10" w:unhideWhenUsed="0" w:qFormat="1"/>
+    <w:lsdException w:name="Default Paragraph Font" w:uiPriority="1"/>
+    <w:lsdException w:name="Subtitle" w:semiHidden="0" w:uiPriority="11" w:unhideWhenUsed="0" w:qFormat="1"/>
+    <w:lsdException w:name="Strong" w:semiHidden="0" w:uiPriority="22" w:unhideWhenUsed="0" w:qFormat="1"/>
+    <w:lsdException w:name="Emphasis" w:semiHidden="0" w:uiPriority="20" w:unhideWhenUsed="0" w:qFormat="1"/>
+    <w:lsdException w:name="Table Grid" w:semiHidden="0" w:uiPriority="39" w:unhideWhenUsed="0"/>
+    <w:lsdException w:name="Placeholder Text" w:unhideWhenUsed="0"/>
+    <w:lsdException w:name="No Spacing" w:semiHidden="0" w:uiPriority="1" w:unhideWhenUsed="0" w:qFormat="1"/>
+    <w:lsdException w:name="Light Shading" w:semiHidden="0" w:uiPriority="60" w:unhideWhenUsed="0"/>
+    <w:lsdException w:name="Light List" w:semiHidden="0" w:uiPriority="61" w:unhideWhenUsed="0"/>
+    <w:lsdException w:name="Light Grid" w:semiHidden="0" w:uiPriority="62" w:unhideWhenUsed="0"/>
+    <w:lsdException w:name="Medium Shading 1" w:semiHidden="0" w:uiPriority="63" w:unhideWhenUsed="0"/>
+    <w:lsdException w:name="Medium Shading 2" w:semiHidden="0" w:uiPriority="64" w:unhideWhenUsed="0"/>
+    <w:lsdException w:name="Medium List 1" w:semiHidden="0" w:uiPriority="65" w:unhideWhenUsed="0"/>
+    <w:lsdException w:name="Medium List 2" w:semiHidden="0" w:uiPriority="66" w:unhideWhenUsed="0"/>
+    <w:lsdException w:name="Medium Grid 1" w:semiHidden="0" w:uiPriority="67" w:unhideWhenUsed="0"/>
+    <w:lsdException w:name="Medium Grid 2" w:semiHidden="0" w:uiPriority="68" w:unhideWhenUsed="0"/>
+    <w:lsdException w:name="Medium Grid 3" w:semiHidden="0" w:uiPriority="69" w:unhideWhenUsed="0"/>
+    <w:lsdException w:name="Dark List" w:semiHidden="0" w:uiPriority="70" w:unhideWhenUsed="0"/>
+    <w:lsdException w:name="Colorful Shading" w:semiHidden="0" w:uiPriority="71" w:unhideWhenUsed="0"/>
+    <w:lsdException w:name="Colorful List" w:semiHidden="0" w:uiPriority="72" w:unhideWhenUsed="0"/>
+    <w:lsdException w:name="Colorful Grid" w:semiHidden="0" w:uiPriority="73" w:unhideWhenUsed="0"/>
+    <w:lsdException w:name="Light Shading Accent 1" w:semiHidden="0" w:uiPriority="60" w:unhideWhenUsed="0"/>
+    <w:lsdException w:name="Light List Accent 1" w:semiHidden="0" w:uiPriority="61" w:unhideWhenUsed="0"/>
+    <w:lsdException w:name="Light Grid Accent 1" w:semiHidden="0" w:uiPriority="62" w:unhideWhenUsed="0"/>
+    <w:lsdException w:name="Medium Shading 1 Accent 1" w:semiHidden="0" w:uiPriority="63" w:unhideWhenUsed="0"/>
+    <w:lsdException w:name="Medium Shading 2 Accent 1" w:semiHidden="0" w:uiPriority="64" w:unhideWhenUsed="0"/>
+    <w:lsdException w:name="Medium List 1 Accent 1" w:semiHidden="0" w:uiPriority="65" w:unhideWhenUsed="0"/>
+    <w:lsdException w:name="Revision" w:unhideWhenUsed="0"/>
+    <w:lsdException w:name="List Paragraph" w:semiHidden="0" w:uiPriority="34" w:unhideWhenUsed="0" w:qFormat="1"/>
+    <w:lsdException w:name="Quote" w:semiHidden="0" w:uiPriority="29" w:unhideWhenUsed="0" w:qFormat="1"/>
+    <w:lsdException w:name="Intense Quote" w:semiHidden="0" w:uiPriority="30" w:unhideWhenUsed="0" w:qFormat="1"/>
+    <w:lsdException w:name="Medium List 2 Accent 1" w:semiHidden="0" w:uiPriority="66" w:unhideWhenUsed="0"/>
+    <w:lsdException w:name="Medium Grid 1 Accent 1" w:semiHidden="0" w:uiPriority="67" w:unhideWhenUsed="0"/>
+    <w:lsdException w:name="Medium Grid 2 Accent 1" w:semiHidden="0" w:uiPriority="68" w:unhideWhenUsed="0"/>
+    <w:lsdException w:name="Medium Grid 3 Accent 1" w:semiHidden="0" w:uiPriority="69" w:unhideWhenUsed="0"/>
+    <w:lsdException w:name="Dark List Accent 1" w:semiHidden="0" w:uiPriority="70" w:unhideWhenUsed="0"/>
+    <w:lsdException w:name="Colorful Shading Accent 1" w:semiHidden="0" w:uiPriority="71" w:unhideWhenUsed="0"/>
+    <w:lsdException w:name="Colorful List Accent 1" w:semiHidden="0" w:uiPriority="72" w:unhideWhenUsed="0"/>
+    <w:lsdException w:name="Colorful Grid Accent 1" w:semiHidden="0" w:uiPriority="73" w:unhideWhenUsed="0"/>
+    <w:lsdException w:name="Light Shading Accent 2" w:semiHidden="0" w:uiPriority="60" w:unhideWhenUsed="0"/>
+    <w:lsdException w:name="Light List Accent 2" w:semiHidden="0" w:uiPriority="61" w:unhideWhenUsed="0"/>
+    <w:lsdException w:name="Light Grid Accent 2" w:semiHidden="0" w:uiPriority="62" w:unhideWhenUsed="0"/>
+    <w:lsdException w:name="Medium Shading 1 Accent 2" w:semiHidden="0" w:uiPriority="63" w:unhideWhenUsed="0"/>
+    <w:lsdException w:name="Medium Shading 2 Accent 2" w:semiHidden="0" w:uiPriority="64" w:unhideWhenUsed="0"/>
+    <w:lsdException w:name="Medium List 1 Accent 2" w:semiHidden="0" w:uiPriority="65" w:unhideWhenUsed="0"/>
+    <w:lsdException w:name="Medium List 2 Accent 2" w:semiHidden="0" w:uiPriority="66" w:unhideWhenUsed="0"/>
+    <w:lsdException w:name="Medium Grid 1 Accent 2" w:semiHidden="0" w:uiPriority="67" w:unhideWhenUsed="0"/>
+    <w:lsdException w:name="Medium Grid 2 Accent 2" w:semiHidden="0" w:uiPriority="68" w:unhideWhenUsed="0"/>
+    <w:lsdException w:name="Medium Grid 3 Accent 2" w:semiHidden="0" w:uiPriority="69" w:unhideWhenUsed="0"/>
+    <w:lsdException w:name="Dark List Accent 2" w:semiHidden="0" w:uiPriority="70" w:unhideWhenUsed="0"/>
+    <w:lsdException w:name="Colorful Shading Accent 2" w:semiHidden="0" w:uiPriority="71" w:unhideWhenUsed="0"/>
+    <w:lsdException w:name="Colorful List Accent 2" w:semiHidden="0" w:uiPriority="72" w:unhideWhenUsed="0"/>
+    <w:lsdException w:name="Colorful Grid Accent 2" w:semiHidden="0" w:uiPriority="73" w:unhideWhenUsed="0"/>
+    <w:lsdException w:name="Light Shading Accent 3" w:semiHidden="0" w:uiPriority="60" w:unhideWhenUsed="0"/>
+    <w:lsdException w:name="Light List Accent 3" w:semiHidden="0" w:uiPriority="61" w:unhideWhenUsed="0"/>
+    <w:lsdException w:name="Light Grid Accent 3" w:semiHidden="0" w:uiPriority="62" w:unhideWhenUsed="0"/>
+    <w:lsdException w:name="Medium Shading 1 Accent 3" w:semiHidden="0" w:uiPriority="63" w:unhideWhenUsed="0"/>
+    <w:lsdException w:name="Medium Shading 2 Accent 3" w:semiHidden="0" w:uiPriority="64" w:unhideWhenUsed="0"/>
+    <w:lsdException w:name="Medium List 1 Accent 3" w:semiHidden="0" w:uiPriority="65" w:unhideWhenUsed="0"/>
+    <w:lsdException w:name="Medium List 2 Accent 3" w:semiHidden="0" w:uiPriority="66" w:unhideWhenUsed="0"/>
+    <w:lsdException w:name="Medium Grid 1 Accent 3" w:semiHidden="0" w:uiPriority="67" w:unhideWhenUsed="0"/>
+    <w:lsdException w:name="Medium Grid 2 Accent 3" w:semiHidden="0" w:uiPriority="68" w:unhideWhenUsed="0"/>
+    <w:lsdException w:name="Medium Grid 3 Accent 3" w:semiHidden="0" w:uiPriority="69" w:unhideWhenUsed="0"/>
+    <w:lsdException w:name="Dark List Accent 3" w:semiHidden="0" w:uiPriority="70" w:unhideWhenUsed="0"/>
+    <w:lsdException w:name="Colorful Shading Accent 3" w:semiHidden="0" w:uiPriority="71" w:unhideWhenUsed="0"/>
+    <w:lsdException w:name="Colorful List Accent 3" w:semiHidden="0" w:uiPriority="72" w:unhideWhenUsed="0"/>
+    <w:lsdException w:name="Colorful Grid Accent 3" w:semiHidden="0" w:uiPriority="73" w:unhideWhenUsed="0"/>
+    <w:lsdException w:name="Light Shading Accent 4" w:semiHidden="0" w:uiPriority="60" w:unhideWhenUsed="0"/>
+    <w:lsdException w:name="Light List Accent 4" w:semiHidden="0" w:uiPriority="61" w:unhideWhenUsed="0"/>
+    <w:lsdException w:name="Light Grid Accent 4" w:semiHidden="0" w:uiPriority="62" w:unhideWhenUsed="0"/>
+    <w:lsdException w:name="Medium Shading 1 Accent 4" w:semiHidden="0" w:uiPriority="63" w:unhideWhenUsed="0"/>
+    <w:lsdException w:name="Medium Shading 2 Accent 4" w:semiHidden="0" w:uiPriority="64" w:unhideWhenUsed="0"/>
+    <w:lsdException w:name="Medium List 1 Accent 4" w:semiHidden="0" w:uiPriority="65" w:unhideWhenUsed="0"/>
+    <w:lsdException w:name="Medium List 2 Accent 4" w:semiHidden="0" w:uiPriority="66" w:unhideWhenUsed="0"/>
+    <w:lsdException w:name="Medium Grid 1 Accent 4" w:semiHidden="0" w:uiPriority="67" w:unhideWhenUsed="0"/>
+    <w:lsdException w:name="Medium Grid 2 Accent 4" w:semiHidden="0" w:uiPriority="68" w:unhideWhenUsed="0"/>
+    <w:lsdException w:name="Medium Grid 3 Accent 4" w:semiHidden="0" w:uiPriority="69" w:unhideWhenUsed="0"/>
+    <w:lsdException w:name="Dark List Accent 4" w:semiHidden="0" w:uiPriority="70" w:unhideWhenUsed="0"/>
+    <w:lsdException w:name="Colorful Shading Accent 4" w:semiHidden="0" w:uiPriority="71" w:unhideWhenUsed="0"/>
+    <w:lsdException w:name="Colorful List Accent 4" w:semiHidden="0" w:uiPriority="72" w:unhideWhenUsed="0"/>
+    <w:lsdException w:name="Colorful Grid Accent 4" w:semiHidden="0" w:uiPriority="73" w:unhideWhenUsed="0"/>
+    <w:lsdException w:name="Light Shading Accent 5" w:semiHidden="0" w:uiPriority="60" w:unhideWhenUsed="0"/>
+    <w:lsdException w:name="Light List Accent 5" w:semiHidden="0" w:uiPriority="61" w:unhideWhenUsed="0"/>
+    <w:lsdException w:name="Light Grid Accent 5" w:semiHidden="0" w:uiPriority="62" w:unhideWhenUsed="0"/>
+    <w:lsdException w:name="Medium Shading 1 Accent 5" w:semiHidden="0" w:uiPriority="63" w:unhideWhenUsed="0"/>
+    <w:lsdException w:name="Medium Shading 2 Accent 5" w:semiHidden="0" w:uiPriority="64" w:unhideWhenUsed="0"/>
+    <w:lsdException w:name="Medium List 1 Accent 5" w:semiHidden="0" w:uiPriority="65" w:unhideWhenUsed="0"/>
+    <w:lsdException w:name="Medium List 2 Accent 5" w:semiHidden="0" w:uiPriority="66" w:unhideWhenUsed="0"/>
+    <w:lsdException w:name="Medium Grid 1 Accent 5" w:semiHidden="0" w:uiPriority="67" w:unhideWhenUsed="0"/>
+    <w:lsdException w:name="Medium Grid 2 Accent 5" w:semiHidden="0" w:uiPriority="68" w:unhideWhenUsed="0"/>
+    <w:lsdException w:name="Medium Grid 3 Accent 5" w:semiHidden="0" w:uiPriority="69" w:unhideWhenUsed="0"/>
+    <w:lsdException w:name="Dark List Accent 5" w:semiHidden="0" w:uiPriority="70" w:unhideWhenUsed="0"/>
+    <w:lsdException w:name="Colorful Shading Accent 5" w:semiHidden="0" w:uiPriority="71" w:unhideWhenUsed="0"/>
+    <w:lsdException w:name="Colorful List Accent 5" w:semiHidden="0" w:uiPriority="72" w:unhideWhenUsed="0"/>
+    <w:lsdException w:name="Colorful Grid Accent 5" w:semiHidden="0" w:uiPriority="73" w:unhideWhenUsed="0"/>
+    <w:lsdException w:name="Light Shading Accent 6" w:semiHidden="0" w:uiPriority="60" w:unhideWhenUsed="0"/>
+    <w:lsdException w:name="Light List Accent 6" w:semiHidden="0" w:uiPriority="61" w:unhideWhenUsed="0"/>
+    <w:lsdException w:name="Light Grid Accent 6" w:semiHidden="0" w:uiPriority="62" w:unhideWhenUsed="0"/>
+    <w:lsdException w:name="Medium Shading 1 Accent 6" w:semiHidden="0" w:uiPriority="63" w:unhideWhenUsed="0"/>
+    <w:lsdException w:name="Medium Shading 2 Accent 6" w:semiHidden="0" w:uiPriority="64" w:unhideWhenUsed="0"/>
+    <w:lsdException w:name="Medium List 1 Accent 6" w:semiHidden="0" w:uiPriority="65" w:unhideWhenUsed="0"/>
+    <w:lsdException w:name="Medium List 2 Accent 6" w:semiHidden="0" w:uiPriority="66" w:unhideWhenUsed="0"/>
+    <w:lsdException w:name="Medium Grid 1 Accent 6" w:semiHidden="0" w:uiPriority="67" w:unhideWhenUsed="0"/>
+    <w:lsdException w:name="Medium Grid 2 Accent 6" w:semiHidden="0" w:uiPriority="68" w:unhideWhenUsed="0"/>
+    <w:lsdException w:name="Medium Grid 3 Accent 6" w:semiHidden="0" w:uiPriority="69" w:unhideWhenUsed="0"/>
+    <w:lsdException w:name="Dark List Accent 6" w:semiHidden="0" w:uiPriority="70" w:unhideWhenUsed="0"/>
+    <w:lsdException w:name="Colorful Shading Accent 6" w:semiHidden="0" w:uiPriority="71" w:unhideWhenUsed="0"/>
+    <w:lsdException w:name="Colorful List Accent 6" w:semiHidden="0" w:uiPriority="72" w:unhideWhenUsed="0"/>
+    <w:lsdException w:name="Colorful Grid Accent 6" w:semiHidden="0" w:uiPriority="73" w:unhideWhenUsed="0"/>
+    <w:lsdException w:name="Subtle Emphasis" w:semiHidden="0" w:uiPriority="19" w:unhideWhenUsed="0" w:qFormat="1"/>
+    <w:lsdException w:name="Intense Emphasis" w:semiHidden="0" w:uiPriority="21" w:unhideWhenUsed="0" w:qFormat="1"/>
+    <w:lsdException w:name="Subtle Reference" w:semiHidden="0" w:uiPriority="31" w:unhideWhenUsed="0" w:qFormat="1"/>
+    <w:lsdException w:name="Intense Reference" w:semiHidden="0" w:uiPriority="32" w:unhideWhenUsed="0" w:qFormat="1"/>
+    <w:lsdException w:name="Book Title" w:semiHidden="0" w:uiPriority="33" w:unhideWhenUsed="0" w:qFormat="1"/>
+    <w:lsdException w:name="Bibliography" w:uiPriority="37"/>
+    <w:lsdException w:name="TOC Heading" w:uiPriority="39" w:qFormat="1"/>
   </w:latentStyles>
   <w:style w:type="paragraph" w:default="1" w:styleId="Normal">
     <w:name w:val="Normal"/>
@@ -3628,7 +3619,7 @@
   <a:extraClrSchemeLst/>
   <a:extLst>
     <a:ext uri="{05A4C25C-085E-4340-85A3-A5531E510DB2}">
-      <thm15:themeFamily xmlns:thm15="http://schemas.microsoft.com/office/thememl/2012/main" name="Office Theme" id="{62F939B6-93AF-4DB8-9C6B-D6C7DFDC589F}" vid="{4A3C46E8-61CC-4603-A589-7422A47A8E4A}"/>
+      <thm15:themeFamily xmlns:thm15="http://schemas.microsoft.com/office/thememl/2012/main" xmlns="" name="Office Theme" id="{62F939B6-93AF-4DB8-9C6B-D6C7DFDC589F}" vid="{4A3C46E8-61CC-4603-A589-7422A47A8E4A}"/>
     </a:ext>
   </a:extLst>
 </a:theme>

</xml_diff>

<commit_message>
Changes for 17.33 and 17.34
</commit_message>
<xml_diff>
--- a/Rootstock ERP/Releases/2017 Summer/Manual Steps/Summer 17 Manual Steps Doc.docx
+++ b/Rootstock ERP/Releases/2017 Summer/Manual Steps/Summer 17 Manual Steps Doc.docx
@@ -1,6 +1,6 @@
 
 <file path=word/document.xml><?xml version="1.0" encoding="utf-8"?>
-<w:document xmlns:wpc="http://schemas.microsoft.com/office/word/2010/wordprocessingCanvas" xmlns:mc="http://schemas.openxmlformats.org/markup-compatibility/2006" xmlns:o="urn:schemas-microsoft-com:office:office" xmlns:r="http://schemas.openxmlformats.org/officeDocument/2006/relationships" xmlns:m="http://schemas.openxmlformats.org/officeDocument/2006/math" xmlns:v="urn:schemas-microsoft-com:vml" xmlns:wp14="http://schemas.microsoft.com/office/word/2010/wordprocessingDrawing" xmlns:wp="http://schemas.openxmlformats.org/drawingml/2006/wordprocessingDrawing" xmlns:w10="urn:schemas-microsoft-com:office:word" xmlns:w="http://schemas.openxmlformats.org/wordprocessingml/2006/main" xmlns:w14="http://schemas.microsoft.com/office/word/2010/wordml" xmlns:w15="http://schemas.microsoft.com/office/word/2012/wordml" xmlns:wpg="http://schemas.microsoft.com/office/word/2010/wordprocessingGroup" xmlns:wpi="http://schemas.microsoft.com/office/word/2010/wordprocessingInk" xmlns:wne="http://schemas.microsoft.com/office/word/2006/wordml" xmlns:wps="http://schemas.microsoft.com/office/word/2010/wordprocessingShape" mc:Ignorable="w14 w15 wp14">
+<w:document xmlns:wpc="http://schemas.microsoft.com/office/word/2010/wordprocessingCanvas" xmlns:mc="http://schemas.openxmlformats.org/markup-compatibility/2006" xmlns:o="urn:schemas-microsoft-com:office:office" xmlns:r="http://schemas.openxmlformats.org/officeDocument/2006/relationships" xmlns:m="http://schemas.openxmlformats.org/officeDocument/2006/math" xmlns:v="urn:schemas-microsoft-com:vml" xmlns:wp14="http://schemas.microsoft.com/office/word/2010/wordprocessingDrawing" xmlns:wp="http://schemas.openxmlformats.org/drawingml/2006/wordprocessingDrawing" xmlns:w10="urn:schemas-microsoft-com:office:word" xmlns:w="http://schemas.openxmlformats.org/wordprocessingml/2006/main" xmlns:w14="http://schemas.microsoft.com/office/word/2010/wordml" xmlns:wpg="http://schemas.microsoft.com/office/word/2010/wordprocessingGroup" xmlns:wpi="http://schemas.microsoft.com/office/word/2010/wordprocessingInk" xmlns:wne="http://schemas.microsoft.com/office/word/2006/wordml" xmlns:wps="http://schemas.microsoft.com/office/word/2010/wordprocessingShape" mc:Ignorable="w14 wp14">
   <w:body>
     <w:p>
       <w:pPr>
@@ -73,7 +73,7 @@
         </w:rPr>
         <w:t xml:space="preserve">17.28.1 - </w:t>
       </w:r>
-      <w:hyperlink r:id="rId5" w:history="1">
+      <w:hyperlink r:id="rId6" w:history="1">
         <w:r>
           <w:rPr>
             <w:rStyle w:val="Hyperlink"/>
@@ -784,7 +784,7 @@
         <w:pStyle w:val="ListParagraph"/>
         <w:numPr>
           <w:ilvl w:val="0"/>
-          <w:numId w:val="13"/>
+          <w:numId w:val="6"/>
         </w:numPr>
         <w:spacing w:line="256" w:lineRule="auto"/>
       </w:pPr>
@@ -802,7 +802,7 @@
         <w:pStyle w:val="ListParagraph"/>
         <w:numPr>
           <w:ilvl w:val="0"/>
-          <w:numId w:val="13"/>
+          <w:numId w:val="6"/>
         </w:numPr>
         <w:spacing w:line="256" w:lineRule="auto"/>
       </w:pPr>
@@ -821,7 +821,7 @@
         <w:pStyle w:val="ListParagraph"/>
         <w:numPr>
           <w:ilvl w:val="0"/>
-          <w:numId w:val="13"/>
+          <w:numId w:val="6"/>
         </w:numPr>
         <w:spacing w:line="256" w:lineRule="auto"/>
       </w:pPr>
@@ -1236,10 +1236,7 @@
     </w:p>
     <w:p>
       <w:r>
-        <w:t>17.30.1</w:t>
-      </w:r>
-      <w:r>
-        <w:t xml:space="preserve"> - </w:t>
+        <w:t xml:space="preserve">17.30.1 - </w:t>
       </w:r>
       <w:r>
         <w:t>https://login.salesforce.com/packaging/installPackage.apexp?p0=04t0B00000063NU</w:t>
@@ -1247,10 +1244,7 @@
     </w:p>
     <w:p>
       <w:r>
-        <w:t>17.30.1</w:t>
-      </w:r>
-      <w:r>
-        <w:t xml:space="preserve"> - </w:t>
+        <w:t xml:space="preserve">17.30.1 - </w:t>
       </w:r>
       <w:r>
         <w:t>https://</w:t>
@@ -1271,10 +1265,7 @@
         </w:numPr>
       </w:pPr>
       <w:r>
-        <w:t>Ticket #13943</w:t>
-      </w:r>
-      <w:r>
-        <w:t xml:space="preserve"> – </w:t>
+        <w:t xml:space="preserve">Ticket #13943 – </w:t>
       </w:r>
       <w:proofErr w:type="spellStart"/>
       <w:r>
@@ -1379,10 +1370,7 @@
         </w:numPr>
       </w:pPr>
       <w:r>
-        <w:t xml:space="preserve">Add pick list value: </w:t>
-      </w:r>
-      <w:r>
-        <w:t>‘Authorization Cancelled</w:t>
+        <w:t>Add pick list value: ‘Authorization Cancelled</w:t>
       </w:r>
     </w:p>
     <w:p>
@@ -1601,10 +1589,7 @@
         </w:numPr>
       </w:pPr>
       <w:r>
-        <w:t>Ticket #14520</w:t>
-      </w:r>
-      <w:r>
-        <w:t xml:space="preserve"> </w:t>
+        <w:t xml:space="preserve">Ticket #14520 </w:t>
       </w:r>
       <w:r>
         <w:rPr>
@@ -1743,13 +1728,7 @@
     </w:p>
     <w:p>
       <w:r>
-        <w:t>17.32</w:t>
-      </w:r>
-      <w:r>
-        <w:t>.1</w:t>
-      </w:r>
-      <w:r>
-        <w:t xml:space="preserve"> - </w:t>
+        <w:t xml:space="preserve">17.32.1 - </w:t>
       </w:r>
       <w:r>
         <w:t>https://login.salesforce.com/packaging/installPackage.apexp?p0=04t0B000000gSeJ</w:t>
@@ -1757,13 +1736,7 @@
     </w:p>
     <w:p>
       <w:r>
-        <w:t>17.32</w:t>
-      </w:r>
-      <w:r>
-        <w:t>.1</w:t>
-      </w:r>
-      <w:r>
-        <w:t xml:space="preserve"> - </w:t>
+        <w:t xml:space="preserve">17.32.1 - </w:t>
       </w:r>
       <w:r>
         <w:t>https://</w:t>
@@ -1891,7 +1864,7 @@
       <w:r>
         <w:t xml:space="preserve">17.33 - </w:t>
       </w:r>
-      <w:hyperlink r:id="rId6" w:history="1">
+      <w:hyperlink r:id="rId7" w:history="1">
         <w:r>
           <w:rPr>
             <w:rStyle w:val="Hyperlink"/>
@@ -1907,7 +1880,7 @@
       <w:r>
         <w:t xml:space="preserve">17.33 - </w:t>
       </w:r>
-      <w:hyperlink r:id="rId7" w:history="1">
+      <w:hyperlink r:id="rId8" w:history="1">
         <w:r>
           <w:rPr>
             <w:rStyle w:val="Hyperlink"/>
@@ -1918,20 +1891,20 @@
     </w:p>
     <w:p>
       <w:pPr>
+        <w:spacing w:line="259" w:lineRule="auto"/>
+      </w:pPr>
+    </w:p>
+    <w:p>
+      <w:pPr>
         <w:pStyle w:val="ListParagraph"/>
         <w:numPr>
           <w:ilvl w:val="0"/>
           <w:numId w:val="4"/>
         </w:numPr>
         <w:spacing w:line="259" w:lineRule="auto"/>
-        <w:rPr>
-          <w:strike/>
-        </w:rPr>
-      </w:pPr>
-      <w:r>
-        <w:rPr>
-          <w:strike/>
-        </w:rPr>
+      </w:pPr>
+      <w:r>
+        <w:lastRenderedPageBreak/>
         <w:t>Ticket #17788</w:t>
       </w:r>
     </w:p>
@@ -1945,7 +1918,6 @@
         <w:spacing w:line="259" w:lineRule="auto"/>
       </w:pPr>
       <w:r>
-        <w:lastRenderedPageBreak/>
         <w:t>‘</w:t>
       </w:r>
       <w:proofErr w:type="spellStart"/>
@@ -2147,11 +2119,13 @@
         </w:numPr>
         <w:spacing w:line="259" w:lineRule="auto"/>
         <w:rPr>
-          <w:highlight w:val="yellow"/>
-        </w:rPr>
-      </w:pPr>
-      <w:r>
-        <w:rPr>
+          <w:strike/>
+          <w:highlight w:val="yellow"/>
+        </w:rPr>
+      </w:pPr>
+      <w:r>
+        <w:rPr>
+          <w:strike/>
           <w:highlight w:val="yellow"/>
         </w:rPr>
         <w:t>New Picklist Values</w:t>
@@ -2166,11 +2140,13 @@
         </w:numPr>
         <w:spacing w:line="259" w:lineRule="auto"/>
         <w:rPr>
-          <w:highlight w:val="yellow"/>
-        </w:rPr>
-      </w:pPr>
-      <w:r>
-        <w:rPr>
+          <w:strike/>
+          <w:highlight w:val="yellow"/>
+        </w:rPr>
+      </w:pPr>
+      <w:r>
+        <w:rPr>
+          <w:strike/>
           <w:highlight w:val="yellow"/>
         </w:rPr>
         <w:t>‘</w:t>
@@ -2178,6 +2154,7 @@
       <w:r>
         <w:rPr>
           <w:rFonts w:ascii="Arial" w:hAnsi="Arial" w:cs="Arial"/>
+          <w:strike/>
           <w:color w:val="000000"/>
           <w:sz w:val="20"/>
           <w:szCs w:val="20"/>
@@ -2189,6 +2166,7 @@
       <w:r>
         <w:rPr>
           <w:rFonts w:ascii="Arial" w:hAnsi="Arial" w:cs="Arial"/>
+          <w:strike/>
           <w:color w:val="000000"/>
           <w:sz w:val="20"/>
           <w:szCs w:val="20"/>
@@ -2200,6 +2178,7 @@
       <w:r>
         <w:rPr>
           <w:rFonts w:ascii="Arial" w:hAnsi="Arial" w:cs="Arial"/>
+          <w:strike/>
           <w:color w:val="000000"/>
           <w:sz w:val="20"/>
           <w:szCs w:val="20"/>
@@ -2217,12 +2196,14 @@
         </w:numPr>
         <w:spacing w:line="259" w:lineRule="auto"/>
         <w:rPr>
-          <w:highlight w:val="yellow"/>
-        </w:rPr>
-      </w:pPr>
-      <w:r>
-        <w:rPr>
-          <w:rFonts w:ascii="Arial" w:hAnsi="Arial" w:cs="Arial"/>
+          <w:strike/>
+          <w:highlight w:val="yellow"/>
+        </w:rPr>
+      </w:pPr>
+      <w:r>
+        <w:rPr>
+          <w:rFonts w:ascii="Arial" w:hAnsi="Arial" w:cs="Arial"/>
+          <w:strike/>
           <w:color w:val="000000"/>
           <w:sz w:val="20"/>
           <w:szCs w:val="20"/>
@@ -2237,15 +2218,17 @@
         <w:ind w:left="2880"/>
         <w:rPr>
           <w:rFonts w:ascii="Arial" w:hAnsi="Arial" w:cs="Arial"/>
-          <w:color w:val="000000"/>
-          <w:sz w:val="20"/>
-          <w:szCs w:val="20"/>
-          <w:highlight w:val="yellow"/>
-        </w:rPr>
-      </w:pPr>
-      <w:r>
-        <w:rPr>
-          <w:rFonts w:ascii="Arial" w:hAnsi="Arial" w:cs="Arial"/>
+          <w:strike/>
+          <w:color w:val="000000"/>
+          <w:sz w:val="20"/>
+          <w:szCs w:val="20"/>
+          <w:highlight w:val="yellow"/>
+        </w:rPr>
+      </w:pPr>
+      <w:r>
+        <w:rPr>
+          <w:rFonts w:ascii="Arial" w:hAnsi="Arial" w:cs="Arial"/>
+          <w:strike/>
           <w:color w:val="000000"/>
           <w:sz w:val="20"/>
           <w:szCs w:val="20"/>
@@ -2259,12 +2242,14 @@
         <w:pStyle w:val="ListParagraph"/>
         <w:ind w:left="2880"/>
         <w:rPr>
-          <w:highlight w:val="yellow"/>
-        </w:rPr>
-      </w:pPr>
-      <w:r>
-        <w:rPr>
-          <w:rFonts w:ascii="Arial" w:hAnsi="Arial" w:cs="Arial"/>
+          <w:strike/>
+          <w:highlight w:val="yellow"/>
+        </w:rPr>
+      </w:pPr>
+      <w:r>
+        <w:rPr>
+          <w:rFonts w:ascii="Arial" w:hAnsi="Arial" w:cs="Arial"/>
+          <w:strike/>
           <w:color w:val="000000"/>
           <w:sz w:val="20"/>
           <w:szCs w:val="20"/>
@@ -2282,12 +2267,14 @@
         </w:numPr>
         <w:spacing w:line="259" w:lineRule="auto"/>
         <w:rPr>
-          <w:highlight w:val="yellow"/>
-        </w:rPr>
-      </w:pPr>
-      <w:r>
-        <w:rPr>
-          <w:rFonts w:ascii="Arial" w:hAnsi="Arial" w:cs="Arial"/>
+          <w:strike/>
+          <w:highlight w:val="yellow"/>
+        </w:rPr>
+      </w:pPr>
+      <w:r>
+        <w:rPr>
+          <w:rFonts w:ascii="Arial" w:hAnsi="Arial" w:cs="Arial"/>
+          <w:strike/>
           <w:color w:val="000000"/>
           <w:sz w:val="20"/>
           <w:szCs w:val="20"/>
@@ -2305,12 +2292,14 @@
         </w:numPr>
         <w:spacing w:line="259" w:lineRule="auto"/>
         <w:rPr>
-          <w:highlight w:val="yellow"/>
-        </w:rPr>
-      </w:pPr>
-      <w:r>
-        <w:rPr>
-          <w:rFonts w:ascii="Arial" w:hAnsi="Arial" w:cs="Arial"/>
+          <w:strike/>
+          <w:highlight w:val="yellow"/>
+        </w:rPr>
+      </w:pPr>
+      <w:r>
+        <w:rPr>
+          <w:rFonts w:ascii="Arial" w:hAnsi="Arial" w:cs="Arial"/>
+          <w:strike/>
           <w:color w:val="000000"/>
           <w:sz w:val="20"/>
           <w:szCs w:val="20"/>
@@ -2322,6 +2311,7 @@
       <w:r>
         <w:rPr>
           <w:rFonts w:ascii="Arial" w:hAnsi="Arial" w:cs="Arial"/>
+          <w:strike/>
           <w:color w:val="000000"/>
           <w:sz w:val="20"/>
           <w:szCs w:val="20"/>
@@ -2333,6 +2323,7 @@
       <w:r>
         <w:rPr>
           <w:rFonts w:ascii="Arial" w:hAnsi="Arial" w:cs="Arial"/>
+          <w:strike/>
           <w:color w:val="000000"/>
           <w:sz w:val="20"/>
           <w:szCs w:val="20"/>
@@ -2350,12 +2341,14 @@
         </w:numPr>
         <w:spacing w:line="259" w:lineRule="auto"/>
         <w:rPr>
-          <w:highlight w:val="yellow"/>
-        </w:rPr>
-      </w:pPr>
-      <w:r>
-        <w:rPr>
-          <w:rFonts w:ascii="Arial" w:hAnsi="Arial" w:cs="Arial"/>
+          <w:strike/>
+          <w:highlight w:val="yellow"/>
+        </w:rPr>
+      </w:pPr>
+      <w:r>
+        <w:rPr>
+          <w:rFonts w:ascii="Arial" w:hAnsi="Arial" w:cs="Arial"/>
+          <w:strike/>
           <w:color w:val="000000"/>
           <w:sz w:val="20"/>
           <w:szCs w:val="20"/>
@@ -2370,14 +2363,16 @@
         <w:ind w:left="2880"/>
         <w:rPr>
           <w:rFonts w:ascii="Arial" w:hAnsi="Arial" w:cs="Arial"/>
-          <w:color w:val="000000"/>
-          <w:sz w:val="20"/>
-          <w:szCs w:val="20"/>
-        </w:rPr>
-      </w:pPr>
-      <w:r>
-        <w:rPr>
-          <w:rFonts w:ascii="Arial" w:hAnsi="Arial" w:cs="Arial"/>
+          <w:strike/>
+          <w:color w:val="000000"/>
+          <w:sz w:val="20"/>
+          <w:szCs w:val="20"/>
+        </w:rPr>
+      </w:pPr>
+      <w:r>
+        <w:rPr>
+          <w:rFonts w:ascii="Arial" w:hAnsi="Arial" w:cs="Arial"/>
+          <w:strike/>
           <w:color w:val="000000"/>
           <w:sz w:val="20"/>
           <w:szCs w:val="20"/>
@@ -2408,7 +2403,7 @@
       <w:r>
         <w:t xml:space="preserve">17.34 - </w:t>
       </w:r>
-      <w:hyperlink r:id="rId8" w:history="1">
+      <w:hyperlink r:id="rId9" w:history="1">
         <w:r>
           <w:rPr>
             <w:rStyle w:val="Hyperlink"/>
@@ -2421,7 +2416,7 @@
       <w:r>
         <w:t xml:space="preserve">17.34 - </w:t>
       </w:r>
-      <w:hyperlink r:id="rId9" w:history="1">
+      <w:hyperlink r:id="rId10" w:history="1">
         <w:r>
           <w:rPr>
             <w:rStyle w:val="Hyperlink"/>
@@ -2430,14 +2425,15 @@
         </w:r>
       </w:hyperlink>
     </w:p>
-    <w:p/>
-    <w:p>
-      <w:pPr>
+    <w:p>
+      <w:pPr>
+        <w:pStyle w:val="ListParagraph"/>
+        <w:numPr>
+          <w:ilvl w:val="0"/>
+          <w:numId w:val="24"/>
+        </w:numPr>
         <w:spacing w:line="259" w:lineRule="auto"/>
       </w:pPr>
-      <w:r>
-        <w:t xml:space="preserve">1. </w:t>
-      </w:r>
       <w:r>
         <w:t>Ticket #18363</w:t>
       </w:r>
@@ -2493,13 +2489,8 @@
       </w:r>
       <w:proofErr w:type="spellStart"/>
       <w:r>
-        <w:t>sylab</w:t>
-      </w:r>
-      <w:r>
-        <w:t>eltemplate</w:t>
-      </w:r>
-      <w:bookmarkStart w:id="1" w:name="_GoBack"/>
-      <w:bookmarkEnd w:id="1"/>
+        <w:t>sylabeltemplate</w:t>
+      </w:r>
       <w:proofErr w:type="spellEnd"/>
     </w:p>
     <w:p>
@@ -2574,20 +2565,66 @@
         <w:pStyle w:val="ListParagraph"/>
         <w:numPr>
           <w:ilvl w:val="0"/>
-          <w:numId w:val="4"/>
+          <w:numId w:val="24"/>
         </w:numPr>
         <w:spacing w:line="259" w:lineRule="auto"/>
       </w:pPr>
       <w:r>
-        <w:t>Ticket #18158</w:t>
-      </w:r>
-    </w:p>
-    <w:p>
-      <w:r>
-        <w:rPr>
-          <w:highlight w:val="yellow"/>
-        </w:rPr>
-        <w:t>Add ‘Related List Child Objects’ field to ‘Sales Order Entry’ menu record</w:t>
+        <w:t>Ticket #18264</w:t>
+      </w:r>
+    </w:p>
+    <w:p>
+      <w:pPr>
+        <w:pStyle w:val="ListParagraph"/>
+        <w:numPr>
+          <w:ilvl w:val="1"/>
+          <w:numId w:val="24"/>
+        </w:numPr>
+        <w:spacing w:line="259" w:lineRule="auto"/>
+      </w:pPr>
+      <w:r>
+        <w:rPr>
+          <w:highlight w:val="yellow"/>
+        </w:rPr>
+        <w:t>Notify Matt and Rob if any org has one or both of these fields set to True on SYCONFIG:</w:t>
+      </w:r>
+    </w:p>
+    <w:p>
+      <w:pPr>
+        <w:pStyle w:val="ListParagraph"/>
+        <w:numPr>
+          <w:ilvl w:val="2"/>
+          <w:numId w:val="24"/>
+        </w:numPr>
+        <w:spacing w:line="259" w:lineRule="auto"/>
+        <w:rPr>
+          <w:highlight w:val="yellow"/>
+        </w:rPr>
+      </w:pPr>
+      <w:r>
+        <w:rPr>
+          <w:highlight w:val="yellow"/>
+        </w:rPr>
+        <w:t>Project Charge Code Active</w:t>
+      </w:r>
+    </w:p>
+    <w:p>
+      <w:pPr>
+        <w:pStyle w:val="ListParagraph"/>
+        <w:numPr>
+          <w:ilvl w:val="2"/>
+          <w:numId w:val="24"/>
+        </w:numPr>
+        <w:spacing w:line="259" w:lineRule="auto"/>
+        <w:rPr>
+          <w:highlight w:val="yellow"/>
+        </w:rPr>
+      </w:pPr>
+      <w:r>
+        <w:rPr>
+          <w:highlight w:val="yellow"/>
+        </w:rPr>
+        <w:t>Project Job Code Active</w:t>
       </w:r>
     </w:p>
     <w:p>
@@ -2595,93 +2632,7 @@
         <w:pStyle w:val="ListParagraph"/>
         <w:numPr>
           <w:ilvl w:val="0"/>
-          <w:numId w:val="4"/>
-        </w:numPr>
-        <w:spacing w:line="259" w:lineRule="auto"/>
-      </w:pPr>
-      <w:r>
-        <w:t>Ticket #18264</w:t>
-      </w:r>
-    </w:p>
-    <w:p>
-      <w:r>
-        <w:rPr>
-          <w:highlight w:val="yellow"/>
-        </w:rPr>
-        <w:t xml:space="preserve">Make sure that the ‘project charge code’ and ‘project job code’ boxes are not checked on the </w:t>
-      </w:r>
-      <w:proofErr w:type="spellStart"/>
-      <w:r>
-        <w:rPr>
-          <w:highlight w:val="yellow"/>
-        </w:rPr>
-        <w:t>syconfig</w:t>
-      </w:r>
-      <w:proofErr w:type="spellEnd"/>
-      <w:r>
-        <w:rPr>
-          <w:highlight w:val="yellow"/>
-        </w:rPr>
-        <w:t>.</w:t>
-      </w:r>
-    </w:p>
-    <w:p>
-      <w:pPr>
-        <w:pStyle w:val="ListParagraph"/>
-        <w:numPr>
-          <w:ilvl w:val="0"/>
-          <w:numId w:val="4"/>
-        </w:numPr>
-        <w:spacing w:line="259" w:lineRule="auto"/>
-      </w:pPr>
-      <w:r>
-        <w:t>Ticket #18375</w:t>
-      </w:r>
-    </w:p>
-    <w:p>
-      <w:pPr>
-        <w:pStyle w:val="ListParagraph"/>
-        <w:numPr>
-          <w:ilvl w:val="0"/>
-          <w:numId w:val="20"/>
-        </w:numPr>
-        <w:spacing w:line="259" w:lineRule="auto"/>
-        <w:rPr>
-          <w:highlight w:val="yellow"/>
-        </w:rPr>
-      </w:pPr>
-      <w:r>
-        <w:rPr>
-          <w:highlight w:val="yellow"/>
-        </w:rPr>
-        <w:t>Edit ‘New Disassembly Order’ menu record</w:t>
-      </w:r>
-    </w:p>
-    <w:p>
-      <w:pPr>
-        <w:pStyle w:val="ListParagraph"/>
-        <w:numPr>
-          <w:ilvl w:val="1"/>
-          <w:numId w:val="20"/>
-        </w:numPr>
-        <w:spacing w:line="259" w:lineRule="auto"/>
-        <w:rPr>
-          <w:highlight w:val="yellow"/>
-        </w:rPr>
-      </w:pPr>
-      <w:r>
-        <w:rPr>
-          <w:highlight w:val="yellow"/>
-        </w:rPr>
-        <w:t>Remove ‘Primary object name’ and ‘subsection’</w:t>
-      </w:r>
-    </w:p>
-    <w:p>
-      <w:pPr>
-        <w:pStyle w:val="ListParagraph"/>
-        <w:numPr>
-          <w:ilvl w:val="0"/>
-          <w:numId w:val="4"/>
+          <w:numId w:val="24"/>
         </w:numPr>
         <w:spacing w:line="259" w:lineRule="auto"/>
       </w:pPr>
@@ -2796,7 +2747,6 @@
         <w:rPr>
           <w:highlight w:val="yellow"/>
         </w:rPr>
-        <w:lastRenderedPageBreak/>
         <w:t>‘</w:t>
       </w:r>
       <w:r>
@@ -2815,7 +2765,71 @@
         <w:pStyle w:val="ListParagraph"/>
         <w:numPr>
           <w:ilvl w:val="0"/>
-          <w:numId w:val="4"/>
+          <w:numId w:val="24"/>
+        </w:numPr>
+        <w:spacing w:line="259" w:lineRule="auto"/>
+      </w:pPr>
+      <w:r>
+        <w:t>Ticket #18158</w:t>
+      </w:r>
+    </w:p>
+    <w:p>
+      <w:pPr>
+        <w:pStyle w:val="ListParagraph"/>
+        <w:numPr>
+          <w:ilvl w:val="1"/>
+          <w:numId w:val="24"/>
+        </w:numPr>
+        <w:spacing w:line="259" w:lineRule="auto"/>
+        <w:rPr>
+          <w:highlight w:val="yellow"/>
+        </w:rPr>
+      </w:pPr>
+      <w:r>
+        <w:rPr>
+          <w:highlight w:val="yellow"/>
+        </w:rPr>
+        <w:t>18158_menu.txt</w:t>
+      </w:r>
+    </w:p>
+    <w:p>
+      <w:pPr>
+        <w:pStyle w:val="ListParagraph"/>
+        <w:numPr>
+          <w:ilvl w:val="0"/>
+          <w:numId w:val="24"/>
+        </w:numPr>
+        <w:spacing w:line="259" w:lineRule="auto"/>
+      </w:pPr>
+      <w:r>
+        <w:t>Ticket #18375</w:t>
+      </w:r>
+    </w:p>
+    <w:p>
+      <w:pPr>
+        <w:pStyle w:val="ListParagraph"/>
+        <w:numPr>
+          <w:ilvl w:val="1"/>
+          <w:numId w:val="24"/>
+        </w:numPr>
+        <w:spacing w:line="259" w:lineRule="auto"/>
+        <w:rPr>
+          <w:highlight w:val="yellow"/>
+        </w:rPr>
+      </w:pPr>
+      <w:r>
+        <w:rPr>
+          <w:highlight w:val="yellow"/>
+        </w:rPr>
+        <w:t>18375_menu.txt</w:t>
+      </w:r>
+    </w:p>
+    <w:p>
+      <w:pPr>
+        <w:pStyle w:val="ListParagraph"/>
+        <w:numPr>
+          <w:ilvl w:val="0"/>
+          <w:numId w:val="24"/>
         </w:numPr>
         <w:spacing w:line="259" w:lineRule="auto"/>
       </w:pPr>
@@ -2839,6 +2853,7 @@
         <w:rPr>
           <w:highlight w:val="yellow"/>
         </w:rPr>
+        <w:lastRenderedPageBreak/>
         <w:t>18803.txt</w:t>
       </w:r>
     </w:p>
@@ -2847,7 +2862,7 @@
         <w:pStyle w:val="ListParagraph"/>
         <w:numPr>
           <w:ilvl w:val="0"/>
-          <w:numId w:val="4"/>
+          <w:numId w:val="24"/>
         </w:numPr>
         <w:spacing w:line="259" w:lineRule="auto"/>
       </w:pPr>
@@ -2884,6 +2899,10 @@
           <w:szCs w:val="40"/>
         </w:rPr>
       </w:pPr>
+    </w:p>
+    <w:p>
+      <w:bookmarkStart w:id="1" w:name="_GoBack"/>
+      <w:bookmarkEnd w:id="1"/>
     </w:p>
     <w:sectPr>
       <w:pgSz w:w="12240" w:h="15840"/>
@@ -2896,8 +2915,8 @@
 </file>
 
 <file path=word/numbering.xml><?xml version="1.0" encoding="utf-8"?>
-<w:numbering xmlns:wpc="http://schemas.microsoft.com/office/word/2010/wordprocessingCanvas" xmlns:mc="http://schemas.openxmlformats.org/markup-compatibility/2006" xmlns:o="urn:schemas-microsoft-com:office:office" xmlns:r="http://schemas.openxmlformats.org/officeDocument/2006/relationships" xmlns:m="http://schemas.openxmlformats.org/officeDocument/2006/math" xmlns:v="urn:schemas-microsoft-com:vml" xmlns:wp14="http://schemas.microsoft.com/office/word/2010/wordprocessingDrawing" xmlns:wp="http://schemas.openxmlformats.org/drawingml/2006/wordprocessingDrawing" xmlns:w10="urn:schemas-microsoft-com:office:word" xmlns:w="http://schemas.openxmlformats.org/wordprocessingml/2006/main" xmlns:w14="http://schemas.microsoft.com/office/word/2010/wordml" xmlns:w15="http://schemas.microsoft.com/office/word/2012/wordml" xmlns:wpg="http://schemas.microsoft.com/office/word/2010/wordprocessingGroup" xmlns:wpi="http://schemas.microsoft.com/office/word/2010/wordprocessingInk" xmlns:wne="http://schemas.microsoft.com/office/word/2006/wordml" xmlns:wps="http://schemas.microsoft.com/office/word/2010/wordprocessingShape" mc:Ignorable="w14 w15 wp14">
-  <w:abstractNum w:abstractNumId="0" w15:restartNumberingAfterBreak="0">
+<w:numbering xmlns:wpc="http://schemas.microsoft.com/office/word/2010/wordprocessingCanvas" xmlns:mc="http://schemas.openxmlformats.org/markup-compatibility/2006" xmlns:o="urn:schemas-microsoft-com:office:office" xmlns:r="http://schemas.openxmlformats.org/officeDocument/2006/relationships" xmlns:m="http://schemas.openxmlformats.org/officeDocument/2006/math" xmlns:v="urn:schemas-microsoft-com:vml" xmlns:wp14="http://schemas.microsoft.com/office/word/2010/wordprocessingDrawing" xmlns:wp="http://schemas.openxmlformats.org/drawingml/2006/wordprocessingDrawing" xmlns:w10="urn:schemas-microsoft-com:office:word" xmlns:w="http://schemas.openxmlformats.org/wordprocessingml/2006/main" xmlns:w14="http://schemas.microsoft.com/office/word/2010/wordml" xmlns:wpg="http://schemas.microsoft.com/office/word/2010/wordprocessingGroup" xmlns:wpi="http://schemas.microsoft.com/office/word/2010/wordprocessingInk" xmlns:wne="http://schemas.microsoft.com/office/word/2006/wordml" xmlns:wps="http://schemas.microsoft.com/office/word/2010/wordprocessingShape" mc:Ignorable="w14 wp14">
+  <w:abstractNum w:abstractNumId="0">
     <w:nsid w:val="0C681941"/>
     <w:multiLevelType w:val="hybridMultilevel"/>
     <w:tmpl w:val="22C65628"/>
@@ -2983,7 +3002,7 @@
       </w:pPr>
     </w:lvl>
   </w:abstractNum>
-  <w:abstractNum w:abstractNumId="1" w15:restartNumberingAfterBreak="0">
+  <w:abstractNum w:abstractNumId="1">
     <w:nsid w:val="1478633E"/>
     <w:multiLevelType w:val="hybridMultilevel"/>
     <w:tmpl w:val="1742C7E2"/>
@@ -3069,7 +3088,7 @@
       </w:pPr>
     </w:lvl>
   </w:abstractNum>
-  <w:abstractNum w:abstractNumId="2" w15:restartNumberingAfterBreak="0">
+  <w:abstractNum w:abstractNumId="2">
     <w:nsid w:val="148C01B3"/>
     <w:multiLevelType w:val="hybridMultilevel"/>
     <w:tmpl w:val="0270D100"/>
@@ -3155,7 +3174,7 @@
       </w:pPr>
     </w:lvl>
   </w:abstractNum>
-  <w:abstractNum w:abstractNumId="3" w15:restartNumberingAfterBreak="0">
+  <w:abstractNum w:abstractNumId="3">
     <w:nsid w:val="1BE672C4"/>
     <w:multiLevelType w:val="hybridMultilevel"/>
     <w:tmpl w:val="ED36F00A"/>
@@ -3241,7 +3260,7 @@
       </w:pPr>
     </w:lvl>
   </w:abstractNum>
-  <w:abstractNum w:abstractNumId="4" w15:restartNumberingAfterBreak="0">
+  <w:abstractNum w:abstractNumId="4">
     <w:nsid w:val="2A5C58F2"/>
     <w:multiLevelType w:val="hybridMultilevel"/>
     <w:tmpl w:val="8222F220"/>
@@ -3327,7 +3346,7 @@
       </w:pPr>
     </w:lvl>
   </w:abstractNum>
-  <w:abstractNum w:abstractNumId="5" w15:restartNumberingAfterBreak="0">
+  <w:abstractNum w:abstractNumId="5">
     <w:nsid w:val="2CCC57C3"/>
     <w:multiLevelType w:val="hybridMultilevel"/>
     <w:tmpl w:val="CA9A1650"/>
@@ -3413,7 +3432,7 @@
       </w:pPr>
     </w:lvl>
   </w:abstractNum>
-  <w:abstractNum w:abstractNumId="6" w15:restartNumberingAfterBreak="0">
+  <w:abstractNum w:abstractNumId="6">
     <w:nsid w:val="3D911626"/>
     <w:multiLevelType w:val="hybridMultilevel"/>
     <w:tmpl w:val="A72A98D8"/>
@@ -3526,7 +3545,7 @@
       </w:rPr>
     </w:lvl>
   </w:abstractNum>
-  <w:abstractNum w:abstractNumId="7" w15:restartNumberingAfterBreak="0">
+  <w:abstractNum w:abstractNumId="7">
     <w:nsid w:val="42CC58D3"/>
     <w:multiLevelType w:val="hybridMultilevel"/>
     <w:tmpl w:val="B6989326"/>
@@ -3612,7 +3631,93 @@
       </w:pPr>
     </w:lvl>
   </w:abstractNum>
-  <w:abstractNum w:abstractNumId="8" w15:restartNumberingAfterBreak="0">
+  <w:abstractNum w:abstractNumId="8">
+    <w:nsid w:val="472D4531"/>
+    <w:multiLevelType w:val="hybridMultilevel"/>
+    <w:tmpl w:val="288CC9EE"/>
+    <w:lvl w:ilvl="0" w:tplc="0409000F">
+      <w:start w:val="1"/>
+      <w:numFmt w:val="decimal"/>
+      <w:lvlText w:val="%1."/>
+      <w:lvlJc w:val="left"/>
+      <w:pPr>
+        <w:ind w:left="360" w:hanging="360"/>
+      </w:pPr>
+    </w:lvl>
+    <w:lvl w:ilvl="1" w:tplc="04090019">
+      <w:start w:val="1"/>
+      <w:numFmt w:val="lowerLetter"/>
+      <w:lvlText w:val="%2."/>
+      <w:lvlJc w:val="left"/>
+      <w:pPr>
+        <w:ind w:left="1080" w:hanging="360"/>
+      </w:pPr>
+    </w:lvl>
+    <w:lvl w:ilvl="2" w:tplc="0409001B">
+      <w:start w:val="1"/>
+      <w:numFmt w:val="lowerRoman"/>
+      <w:lvlText w:val="%3."/>
+      <w:lvlJc w:val="right"/>
+      <w:pPr>
+        <w:ind w:left="1800" w:hanging="180"/>
+      </w:pPr>
+    </w:lvl>
+    <w:lvl w:ilvl="3" w:tplc="0409000F" w:tentative="1">
+      <w:start w:val="1"/>
+      <w:numFmt w:val="decimal"/>
+      <w:lvlText w:val="%4."/>
+      <w:lvlJc w:val="left"/>
+      <w:pPr>
+        <w:ind w:left="2520" w:hanging="360"/>
+      </w:pPr>
+    </w:lvl>
+    <w:lvl w:ilvl="4" w:tplc="04090019" w:tentative="1">
+      <w:start w:val="1"/>
+      <w:numFmt w:val="lowerLetter"/>
+      <w:lvlText w:val="%5."/>
+      <w:lvlJc w:val="left"/>
+      <w:pPr>
+        <w:ind w:left="3240" w:hanging="360"/>
+      </w:pPr>
+    </w:lvl>
+    <w:lvl w:ilvl="5" w:tplc="0409001B" w:tentative="1">
+      <w:start w:val="1"/>
+      <w:numFmt w:val="lowerRoman"/>
+      <w:lvlText w:val="%6."/>
+      <w:lvlJc w:val="right"/>
+      <w:pPr>
+        <w:ind w:left="3960" w:hanging="180"/>
+      </w:pPr>
+    </w:lvl>
+    <w:lvl w:ilvl="6" w:tplc="0409000F" w:tentative="1">
+      <w:start w:val="1"/>
+      <w:numFmt w:val="decimal"/>
+      <w:lvlText w:val="%7."/>
+      <w:lvlJc w:val="left"/>
+      <w:pPr>
+        <w:ind w:left="4680" w:hanging="360"/>
+      </w:pPr>
+    </w:lvl>
+    <w:lvl w:ilvl="7" w:tplc="04090019" w:tentative="1">
+      <w:start w:val="1"/>
+      <w:numFmt w:val="lowerLetter"/>
+      <w:lvlText w:val="%8."/>
+      <w:lvlJc w:val="left"/>
+      <w:pPr>
+        <w:ind w:left="5400" w:hanging="360"/>
+      </w:pPr>
+    </w:lvl>
+    <w:lvl w:ilvl="8" w:tplc="0409001B" w:tentative="1">
+      <w:start w:val="1"/>
+      <w:numFmt w:val="lowerRoman"/>
+      <w:lvlText w:val="%9."/>
+      <w:lvlJc w:val="right"/>
+      <w:pPr>
+        <w:ind w:left="6120" w:hanging="180"/>
+      </w:pPr>
+    </w:lvl>
+  </w:abstractNum>
+  <w:abstractNum w:abstractNumId="9">
     <w:nsid w:val="4D754444"/>
     <w:multiLevelType w:val="hybridMultilevel"/>
     <w:tmpl w:val="288CC9EE"/>
@@ -3698,7 +3803,7 @@
       </w:pPr>
     </w:lvl>
   </w:abstractNum>
-  <w:abstractNum w:abstractNumId="9" w15:restartNumberingAfterBreak="0">
+  <w:abstractNum w:abstractNumId="10">
     <w:nsid w:val="5BB630C3"/>
     <w:multiLevelType w:val="hybridMultilevel"/>
     <w:tmpl w:val="E14A998A"/>
@@ -3784,7 +3889,7 @@
       </w:pPr>
     </w:lvl>
   </w:abstractNum>
-  <w:abstractNum w:abstractNumId="10" w15:restartNumberingAfterBreak="0">
+  <w:abstractNum w:abstractNumId="11">
     <w:nsid w:val="5F0330BB"/>
     <w:multiLevelType w:val="hybridMultilevel"/>
     <w:tmpl w:val="7CB47A98"/>
@@ -3870,7 +3975,7 @@
       </w:pPr>
     </w:lvl>
   </w:abstractNum>
-  <w:abstractNum w:abstractNumId="11" w15:restartNumberingAfterBreak="0">
+  <w:abstractNum w:abstractNumId="12">
     <w:nsid w:val="64BE205C"/>
     <w:multiLevelType w:val="hybridMultilevel"/>
     <w:tmpl w:val="451CA100"/>
@@ -3956,7 +4061,7 @@
       </w:pPr>
     </w:lvl>
   </w:abstractNum>
-  <w:abstractNum w:abstractNumId="12" w15:restartNumberingAfterBreak="0">
+  <w:abstractNum w:abstractNumId="13">
     <w:nsid w:val="6511773A"/>
     <w:multiLevelType w:val="hybridMultilevel"/>
     <w:tmpl w:val="4BA098C8"/>
@@ -4042,7 +4147,7 @@
       </w:pPr>
     </w:lvl>
   </w:abstractNum>
-  <w:abstractNum w:abstractNumId="13" w15:restartNumberingAfterBreak="0">
+  <w:abstractNum w:abstractNumId="14">
     <w:nsid w:val="6C106FFC"/>
     <w:multiLevelType w:val="hybridMultilevel"/>
     <w:tmpl w:val="D3CE23CE"/>
@@ -4128,7 +4233,7 @@
       </w:pPr>
     </w:lvl>
   </w:abstractNum>
-  <w:abstractNum w:abstractNumId="14" w15:restartNumberingAfterBreak="0">
+  <w:abstractNum w:abstractNumId="15">
     <w:nsid w:val="6F72433A"/>
     <w:multiLevelType w:val="hybridMultilevel"/>
     <w:tmpl w:val="E14A998A"/>
@@ -4224,7 +4329,7 @@
     <w:abstractNumId w:val="4"/>
   </w:num>
   <w:num w:numId="4">
-    <w:abstractNumId w:val="8"/>
+    <w:abstractNumId w:val="9"/>
   </w:num>
   <w:num w:numId="5">
     <w:abstractNumId w:val="2"/>
@@ -4233,13 +4338,13 @@
     <w:abstractNumId w:val="6"/>
   </w:num>
   <w:num w:numId="7">
-    <w:abstractNumId w:val="12"/>
+    <w:abstractNumId w:val="13"/>
   </w:num>
   <w:num w:numId="8">
     <w:abstractNumId w:val="3"/>
   </w:num>
   <w:num w:numId="9">
-    <w:abstractNumId w:val="13"/>
+    <w:abstractNumId w:val="14"/>
   </w:num>
   <w:num w:numId="10">
     <w:abstractNumId w:val="0"/>
@@ -4395,7 +4500,7 @@
     </w:lvlOverride>
   </w:num>
   <w:num w:numId="16">
-    <w:abstractNumId w:val="12"/>
+    <w:abstractNumId w:val="13"/>
     <w:lvlOverride w:ilvl="0">
       <w:startOverride w:val="1"/>
     </w:lvlOverride>
@@ -4425,7 +4530,7 @@
     </w:lvlOverride>
   </w:num>
   <w:num w:numId="17">
-    <w:abstractNumId w:val="13"/>
+    <w:abstractNumId w:val="14"/>
     <w:lvlOverride w:ilvl="0">
       <w:startOverride w:val="1"/>
     </w:lvlOverride>
@@ -4461,22 +4566,25 @@
     <w:abstractNumId w:val="7"/>
   </w:num>
   <w:num w:numId="20">
+    <w:abstractNumId w:val="12"/>
+  </w:num>
+  <w:num w:numId="21">
     <w:abstractNumId w:val="11"/>
   </w:num>
-  <w:num w:numId="21">
+  <w:num w:numId="22">
     <w:abstractNumId w:val="10"/>
   </w:num>
-  <w:num w:numId="22">
-    <w:abstractNumId w:val="9"/>
+  <w:num w:numId="23">
+    <w:abstractNumId w:val="15"/>
   </w:num>
-  <w:num w:numId="23">
-    <w:abstractNumId w:val="14"/>
+  <w:num w:numId="24">
+    <w:abstractNumId w:val="8"/>
   </w:num>
 </w:numbering>
 </file>
 
 <file path=word/styles.xml><?xml version="1.0" encoding="utf-8"?>
-<w:styles xmlns:mc="http://schemas.openxmlformats.org/markup-compatibility/2006" xmlns:r="http://schemas.openxmlformats.org/officeDocument/2006/relationships" xmlns:w="http://schemas.openxmlformats.org/wordprocessingml/2006/main" xmlns:w14="http://schemas.microsoft.com/office/word/2010/wordml" xmlns:w15="http://schemas.microsoft.com/office/word/2012/wordml" mc:Ignorable="w14 w15">
+<w:styles xmlns:mc="http://schemas.openxmlformats.org/markup-compatibility/2006" xmlns:r="http://schemas.openxmlformats.org/officeDocument/2006/relationships" xmlns:w="http://schemas.openxmlformats.org/wordprocessingml/2006/main" xmlns:w14="http://schemas.microsoft.com/office/word/2010/wordml" mc:Ignorable="w14">
   <w:docDefaults>
     <w:rPrDefault>
       <w:rPr>
@@ -4492,378 +4600,360 @@
       </w:pPr>
     </w:pPrDefault>
   </w:docDefaults>
-  <w:latentStyles w:defLockedState="0" w:defUIPriority="99" w:defSemiHidden="0" w:defUnhideWhenUsed="0" w:defQFormat="0" w:count="371">
-    <w:lsdException w:name="Normal" w:uiPriority="0" w:qFormat="1"/>
-    <w:lsdException w:name="heading 1" w:uiPriority="9" w:qFormat="1"/>
-    <w:lsdException w:name="heading 2" w:semiHidden="1" w:uiPriority="9" w:unhideWhenUsed="1" w:qFormat="1"/>
-    <w:lsdException w:name="heading 3" w:semiHidden="1" w:uiPriority="9" w:unhideWhenUsed="1" w:qFormat="1"/>
-    <w:lsdException w:name="heading 4" w:semiHidden="1" w:uiPriority="9" w:unhideWhenUsed="1" w:qFormat="1"/>
-    <w:lsdException w:name="heading 5" w:semiHidden="1" w:uiPriority="9" w:unhideWhenUsed="1" w:qFormat="1"/>
-    <w:lsdException w:name="heading 6" w:semiHidden="1" w:uiPriority="9" w:unhideWhenUsed="1" w:qFormat="1"/>
-    <w:lsdException w:name="heading 7" w:semiHidden="1" w:uiPriority="9" w:unhideWhenUsed="1" w:qFormat="1"/>
-    <w:lsdException w:name="heading 8" w:semiHidden="1" w:uiPriority="9" w:unhideWhenUsed="1" w:qFormat="1"/>
-    <w:lsdException w:name="heading 9" w:semiHidden="1" w:uiPriority="9" w:unhideWhenUsed="1" w:qFormat="1"/>
-    <w:lsdException w:name="index 1" w:semiHidden="1" w:unhideWhenUsed="1"/>
-    <w:lsdException w:name="index 2" w:semiHidden="1" w:unhideWhenUsed="1"/>
-    <w:lsdException w:name="index 3" w:semiHidden="1" w:unhideWhenUsed="1"/>
-    <w:lsdException w:name="index 4" w:semiHidden="1" w:unhideWhenUsed="1"/>
-    <w:lsdException w:name="index 5" w:semiHidden="1" w:unhideWhenUsed="1"/>
-    <w:lsdException w:name="index 6" w:semiHidden="1" w:unhideWhenUsed="1"/>
-    <w:lsdException w:name="index 7" w:semiHidden="1" w:unhideWhenUsed="1"/>
-    <w:lsdException w:name="index 8" w:semiHidden="1" w:unhideWhenUsed="1"/>
-    <w:lsdException w:name="index 9" w:semiHidden="1" w:unhideWhenUsed="1"/>
-    <w:lsdException w:name="toc 1" w:semiHidden="1" w:uiPriority="39" w:unhideWhenUsed="1"/>
-    <w:lsdException w:name="toc 2" w:semiHidden="1" w:uiPriority="39" w:unhideWhenUsed="1"/>
-    <w:lsdException w:name="toc 3" w:semiHidden="1" w:uiPriority="39" w:unhideWhenUsed="1"/>
-    <w:lsdException w:name="toc 4" w:semiHidden="1" w:uiPriority="39" w:unhideWhenUsed="1"/>
-    <w:lsdException w:name="toc 5" w:semiHidden="1" w:uiPriority="39" w:unhideWhenUsed="1"/>
-    <w:lsdException w:name="toc 6" w:semiHidden="1" w:uiPriority="39" w:unhideWhenUsed="1"/>
-    <w:lsdException w:name="toc 7" w:semiHidden="1" w:uiPriority="39" w:unhideWhenUsed="1"/>
-    <w:lsdException w:name="toc 8" w:semiHidden="1" w:uiPriority="39" w:unhideWhenUsed="1"/>
-    <w:lsdException w:name="toc 9" w:semiHidden="1" w:uiPriority="39" w:unhideWhenUsed="1"/>
-    <w:lsdException w:name="Normal Indent" w:semiHidden="1" w:unhideWhenUsed="1"/>
-    <w:lsdException w:name="footnote text" w:semiHidden="1" w:unhideWhenUsed="1"/>
-    <w:lsdException w:name="annotation text" w:semiHidden="1" w:unhideWhenUsed="1"/>
-    <w:lsdException w:name="header" w:semiHidden="1" w:unhideWhenUsed="1"/>
-    <w:lsdException w:name="footer" w:semiHidden="1" w:unhideWhenUsed="1"/>
-    <w:lsdException w:name="index heading" w:semiHidden="1" w:unhideWhenUsed="1"/>
-    <w:lsdException w:name="caption" w:semiHidden="1" w:uiPriority="35" w:unhideWhenUsed="1" w:qFormat="1"/>
-    <w:lsdException w:name="table of figures" w:semiHidden="1" w:unhideWhenUsed="1"/>
-    <w:lsdException w:name="envelope address" w:semiHidden="1" w:unhideWhenUsed="1"/>
-    <w:lsdException w:name="envelope return" w:semiHidden="1" w:unhideWhenUsed="1"/>
-    <w:lsdException w:name="footnote reference" w:semiHidden="1" w:unhideWhenUsed="1"/>
-    <w:lsdException w:name="annotation reference" w:semiHidden="1" w:unhideWhenUsed="1"/>
-    <w:lsdException w:name="line number" w:semiHidden="1" w:unhideWhenUsed="1"/>
-    <w:lsdException w:name="page number" w:semiHidden="1" w:unhideWhenUsed="1"/>
-    <w:lsdException w:name="endnote reference" w:semiHidden="1" w:unhideWhenUsed="1"/>
-    <w:lsdException w:name="endnote text" w:semiHidden="1" w:unhideWhenUsed="1"/>
-    <w:lsdException w:name="table of authorities" w:semiHidden="1" w:unhideWhenUsed="1"/>
-    <w:lsdException w:name="macro" w:semiHidden="1" w:unhideWhenUsed="1"/>
-    <w:lsdException w:name="toa heading" w:semiHidden="1" w:unhideWhenUsed="1"/>
-    <w:lsdException w:name="List" w:semiHidden="1" w:unhideWhenUsed="1"/>
-    <w:lsdException w:name="List Bullet" w:semiHidden="1" w:unhideWhenUsed="1"/>
-    <w:lsdException w:name="List Number" w:semiHidden="1" w:unhideWhenUsed="1"/>
-    <w:lsdException w:name="List 2" w:semiHidden="1" w:unhideWhenUsed="1"/>
-    <w:lsdException w:name="List 3" w:semiHidden="1" w:unhideWhenUsed="1"/>
-    <w:lsdException w:name="List 4" w:semiHidden="1" w:unhideWhenUsed="1"/>
-    <w:lsdException w:name="List 5" w:semiHidden="1" w:unhideWhenUsed="1"/>
-    <w:lsdException w:name="List Bullet 2" w:semiHidden="1" w:unhideWhenUsed="1"/>
-    <w:lsdException w:name="List Bullet 3" w:semiHidden="1" w:unhideWhenUsed="1"/>
-    <w:lsdException w:name="List Bullet 4" w:semiHidden="1" w:unhideWhenUsed="1"/>
-    <w:lsdException w:name="List Bullet 5" w:semiHidden="1" w:unhideWhenUsed="1"/>
-    <w:lsdException w:name="List Number 2" w:semiHidden="1" w:unhideWhenUsed="1"/>
-    <w:lsdException w:name="List Number 3" w:semiHidden="1" w:unhideWhenUsed="1"/>
-    <w:lsdException w:name="List Number 4" w:semiHidden="1" w:unhideWhenUsed="1"/>
-    <w:lsdException w:name="List Number 5" w:semiHidden="1" w:unhideWhenUsed="1"/>
-    <w:lsdException w:name="Title" w:uiPriority="10" w:qFormat="1"/>
-    <w:lsdException w:name="Closing" w:semiHidden="1" w:unhideWhenUsed="1"/>
-    <w:lsdException w:name="Signature" w:semiHidden="1" w:unhideWhenUsed="1"/>
-    <w:lsdException w:name="Default Paragraph Font" w:semiHidden="1" w:uiPriority="1" w:unhideWhenUsed="1"/>
-    <w:lsdException w:name="Body Text" w:semiHidden="1" w:unhideWhenUsed="1"/>
-    <w:lsdException w:name="Body Text Indent" w:semiHidden="1" w:unhideWhenUsed="1"/>
-    <w:lsdException w:name="List Continue" w:semiHidden="1" w:unhideWhenUsed="1"/>
-    <w:lsdException w:name="List Continue 2" w:semiHidden="1" w:unhideWhenUsed="1"/>
-    <w:lsdException w:name="List Continue 3" w:semiHidden="1" w:unhideWhenUsed="1"/>
-    <w:lsdException w:name="List Continue 4" w:semiHidden="1" w:unhideWhenUsed="1"/>
-    <w:lsdException w:name="List Continue 5" w:semiHidden="1" w:unhideWhenUsed="1"/>
-    <w:lsdException w:name="Message Header" w:semiHidden="1" w:unhideWhenUsed="1"/>
-    <w:lsdException w:name="Subtitle" w:uiPriority="11" w:qFormat="1"/>
-    <w:lsdException w:name="Salutation" w:semiHidden="1" w:unhideWhenUsed="1"/>
-    <w:lsdException w:name="Date" w:semiHidden="1" w:unhideWhenUsed="1"/>
-    <w:lsdException w:name="Body Text First Indent" w:semiHidden="1" w:unhideWhenUsed="1"/>
-    <w:lsdException w:name="Body Text First Indent 2" w:semiHidden="1" w:unhideWhenUsed="1"/>
-    <w:lsdException w:name="Note Heading" w:semiHidden="1" w:unhideWhenUsed="1"/>
-    <w:lsdException w:name="Body Text 2" w:semiHidden="1" w:unhideWhenUsed="1"/>
-    <w:lsdException w:name="Body Text 3" w:semiHidden="1" w:unhideWhenUsed="1"/>
-    <w:lsdException w:name="Body Text Indent 2" w:semiHidden="1" w:unhideWhenUsed="1"/>
-    <w:lsdException w:name="Body Text Indent 3" w:semiHidden="1" w:unhideWhenUsed="1"/>
-    <w:lsdException w:name="Block Text" w:semiHidden="1" w:unhideWhenUsed="1"/>
-    <w:lsdException w:name="Hyperlink" w:semiHidden="1" w:unhideWhenUsed="1"/>
-    <w:lsdException w:name="FollowedHyperlink" w:semiHidden="1" w:unhideWhenUsed="1"/>
-    <w:lsdException w:name="Strong" w:uiPriority="22" w:qFormat="1"/>
-    <w:lsdException w:name="Emphasis" w:uiPriority="20" w:qFormat="1"/>
-    <w:lsdException w:name="Document Map" w:semiHidden="1" w:unhideWhenUsed="1"/>
-    <w:lsdException w:name="Plain Text" w:semiHidden="1" w:unhideWhenUsed="1"/>
-    <w:lsdException w:name="E-mail Signature" w:semiHidden="1" w:unhideWhenUsed="1"/>
-    <w:lsdException w:name="HTML Top of Form" w:semiHidden="1" w:unhideWhenUsed="1"/>
-    <w:lsdException w:name="HTML Bottom of Form" w:semiHidden="1" w:unhideWhenUsed="1"/>
-    <w:lsdException w:name="Normal (Web)" w:semiHidden="1" w:unhideWhenUsed="1"/>
-    <w:lsdException w:name="HTML Acronym" w:semiHidden="1" w:unhideWhenUsed="1"/>
-    <w:lsdException w:name="HTML Address" w:semiHidden="1" w:unhideWhenUsed="1"/>
-    <w:lsdException w:name="HTML Cite" w:semiHidden="1" w:unhideWhenUsed="1"/>
-    <w:lsdException w:name="HTML Code" w:semiHidden="1" w:unhideWhenUsed="1"/>
-    <w:lsdException w:name="HTML Definition" w:semiHidden="1" w:unhideWhenUsed="1"/>
-    <w:lsdException w:name="HTML Keyboard" w:semiHidden="1" w:unhideWhenUsed="1"/>
-    <w:lsdException w:name="HTML Preformatted" w:semiHidden="1" w:unhideWhenUsed="1"/>
-    <w:lsdException w:name="HTML Sample" w:semiHidden="1" w:unhideWhenUsed="1"/>
-    <w:lsdException w:name="HTML Typewriter" w:semiHidden="1" w:unhideWhenUsed="1"/>
-    <w:lsdException w:name="HTML Variable" w:semiHidden="1" w:unhideWhenUsed="1"/>
-    <w:lsdException w:name="Normal Table" w:semiHidden="1" w:unhideWhenUsed="1"/>
-    <w:lsdException w:name="annotation subject" w:semiHidden="1" w:unhideWhenUsed="1"/>
-    <w:lsdException w:name="No List" w:semiHidden="1" w:unhideWhenUsed="1"/>
-    <w:lsdException w:name="Outline List 1" w:semiHidden="1" w:unhideWhenUsed="1"/>
-    <w:lsdException w:name="Outline List 2" w:semiHidden="1" w:unhideWhenUsed="1"/>
-    <w:lsdException w:name="Outline List 3" w:semiHidden="1" w:unhideWhenUsed="1"/>
-    <w:lsdException w:name="Table Simple 1" w:semiHidden="1" w:unhideWhenUsed="1"/>
-    <w:lsdException w:name="Table Simple 2" w:semiHidden="1" w:unhideWhenUsed="1"/>
-    <w:lsdException w:name="Table Simple 3" w:semiHidden="1" w:unhideWhenUsed="1"/>
-    <w:lsdException w:name="Table Classic 1" w:semiHidden="1" w:unhideWhenUsed="1"/>
-    <w:lsdException w:name="Table Classic 2" w:semiHidden="1" w:unhideWhenUsed="1"/>
-    <w:lsdException w:name="Table Classic 3" w:semiHidden="1" w:unhideWhenUsed="1"/>
-    <w:lsdException w:name="Table Classic 4" w:semiHidden="1" w:unhideWhenUsed="1"/>
-    <w:lsdException w:name="Table Colorful 1" w:semiHidden="1" w:unhideWhenUsed="1"/>
-    <w:lsdException w:name="Table Colorful 2" w:semiHidden="1" w:unhideWhenUsed="1"/>
-    <w:lsdException w:name="Table Colorful 3" w:semiHidden="1" w:unhideWhenUsed="1"/>
-    <w:lsdException w:name="Table Columns 1" w:semiHidden="1" w:unhideWhenUsed="1"/>
-    <w:lsdException w:name="Table Columns 2" w:semiHidden="1" w:unhideWhenUsed="1"/>
-    <w:lsdException w:name="Table Columns 3" w:semiHidden="1" w:unhideWhenUsed="1"/>
-    <w:lsdException w:name="Table Columns 4" w:semiHidden="1" w:unhideWhenUsed="1"/>
-    <w:lsdException w:name="Table Columns 5" w:semiHidden="1" w:unhideWhenUsed="1"/>
-    <w:lsdException w:name="Table Grid 1" w:semiHidden="1" w:unhideWhenUsed="1"/>
-    <w:lsdException w:name="Table Grid 2" w:semiHidden="1" w:unhideWhenUsed="1"/>
-    <w:lsdException w:name="Table Grid 3" w:semiHidden="1" w:unhideWhenUsed="1"/>
-    <w:lsdException w:name="Table Grid 4" w:semiHidden="1" w:unhideWhenUsed="1"/>
-    <w:lsdException w:name="Table Grid 5" w:semiHidden="1" w:unhideWhenUsed="1"/>
-    <w:lsdException w:name="Table Grid 6" w:semiHidden="1" w:unhideWhenUsed="1"/>
-    <w:lsdException w:name="Table Grid 7" w:semiHidden="1" w:unhideWhenUsed="1"/>
-    <w:lsdException w:name="Table Grid 8" w:semiHidden="1" w:unhideWhenUsed="1"/>
-    <w:lsdException w:name="Table List 1" w:semiHidden="1" w:unhideWhenUsed="1"/>
-    <w:lsdException w:name="Table List 2" w:semiHidden="1" w:unhideWhenUsed="1"/>
-    <w:lsdException w:name="Table List 3" w:semiHidden="1" w:unhideWhenUsed="1"/>
-    <w:lsdException w:name="Table List 4" w:semiHidden="1" w:unhideWhenUsed="1"/>
-    <w:lsdException w:name="Table List 5" w:semiHidden="1" w:unhideWhenUsed="1"/>
-    <w:lsdException w:name="Table List 6" w:semiHidden="1" w:unhideWhenUsed="1"/>
-    <w:lsdException w:name="Table List 7" w:semiHidden="1" w:unhideWhenUsed="1"/>
-    <w:lsdException w:name="Table List 8" w:semiHidden="1" w:unhideWhenUsed="1"/>
-    <w:lsdException w:name="Table 3D effects 1" w:semiHidden="1" w:unhideWhenUsed="1"/>
-    <w:lsdException w:name="Table 3D effects 2" w:semiHidden="1" w:unhideWhenUsed="1"/>
-    <w:lsdException w:name="Table 3D effects 3" w:semiHidden="1" w:unhideWhenUsed="1"/>
-    <w:lsdException w:name="Table Contemporary" w:semiHidden="1" w:unhideWhenUsed="1"/>
-    <w:lsdException w:name="Table Elegant" w:semiHidden="1" w:unhideWhenUsed="1"/>
-    <w:lsdException w:name="Table Professional" w:semiHidden="1" w:unhideWhenUsed="1"/>
-    <w:lsdException w:name="Table Subtle 1" w:semiHidden="1" w:unhideWhenUsed="1"/>
-    <w:lsdException w:name="Table Subtle 2" w:semiHidden="1" w:unhideWhenUsed="1"/>
-    <w:lsdException w:name="Table Web 1" w:semiHidden="1" w:unhideWhenUsed="1"/>
-    <w:lsdException w:name="Table Web 2" w:semiHidden="1" w:unhideWhenUsed="1"/>
-    <w:lsdException w:name="Table Web 3" w:semiHidden="1" w:unhideWhenUsed="1"/>
-    <w:lsdException w:name="Balloon Text" w:semiHidden="1" w:unhideWhenUsed="1"/>
-    <w:lsdException w:name="Table Grid" w:uiPriority="39"/>
-    <w:lsdException w:name="Table Theme" w:semiHidden="1" w:unhideWhenUsed="1"/>
-    <w:lsdException w:name="Placeholder Text" w:semiHidden="1"/>
-    <w:lsdException w:name="No Spacing" w:uiPriority="1" w:qFormat="1"/>
-    <w:lsdException w:name="Light Shading" w:uiPriority="60"/>
-    <w:lsdException w:name="Light List" w:uiPriority="61"/>
-    <w:lsdException w:name="Light Grid" w:uiPriority="62"/>
-    <w:lsdException w:name="Medium Shading 1" w:uiPriority="63"/>
-    <w:lsdException w:name="Medium Shading 2" w:uiPriority="64"/>
-    <w:lsdException w:name="Medium List 1" w:uiPriority="65"/>
-    <w:lsdException w:name="Medium List 2" w:uiPriority="66"/>
-    <w:lsdException w:name="Medium Grid 1" w:uiPriority="67"/>
-    <w:lsdException w:name="Medium Grid 2" w:uiPriority="68"/>
-    <w:lsdException w:name="Medium Grid 3" w:uiPriority="69"/>
-    <w:lsdException w:name="Dark List" w:uiPriority="70"/>
-    <w:lsdException w:name="Colorful Shading" w:uiPriority="71"/>
-    <w:lsdException w:name="Colorful List" w:uiPriority="72"/>
-    <w:lsdException w:name="Colorful Grid" w:uiPriority="73"/>
-    <w:lsdException w:name="Light Shading Accent 1" w:uiPriority="60"/>
-    <w:lsdException w:name="Light List Accent 1" w:uiPriority="61"/>
-    <w:lsdException w:name="Light Grid Accent 1" w:uiPriority="62"/>
-    <w:lsdException w:name="Medium Shading 1 Accent 1" w:uiPriority="63"/>
-    <w:lsdException w:name="Medium Shading 2 Accent 1" w:uiPriority="64"/>
-    <w:lsdException w:name="Medium List 1 Accent 1" w:uiPriority="65"/>
-    <w:lsdException w:name="Revision" w:semiHidden="1"/>
-    <w:lsdException w:name="List Paragraph" w:uiPriority="34" w:qFormat="1"/>
-    <w:lsdException w:name="Quote" w:uiPriority="29" w:qFormat="1"/>
-    <w:lsdException w:name="Intense Quote" w:uiPriority="30" w:qFormat="1"/>
-    <w:lsdException w:name="Medium List 2 Accent 1" w:uiPriority="66"/>
-    <w:lsdException w:name="Medium Grid 1 Accent 1" w:uiPriority="67"/>
-    <w:lsdException w:name="Medium Grid 2 Accent 1" w:uiPriority="68"/>
-    <w:lsdException w:name="Medium Grid 3 Accent 1" w:uiPriority="69"/>
-    <w:lsdException w:name="Dark List Accent 1" w:uiPriority="70"/>
-    <w:lsdException w:name="Colorful Shading Accent 1" w:uiPriority="71"/>
-    <w:lsdException w:name="Colorful List Accent 1" w:uiPriority="72"/>
-    <w:lsdException w:name="Colorful Grid Accent 1" w:uiPriority="73"/>
-    <w:lsdException w:name="Light Shading Accent 2" w:uiPriority="60"/>
-    <w:lsdException w:name="Light List Accent 2" w:uiPriority="61"/>
-    <w:lsdException w:name="Light Grid Accent 2" w:uiPriority="62"/>
-    <w:lsdException w:name="Medium Shading 1 Accent 2" w:uiPriority="63"/>
-    <w:lsdException w:name="Medium Shading 2 Accent 2" w:uiPriority="64"/>
-    <w:lsdException w:name="Medium List 1 Accent 2" w:uiPriority="65"/>
-    <w:lsdException w:name="Medium List 2 Accent 2" w:uiPriority="66"/>
-    <w:lsdException w:name="Medium Grid 1 Accent 2" w:uiPriority="67"/>
-    <w:lsdException w:name="Medium Grid 2 Accent 2" w:uiPriority="68"/>
-    <w:lsdException w:name="Medium Grid 3 Accent 2" w:uiPriority="69"/>
-    <w:lsdException w:name="Dark List Accent 2" w:uiPriority="70"/>
-    <w:lsdException w:name="Colorful Shading Accent 2" w:uiPriority="71"/>
-    <w:lsdException w:name="Colorful List Accent 2" w:uiPriority="72"/>
-    <w:lsdException w:name="Colorful Grid Accent 2" w:uiPriority="73"/>
-    <w:lsdException w:name="Light Shading Accent 3" w:uiPriority="60"/>
-    <w:lsdException w:name="Light List Accent 3" w:uiPriority="61"/>
-    <w:lsdException w:name="Light Grid Accent 3" w:uiPriority="62"/>
-    <w:lsdException w:name="Medium Shading 1 Accent 3" w:uiPriority="63"/>
-    <w:lsdException w:name="Medium Shading 2 Accent 3" w:uiPriority="64"/>
-    <w:lsdException w:name="Medium List 1 Accent 3" w:uiPriority="65"/>
-    <w:lsdException w:name="Medium List 2 Accent 3" w:uiPriority="66"/>
-    <w:lsdException w:name="Medium Grid 1 Accent 3" w:uiPriority="67"/>
-    <w:lsdException w:name="Medium Grid 2 Accent 3" w:uiPriority="68"/>
-    <w:lsdException w:name="Medium Grid 3 Accent 3" w:uiPriority="69"/>
-    <w:lsdException w:name="Dark List Accent 3" w:uiPriority="70"/>
-    <w:lsdException w:name="Colorful Shading Accent 3" w:uiPriority="71"/>
-    <w:lsdException w:name="Colorful List Accent 3" w:uiPriority="72"/>
-    <w:lsdException w:name="Colorful Grid Accent 3" w:uiPriority="73"/>
-    <w:lsdException w:name="Light Shading Accent 4" w:uiPriority="60"/>
-    <w:lsdException w:name="Light List Accent 4" w:uiPriority="61"/>
-    <w:lsdException w:name="Light Grid Accent 4" w:uiPriority="62"/>
-    <w:lsdException w:name="Medium Shading 1 Accent 4" w:uiPriority="63"/>
-    <w:lsdException w:name="Medium Shading 2 Accent 4" w:uiPriority="64"/>
-    <w:lsdException w:name="Medium List 1 Accent 4" w:uiPriority="65"/>
-    <w:lsdException w:name="Medium List 2 Accent 4" w:uiPriority="66"/>
-    <w:lsdException w:name="Medium Grid 1 Accent 4" w:uiPriority="67"/>
-    <w:lsdException w:name="Medium Grid 2 Accent 4" w:uiPriority="68"/>
-    <w:lsdException w:name="Medium Grid 3 Accent 4" w:uiPriority="69"/>
-    <w:lsdException w:name="Dark List Accent 4" w:uiPriority="70"/>
-    <w:lsdException w:name="Colorful Shading Accent 4" w:uiPriority="71"/>
-    <w:lsdException w:name="Colorful List Accent 4" w:uiPriority="72"/>
-    <w:lsdException w:name="Colorful Grid Accent 4" w:uiPriority="73"/>
-    <w:lsdException w:name="Light Shading Accent 5" w:uiPriority="60"/>
-    <w:lsdException w:name="Light List Accent 5" w:uiPriority="61"/>
-    <w:lsdException w:name="Light Grid Accent 5" w:uiPriority="62"/>
-    <w:lsdException w:name="Medium Shading 1 Accent 5" w:uiPriority="63"/>
-    <w:lsdException w:name="Medium Shading 2 Accent 5" w:uiPriority="64"/>
-    <w:lsdException w:name="Medium List 1 Accent 5" w:uiPriority="65"/>
-    <w:lsdException w:name="Medium List 2 Accent 5" w:uiPriority="66"/>
-    <w:lsdException w:name="Medium Grid 1 Accent 5" w:uiPriority="67"/>
-    <w:lsdException w:name="Medium Grid 2 Accent 5" w:uiPriority="68"/>
-    <w:lsdException w:name="Medium Grid 3 Accent 5" w:uiPriority="69"/>
-    <w:lsdException w:name="Dark List Accent 5" w:uiPriority="70"/>
-    <w:lsdException w:name="Colorful Shading Accent 5" w:uiPriority="71"/>
-    <w:lsdException w:name="Colorful List Accent 5" w:uiPriority="72"/>
-    <w:lsdException w:name="Colorful Grid Accent 5" w:uiPriority="73"/>
-    <w:lsdException w:name="Light Shading Accent 6" w:uiPriority="60"/>
-    <w:lsdException w:name="Light List Accent 6" w:uiPriority="61"/>
-    <w:lsdException w:name="Light Grid Accent 6" w:uiPriority="62"/>
-    <w:lsdException w:name="Medium Shading 1 Accent 6" w:uiPriority="63"/>
-    <w:lsdException w:name="Medium Shading 2 Accent 6" w:uiPriority="64"/>
-    <w:lsdException w:name="Medium List 1 Accent 6" w:uiPriority="65"/>
-    <w:lsdException w:name="Medium List 2 Accent 6" w:uiPriority="66"/>
-    <w:lsdException w:name="Medium Grid 1 Accent 6" w:uiPriority="67"/>
-    <w:lsdException w:name="Medium Grid 2 Accent 6" w:uiPriority="68"/>
-    <w:lsdException w:name="Medium Grid 3 Accent 6" w:uiPriority="69"/>
-    <w:lsdException w:name="Dark List Accent 6" w:uiPriority="70"/>
-    <w:lsdException w:name="Colorful Shading Accent 6" w:uiPriority="71"/>
-    <w:lsdException w:name="Colorful List Accent 6" w:uiPriority="72"/>
-    <w:lsdException w:name="Colorful Grid Accent 6" w:uiPriority="73"/>
-    <w:lsdException w:name="Subtle Emphasis" w:uiPriority="19" w:qFormat="1"/>
-    <w:lsdException w:name="Intense Emphasis" w:uiPriority="21" w:qFormat="1"/>
-    <w:lsdException w:name="Subtle Reference" w:uiPriority="31" w:qFormat="1"/>
-    <w:lsdException w:name="Intense Reference" w:uiPriority="32" w:qFormat="1"/>
-    <w:lsdException w:name="Book Title" w:uiPriority="33" w:qFormat="1"/>
-    <w:lsdException w:name="Bibliography" w:semiHidden="1" w:uiPriority="37" w:unhideWhenUsed="1"/>
-    <w:lsdException w:name="TOC Heading" w:semiHidden="1" w:uiPriority="39" w:unhideWhenUsed="1" w:qFormat="1"/>
-    <w:lsdException w:name="Plain Table 1" w:uiPriority="41"/>
-    <w:lsdException w:name="Plain Table 2" w:uiPriority="42"/>
-    <w:lsdException w:name="Plain Table 3" w:uiPriority="43"/>
-    <w:lsdException w:name="Plain Table 4" w:uiPriority="44"/>
-    <w:lsdException w:name="Plain Table 5" w:uiPriority="45"/>
-    <w:lsdException w:name="Grid Table Light" w:uiPriority="40"/>
-    <w:lsdException w:name="Grid Table 1 Light" w:uiPriority="46"/>
-    <w:lsdException w:name="Grid Table 2" w:uiPriority="47"/>
-    <w:lsdException w:name="Grid Table 3" w:uiPriority="48"/>
-    <w:lsdException w:name="Grid Table 4" w:uiPriority="49"/>
-    <w:lsdException w:name="Grid Table 5 Dark" w:uiPriority="50"/>
-    <w:lsdException w:name="Grid Table 6 Colorful" w:uiPriority="51"/>
-    <w:lsdException w:name="Grid Table 7 Colorful" w:uiPriority="52"/>
-    <w:lsdException w:name="Grid Table 1 Light Accent 1" w:uiPriority="46"/>
-    <w:lsdException w:name="Grid Table 2 Accent 1" w:uiPriority="47"/>
-    <w:lsdException w:name="Grid Table 3 Accent 1" w:uiPriority="48"/>
-    <w:lsdException w:name="Grid Table 4 Accent 1" w:uiPriority="49"/>
-    <w:lsdException w:name="Grid Table 5 Dark Accent 1" w:uiPriority="50"/>
-    <w:lsdException w:name="Grid Table 6 Colorful Accent 1" w:uiPriority="51"/>
-    <w:lsdException w:name="Grid Table 7 Colorful Accent 1" w:uiPriority="52"/>
-    <w:lsdException w:name="Grid Table 1 Light Accent 2" w:uiPriority="46"/>
-    <w:lsdException w:name="Grid Table 2 Accent 2" w:uiPriority="47"/>
-    <w:lsdException w:name="Grid Table 3 Accent 2" w:uiPriority="48"/>
-    <w:lsdException w:name="Grid Table 4 Accent 2" w:uiPriority="49"/>
-    <w:lsdException w:name="Grid Table 5 Dark Accent 2" w:uiPriority="50"/>
-    <w:lsdException w:name="Grid Table 6 Colorful Accent 2" w:uiPriority="51"/>
-    <w:lsdException w:name="Grid Table 7 Colorful Accent 2" w:uiPriority="52"/>
-    <w:lsdException w:name="Grid Table 1 Light Accent 3" w:uiPriority="46"/>
-    <w:lsdException w:name="Grid Table 2 Accent 3" w:uiPriority="47"/>
-    <w:lsdException w:name="Grid Table 3 Accent 3" w:uiPriority="48"/>
-    <w:lsdException w:name="Grid Table 4 Accent 3" w:uiPriority="49"/>
-    <w:lsdException w:name="Grid Table 5 Dark Accent 3" w:uiPriority="50"/>
-    <w:lsdException w:name="Grid Table 6 Colorful Accent 3" w:uiPriority="51"/>
-    <w:lsdException w:name="Grid Table 7 Colorful Accent 3" w:uiPriority="52"/>
-    <w:lsdException w:name="Grid Table 1 Light Accent 4" w:uiPriority="46"/>
-    <w:lsdException w:name="Grid Table 2 Accent 4" w:uiPriority="47"/>
-    <w:lsdException w:name="Grid Table 3 Accent 4" w:uiPriority="48"/>
-    <w:lsdException w:name="Grid Table 4 Accent 4" w:uiPriority="49"/>
-    <w:lsdException w:name="Grid Table 5 Dark Accent 4" w:uiPriority="50"/>
-    <w:lsdException w:name="Grid Table 6 Colorful Accent 4" w:uiPriority="51"/>
-    <w:lsdException w:name="Grid Table 7 Colorful Accent 4" w:uiPriority="52"/>
-    <w:lsdException w:name="Grid Table 1 Light Accent 5" w:uiPriority="46"/>
-    <w:lsdException w:name="Grid Table 2 Accent 5" w:uiPriority="47"/>
-    <w:lsdException w:name="Grid Table 3 Accent 5" w:uiPriority="48"/>
-    <w:lsdException w:name="Grid Table 4 Accent 5" w:uiPriority="49"/>
-    <w:lsdException w:name="Grid Table 5 Dark Accent 5" w:uiPriority="50"/>
-    <w:lsdException w:name="Grid Table 6 Colorful Accent 5" w:uiPriority="51"/>
-    <w:lsdException w:name="Grid Table 7 Colorful Accent 5" w:uiPriority="52"/>
-    <w:lsdException w:name="Grid Table 1 Light Accent 6" w:uiPriority="46"/>
-    <w:lsdException w:name="Grid Table 2 Accent 6" w:uiPriority="47"/>
-    <w:lsdException w:name="Grid Table 3 Accent 6" w:uiPriority="48"/>
-    <w:lsdException w:name="Grid Table 4 Accent 6" w:uiPriority="49"/>
-    <w:lsdException w:name="Grid Table 5 Dark Accent 6" w:uiPriority="50"/>
-    <w:lsdException w:name="Grid Table 6 Colorful Accent 6" w:uiPriority="51"/>
-    <w:lsdException w:name="Grid Table 7 Colorful Accent 6" w:uiPriority="52"/>
-    <w:lsdException w:name="List Table 1 Light" w:uiPriority="46"/>
-    <w:lsdException w:name="List Table 2" w:uiPriority="47"/>
-    <w:lsdException w:name="List Table 3" w:uiPriority="48"/>
-    <w:lsdException w:name="List Table 4" w:uiPriority="49"/>
-    <w:lsdException w:name="List Table 5 Dark" w:uiPriority="50"/>
-    <w:lsdException w:name="List Table 6 Colorful" w:uiPriority="51"/>
-    <w:lsdException w:name="List Table 7 Colorful" w:uiPriority="52"/>
-    <w:lsdException w:name="List Table 1 Light Accent 1" w:uiPriority="46"/>
-    <w:lsdException w:name="List Table 2 Accent 1" w:uiPriority="47"/>
-    <w:lsdException w:name="List Table 3 Accent 1" w:uiPriority="48"/>
-    <w:lsdException w:name="List Table 4 Accent 1" w:uiPriority="49"/>
-    <w:lsdException w:name="List Table 5 Dark Accent 1" w:uiPriority="50"/>
-    <w:lsdException w:name="List Table 6 Colorful Accent 1" w:uiPriority="51"/>
-    <w:lsdException w:name="List Table 7 Colorful Accent 1" w:uiPriority="52"/>
-    <w:lsdException w:name="List Table 1 Light Accent 2" w:uiPriority="46"/>
-    <w:lsdException w:name="List Table 2 Accent 2" w:uiPriority="47"/>
-    <w:lsdException w:name="List Table 3 Accent 2" w:uiPriority="48"/>
-    <w:lsdException w:name="List Table 4 Accent 2" w:uiPriority="49"/>
-    <w:lsdException w:name="List Table 5 Dark Accent 2" w:uiPriority="50"/>
-    <w:lsdException w:name="List Table 6 Colorful Accent 2" w:uiPriority="51"/>
-    <w:lsdException w:name="List Table 7 Colorful Accent 2" w:uiPriority="52"/>
-    <w:lsdException w:name="List Table 1 Light Accent 3" w:uiPriority="46"/>
-    <w:lsdException w:name="List Table 2 Accent 3" w:uiPriority="47"/>
-    <w:lsdException w:name="List Table 3 Accent 3" w:uiPriority="48"/>
-    <w:lsdException w:name="List Table 4 Accent 3" w:uiPriority="49"/>
-    <w:lsdException w:name="List Table 5 Dark Accent 3" w:uiPriority="50"/>
-    <w:lsdException w:name="List Table 6 Colorful Accent 3" w:uiPriority="51"/>
-    <w:lsdException w:name="List Table 7 Colorful Accent 3" w:uiPriority="52"/>
-    <w:lsdException w:name="List Table 1 Light Accent 4" w:uiPriority="46"/>
-    <w:lsdException w:name="List Table 2 Accent 4" w:uiPriority="47"/>
-    <w:lsdException w:name="List Table 3 Accent 4" w:uiPriority="48"/>
-    <w:lsdException w:name="List Table 4 Accent 4" w:uiPriority="49"/>
-    <w:lsdException w:name="List Table 5 Dark Accent 4" w:uiPriority="50"/>
-    <w:lsdException w:name="List Table 6 Colorful Accent 4" w:uiPriority="51"/>
-    <w:lsdException w:name="List Table 7 Colorful Accent 4" w:uiPriority="52"/>
-    <w:lsdException w:name="List Table 1 Light Accent 5" w:uiPriority="46"/>
-    <w:lsdException w:name="List Table 2 Accent 5" w:uiPriority="47"/>
-    <w:lsdException w:name="List Table 3 Accent 5" w:uiPriority="48"/>
-    <w:lsdException w:name="List Table 4 Accent 5" w:uiPriority="49"/>
-    <w:lsdException w:name="List Table 5 Dark Accent 5" w:uiPriority="50"/>
-    <w:lsdException w:name="List Table 6 Colorful Accent 5" w:uiPriority="51"/>
-    <w:lsdException w:name="List Table 7 Colorful Accent 5" w:uiPriority="52"/>
-    <w:lsdException w:name="List Table 1 Light Accent 6" w:uiPriority="46"/>
-    <w:lsdException w:name="List Table 2 Accent 6" w:uiPriority="47"/>
-    <w:lsdException w:name="List Table 3 Accent 6" w:uiPriority="48"/>
-    <w:lsdException w:name="List Table 4 Accent 6" w:uiPriority="49"/>
-    <w:lsdException w:name="List Table 5 Dark Accent 6" w:uiPriority="50"/>
-    <w:lsdException w:name="List Table 6 Colorful Accent 6" w:uiPriority="51"/>
-    <w:lsdException w:name="List Table 7 Colorful Accent 6" w:uiPriority="52"/>
+  <w:latentStyles w:defLockedState="0" w:defUIPriority="99" w:defSemiHidden="1" w:defUnhideWhenUsed="1" w:defQFormat="0" w:count="267">
+    <w:lsdException w:name="Normal" w:semiHidden="0" w:uiPriority="0" w:unhideWhenUsed="0" w:qFormat="1"/>
+    <w:lsdException w:name="heading 1" w:semiHidden="0" w:uiPriority="9" w:unhideWhenUsed="0" w:qFormat="1"/>
+    <w:lsdException w:name="heading 2" w:uiPriority="9" w:qFormat="1"/>
+    <w:lsdException w:name="heading 3" w:uiPriority="9" w:qFormat="1"/>
+    <w:lsdException w:name="heading 4" w:uiPriority="9" w:qFormat="1"/>
+    <w:lsdException w:name="heading 5" w:uiPriority="9" w:qFormat="1"/>
+    <w:lsdException w:name="heading 6" w:uiPriority="9" w:qFormat="1"/>
+    <w:lsdException w:name="heading 7" w:uiPriority="9" w:qFormat="1"/>
+    <w:lsdException w:name="heading 8" w:uiPriority="9" w:qFormat="1"/>
+    <w:lsdException w:name="heading 9" w:uiPriority="9" w:qFormat="1"/>
+    <w:lsdException w:name="toc 1" w:uiPriority="39"/>
+    <w:lsdException w:name="toc 2" w:uiPriority="39"/>
+    <w:lsdException w:name="toc 3" w:uiPriority="39"/>
+    <w:lsdException w:name="toc 4" w:uiPriority="39"/>
+    <w:lsdException w:name="toc 5" w:uiPriority="39"/>
+    <w:lsdException w:name="toc 6" w:uiPriority="39"/>
+    <w:lsdException w:name="toc 7" w:uiPriority="39"/>
+    <w:lsdException w:name="toc 8" w:uiPriority="39"/>
+    <w:lsdException w:name="toc 9" w:uiPriority="39"/>
+    <w:lsdException w:name="caption" w:uiPriority="35" w:qFormat="1"/>
+    <w:lsdException w:name="Title" w:semiHidden="0" w:uiPriority="10" w:unhideWhenUsed="0" w:qFormat="1"/>
+    <w:lsdException w:name="Default Paragraph Font" w:uiPriority="1"/>
+    <w:lsdException w:name="Subtitle" w:semiHidden="0" w:uiPriority="11" w:unhideWhenUsed="0" w:qFormat="1"/>
+    <w:lsdException w:name="Strong" w:semiHidden="0" w:uiPriority="22" w:unhideWhenUsed="0" w:qFormat="1"/>
+    <w:lsdException w:name="Emphasis" w:semiHidden="0" w:uiPriority="20" w:unhideWhenUsed="0" w:qFormat="1"/>
+    <w:lsdException w:name="Table Grid" w:semiHidden="0" w:uiPriority="39" w:unhideWhenUsed="0"/>
+    <w:lsdException w:name="Placeholder Text" w:unhideWhenUsed="0"/>
+    <w:lsdException w:name="No Spacing" w:semiHidden="0" w:uiPriority="1" w:unhideWhenUsed="0" w:qFormat="1"/>
+    <w:lsdException w:name="Light Shading" w:semiHidden="0" w:uiPriority="60" w:unhideWhenUsed="0"/>
+    <w:lsdException w:name="Light List" w:semiHidden="0" w:uiPriority="61" w:unhideWhenUsed="0"/>
+    <w:lsdException w:name="Light Grid" w:semiHidden="0" w:uiPriority="62" w:unhideWhenUsed="0"/>
+    <w:lsdException w:name="Medium Shading 1" w:semiHidden="0" w:uiPriority="63" w:unhideWhenUsed="0"/>
+    <w:lsdException w:name="Medium Shading 2" w:semiHidden="0" w:uiPriority="64" w:unhideWhenUsed="0"/>
+    <w:lsdException w:name="Medium List 1" w:semiHidden="0" w:uiPriority="65" w:unhideWhenUsed="0"/>
+    <w:lsdException w:name="Medium List 2" w:semiHidden="0" w:uiPriority="66" w:unhideWhenUsed="0"/>
+    <w:lsdException w:name="Medium Grid 1" w:semiHidden="0" w:uiPriority="67" w:unhideWhenUsed="0"/>
+    <w:lsdException w:name="Medium Grid 2" w:semiHidden="0" w:uiPriority="68" w:unhideWhenUsed="0"/>
+    <w:lsdException w:name="Medium Grid 3" w:semiHidden="0" w:uiPriority="69" w:unhideWhenUsed="0"/>
+    <w:lsdException w:name="Dark List" w:semiHidden="0" w:uiPriority="70" w:unhideWhenUsed="0"/>
+    <w:lsdException w:name="Colorful Shading" w:semiHidden="0" w:uiPriority="71" w:unhideWhenUsed="0"/>
+    <w:lsdException w:name="Colorful List" w:semiHidden="0" w:uiPriority="72" w:unhideWhenUsed="0"/>
+    <w:lsdException w:name="Colorful Grid" w:semiHidden="0" w:uiPriority="73" w:unhideWhenUsed="0"/>
+    <w:lsdException w:name="Light Shading Accent 1" w:semiHidden="0" w:uiPriority="60" w:unhideWhenUsed="0"/>
+    <w:lsdException w:name="Light List Accent 1" w:semiHidden="0" w:uiPriority="61" w:unhideWhenUsed="0"/>
+    <w:lsdException w:name="Light Grid Accent 1" w:semiHidden="0" w:uiPriority="62" w:unhideWhenUsed="0"/>
+    <w:lsdException w:name="Medium Shading 1 Accent 1" w:semiHidden="0" w:uiPriority="63" w:unhideWhenUsed="0"/>
+    <w:lsdException w:name="Medium Shading 2 Accent 1" w:semiHidden="0" w:uiPriority="64" w:unhideWhenUsed="0"/>
+    <w:lsdException w:name="Medium List 1 Accent 1" w:semiHidden="0" w:uiPriority="65" w:unhideWhenUsed="0"/>
+    <w:lsdException w:name="Revision" w:unhideWhenUsed="0"/>
+    <w:lsdException w:name="List Paragraph" w:semiHidden="0" w:uiPriority="34" w:unhideWhenUsed="0" w:qFormat="1"/>
+    <w:lsdException w:name="Quote" w:semiHidden="0" w:uiPriority="29" w:unhideWhenUsed="0" w:qFormat="1"/>
+    <w:lsdException w:name="Intense Quote" w:semiHidden="0" w:uiPriority="30" w:unhideWhenUsed="0" w:qFormat="1"/>
+    <w:lsdException w:name="Medium List 2 Accent 1" w:semiHidden="0" w:uiPriority="66" w:unhideWhenUsed="0"/>
+    <w:lsdException w:name="Medium Grid 1 Accent 1" w:semiHidden="0" w:uiPriority="67" w:unhideWhenUsed="0"/>
+    <w:lsdException w:name="Medium Grid 2 Accent 1" w:semiHidden="0" w:uiPriority="68" w:unhideWhenUsed="0"/>
+    <w:lsdException w:name="Medium Grid 3 Accent 1" w:semiHidden="0" w:uiPriority="69" w:unhideWhenUsed="0"/>
+    <w:lsdException w:name="Dark List Accent 1" w:semiHidden="0" w:uiPriority="70" w:unhideWhenUsed="0"/>
+    <w:lsdException w:name="Colorful Shading Accent 1" w:semiHidden="0" w:uiPriority="71" w:unhideWhenUsed="0"/>
+    <w:lsdException w:name="Colorful List Accent 1" w:semiHidden="0" w:uiPriority="72" w:unhideWhenUsed="0"/>
+    <w:lsdException w:name="Colorful Grid Accent 1" w:semiHidden="0" w:uiPriority="73" w:unhideWhenUsed="0"/>
+    <w:lsdException w:name="Light Shading Accent 2" w:semiHidden="0" w:uiPriority="60" w:unhideWhenUsed="0"/>
+    <w:lsdException w:name="Light List Accent 2" w:semiHidden="0" w:uiPriority="61" w:unhideWhenUsed="0"/>
+    <w:lsdException w:name="Light Grid Accent 2" w:semiHidden="0" w:uiPriority="62" w:unhideWhenUsed="0"/>
+    <w:lsdException w:name="Medium Shading 1 Accent 2" w:semiHidden="0" w:uiPriority="63" w:unhideWhenUsed="0"/>
+    <w:lsdException w:name="Medium Shading 2 Accent 2" w:semiHidden="0" w:uiPriority="64" w:unhideWhenUsed="0"/>
+    <w:lsdException w:name="Medium List 1 Accent 2" w:semiHidden="0" w:uiPriority="65" w:unhideWhenUsed="0"/>
+    <w:lsdException w:name="Medium List 2 Accent 2" w:semiHidden="0" w:uiPriority="66" w:unhideWhenUsed="0"/>
+    <w:lsdException w:name="Medium Grid 1 Accent 2" w:semiHidden="0" w:uiPriority="67" w:unhideWhenUsed="0"/>
+    <w:lsdException w:name="Medium Grid 2 Accent 2" w:semiHidden="0" w:uiPriority="68" w:unhideWhenUsed="0"/>
+    <w:lsdException w:name="Medium Grid 3 Accent 2" w:semiHidden="0" w:uiPriority="69" w:unhideWhenUsed="0"/>
+    <w:lsdException w:name="Dark List Accent 2" w:semiHidden="0" w:uiPriority="70" w:unhideWhenUsed="0"/>
+    <w:lsdException w:name="Colorful Shading Accent 2" w:semiHidden="0" w:uiPriority="71" w:unhideWhenUsed="0"/>
+    <w:lsdException w:name="Colorful List Accent 2" w:semiHidden="0" w:uiPriority="72" w:unhideWhenUsed="0"/>
+    <w:lsdException w:name="Colorful Grid Accent 2" w:semiHidden="0" w:uiPriority="73" w:unhideWhenUsed="0"/>
+    <w:lsdException w:name="Light Shading Accent 3" w:semiHidden="0" w:uiPriority="60" w:unhideWhenUsed="0"/>
+    <w:lsdException w:name="Light List Accent 3" w:semiHidden="0" w:uiPriority="61" w:unhideWhenUsed="0"/>
+    <w:lsdException w:name="Light Grid Accent 3" w:semiHidden="0" w:uiPriority="62" w:unhideWhenUsed="0"/>
+    <w:lsdException w:name="Medium Shading 1 Accent 3" w:semiHidden="0" w:uiPriority="63" w:unhideWhenUsed="0"/>
+    <w:lsdException w:name="Medium Shading 2 Accent 3" w:semiHidden="0" w:uiPriority="64" w:unhideWhenUsed="0"/>
+    <w:lsdException w:name="Medium List 1 Accent 3" w:semiHidden="0" w:uiPriority="65" w:unhideWhenUsed="0"/>
+    <w:lsdException w:name="Medium List 2 Accent 3" w:semiHidden="0" w:uiPriority="66" w:unhideWhenUsed="0"/>
+    <w:lsdException w:name="Medium Grid 1 Accent 3" w:semiHidden="0" w:uiPriority="67" w:unhideWhenUsed="0"/>
+    <w:lsdException w:name="Medium Grid 2 Accent 3" w:semiHidden="0" w:uiPriority="68" w:unhideWhenUsed="0"/>
+    <w:lsdException w:name="Medium Grid 3 Accent 3" w:semiHidden="0" w:uiPriority="69" w:unhideWhenUsed="0"/>
+    <w:lsdException w:name="Dark List Accent 3" w:semiHidden="0" w:uiPriority="70" w:unhideWhenUsed="0"/>
+    <w:lsdException w:name="Colorful Shading Accent 3" w:semiHidden="0" w:uiPriority="71" w:unhideWhenUsed="0"/>
+    <w:lsdException w:name="Colorful List Accent 3" w:semiHidden="0" w:uiPriority="72" w:unhideWhenUsed="0"/>
+    <w:lsdException w:name="Colorful Grid Accent 3" w:semiHidden="0" w:uiPriority="73" w:unhideWhenUsed="0"/>
+    <w:lsdException w:name="Light Shading Accent 4" w:semiHidden="0" w:uiPriority="60" w:unhideWhenUsed="0"/>
+    <w:lsdException w:name="Light List Accent 4" w:semiHidden="0" w:uiPriority="61" w:unhideWhenUsed="0"/>
+    <w:lsdException w:name="Light Grid Accent 4" w:semiHidden="0" w:uiPriority="62" w:unhideWhenUsed="0"/>
+    <w:lsdException w:name="Medium Shading 1 Accent 4" w:semiHidden="0" w:uiPriority="63" w:unhideWhenUsed="0"/>
+    <w:lsdException w:name="Medium Shading 2 Accent 4" w:semiHidden="0" w:uiPriority="64" w:unhideWhenUsed="0"/>
+    <w:lsdException w:name="Medium List 1 Accent 4" w:semiHidden="0" w:uiPriority="65" w:unhideWhenUsed="0"/>
+    <w:lsdException w:name="Medium List 2 Accent 4" w:semiHidden="0" w:uiPriority="66" w:unhideWhenUsed="0"/>
+    <w:lsdException w:name="Medium Grid 1 Accent 4" w:semiHidden="0" w:uiPriority="67" w:unhideWhenUsed="0"/>
+    <w:lsdException w:name="Medium Grid 2 Accent 4" w:semiHidden="0" w:uiPriority="68" w:unhideWhenUsed="0"/>
+    <w:lsdException w:name="Medium Grid 3 Accent 4" w:semiHidden="0" w:uiPriority="69" w:unhideWhenUsed="0"/>
+    <w:lsdException w:name="Dark List Accent 4" w:semiHidden="0" w:uiPriority="70" w:unhideWhenUsed="0"/>
+    <w:lsdException w:name="Colorful Shading Accent 4" w:semiHidden="0" w:uiPriority="71" w:unhideWhenUsed="0"/>
+    <w:lsdException w:name="Colorful List Accent 4" w:semiHidden="0" w:uiPriority="72" w:unhideWhenUsed="0"/>
+    <w:lsdException w:name="Colorful Grid Accent 4" w:semiHidden="0" w:uiPriority="73" w:unhideWhenUsed="0"/>
+    <w:lsdException w:name="Light Shading Accent 5" w:semiHidden="0" w:uiPriority="60" w:unhideWhenUsed="0"/>
+    <w:lsdException w:name="Light List Accent 5" w:semiHidden="0" w:uiPriority="61" w:unhideWhenUsed="0"/>
+    <w:lsdException w:name="Light Grid Accent 5" w:semiHidden="0" w:uiPriority="62" w:unhideWhenUsed="0"/>
+    <w:lsdException w:name="Medium Shading 1 Accent 5" w:semiHidden="0" w:uiPriority="63" w:unhideWhenUsed="0"/>
+    <w:lsdException w:name="Medium Shading 2 Accent 5" w:semiHidden="0" w:uiPriority="64" w:unhideWhenUsed="0"/>
+    <w:lsdException w:name="Medium List 1 Accent 5" w:semiHidden="0" w:uiPriority="65" w:unhideWhenUsed="0"/>
+    <w:lsdException w:name="Medium List 2 Accent 5" w:semiHidden="0" w:uiPriority="66" w:unhideWhenUsed="0"/>
+    <w:lsdException w:name="Medium Grid 1 Accent 5" w:semiHidden="0" w:uiPriority="67" w:unhideWhenUsed="0"/>
+    <w:lsdException w:name="Medium Grid 2 Accent 5" w:semiHidden="0" w:uiPriority="68" w:unhideWhenUsed="0"/>
+    <w:lsdException w:name="Medium Grid 3 Accent 5" w:semiHidden="0" w:uiPriority="69" w:unhideWhenUsed="0"/>
+    <w:lsdException w:name="Dark List Accent 5" w:semiHidden="0" w:uiPriority="70" w:unhideWhenUsed="0"/>
+    <w:lsdException w:name="Colorful Shading Accent 5" w:semiHidden="0" w:uiPriority="71" w:unhideWhenUsed="0"/>
+    <w:lsdException w:name="Colorful List Accent 5" w:semiHidden="0" w:uiPriority="72" w:unhideWhenUsed="0"/>
+    <w:lsdException w:name="Colorful Grid Accent 5" w:semiHidden="0" w:uiPriority="73" w:unhideWhenUsed="0"/>
+    <w:lsdException w:name="Light Shading Accent 6" w:semiHidden="0" w:uiPriority="60" w:unhideWhenUsed="0"/>
+    <w:lsdException w:name="Light List Accent 6" w:semiHidden="0" w:uiPriority="61" w:unhideWhenUsed="0"/>
+    <w:lsdException w:name="Light Grid Accent 6" w:semiHidden="0" w:uiPriority="62" w:unhideWhenUsed="0"/>
+    <w:lsdException w:name="Medium Shading 1 Accent 6" w:semiHidden="0" w:uiPriority="63" w:unhideWhenUsed="0"/>
+    <w:lsdException w:name="Medium Shading 2 Accent 6" w:semiHidden="0" w:uiPriority="64" w:unhideWhenUsed="0"/>
+    <w:lsdException w:name="Medium List 1 Accent 6" w:semiHidden="0" w:uiPriority="65" w:unhideWhenUsed="0"/>
+    <w:lsdException w:name="Medium List 2 Accent 6" w:semiHidden="0" w:uiPriority="66" w:unhideWhenUsed="0"/>
+    <w:lsdException w:name="Medium Grid 1 Accent 6" w:semiHidden="0" w:uiPriority="67" w:unhideWhenUsed="0"/>
+    <w:lsdException w:name="Medium Grid 2 Accent 6" w:semiHidden="0" w:uiPriority="68" w:unhideWhenUsed="0"/>
+    <w:lsdException w:name="Medium Grid 3 Accent 6" w:semiHidden="0" w:uiPriority="69" w:unhideWhenUsed="0"/>
+    <w:lsdException w:name="Dark List Accent 6" w:semiHidden="0" w:uiPriority="70" w:unhideWhenUsed="0"/>
+    <w:lsdException w:name="Colorful Shading Accent 6" w:semiHidden="0" w:uiPriority="71" w:unhideWhenUsed="0"/>
+    <w:lsdException w:name="Colorful List Accent 6" w:semiHidden="0" w:uiPriority="72" w:unhideWhenUsed="0"/>
+    <w:lsdException w:name="Colorful Grid Accent 6" w:semiHidden="0" w:uiPriority="73" w:unhideWhenUsed="0"/>
+    <w:lsdException w:name="Subtle Emphasis" w:semiHidden="0" w:uiPriority="19" w:unhideWhenUsed="0" w:qFormat="1"/>
+    <w:lsdException w:name="Intense Emphasis" w:semiHidden="0" w:uiPriority="21" w:unhideWhenUsed="0" w:qFormat="1"/>
+    <w:lsdException w:name="Subtle Reference" w:semiHidden="0" w:uiPriority="31" w:unhideWhenUsed="0" w:qFormat="1"/>
+    <w:lsdException w:name="Intense Reference" w:semiHidden="0" w:uiPriority="32" w:unhideWhenUsed="0" w:qFormat="1"/>
+    <w:lsdException w:name="Book Title" w:semiHidden="0" w:uiPriority="33" w:unhideWhenUsed="0" w:qFormat="1"/>
+    <w:lsdException w:name="Bibliography" w:uiPriority="37"/>
+    <w:lsdException w:name="TOC Heading" w:uiPriority="39" w:qFormat="1"/>
+  </w:latentStyles>
+  <w:style w:type="paragraph" w:default="1" w:styleId="Normal">
+    <w:name w:val="Normal"/>
+    <w:qFormat/>
+    <w:rsid w:val="00A00B5D"/>
+    <w:pPr>
+      <w:spacing w:line="252" w:lineRule="auto"/>
+    </w:pPr>
+  </w:style>
+  <w:style w:type="character" w:default="1" w:styleId="DefaultParagraphFont">
+    <w:name w:val="Default Paragraph Font"/>
+    <w:uiPriority w:val="1"/>
+    <w:semiHidden/>
+    <w:unhideWhenUsed/>
+  </w:style>
+  <w:style w:type="table" w:default="1" w:styleId="TableNormal">
+    <w:name w:val="Normal Table"/>
+    <w:uiPriority w:val="99"/>
+    <w:semiHidden/>
+    <w:unhideWhenUsed/>
+    <w:tblPr>
+      <w:tblInd w:w="0" w:type="dxa"/>
+      <w:tblCellMar>
+        <w:top w:w="0" w:type="dxa"/>
+        <w:left w:w="108" w:type="dxa"/>
+        <w:bottom w:w="0" w:type="dxa"/>
+        <w:right w:w="108" w:type="dxa"/>
+      </w:tblCellMar>
+    </w:tblPr>
+  </w:style>
+  <w:style w:type="numbering" w:default="1" w:styleId="NoList">
+    <w:name w:val="No List"/>
+    <w:uiPriority w:val="99"/>
+    <w:semiHidden/>
+    <w:unhideWhenUsed/>
+  </w:style>
+  <w:style w:type="paragraph" w:styleId="ListParagraph">
+    <w:name w:val="List Paragraph"/>
+    <w:basedOn w:val="Normal"/>
+    <w:uiPriority w:val="34"/>
+    <w:qFormat/>
+    <w:rsid w:val="00A00B5D"/>
+    <w:pPr>
+      <w:ind w:left="720"/>
+      <w:contextualSpacing/>
+    </w:pPr>
+  </w:style>
+  <w:style w:type="character" w:styleId="Hyperlink">
+    <w:name w:val="Hyperlink"/>
+    <w:basedOn w:val="DefaultParagraphFont"/>
+    <w:uiPriority w:val="99"/>
+    <w:unhideWhenUsed/>
+    <w:rsid w:val="00C522F2"/>
+    <w:rPr>
+      <w:color w:val="0000FF"/>
+      <w:u w:val="single"/>
+    </w:rPr>
+  </w:style>
+</w:styles>
+</file>
+
+<file path=word/stylesWithEffects.xml><?xml version="1.0" encoding="utf-8"?>
+<w:styles xmlns:wpc="http://schemas.microsoft.com/office/word/2010/wordprocessingCanvas" xmlns:mc="http://schemas.openxmlformats.org/markup-compatibility/2006" xmlns:o="urn:schemas-microsoft-com:office:office" xmlns:r="http://schemas.openxmlformats.org/officeDocument/2006/relationships" xmlns:m="http://schemas.openxmlformats.org/officeDocument/2006/math" xmlns:v="urn:schemas-microsoft-com:vml" xmlns:wp14="http://schemas.microsoft.com/office/word/2010/wordprocessingDrawing" xmlns:wp="http://schemas.openxmlformats.org/drawingml/2006/wordprocessingDrawing" xmlns:w10="urn:schemas-microsoft-com:office:word" xmlns:w="http://schemas.openxmlformats.org/wordprocessingml/2006/main" xmlns:w14="http://schemas.microsoft.com/office/word/2010/wordml" xmlns:wpg="http://schemas.microsoft.com/office/word/2010/wordprocessingGroup" xmlns:wpi="http://schemas.microsoft.com/office/word/2010/wordprocessingInk" xmlns:wne="http://schemas.microsoft.com/office/word/2006/wordml" xmlns:wps="http://schemas.microsoft.com/office/word/2010/wordprocessingShape" mc:Ignorable="w14 wp14">
+  <w:docDefaults>
+    <w:rPrDefault>
+      <w:rPr>
+        <w:rFonts w:asciiTheme="minorHAnsi" w:eastAsiaTheme="minorHAnsi" w:hAnsiTheme="minorHAnsi" w:cstheme="minorBidi"/>
+        <w:sz w:val="22"/>
+        <w:szCs w:val="22"/>
+        <w:lang w:val="en-US" w:eastAsia="en-US" w:bidi="ar-SA"/>
+      </w:rPr>
+    </w:rPrDefault>
+    <w:pPrDefault>
+      <w:pPr>
+        <w:spacing w:after="160" w:line="259" w:lineRule="auto"/>
+      </w:pPr>
+    </w:pPrDefault>
+  </w:docDefaults>
+  <w:latentStyles w:defLockedState="0" w:defUIPriority="99" w:defSemiHidden="1" w:defUnhideWhenUsed="1" w:defQFormat="0" w:count="267">
+    <w:lsdException w:name="Normal" w:semiHidden="0" w:uiPriority="0" w:unhideWhenUsed="0" w:qFormat="1"/>
+    <w:lsdException w:name="heading 1" w:semiHidden="0" w:uiPriority="9" w:unhideWhenUsed="0" w:qFormat="1"/>
+    <w:lsdException w:name="heading 2" w:uiPriority="9" w:qFormat="1"/>
+    <w:lsdException w:name="heading 3" w:uiPriority="9" w:qFormat="1"/>
+    <w:lsdException w:name="heading 4" w:uiPriority="9" w:qFormat="1"/>
+    <w:lsdException w:name="heading 5" w:uiPriority="9" w:qFormat="1"/>
+    <w:lsdException w:name="heading 6" w:uiPriority="9" w:qFormat="1"/>
+    <w:lsdException w:name="heading 7" w:uiPriority="9" w:qFormat="1"/>
+    <w:lsdException w:name="heading 8" w:uiPriority="9" w:qFormat="1"/>
+    <w:lsdException w:name="heading 9" w:uiPriority="9" w:qFormat="1"/>
+    <w:lsdException w:name="toc 1" w:uiPriority="39"/>
+    <w:lsdException w:name="toc 2" w:uiPriority="39"/>
+    <w:lsdException w:name="toc 3" w:uiPriority="39"/>
+    <w:lsdException w:name="toc 4" w:uiPriority="39"/>
+    <w:lsdException w:name="toc 5" w:uiPriority="39"/>
+    <w:lsdException w:name="toc 6" w:uiPriority="39"/>
+    <w:lsdException w:name="toc 7" w:uiPriority="39"/>
+    <w:lsdException w:name="toc 8" w:uiPriority="39"/>
+    <w:lsdException w:name="toc 9" w:uiPriority="39"/>
+    <w:lsdException w:name="caption" w:uiPriority="35" w:qFormat="1"/>
+    <w:lsdException w:name="Title" w:semiHidden="0" w:uiPriority="10" w:unhideWhenUsed="0" w:qFormat="1"/>
+    <w:lsdException w:name="Default Paragraph Font" w:uiPriority="1"/>
+    <w:lsdException w:name="Subtitle" w:semiHidden="0" w:uiPriority="11" w:unhideWhenUsed="0" w:qFormat="1"/>
+    <w:lsdException w:name="Strong" w:semiHidden="0" w:uiPriority="22" w:unhideWhenUsed="0" w:qFormat="1"/>
+    <w:lsdException w:name="Emphasis" w:semiHidden="0" w:uiPriority="20" w:unhideWhenUsed="0" w:qFormat="1"/>
+    <w:lsdException w:name="Table Grid" w:semiHidden="0" w:uiPriority="39" w:unhideWhenUsed="0"/>
+    <w:lsdException w:name="Placeholder Text" w:unhideWhenUsed="0"/>
+    <w:lsdException w:name="No Spacing" w:semiHidden="0" w:uiPriority="1" w:unhideWhenUsed="0" w:qFormat="1"/>
+    <w:lsdException w:name="Light Shading" w:semiHidden="0" w:uiPriority="60" w:unhideWhenUsed="0"/>
+    <w:lsdException w:name="Light List" w:semiHidden="0" w:uiPriority="61" w:unhideWhenUsed="0"/>
+    <w:lsdException w:name="Light Grid" w:semiHidden="0" w:uiPriority="62" w:unhideWhenUsed="0"/>
+    <w:lsdException w:name="Medium Shading 1" w:semiHidden="0" w:uiPriority="63" w:unhideWhenUsed="0"/>
+    <w:lsdException w:name="Medium Shading 2" w:semiHidden="0" w:uiPriority="64" w:unhideWhenUsed="0"/>
+    <w:lsdException w:name="Medium List 1" w:semiHidden="0" w:uiPriority="65" w:unhideWhenUsed="0"/>
+    <w:lsdException w:name="Medium List 2" w:semiHidden="0" w:uiPriority="66" w:unhideWhenUsed="0"/>
+    <w:lsdException w:name="Medium Grid 1" w:semiHidden="0" w:uiPriority="67" w:unhideWhenUsed="0"/>
+    <w:lsdException w:name="Medium Grid 2" w:semiHidden="0" w:uiPriority="68" w:unhideWhenUsed="0"/>
+    <w:lsdException w:name="Medium Grid 3" w:semiHidden="0" w:uiPriority="69" w:unhideWhenUsed="0"/>
+    <w:lsdException w:name="Dark List" w:semiHidden="0" w:uiPriority="70" w:unhideWhenUsed="0"/>
+    <w:lsdException w:name="Colorful Shading" w:semiHidden="0" w:uiPriority="71" w:unhideWhenUsed="0"/>
+    <w:lsdException w:name="Colorful List" w:semiHidden="0" w:uiPriority="72" w:unhideWhenUsed="0"/>
+    <w:lsdException w:name="Colorful Grid" w:semiHidden="0" w:uiPriority="73" w:unhideWhenUsed="0"/>
+    <w:lsdException w:name="Light Shading Accent 1" w:semiHidden="0" w:uiPriority="60" w:unhideWhenUsed="0"/>
+    <w:lsdException w:name="Light List Accent 1" w:semiHidden="0" w:uiPriority="61" w:unhideWhenUsed="0"/>
+    <w:lsdException w:name="Light Grid Accent 1" w:semiHidden="0" w:uiPriority="62" w:unhideWhenUsed="0"/>
+    <w:lsdException w:name="Medium Shading 1 Accent 1" w:semiHidden="0" w:uiPriority="63" w:unhideWhenUsed="0"/>
+    <w:lsdException w:name="Medium Shading 2 Accent 1" w:semiHidden="0" w:uiPriority="64" w:unhideWhenUsed="0"/>
+    <w:lsdException w:name="Medium List 1 Accent 1" w:semiHidden="0" w:uiPriority="65" w:unhideWhenUsed="0"/>
+    <w:lsdException w:name="Revision" w:unhideWhenUsed="0"/>
+    <w:lsdException w:name="List Paragraph" w:semiHidden="0" w:uiPriority="34" w:unhideWhenUsed="0" w:qFormat="1"/>
+    <w:lsdException w:name="Quote" w:semiHidden="0" w:uiPriority="29" w:unhideWhenUsed="0" w:qFormat="1"/>
+    <w:lsdException w:name="Intense Quote" w:semiHidden="0" w:uiPriority="30" w:unhideWhenUsed="0" w:qFormat="1"/>
+    <w:lsdException w:name="Medium List 2 Accent 1" w:semiHidden="0" w:uiPriority="66" w:unhideWhenUsed="0"/>
+    <w:lsdException w:name="Medium Grid 1 Accent 1" w:semiHidden="0" w:uiPriority="67" w:unhideWhenUsed="0"/>
+    <w:lsdException w:name="Medium Grid 2 Accent 1" w:semiHidden="0" w:uiPriority="68" w:unhideWhenUsed="0"/>
+    <w:lsdException w:name="Medium Grid 3 Accent 1" w:semiHidden="0" w:uiPriority="69" w:unhideWhenUsed="0"/>
+    <w:lsdException w:name="Dark List Accent 1" w:semiHidden="0" w:uiPriority="70" w:unhideWhenUsed="0"/>
+    <w:lsdException w:name="Colorful Shading Accent 1" w:semiHidden="0" w:uiPriority="71" w:unhideWhenUsed="0"/>
+    <w:lsdException w:name="Colorful List Accent 1" w:semiHidden="0" w:uiPriority="72" w:unhideWhenUsed="0"/>
+    <w:lsdException w:name="Colorful Grid Accent 1" w:semiHidden="0" w:uiPriority="73" w:unhideWhenUsed="0"/>
+    <w:lsdException w:name="Light Shading Accent 2" w:semiHidden="0" w:uiPriority="60" w:unhideWhenUsed="0"/>
+    <w:lsdException w:name="Light List Accent 2" w:semiHidden="0" w:uiPriority="61" w:unhideWhenUsed="0"/>
+    <w:lsdException w:name="Light Grid Accent 2" w:semiHidden="0" w:uiPriority="62" w:unhideWhenUsed="0"/>
+    <w:lsdException w:name="Medium Shading 1 Accent 2" w:semiHidden="0" w:uiPriority="63" w:unhideWhenUsed="0"/>
+    <w:lsdException w:name="Medium Shading 2 Accent 2" w:semiHidden="0" w:uiPriority="64" w:unhideWhenUsed="0"/>
+    <w:lsdException w:name="Medium List 1 Accent 2" w:semiHidden="0" w:uiPriority="65" w:unhideWhenUsed="0"/>
+    <w:lsdException w:name="Medium List 2 Accent 2" w:semiHidden="0" w:uiPriority="66" w:unhideWhenUsed="0"/>
+    <w:lsdException w:name="Medium Grid 1 Accent 2" w:semiHidden="0" w:uiPriority="67" w:unhideWhenUsed="0"/>
+    <w:lsdException w:name="Medium Grid 2 Accent 2" w:semiHidden="0" w:uiPriority="68" w:unhideWhenUsed="0"/>
+    <w:lsdException w:name="Medium Grid 3 Accent 2" w:semiHidden="0" w:uiPriority="69" w:unhideWhenUsed="0"/>
+    <w:lsdException w:name="Dark List Accent 2" w:semiHidden="0" w:uiPriority="70" w:unhideWhenUsed="0"/>
+    <w:lsdException w:name="Colorful Shading Accent 2" w:semiHidden="0" w:uiPriority="71" w:unhideWhenUsed="0"/>
+    <w:lsdException w:name="Colorful List Accent 2" w:semiHidden="0" w:uiPriority="72" w:unhideWhenUsed="0"/>
+    <w:lsdException w:name="Colorful Grid Accent 2" w:semiHidden="0" w:uiPriority="73" w:unhideWhenUsed="0"/>
+    <w:lsdException w:name="Light Shading Accent 3" w:semiHidden="0" w:uiPriority="60" w:unhideWhenUsed="0"/>
+    <w:lsdException w:name="Light List Accent 3" w:semiHidden="0" w:uiPriority="61" w:unhideWhenUsed="0"/>
+    <w:lsdException w:name="Light Grid Accent 3" w:semiHidden="0" w:uiPriority="62" w:unhideWhenUsed="0"/>
+    <w:lsdException w:name="Medium Shading 1 Accent 3" w:semiHidden="0" w:uiPriority="63" w:unhideWhenUsed="0"/>
+    <w:lsdException w:name="Medium Shading 2 Accent 3" w:semiHidden="0" w:uiPriority="64" w:unhideWhenUsed="0"/>
+    <w:lsdException w:name="Medium List 1 Accent 3" w:semiHidden="0" w:uiPriority="65" w:unhideWhenUsed="0"/>
+    <w:lsdException w:name="Medium List 2 Accent 3" w:semiHidden="0" w:uiPriority="66" w:unhideWhenUsed="0"/>
+    <w:lsdException w:name="Medium Grid 1 Accent 3" w:semiHidden="0" w:uiPriority="67" w:unhideWhenUsed="0"/>
+    <w:lsdException w:name="Medium Grid 2 Accent 3" w:semiHidden="0" w:uiPriority="68" w:unhideWhenUsed="0"/>
+    <w:lsdException w:name="Medium Grid 3 Accent 3" w:semiHidden="0" w:uiPriority="69" w:unhideWhenUsed="0"/>
+    <w:lsdException w:name="Dark List Accent 3" w:semiHidden="0" w:uiPriority="70" w:unhideWhenUsed="0"/>
+    <w:lsdException w:name="Colorful Shading Accent 3" w:semiHidden="0" w:uiPriority="71" w:unhideWhenUsed="0"/>
+    <w:lsdException w:name="Colorful List Accent 3" w:semiHidden="0" w:uiPriority="72" w:unhideWhenUsed="0"/>
+    <w:lsdException w:name="Colorful Grid Accent 3" w:semiHidden="0" w:uiPriority="73" w:unhideWhenUsed="0"/>
+    <w:lsdException w:name="Light Shading Accent 4" w:semiHidden="0" w:uiPriority="60" w:unhideWhenUsed="0"/>
+    <w:lsdException w:name="Light List Accent 4" w:semiHidden="0" w:uiPriority="61" w:unhideWhenUsed="0"/>
+    <w:lsdException w:name="Light Grid Accent 4" w:semiHidden="0" w:uiPriority="62" w:unhideWhenUsed="0"/>
+    <w:lsdException w:name="Medium Shading 1 Accent 4" w:semiHidden="0" w:uiPriority="63" w:unhideWhenUsed="0"/>
+    <w:lsdException w:name="Medium Shading 2 Accent 4" w:semiHidden="0" w:uiPriority="64" w:unhideWhenUsed="0"/>
+    <w:lsdException w:name="Medium List 1 Accent 4" w:semiHidden="0" w:uiPriority="65" w:unhideWhenUsed="0"/>
+    <w:lsdException w:name="Medium List 2 Accent 4" w:semiHidden="0" w:uiPriority="66" w:unhideWhenUsed="0"/>
+    <w:lsdException w:name="Medium Grid 1 Accent 4" w:semiHidden="0" w:uiPriority="67" w:unhideWhenUsed="0"/>
+    <w:lsdException w:name="Medium Grid 2 Accent 4" w:semiHidden="0" w:uiPriority="68" w:unhideWhenUsed="0"/>
+    <w:lsdException w:name="Medium Grid 3 Accent 4" w:semiHidden="0" w:uiPriority="69" w:unhideWhenUsed="0"/>
+    <w:lsdException w:name="Dark List Accent 4" w:semiHidden="0" w:uiPriority="70" w:unhideWhenUsed="0"/>
+    <w:lsdException w:name="Colorful Shading Accent 4" w:semiHidden="0" w:uiPriority="71" w:unhideWhenUsed="0"/>
+    <w:lsdException w:name="Colorful List Accent 4" w:semiHidden="0" w:uiPriority="72" w:unhideWhenUsed="0"/>
+    <w:lsdException w:name="Colorful Grid Accent 4" w:semiHidden="0" w:uiPriority="73" w:unhideWhenUsed="0"/>
+    <w:lsdException w:name="Light Shading Accent 5" w:semiHidden="0" w:uiPriority="60" w:unhideWhenUsed="0"/>
+    <w:lsdException w:name="Light List Accent 5" w:semiHidden="0" w:uiPriority="61" w:unhideWhenUsed="0"/>
+    <w:lsdException w:name="Light Grid Accent 5" w:semiHidden="0" w:uiPriority="62" w:unhideWhenUsed="0"/>
+    <w:lsdException w:name="Medium Shading 1 Accent 5" w:semiHidden="0" w:uiPriority="63" w:unhideWhenUsed="0"/>
+    <w:lsdException w:name="Medium Shading 2 Accent 5" w:semiHidden="0" w:uiPriority="64" w:unhideWhenUsed="0"/>
+    <w:lsdException w:name="Medium List 1 Accent 5" w:semiHidden="0" w:uiPriority="65" w:unhideWhenUsed="0"/>
+    <w:lsdException w:name="Medium List 2 Accent 5" w:semiHidden="0" w:uiPriority="66" w:unhideWhenUsed="0"/>
+    <w:lsdException w:name="Medium Grid 1 Accent 5" w:semiHidden="0" w:uiPriority="67" w:unhideWhenUsed="0"/>
+    <w:lsdException w:name="Medium Grid 2 Accent 5" w:semiHidden="0" w:uiPriority="68" w:unhideWhenUsed="0"/>
+    <w:lsdException w:name="Medium Grid 3 Accent 5" w:semiHidden="0" w:uiPriority="69" w:unhideWhenUsed="0"/>
+    <w:lsdException w:name="Dark List Accent 5" w:semiHidden="0" w:uiPriority="70" w:unhideWhenUsed="0"/>
+    <w:lsdException w:name="Colorful Shading Accent 5" w:semiHidden="0" w:uiPriority="71" w:unhideWhenUsed="0"/>
+    <w:lsdException w:name="Colorful List Accent 5" w:semiHidden="0" w:uiPriority="72" w:unhideWhenUsed="0"/>
+    <w:lsdException w:name="Colorful Grid Accent 5" w:semiHidden="0" w:uiPriority="73" w:unhideWhenUsed="0"/>
+    <w:lsdException w:name="Light Shading Accent 6" w:semiHidden="0" w:uiPriority="60" w:unhideWhenUsed="0"/>
+    <w:lsdException w:name="Light List Accent 6" w:semiHidden="0" w:uiPriority="61" w:unhideWhenUsed="0"/>
+    <w:lsdException w:name="Light Grid Accent 6" w:semiHidden="0" w:uiPriority="62" w:unhideWhenUsed="0"/>
+    <w:lsdException w:name="Medium Shading 1 Accent 6" w:semiHidden="0" w:uiPriority="63" w:unhideWhenUsed="0"/>
+    <w:lsdException w:name="Medium Shading 2 Accent 6" w:semiHidden="0" w:uiPriority="64" w:unhideWhenUsed="0"/>
+    <w:lsdException w:name="Medium List 1 Accent 6" w:semiHidden="0" w:uiPriority="65" w:unhideWhenUsed="0"/>
+    <w:lsdException w:name="Medium List 2 Accent 6" w:semiHidden="0" w:uiPriority="66" w:unhideWhenUsed="0"/>
+    <w:lsdException w:name="Medium Grid 1 Accent 6" w:semiHidden="0" w:uiPriority="67" w:unhideWhenUsed="0"/>
+    <w:lsdException w:name="Medium Grid 2 Accent 6" w:semiHidden="0" w:uiPriority="68" w:unhideWhenUsed="0"/>
+    <w:lsdException w:name="Medium Grid 3 Accent 6" w:semiHidden="0" w:uiPriority="69" w:unhideWhenUsed="0"/>
+    <w:lsdException w:name="Dark List Accent 6" w:semiHidden="0" w:uiPriority="70" w:unhideWhenUsed="0"/>
+    <w:lsdException w:name="Colorful Shading Accent 6" w:semiHidden="0" w:uiPriority="71" w:unhideWhenUsed="0"/>
+    <w:lsdException w:name="Colorful List Accent 6" w:semiHidden="0" w:uiPriority="72" w:unhideWhenUsed="0"/>
+    <w:lsdException w:name="Colorful Grid Accent 6" w:semiHidden="0" w:uiPriority="73" w:unhideWhenUsed="0"/>
+    <w:lsdException w:name="Subtle Emphasis" w:semiHidden="0" w:uiPriority="19" w:unhideWhenUsed="0" w:qFormat="1"/>
+    <w:lsdException w:name="Intense Emphasis" w:semiHidden="0" w:uiPriority="21" w:unhideWhenUsed="0" w:qFormat="1"/>
+    <w:lsdException w:name="Subtle Reference" w:semiHidden="0" w:uiPriority="31" w:unhideWhenUsed="0" w:qFormat="1"/>
+    <w:lsdException w:name="Intense Reference" w:semiHidden="0" w:uiPriority="32" w:unhideWhenUsed="0" w:qFormat="1"/>
+    <w:lsdException w:name="Book Title" w:semiHidden="0" w:uiPriority="33" w:unhideWhenUsed="0" w:qFormat="1"/>
+    <w:lsdException w:name="Bibliography" w:uiPriority="37"/>
+    <w:lsdException w:name="TOC Heading" w:uiPriority="39" w:qFormat="1"/>
   </w:latentStyles>
   <w:style w:type="paragraph" w:default="1" w:styleId="Normal">
     <w:name w:val="Normal"/>
@@ -5180,7 +5270,7 @@
   <a:extraClrSchemeLst/>
   <a:extLst>
     <a:ext uri="{05A4C25C-085E-4340-85A3-A5531E510DB2}">
-      <thm15:themeFamily xmlns:thm15="http://schemas.microsoft.com/office/thememl/2012/main" name="Office Theme" id="{62F939B6-93AF-4DB8-9C6B-D6C7DFDC589F}" vid="{4A3C46E8-61CC-4603-A589-7422A47A8E4A}"/>
+      <thm15:themeFamily xmlns:thm15="http://schemas.microsoft.com/office/thememl/2012/main" xmlns="" name="Office Theme" id="{62F939B6-93AF-4DB8-9C6B-D6C7DFDC589F}" vid="{4A3C46E8-61CC-4603-A589-7422A47A8E4A}"/>
     </a:ext>
   </a:extLst>
 </a:theme>

</xml_diff>

<commit_message>
Corrected manual step for 17.36 - ticket 18416
</commit_message>
<xml_diff>
--- a/Rootstock ERP/Releases/2017 Summer/Manual Steps/Summer 17 Manual Steps Doc.docx
+++ b/Rootstock ERP/Releases/2017 Summer/Manual Steps/Summer 17 Manual Steps Doc.docx
@@ -1,6 +1,6 @@
 
 <file path=word/document.xml><?xml version="1.0" encoding="utf-8"?>
-<w:document xmlns:wpc="http://schemas.microsoft.com/office/word/2010/wordprocessingCanvas" xmlns:mc="http://schemas.openxmlformats.org/markup-compatibility/2006" xmlns:o="urn:schemas-microsoft-com:office:office" xmlns:r="http://schemas.openxmlformats.org/officeDocument/2006/relationships" xmlns:m="http://schemas.openxmlformats.org/officeDocument/2006/math" xmlns:v="urn:schemas-microsoft-com:vml" xmlns:wp14="http://schemas.microsoft.com/office/word/2010/wordprocessingDrawing" xmlns:wp="http://schemas.openxmlformats.org/drawingml/2006/wordprocessingDrawing" xmlns:w10="urn:schemas-microsoft-com:office:word" xmlns:w="http://schemas.openxmlformats.org/wordprocessingml/2006/main" xmlns:w14="http://schemas.microsoft.com/office/word/2010/wordml" xmlns:w15="http://schemas.microsoft.com/office/word/2012/wordml" xmlns:wpg="http://schemas.microsoft.com/office/word/2010/wordprocessingGroup" xmlns:wpi="http://schemas.microsoft.com/office/word/2010/wordprocessingInk" xmlns:wne="http://schemas.microsoft.com/office/word/2006/wordml" xmlns:wps="http://schemas.microsoft.com/office/word/2010/wordprocessingShape" mc:Ignorable="w14 w15 wp14">
+<w:document xmlns:wpc="http://schemas.microsoft.com/office/word/2010/wordprocessingCanvas" xmlns:mc="http://schemas.openxmlformats.org/markup-compatibility/2006" xmlns:o="urn:schemas-microsoft-com:office:office" xmlns:r="http://schemas.openxmlformats.org/officeDocument/2006/relationships" xmlns:m="http://schemas.openxmlformats.org/officeDocument/2006/math" xmlns:v="urn:schemas-microsoft-com:vml" xmlns:wp14="http://schemas.microsoft.com/office/word/2010/wordprocessingDrawing" xmlns:wp="http://schemas.openxmlformats.org/drawingml/2006/wordprocessingDrawing" xmlns:w10="urn:schemas-microsoft-com:office:word" xmlns:w="http://schemas.openxmlformats.org/wordprocessingml/2006/main" xmlns:w14="http://schemas.microsoft.com/office/word/2010/wordml" xmlns:wpg="http://schemas.microsoft.com/office/word/2010/wordprocessingGroup" xmlns:wpi="http://schemas.microsoft.com/office/word/2010/wordprocessingInk" xmlns:wne="http://schemas.microsoft.com/office/word/2006/wordml" xmlns:wps="http://schemas.microsoft.com/office/word/2010/wordprocessingShape" mc:Ignorable="w14 wp14">
   <w:body>
     <w:p>
       <w:pPr>
@@ -73,7 +73,7 @@
         </w:rPr>
         <w:t xml:space="preserve">17.28.1 - </w:t>
       </w:r>
-      <w:hyperlink r:id="rId5" w:history="1">
+      <w:hyperlink r:id="rId6" w:history="1">
         <w:r>
           <w:rPr>
             <w:rStyle w:val="Hyperlink"/>
@@ -1864,7 +1864,7 @@
       <w:r>
         <w:t xml:space="preserve">17.33 - </w:t>
       </w:r>
-      <w:hyperlink r:id="rId6" w:history="1">
+      <w:hyperlink r:id="rId7" w:history="1">
         <w:r>
           <w:rPr>
             <w:rStyle w:val="Hyperlink"/>
@@ -1880,7 +1880,7 @@
       <w:r>
         <w:t xml:space="preserve">17.33 - </w:t>
       </w:r>
-      <w:hyperlink r:id="rId7" w:history="1">
+      <w:hyperlink r:id="rId8" w:history="1">
         <w:r>
           <w:rPr>
             <w:rStyle w:val="Hyperlink"/>
@@ -2403,7 +2403,7 @@
       <w:r>
         <w:t xml:space="preserve">17.34.1 - </w:t>
       </w:r>
-      <w:hyperlink r:id="rId8" w:history="1">
+      <w:hyperlink r:id="rId9" w:history="1">
         <w:r>
           <w:rPr>
             <w:rStyle w:val="Hyperlink"/>
@@ -2416,7 +2416,7 @@
       <w:r>
         <w:t xml:space="preserve">17.34.1 - </w:t>
       </w:r>
-      <w:hyperlink r:id="rId9" w:history="1">
+      <w:hyperlink r:id="rId10" w:history="1">
         <w:r>
           <w:rPr>
             <w:rStyle w:val="Hyperlink"/>
@@ -2911,7 +2911,7 @@
       <w:r>
         <w:t xml:space="preserve">17.36 - </w:t>
       </w:r>
-      <w:hyperlink r:id="rId10" w:history="1">
+      <w:hyperlink r:id="rId11" w:history="1">
         <w:r>
           <w:rPr>
             <w:rStyle w:val="Hyperlink"/>
@@ -2924,7 +2924,7 @@
       <w:r>
         <w:t xml:space="preserve">17.36 - </w:t>
       </w:r>
-      <w:hyperlink r:id="rId11" w:history="1">
+      <w:hyperlink r:id="rId12" w:history="1">
         <w:r>
           <w:rPr>
             <w:rStyle w:val="Hyperlink"/>
@@ -3012,19 +3012,22 @@
         </w:rPr>
         <w:t>(Whiting Only)</w:t>
       </w:r>
+    </w:p>
+    <w:p>
+      <w:pPr>
+        <w:pStyle w:val="ListParagraph"/>
+        <w:numPr>
+          <w:ilvl w:val="1"/>
+          <w:numId w:val="25"/>
+        </w:numPr>
+      </w:pPr>
+      <w:r>
+        <w:t xml:space="preserve">Manual step for Whiting: Copy the newly modified MASTER templates for Credit Memo and </w:t>
+      </w:r>
       <w:bookmarkStart w:id="1" w:name="_GoBack"/>
       <w:bookmarkEnd w:id="1"/>
-    </w:p>
-    <w:p>
-      <w:pPr>
-        <w:pStyle w:val="ListParagraph"/>
-        <w:numPr>
-          <w:ilvl w:val="1"/>
-          <w:numId w:val="25"/>
-        </w:numPr>
-      </w:pPr>
-      <w:r>
-        <w:t>Manual step for Whiting: Copy the newly modified MASTER templates for Credit Memo and Batch Invoice and replace Whiting's templates with new HTML.</w:t>
+      <w:r>
+        <w:t>Invoice and replace Whiting's templates with new HTML.</w:t>
       </w:r>
     </w:p>
     <w:p>
@@ -3048,8 +3051,8 @@
 </file>
 
 <file path=word/numbering.xml><?xml version="1.0" encoding="utf-8"?>
-<w:numbering xmlns:wpc="http://schemas.microsoft.com/office/word/2010/wordprocessingCanvas" xmlns:mc="http://schemas.openxmlformats.org/markup-compatibility/2006" xmlns:o="urn:schemas-microsoft-com:office:office" xmlns:r="http://schemas.openxmlformats.org/officeDocument/2006/relationships" xmlns:m="http://schemas.openxmlformats.org/officeDocument/2006/math" xmlns:v="urn:schemas-microsoft-com:vml" xmlns:wp14="http://schemas.microsoft.com/office/word/2010/wordprocessingDrawing" xmlns:wp="http://schemas.openxmlformats.org/drawingml/2006/wordprocessingDrawing" xmlns:w10="urn:schemas-microsoft-com:office:word" xmlns:w="http://schemas.openxmlformats.org/wordprocessingml/2006/main" xmlns:w14="http://schemas.microsoft.com/office/word/2010/wordml" xmlns:w15="http://schemas.microsoft.com/office/word/2012/wordml" xmlns:wpg="http://schemas.microsoft.com/office/word/2010/wordprocessingGroup" xmlns:wpi="http://schemas.microsoft.com/office/word/2010/wordprocessingInk" xmlns:wne="http://schemas.microsoft.com/office/word/2006/wordml" xmlns:wps="http://schemas.microsoft.com/office/word/2010/wordprocessingShape" mc:Ignorable="w14 w15 wp14">
-  <w:abstractNum w:abstractNumId="0" w15:restartNumberingAfterBreak="0">
+<w:numbering xmlns:wpc="http://schemas.microsoft.com/office/word/2010/wordprocessingCanvas" xmlns:mc="http://schemas.openxmlformats.org/markup-compatibility/2006" xmlns:o="urn:schemas-microsoft-com:office:office" xmlns:r="http://schemas.openxmlformats.org/officeDocument/2006/relationships" xmlns:m="http://schemas.openxmlformats.org/officeDocument/2006/math" xmlns:v="urn:schemas-microsoft-com:vml" xmlns:wp14="http://schemas.microsoft.com/office/word/2010/wordprocessingDrawing" xmlns:wp="http://schemas.openxmlformats.org/drawingml/2006/wordprocessingDrawing" xmlns:w10="urn:schemas-microsoft-com:office:word" xmlns:w="http://schemas.openxmlformats.org/wordprocessingml/2006/main" xmlns:w14="http://schemas.microsoft.com/office/word/2010/wordml" xmlns:wpg="http://schemas.microsoft.com/office/word/2010/wordprocessingGroup" xmlns:wpi="http://schemas.microsoft.com/office/word/2010/wordprocessingInk" xmlns:wne="http://schemas.microsoft.com/office/word/2006/wordml" xmlns:wps="http://schemas.microsoft.com/office/word/2010/wordprocessingShape" mc:Ignorable="w14 wp14">
+  <w:abstractNum w:abstractNumId="0">
     <w:nsid w:val="0C681941"/>
     <w:multiLevelType w:val="hybridMultilevel"/>
     <w:tmpl w:val="22C65628"/>
@@ -3135,7 +3138,7 @@
       </w:pPr>
     </w:lvl>
   </w:abstractNum>
-  <w:abstractNum w:abstractNumId="1" w15:restartNumberingAfterBreak="0">
+  <w:abstractNum w:abstractNumId="1">
     <w:nsid w:val="1478633E"/>
     <w:multiLevelType w:val="hybridMultilevel"/>
     <w:tmpl w:val="1742C7E2"/>
@@ -3221,7 +3224,7 @@
       </w:pPr>
     </w:lvl>
   </w:abstractNum>
-  <w:abstractNum w:abstractNumId="2" w15:restartNumberingAfterBreak="0">
+  <w:abstractNum w:abstractNumId="2">
     <w:nsid w:val="148C01B3"/>
     <w:multiLevelType w:val="hybridMultilevel"/>
     <w:tmpl w:val="0270D100"/>
@@ -3307,7 +3310,7 @@
       </w:pPr>
     </w:lvl>
   </w:abstractNum>
-  <w:abstractNum w:abstractNumId="3" w15:restartNumberingAfterBreak="0">
+  <w:abstractNum w:abstractNumId="3">
     <w:nsid w:val="1BE672C4"/>
     <w:multiLevelType w:val="hybridMultilevel"/>
     <w:tmpl w:val="ED36F00A"/>
@@ -3393,7 +3396,7 @@
       </w:pPr>
     </w:lvl>
   </w:abstractNum>
-  <w:abstractNum w:abstractNumId="4" w15:restartNumberingAfterBreak="0">
+  <w:abstractNum w:abstractNumId="4">
     <w:nsid w:val="2A5C58F2"/>
     <w:multiLevelType w:val="hybridMultilevel"/>
     <w:tmpl w:val="8222F220"/>
@@ -3479,7 +3482,7 @@
       </w:pPr>
     </w:lvl>
   </w:abstractNum>
-  <w:abstractNum w:abstractNumId="5" w15:restartNumberingAfterBreak="0">
+  <w:abstractNum w:abstractNumId="5">
     <w:nsid w:val="2CCC57C3"/>
     <w:multiLevelType w:val="hybridMultilevel"/>
     <w:tmpl w:val="CA9A1650"/>
@@ -3565,7 +3568,7 @@
       </w:pPr>
     </w:lvl>
   </w:abstractNum>
-  <w:abstractNum w:abstractNumId="6" w15:restartNumberingAfterBreak="0">
+  <w:abstractNum w:abstractNumId="6">
     <w:nsid w:val="3D911626"/>
     <w:multiLevelType w:val="hybridMultilevel"/>
     <w:tmpl w:val="A72A98D8"/>
@@ -3678,7 +3681,7 @@
       </w:rPr>
     </w:lvl>
   </w:abstractNum>
-  <w:abstractNum w:abstractNumId="7" w15:restartNumberingAfterBreak="0">
+  <w:abstractNum w:abstractNumId="7">
     <w:nsid w:val="3E561E7D"/>
     <w:multiLevelType w:val="hybridMultilevel"/>
     <w:tmpl w:val="C5886DFC"/>
@@ -3767,7 +3770,7 @@
       </w:pPr>
     </w:lvl>
   </w:abstractNum>
-  <w:abstractNum w:abstractNumId="8" w15:restartNumberingAfterBreak="0">
+  <w:abstractNum w:abstractNumId="8">
     <w:nsid w:val="42CC58D3"/>
     <w:multiLevelType w:val="hybridMultilevel"/>
     <w:tmpl w:val="B6989326"/>
@@ -3853,7 +3856,7 @@
       </w:pPr>
     </w:lvl>
   </w:abstractNum>
-  <w:abstractNum w:abstractNumId="9" w15:restartNumberingAfterBreak="0">
+  <w:abstractNum w:abstractNumId="9">
     <w:nsid w:val="472D4531"/>
     <w:multiLevelType w:val="hybridMultilevel"/>
     <w:tmpl w:val="F2DEB8BE"/>
@@ -3939,7 +3942,7 @@
       </w:pPr>
     </w:lvl>
   </w:abstractNum>
-  <w:abstractNum w:abstractNumId="10" w15:restartNumberingAfterBreak="0">
+  <w:abstractNum w:abstractNumId="10">
     <w:nsid w:val="4D754444"/>
     <w:multiLevelType w:val="hybridMultilevel"/>
     <w:tmpl w:val="288CC9EE"/>
@@ -4025,7 +4028,7 @@
       </w:pPr>
     </w:lvl>
   </w:abstractNum>
-  <w:abstractNum w:abstractNumId="11" w15:restartNumberingAfterBreak="0">
+  <w:abstractNum w:abstractNumId="11">
     <w:nsid w:val="5BB630C3"/>
     <w:multiLevelType w:val="hybridMultilevel"/>
     <w:tmpl w:val="E14A998A"/>
@@ -4111,7 +4114,7 @@
       </w:pPr>
     </w:lvl>
   </w:abstractNum>
-  <w:abstractNum w:abstractNumId="12" w15:restartNumberingAfterBreak="0">
+  <w:abstractNum w:abstractNumId="12">
     <w:nsid w:val="5F0330BB"/>
     <w:multiLevelType w:val="hybridMultilevel"/>
     <w:tmpl w:val="7CB47A98"/>
@@ -4197,7 +4200,7 @@
       </w:pPr>
     </w:lvl>
   </w:abstractNum>
-  <w:abstractNum w:abstractNumId="13" w15:restartNumberingAfterBreak="0">
+  <w:abstractNum w:abstractNumId="13">
     <w:nsid w:val="64BE205C"/>
     <w:multiLevelType w:val="hybridMultilevel"/>
     <w:tmpl w:val="451CA100"/>
@@ -4283,7 +4286,7 @@
       </w:pPr>
     </w:lvl>
   </w:abstractNum>
-  <w:abstractNum w:abstractNumId="14" w15:restartNumberingAfterBreak="0">
+  <w:abstractNum w:abstractNumId="14">
     <w:nsid w:val="6511773A"/>
     <w:multiLevelType w:val="hybridMultilevel"/>
     <w:tmpl w:val="4BA098C8"/>
@@ -4369,7 +4372,7 @@
       </w:pPr>
     </w:lvl>
   </w:abstractNum>
-  <w:abstractNum w:abstractNumId="15" w15:restartNumberingAfterBreak="0">
+  <w:abstractNum w:abstractNumId="15">
     <w:nsid w:val="6C106FFC"/>
     <w:multiLevelType w:val="hybridMultilevel"/>
     <w:tmpl w:val="D3CE23CE"/>
@@ -4455,7 +4458,7 @@
       </w:pPr>
     </w:lvl>
   </w:abstractNum>
-  <w:abstractNum w:abstractNumId="16" w15:restartNumberingAfterBreak="0">
+  <w:abstractNum w:abstractNumId="16">
     <w:nsid w:val="6F72433A"/>
     <w:multiLevelType w:val="hybridMultilevel"/>
     <w:tmpl w:val="E14A998A"/>
@@ -4809,7 +4812,7 @@
 </file>
 
 <file path=word/styles.xml><?xml version="1.0" encoding="utf-8"?>
-<w:styles xmlns:mc="http://schemas.openxmlformats.org/markup-compatibility/2006" xmlns:r="http://schemas.openxmlformats.org/officeDocument/2006/relationships" xmlns:w="http://schemas.openxmlformats.org/wordprocessingml/2006/main" xmlns:w14="http://schemas.microsoft.com/office/word/2010/wordml" xmlns:w15="http://schemas.microsoft.com/office/word/2012/wordml" mc:Ignorable="w14 w15">
+<w:styles xmlns:mc="http://schemas.openxmlformats.org/markup-compatibility/2006" xmlns:r="http://schemas.openxmlformats.org/officeDocument/2006/relationships" xmlns:w="http://schemas.openxmlformats.org/wordprocessingml/2006/main" xmlns:w14="http://schemas.microsoft.com/office/word/2010/wordml" mc:Ignorable="w14">
   <w:docDefaults>
     <w:rPrDefault>
       <w:rPr>
@@ -4825,378 +4828,360 @@
       </w:pPr>
     </w:pPrDefault>
   </w:docDefaults>
-  <w:latentStyles w:defLockedState="0" w:defUIPriority="99" w:defSemiHidden="0" w:defUnhideWhenUsed="0" w:defQFormat="0" w:count="371">
-    <w:lsdException w:name="Normal" w:uiPriority="0" w:qFormat="1"/>
-    <w:lsdException w:name="heading 1" w:uiPriority="9" w:qFormat="1"/>
-    <w:lsdException w:name="heading 2" w:semiHidden="1" w:uiPriority="9" w:unhideWhenUsed="1" w:qFormat="1"/>
-    <w:lsdException w:name="heading 3" w:semiHidden="1" w:uiPriority="9" w:unhideWhenUsed="1" w:qFormat="1"/>
-    <w:lsdException w:name="heading 4" w:semiHidden="1" w:uiPriority="9" w:unhideWhenUsed="1" w:qFormat="1"/>
-    <w:lsdException w:name="heading 5" w:semiHidden="1" w:uiPriority="9" w:unhideWhenUsed="1" w:qFormat="1"/>
-    <w:lsdException w:name="heading 6" w:semiHidden="1" w:uiPriority="9" w:unhideWhenUsed="1" w:qFormat="1"/>
-    <w:lsdException w:name="heading 7" w:semiHidden="1" w:uiPriority="9" w:unhideWhenUsed="1" w:qFormat="1"/>
-    <w:lsdException w:name="heading 8" w:semiHidden="1" w:uiPriority="9" w:unhideWhenUsed="1" w:qFormat="1"/>
-    <w:lsdException w:name="heading 9" w:semiHidden="1" w:uiPriority="9" w:unhideWhenUsed="1" w:qFormat="1"/>
-    <w:lsdException w:name="index 1" w:semiHidden="1" w:unhideWhenUsed="1"/>
-    <w:lsdException w:name="index 2" w:semiHidden="1" w:unhideWhenUsed="1"/>
-    <w:lsdException w:name="index 3" w:semiHidden="1" w:unhideWhenUsed="1"/>
-    <w:lsdException w:name="index 4" w:semiHidden="1" w:unhideWhenUsed="1"/>
-    <w:lsdException w:name="index 5" w:semiHidden="1" w:unhideWhenUsed="1"/>
-    <w:lsdException w:name="index 6" w:semiHidden="1" w:unhideWhenUsed="1"/>
-    <w:lsdException w:name="index 7" w:semiHidden="1" w:unhideWhenUsed="1"/>
-    <w:lsdException w:name="index 8" w:semiHidden="1" w:unhideWhenUsed="1"/>
-    <w:lsdException w:name="index 9" w:semiHidden="1" w:unhideWhenUsed="1"/>
-    <w:lsdException w:name="toc 1" w:semiHidden="1" w:uiPriority="39" w:unhideWhenUsed="1"/>
-    <w:lsdException w:name="toc 2" w:semiHidden="1" w:uiPriority="39" w:unhideWhenUsed="1"/>
-    <w:lsdException w:name="toc 3" w:semiHidden="1" w:uiPriority="39" w:unhideWhenUsed="1"/>
-    <w:lsdException w:name="toc 4" w:semiHidden="1" w:uiPriority="39" w:unhideWhenUsed="1"/>
-    <w:lsdException w:name="toc 5" w:semiHidden="1" w:uiPriority="39" w:unhideWhenUsed="1"/>
-    <w:lsdException w:name="toc 6" w:semiHidden="1" w:uiPriority="39" w:unhideWhenUsed="1"/>
-    <w:lsdException w:name="toc 7" w:semiHidden="1" w:uiPriority="39" w:unhideWhenUsed="1"/>
-    <w:lsdException w:name="toc 8" w:semiHidden="1" w:uiPriority="39" w:unhideWhenUsed="1"/>
-    <w:lsdException w:name="toc 9" w:semiHidden="1" w:uiPriority="39" w:unhideWhenUsed="1"/>
-    <w:lsdException w:name="Normal Indent" w:semiHidden="1" w:unhideWhenUsed="1"/>
-    <w:lsdException w:name="footnote text" w:semiHidden="1" w:unhideWhenUsed="1"/>
-    <w:lsdException w:name="annotation text" w:semiHidden="1" w:unhideWhenUsed="1"/>
-    <w:lsdException w:name="header" w:semiHidden="1" w:unhideWhenUsed="1"/>
-    <w:lsdException w:name="footer" w:semiHidden="1" w:unhideWhenUsed="1"/>
-    <w:lsdException w:name="index heading" w:semiHidden="1" w:unhideWhenUsed="1"/>
-    <w:lsdException w:name="caption" w:semiHidden="1" w:uiPriority="35" w:unhideWhenUsed="1" w:qFormat="1"/>
-    <w:lsdException w:name="table of figures" w:semiHidden="1" w:unhideWhenUsed="1"/>
-    <w:lsdException w:name="envelope address" w:semiHidden="1" w:unhideWhenUsed="1"/>
-    <w:lsdException w:name="envelope return" w:semiHidden="1" w:unhideWhenUsed="1"/>
-    <w:lsdException w:name="footnote reference" w:semiHidden="1" w:unhideWhenUsed="1"/>
-    <w:lsdException w:name="annotation reference" w:semiHidden="1" w:unhideWhenUsed="1"/>
-    <w:lsdException w:name="line number" w:semiHidden="1" w:unhideWhenUsed="1"/>
-    <w:lsdException w:name="page number" w:semiHidden="1" w:unhideWhenUsed="1"/>
-    <w:lsdException w:name="endnote reference" w:semiHidden="1" w:unhideWhenUsed="1"/>
-    <w:lsdException w:name="endnote text" w:semiHidden="1" w:unhideWhenUsed="1"/>
-    <w:lsdException w:name="table of authorities" w:semiHidden="1" w:unhideWhenUsed="1"/>
-    <w:lsdException w:name="macro" w:semiHidden="1" w:unhideWhenUsed="1"/>
-    <w:lsdException w:name="toa heading" w:semiHidden="1" w:unhideWhenUsed="1"/>
-    <w:lsdException w:name="List" w:semiHidden="1" w:unhideWhenUsed="1"/>
-    <w:lsdException w:name="List Bullet" w:semiHidden="1" w:unhideWhenUsed="1"/>
-    <w:lsdException w:name="List Number" w:semiHidden="1" w:unhideWhenUsed="1"/>
-    <w:lsdException w:name="List 2" w:semiHidden="1" w:unhideWhenUsed="1"/>
-    <w:lsdException w:name="List 3" w:semiHidden="1" w:unhideWhenUsed="1"/>
-    <w:lsdException w:name="List 4" w:semiHidden="1" w:unhideWhenUsed="1"/>
-    <w:lsdException w:name="List 5" w:semiHidden="1" w:unhideWhenUsed="1"/>
-    <w:lsdException w:name="List Bullet 2" w:semiHidden="1" w:unhideWhenUsed="1"/>
-    <w:lsdException w:name="List Bullet 3" w:semiHidden="1" w:unhideWhenUsed="1"/>
-    <w:lsdException w:name="List Bullet 4" w:semiHidden="1" w:unhideWhenUsed="1"/>
-    <w:lsdException w:name="List Bullet 5" w:semiHidden="1" w:unhideWhenUsed="1"/>
-    <w:lsdException w:name="List Number 2" w:semiHidden="1" w:unhideWhenUsed="1"/>
-    <w:lsdException w:name="List Number 3" w:semiHidden="1" w:unhideWhenUsed="1"/>
-    <w:lsdException w:name="List Number 4" w:semiHidden="1" w:unhideWhenUsed="1"/>
-    <w:lsdException w:name="List Number 5" w:semiHidden="1" w:unhideWhenUsed="1"/>
-    <w:lsdException w:name="Title" w:uiPriority="10" w:qFormat="1"/>
-    <w:lsdException w:name="Closing" w:semiHidden="1" w:unhideWhenUsed="1"/>
-    <w:lsdException w:name="Signature" w:semiHidden="1" w:unhideWhenUsed="1"/>
-    <w:lsdException w:name="Default Paragraph Font" w:semiHidden="1" w:uiPriority="1" w:unhideWhenUsed="1"/>
-    <w:lsdException w:name="Body Text" w:semiHidden="1" w:unhideWhenUsed="1"/>
-    <w:lsdException w:name="Body Text Indent" w:semiHidden="1" w:unhideWhenUsed="1"/>
-    <w:lsdException w:name="List Continue" w:semiHidden="1" w:unhideWhenUsed="1"/>
-    <w:lsdException w:name="List Continue 2" w:semiHidden="1" w:unhideWhenUsed="1"/>
-    <w:lsdException w:name="List Continue 3" w:semiHidden="1" w:unhideWhenUsed="1"/>
-    <w:lsdException w:name="List Continue 4" w:semiHidden="1" w:unhideWhenUsed="1"/>
-    <w:lsdException w:name="List Continue 5" w:semiHidden="1" w:unhideWhenUsed="1"/>
-    <w:lsdException w:name="Message Header" w:semiHidden="1" w:unhideWhenUsed="1"/>
-    <w:lsdException w:name="Subtitle" w:uiPriority="11" w:qFormat="1"/>
-    <w:lsdException w:name="Salutation" w:semiHidden="1" w:unhideWhenUsed="1"/>
-    <w:lsdException w:name="Date" w:semiHidden="1" w:unhideWhenUsed="1"/>
-    <w:lsdException w:name="Body Text First Indent" w:semiHidden="1" w:unhideWhenUsed="1"/>
-    <w:lsdException w:name="Body Text First Indent 2" w:semiHidden="1" w:unhideWhenUsed="1"/>
-    <w:lsdException w:name="Note Heading" w:semiHidden="1" w:unhideWhenUsed="1"/>
-    <w:lsdException w:name="Body Text 2" w:semiHidden="1" w:unhideWhenUsed="1"/>
-    <w:lsdException w:name="Body Text 3" w:semiHidden="1" w:unhideWhenUsed="1"/>
-    <w:lsdException w:name="Body Text Indent 2" w:semiHidden="1" w:unhideWhenUsed="1"/>
-    <w:lsdException w:name="Body Text Indent 3" w:semiHidden="1" w:unhideWhenUsed="1"/>
-    <w:lsdException w:name="Block Text" w:semiHidden="1" w:unhideWhenUsed="1"/>
-    <w:lsdException w:name="Hyperlink" w:semiHidden="1" w:unhideWhenUsed="1"/>
-    <w:lsdException w:name="FollowedHyperlink" w:semiHidden="1" w:unhideWhenUsed="1"/>
-    <w:lsdException w:name="Strong" w:uiPriority="22" w:qFormat="1"/>
-    <w:lsdException w:name="Emphasis" w:uiPriority="20" w:qFormat="1"/>
-    <w:lsdException w:name="Document Map" w:semiHidden="1" w:unhideWhenUsed="1"/>
-    <w:lsdException w:name="Plain Text" w:semiHidden="1" w:unhideWhenUsed="1"/>
-    <w:lsdException w:name="E-mail Signature" w:semiHidden="1" w:unhideWhenUsed="1"/>
-    <w:lsdException w:name="HTML Top of Form" w:semiHidden="1" w:unhideWhenUsed="1"/>
-    <w:lsdException w:name="HTML Bottom of Form" w:semiHidden="1" w:unhideWhenUsed="1"/>
-    <w:lsdException w:name="Normal (Web)" w:semiHidden="1" w:unhideWhenUsed="1"/>
-    <w:lsdException w:name="HTML Acronym" w:semiHidden="1" w:unhideWhenUsed="1"/>
-    <w:lsdException w:name="HTML Address" w:semiHidden="1" w:unhideWhenUsed="1"/>
-    <w:lsdException w:name="HTML Cite" w:semiHidden="1" w:unhideWhenUsed="1"/>
-    <w:lsdException w:name="HTML Code" w:semiHidden="1" w:unhideWhenUsed="1"/>
-    <w:lsdException w:name="HTML Definition" w:semiHidden="1" w:unhideWhenUsed="1"/>
-    <w:lsdException w:name="HTML Keyboard" w:semiHidden="1" w:unhideWhenUsed="1"/>
-    <w:lsdException w:name="HTML Preformatted" w:semiHidden="1" w:unhideWhenUsed="1"/>
-    <w:lsdException w:name="HTML Sample" w:semiHidden="1" w:unhideWhenUsed="1"/>
-    <w:lsdException w:name="HTML Typewriter" w:semiHidden="1" w:unhideWhenUsed="1"/>
-    <w:lsdException w:name="HTML Variable" w:semiHidden="1" w:unhideWhenUsed="1"/>
-    <w:lsdException w:name="Normal Table" w:semiHidden="1" w:unhideWhenUsed="1"/>
-    <w:lsdException w:name="annotation subject" w:semiHidden="1" w:unhideWhenUsed="1"/>
-    <w:lsdException w:name="No List" w:semiHidden="1" w:unhideWhenUsed="1"/>
-    <w:lsdException w:name="Outline List 1" w:semiHidden="1" w:unhideWhenUsed="1"/>
-    <w:lsdException w:name="Outline List 2" w:semiHidden="1" w:unhideWhenUsed="1"/>
-    <w:lsdException w:name="Outline List 3" w:semiHidden="1" w:unhideWhenUsed="1"/>
-    <w:lsdException w:name="Table Simple 1" w:semiHidden="1" w:unhideWhenUsed="1"/>
-    <w:lsdException w:name="Table Simple 2" w:semiHidden="1" w:unhideWhenUsed="1"/>
-    <w:lsdException w:name="Table Simple 3" w:semiHidden="1" w:unhideWhenUsed="1"/>
-    <w:lsdException w:name="Table Classic 1" w:semiHidden="1" w:unhideWhenUsed="1"/>
-    <w:lsdException w:name="Table Classic 2" w:semiHidden="1" w:unhideWhenUsed="1"/>
-    <w:lsdException w:name="Table Classic 3" w:semiHidden="1" w:unhideWhenUsed="1"/>
-    <w:lsdException w:name="Table Classic 4" w:semiHidden="1" w:unhideWhenUsed="1"/>
-    <w:lsdException w:name="Table Colorful 1" w:semiHidden="1" w:unhideWhenUsed="1"/>
-    <w:lsdException w:name="Table Colorful 2" w:semiHidden="1" w:unhideWhenUsed="1"/>
-    <w:lsdException w:name="Table Colorful 3" w:semiHidden="1" w:unhideWhenUsed="1"/>
-    <w:lsdException w:name="Table Columns 1" w:semiHidden="1" w:unhideWhenUsed="1"/>
-    <w:lsdException w:name="Table Columns 2" w:semiHidden="1" w:unhideWhenUsed="1"/>
-    <w:lsdException w:name="Table Columns 3" w:semiHidden="1" w:unhideWhenUsed="1"/>
-    <w:lsdException w:name="Table Columns 4" w:semiHidden="1" w:unhideWhenUsed="1"/>
-    <w:lsdException w:name="Table Columns 5" w:semiHidden="1" w:unhideWhenUsed="1"/>
-    <w:lsdException w:name="Table Grid 1" w:semiHidden="1" w:unhideWhenUsed="1"/>
-    <w:lsdException w:name="Table Grid 2" w:semiHidden="1" w:unhideWhenUsed="1"/>
-    <w:lsdException w:name="Table Grid 3" w:semiHidden="1" w:unhideWhenUsed="1"/>
-    <w:lsdException w:name="Table Grid 4" w:semiHidden="1" w:unhideWhenUsed="1"/>
-    <w:lsdException w:name="Table Grid 5" w:semiHidden="1" w:unhideWhenUsed="1"/>
-    <w:lsdException w:name="Table Grid 6" w:semiHidden="1" w:unhideWhenUsed="1"/>
-    <w:lsdException w:name="Table Grid 7" w:semiHidden="1" w:unhideWhenUsed="1"/>
-    <w:lsdException w:name="Table Grid 8" w:semiHidden="1" w:unhideWhenUsed="1"/>
-    <w:lsdException w:name="Table List 1" w:semiHidden="1" w:unhideWhenUsed="1"/>
-    <w:lsdException w:name="Table List 2" w:semiHidden="1" w:unhideWhenUsed="1"/>
-    <w:lsdException w:name="Table List 3" w:semiHidden="1" w:unhideWhenUsed="1"/>
-    <w:lsdException w:name="Table List 4" w:semiHidden="1" w:unhideWhenUsed="1"/>
-    <w:lsdException w:name="Table List 5" w:semiHidden="1" w:unhideWhenUsed="1"/>
-    <w:lsdException w:name="Table List 6" w:semiHidden="1" w:unhideWhenUsed="1"/>
-    <w:lsdException w:name="Table List 7" w:semiHidden="1" w:unhideWhenUsed="1"/>
-    <w:lsdException w:name="Table List 8" w:semiHidden="1" w:unhideWhenUsed="1"/>
-    <w:lsdException w:name="Table 3D effects 1" w:semiHidden="1" w:unhideWhenUsed="1"/>
-    <w:lsdException w:name="Table 3D effects 2" w:semiHidden="1" w:unhideWhenUsed="1"/>
-    <w:lsdException w:name="Table 3D effects 3" w:semiHidden="1" w:unhideWhenUsed="1"/>
-    <w:lsdException w:name="Table Contemporary" w:semiHidden="1" w:unhideWhenUsed="1"/>
-    <w:lsdException w:name="Table Elegant" w:semiHidden="1" w:unhideWhenUsed="1"/>
-    <w:lsdException w:name="Table Professional" w:semiHidden="1" w:unhideWhenUsed="1"/>
-    <w:lsdException w:name="Table Subtle 1" w:semiHidden="1" w:unhideWhenUsed="1"/>
-    <w:lsdException w:name="Table Subtle 2" w:semiHidden="1" w:unhideWhenUsed="1"/>
-    <w:lsdException w:name="Table Web 1" w:semiHidden="1" w:unhideWhenUsed="1"/>
-    <w:lsdException w:name="Table Web 2" w:semiHidden="1" w:unhideWhenUsed="1"/>
-    <w:lsdException w:name="Table Web 3" w:semiHidden="1" w:unhideWhenUsed="1"/>
-    <w:lsdException w:name="Balloon Text" w:semiHidden="1" w:unhideWhenUsed="1"/>
-    <w:lsdException w:name="Table Grid" w:uiPriority="39"/>
-    <w:lsdException w:name="Table Theme" w:semiHidden="1" w:unhideWhenUsed="1"/>
-    <w:lsdException w:name="Placeholder Text" w:semiHidden="1"/>
-    <w:lsdException w:name="No Spacing" w:uiPriority="1" w:qFormat="1"/>
-    <w:lsdException w:name="Light Shading" w:uiPriority="60"/>
-    <w:lsdException w:name="Light List" w:uiPriority="61"/>
-    <w:lsdException w:name="Light Grid" w:uiPriority="62"/>
-    <w:lsdException w:name="Medium Shading 1" w:uiPriority="63"/>
-    <w:lsdException w:name="Medium Shading 2" w:uiPriority="64"/>
-    <w:lsdException w:name="Medium List 1" w:uiPriority="65"/>
-    <w:lsdException w:name="Medium List 2" w:uiPriority="66"/>
-    <w:lsdException w:name="Medium Grid 1" w:uiPriority="67"/>
-    <w:lsdException w:name="Medium Grid 2" w:uiPriority="68"/>
-    <w:lsdException w:name="Medium Grid 3" w:uiPriority="69"/>
-    <w:lsdException w:name="Dark List" w:uiPriority="70"/>
-    <w:lsdException w:name="Colorful Shading" w:uiPriority="71"/>
-    <w:lsdException w:name="Colorful List" w:uiPriority="72"/>
-    <w:lsdException w:name="Colorful Grid" w:uiPriority="73"/>
-    <w:lsdException w:name="Light Shading Accent 1" w:uiPriority="60"/>
-    <w:lsdException w:name="Light List Accent 1" w:uiPriority="61"/>
-    <w:lsdException w:name="Light Grid Accent 1" w:uiPriority="62"/>
-    <w:lsdException w:name="Medium Shading 1 Accent 1" w:uiPriority="63"/>
-    <w:lsdException w:name="Medium Shading 2 Accent 1" w:uiPriority="64"/>
-    <w:lsdException w:name="Medium List 1 Accent 1" w:uiPriority="65"/>
-    <w:lsdException w:name="Revision" w:semiHidden="1"/>
-    <w:lsdException w:name="List Paragraph" w:uiPriority="34" w:qFormat="1"/>
-    <w:lsdException w:name="Quote" w:uiPriority="29" w:qFormat="1"/>
-    <w:lsdException w:name="Intense Quote" w:uiPriority="30" w:qFormat="1"/>
-    <w:lsdException w:name="Medium List 2 Accent 1" w:uiPriority="66"/>
-    <w:lsdException w:name="Medium Grid 1 Accent 1" w:uiPriority="67"/>
-    <w:lsdException w:name="Medium Grid 2 Accent 1" w:uiPriority="68"/>
-    <w:lsdException w:name="Medium Grid 3 Accent 1" w:uiPriority="69"/>
-    <w:lsdException w:name="Dark List Accent 1" w:uiPriority="70"/>
-    <w:lsdException w:name="Colorful Shading Accent 1" w:uiPriority="71"/>
-    <w:lsdException w:name="Colorful List Accent 1" w:uiPriority="72"/>
-    <w:lsdException w:name="Colorful Grid Accent 1" w:uiPriority="73"/>
-    <w:lsdException w:name="Light Shading Accent 2" w:uiPriority="60"/>
-    <w:lsdException w:name="Light List Accent 2" w:uiPriority="61"/>
-    <w:lsdException w:name="Light Grid Accent 2" w:uiPriority="62"/>
-    <w:lsdException w:name="Medium Shading 1 Accent 2" w:uiPriority="63"/>
-    <w:lsdException w:name="Medium Shading 2 Accent 2" w:uiPriority="64"/>
-    <w:lsdException w:name="Medium List 1 Accent 2" w:uiPriority="65"/>
-    <w:lsdException w:name="Medium List 2 Accent 2" w:uiPriority="66"/>
-    <w:lsdException w:name="Medium Grid 1 Accent 2" w:uiPriority="67"/>
-    <w:lsdException w:name="Medium Grid 2 Accent 2" w:uiPriority="68"/>
-    <w:lsdException w:name="Medium Grid 3 Accent 2" w:uiPriority="69"/>
-    <w:lsdException w:name="Dark List Accent 2" w:uiPriority="70"/>
-    <w:lsdException w:name="Colorful Shading Accent 2" w:uiPriority="71"/>
-    <w:lsdException w:name="Colorful List Accent 2" w:uiPriority="72"/>
-    <w:lsdException w:name="Colorful Grid Accent 2" w:uiPriority="73"/>
-    <w:lsdException w:name="Light Shading Accent 3" w:uiPriority="60"/>
-    <w:lsdException w:name="Light List Accent 3" w:uiPriority="61"/>
-    <w:lsdException w:name="Light Grid Accent 3" w:uiPriority="62"/>
-    <w:lsdException w:name="Medium Shading 1 Accent 3" w:uiPriority="63"/>
-    <w:lsdException w:name="Medium Shading 2 Accent 3" w:uiPriority="64"/>
-    <w:lsdException w:name="Medium List 1 Accent 3" w:uiPriority="65"/>
-    <w:lsdException w:name="Medium List 2 Accent 3" w:uiPriority="66"/>
-    <w:lsdException w:name="Medium Grid 1 Accent 3" w:uiPriority="67"/>
-    <w:lsdException w:name="Medium Grid 2 Accent 3" w:uiPriority="68"/>
-    <w:lsdException w:name="Medium Grid 3 Accent 3" w:uiPriority="69"/>
-    <w:lsdException w:name="Dark List Accent 3" w:uiPriority="70"/>
-    <w:lsdException w:name="Colorful Shading Accent 3" w:uiPriority="71"/>
-    <w:lsdException w:name="Colorful List Accent 3" w:uiPriority="72"/>
-    <w:lsdException w:name="Colorful Grid Accent 3" w:uiPriority="73"/>
-    <w:lsdException w:name="Light Shading Accent 4" w:uiPriority="60"/>
-    <w:lsdException w:name="Light List Accent 4" w:uiPriority="61"/>
-    <w:lsdException w:name="Light Grid Accent 4" w:uiPriority="62"/>
-    <w:lsdException w:name="Medium Shading 1 Accent 4" w:uiPriority="63"/>
-    <w:lsdException w:name="Medium Shading 2 Accent 4" w:uiPriority="64"/>
-    <w:lsdException w:name="Medium List 1 Accent 4" w:uiPriority="65"/>
-    <w:lsdException w:name="Medium List 2 Accent 4" w:uiPriority="66"/>
-    <w:lsdException w:name="Medium Grid 1 Accent 4" w:uiPriority="67"/>
-    <w:lsdException w:name="Medium Grid 2 Accent 4" w:uiPriority="68"/>
-    <w:lsdException w:name="Medium Grid 3 Accent 4" w:uiPriority="69"/>
-    <w:lsdException w:name="Dark List Accent 4" w:uiPriority="70"/>
-    <w:lsdException w:name="Colorful Shading Accent 4" w:uiPriority="71"/>
-    <w:lsdException w:name="Colorful List Accent 4" w:uiPriority="72"/>
-    <w:lsdException w:name="Colorful Grid Accent 4" w:uiPriority="73"/>
-    <w:lsdException w:name="Light Shading Accent 5" w:uiPriority="60"/>
-    <w:lsdException w:name="Light List Accent 5" w:uiPriority="61"/>
-    <w:lsdException w:name="Light Grid Accent 5" w:uiPriority="62"/>
-    <w:lsdException w:name="Medium Shading 1 Accent 5" w:uiPriority="63"/>
-    <w:lsdException w:name="Medium Shading 2 Accent 5" w:uiPriority="64"/>
-    <w:lsdException w:name="Medium List 1 Accent 5" w:uiPriority="65"/>
-    <w:lsdException w:name="Medium List 2 Accent 5" w:uiPriority="66"/>
-    <w:lsdException w:name="Medium Grid 1 Accent 5" w:uiPriority="67"/>
-    <w:lsdException w:name="Medium Grid 2 Accent 5" w:uiPriority="68"/>
-    <w:lsdException w:name="Medium Grid 3 Accent 5" w:uiPriority="69"/>
-    <w:lsdException w:name="Dark List Accent 5" w:uiPriority="70"/>
-    <w:lsdException w:name="Colorful Shading Accent 5" w:uiPriority="71"/>
-    <w:lsdException w:name="Colorful List Accent 5" w:uiPriority="72"/>
-    <w:lsdException w:name="Colorful Grid Accent 5" w:uiPriority="73"/>
-    <w:lsdException w:name="Light Shading Accent 6" w:uiPriority="60"/>
-    <w:lsdException w:name="Light List Accent 6" w:uiPriority="61"/>
-    <w:lsdException w:name="Light Grid Accent 6" w:uiPriority="62"/>
-    <w:lsdException w:name="Medium Shading 1 Accent 6" w:uiPriority="63"/>
-    <w:lsdException w:name="Medium Shading 2 Accent 6" w:uiPriority="64"/>
-    <w:lsdException w:name="Medium List 1 Accent 6" w:uiPriority="65"/>
-    <w:lsdException w:name="Medium List 2 Accent 6" w:uiPriority="66"/>
-    <w:lsdException w:name="Medium Grid 1 Accent 6" w:uiPriority="67"/>
-    <w:lsdException w:name="Medium Grid 2 Accent 6" w:uiPriority="68"/>
-    <w:lsdException w:name="Medium Grid 3 Accent 6" w:uiPriority="69"/>
-    <w:lsdException w:name="Dark List Accent 6" w:uiPriority="70"/>
-    <w:lsdException w:name="Colorful Shading Accent 6" w:uiPriority="71"/>
-    <w:lsdException w:name="Colorful List Accent 6" w:uiPriority="72"/>
-    <w:lsdException w:name="Colorful Grid Accent 6" w:uiPriority="73"/>
-    <w:lsdException w:name="Subtle Emphasis" w:uiPriority="19" w:qFormat="1"/>
-    <w:lsdException w:name="Intense Emphasis" w:uiPriority="21" w:qFormat="1"/>
-    <w:lsdException w:name="Subtle Reference" w:uiPriority="31" w:qFormat="1"/>
-    <w:lsdException w:name="Intense Reference" w:uiPriority="32" w:qFormat="1"/>
-    <w:lsdException w:name="Book Title" w:uiPriority="33" w:qFormat="1"/>
-    <w:lsdException w:name="Bibliography" w:semiHidden="1" w:uiPriority="37" w:unhideWhenUsed="1"/>
-    <w:lsdException w:name="TOC Heading" w:semiHidden="1" w:uiPriority="39" w:unhideWhenUsed="1" w:qFormat="1"/>
-    <w:lsdException w:name="Plain Table 1" w:uiPriority="41"/>
-    <w:lsdException w:name="Plain Table 2" w:uiPriority="42"/>
-    <w:lsdException w:name="Plain Table 3" w:uiPriority="43"/>
-    <w:lsdException w:name="Plain Table 4" w:uiPriority="44"/>
-    <w:lsdException w:name="Plain Table 5" w:uiPriority="45"/>
-    <w:lsdException w:name="Grid Table Light" w:uiPriority="40"/>
-    <w:lsdException w:name="Grid Table 1 Light" w:uiPriority="46"/>
-    <w:lsdException w:name="Grid Table 2" w:uiPriority="47"/>
-    <w:lsdException w:name="Grid Table 3" w:uiPriority="48"/>
-    <w:lsdException w:name="Grid Table 4" w:uiPriority="49"/>
-    <w:lsdException w:name="Grid Table 5 Dark" w:uiPriority="50"/>
-    <w:lsdException w:name="Grid Table 6 Colorful" w:uiPriority="51"/>
-    <w:lsdException w:name="Grid Table 7 Colorful" w:uiPriority="52"/>
-    <w:lsdException w:name="Grid Table 1 Light Accent 1" w:uiPriority="46"/>
-    <w:lsdException w:name="Grid Table 2 Accent 1" w:uiPriority="47"/>
-    <w:lsdException w:name="Grid Table 3 Accent 1" w:uiPriority="48"/>
-    <w:lsdException w:name="Grid Table 4 Accent 1" w:uiPriority="49"/>
-    <w:lsdException w:name="Grid Table 5 Dark Accent 1" w:uiPriority="50"/>
-    <w:lsdException w:name="Grid Table 6 Colorful Accent 1" w:uiPriority="51"/>
-    <w:lsdException w:name="Grid Table 7 Colorful Accent 1" w:uiPriority="52"/>
-    <w:lsdException w:name="Grid Table 1 Light Accent 2" w:uiPriority="46"/>
-    <w:lsdException w:name="Grid Table 2 Accent 2" w:uiPriority="47"/>
-    <w:lsdException w:name="Grid Table 3 Accent 2" w:uiPriority="48"/>
-    <w:lsdException w:name="Grid Table 4 Accent 2" w:uiPriority="49"/>
-    <w:lsdException w:name="Grid Table 5 Dark Accent 2" w:uiPriority="50"/>
-    <w:lsdException w:name="Grid Table 6 Colorful Accent 2" w:uiPriority="51"/>
-    <w:lsdException w:name="Grid Table 7 Colorful Accent 2" w:uiPriority="52"/>
-    <w:lsdException w:name="Grid Table 1 Light Accent 3" w:uiPriority="46"/>
-    <w:lsdException w:name="Grid Table 2 Accent 3" w:uiPriority="47"/>
-    <w:lsdException w:name="Grid Table 3 Accent 3" w:uiPriority="48"/>
-    <w:lsdException w:name="Grid Table 4 Accent 3" w:uiPriority="49"/>
-    <w:lsdException w:name="Grid Table 5 Dark Accent 3" w:uiPriority="50"/>
-    <w:lsdException w:name="Grid Table 6 Colorful Accent 3" w:uiPriority="51"/>
-    <w:lsdException w:name="Grid Table 7 Colorful Accent 3" w:uiPriority="52"/>
-    <w:lsdException w:name="Grid Table 1 Light Accent 4" w:uiPriority="46"/>
-    <w:lsdException w:name="Grid Table 2 Accent 4" w:uiPriority="47"/>
-    <w:lsdException w:name="Grid Table 3 Accent 4" w:uiPriority="48"/>
-    <w:lsdException w:name="Grid Table 4 Accent 4" w:uiPriority="49"/>
-    <w:lsdException w:name="Grid Table 5 Dark Accent 4" w:uiPriority="50"/>
-    <w:lsdException w:name="Grid Table 6 Colorful Accent 4" w:uiPriority="51"/>
-    <w:lsdException w:name="Grid Table 7 Colorful Accent 4" w:uiPriority="52"/>
-    <w:lsdException w:name="Grid Table 1 Light Accent 5" w:uiPriority="46"/>
-    <w:lsdException w:name="Grid Table 2 Accent 5" w:uiPriority="47"/>
-    <w:lsdException w:name="Grid Table 3 Accent 5" w:uiPriority="48"/>
-    <w:lsdException w:name="Grid Table 4 Accent 5" w:uiPriority="49"/>
-    <w:lsdException w:name="Grid Table 5 Dark Accent 5" w:uiPriority="50"/>
-    <w:lsdException w:name="Grid Table 6 Colorful Accent 5" w:uiPriority="51"/>
-    <w:lsdException w:name="Grid Table 7 Colorful Accent 5" w:uiPriority="52"/>
-    <w:lsdException w:name="Grid Table 1 Light Accent 6" w:uiPriority="46"/>
-    <w:lsdException w:name="Grid Table 2 Accent 6" w:uiPriority="47"/>
-    <w:lsdException w:name="Grid Table 3 Accent 6" w:uiPriority="48"/>
-    <w:lsdException w:name="Grid Table 4 Accent 6" w:uiPriority="49"/>
-    <w:lsdException w:name="Grid Table 5 Dark Accent 6" w:uiPriority="50"/>
-    <w:lsdException w:name="Grid Table 6 Colorful Accent 6" w:uiPriority="51"/>
-    <w:lsdException w:name="Grid Table 7 Colorful Accent 6" w:uiPriority="52"/>
-    <w:lsdException w:name="List Table 1 Light" w:uiPriority="46"/>
-    <w:lsdException w:name="List Table 2" w:uiPriority="47"/>
-    <w:lsdException w:name="List Table 3" w:uiPriority="48"/>
-    <w:lsdException w:name="List Table 4" w:uiPriority="49"/>
-    <w:lsdException w:name="List Table 5 Dark" w:uiPriority="50"/>
-    <w:lsdException w:name="List Table 6 Colorful" w:uiPriority="51"/>
-    <w:lsdException w:name="List Table 7 Colorful" w:uiPriority="52"/>
-    <w:lsdException w:name="List Table 1 Light Accent 1" w:uiPriority="46"/>
-    <w:lsdException w:name="List Table 2 Accent 1" w:uiPriority="47"/>
-    <w:lsdException w:name="List Table 3 Accent 1" w:uiPriority="48"/>
-    <w:lsdException w:name="List Table 4 Accent 1" w:uiPriority="49"/>
-    <w:lsdException w:name="List Table 5 Dark Accent 1" w:uiPriority="50"/>
-    <w:lsdException w:name="List Table 6 Colorful Accent 1" w:uiPriority="51"/>
-    <w:lsdException w:name="List Table 7 Colorful Accent 1" w:uiPriority="52"/>
-    <w:lsdException w:name="List Table 1 Light Accent 2" w:uiPriority="46"/>
-    <w:lsdException w:name="List Table 2 Accent 2" w:uiPriority="47"/>
-    <w:lsdException w:name="List Table 3 Accent 2" w:uiPriority="48"/>
-    <w:lsdException w:name="List Table 4 Accent 2" w:uiPriority="49"/>
-    <w:lsdException w:name="List Table 5 Dark Accent 2" w:uiPriority="50"/>
-    <w:lsdException w:name="List Table 6 Colorful Accent 2" w:uiPriority="51"/>
-    <w:lsdException w:name="List Table 7 Colorful Accent 2" w:uiPriority="52"/>
-    <w:lsdException w:name="List Table 1 Light Accent 3" w:uiPriority="46"/>
-    <w:lsdException w:name="List Table 2 Accent 3" w:uiPriority="47"/>
-    <w:lsdException w:name="List Table 3 Accent 3" w:uiPriority="48"/>
-    <w:lsdException w:name="List Table 4 Accent 3" w:uiPriority="49"/>
-    <w:lsdException w:name="List Table 5 Dark Accent 3" w:uiPriority="50"/>
-    <w:lsdException w:name="List Table 6 Colorful Accent 3" w:uiPriority="51"/>
-    <w:lsdException w:name="List Table 7 Colorful Accent 3" w:uiPriority="52"/>
-    <w:lsdException w:name="List Table 1 Light Accent 4" w:uiPriority="46"/>
-    <w:lsdException w:name="List Table 2 Accent 4" w:uiPriority="47"/>
-    <w:lsdException w:name="List Table 3 Accent 4" w:uiPriority="48"/>
-    <w:lsdException w:name="List Table 4 Accent 4" w:uiPriority="49"/>
-    <w:lsdException w:name="List Table 5 Dark Accent 4" w:uiPriority="50"/>
-    <w:lsdException w:name="List Table 6 Colorful Accent 4" w:uiPriority="51"/>
-    <w:lsdException w:name="List Table 7 Colorful Accent 4" w:uiPriority="52"/>
-    <w:lsdException w:name="List Table 1 Light Accent 5" w:uiPriority="46"/>
-    <w:lsdException w:name="List Table 2 Accent 5" w:uiPriority="47"/>
-    <w:lsdException w:name="List Table 3 Accent 5" w:uiPriority="48"/>
-    <w:lsdException w:name="List Table 4 Accent 5" w:uiPriority="49"/>
-    <w:lsdException w:name="List Table 5 Dark Accent 5" w:uiPriority="50"/>
-    <w:lsdException w:name="List Table 6 Colorful Accent 5" w:uiPriority="51"/>
-    <w:lsdException w:name="List Table 7 Colorful Accent 5" w:uiPriority="52"/>
-    <w:lsdException w:name="List Table 1 Light Accent 6" w:uiPriority="46"/>
-    <w:lsdException w:name="List Table 2 Accent 6" w:uiPriority="47"/>
-    <w:lsdException w:name="List Table 3 Accent 6" w:uiPriority="48"/>
-    <w:lsdException w:name="List Table 4 Accent 6" w:uiPriority="49"/>
-    <w:lsdException w:name="List Table 5 Dark Accent 6" w:uiPriority="50"/>
-    <w:lsdException w:name="List Table 6 Colorful Accent 6" w:uiPriority="51"/>
-    <w:lsdException w:name="List Table 7 Colorful Accent 6" w:uiPriority="52"/>
+  <w:latentStyles w:defLockedState="0" w:defUIPriority="99" w:defSemiHidden="1" w:defUnhideWhenUsed="1" w:defQFormat="0" w:count="267">
+    <w:lsdException w:name="Normal" w:semiHidden="0" w:uiPriority="0" w:unhideWhenUsed="0" w:qFormat="1"/>
+    <w:lsdException w:name="heading 1" w:semiHidden="0" w:uiPriority="9" w:unhideWhenUsed="0" w:qFormat="1"/>
+    <w:lsdException w:name="heading 2" w:uiPriority="9" w:qFormat="1"/>
+    <w:lsdException w:name="heading 3" w:uiPriority="9" w:qFormat="1"/>
+    <w:lsdException w:name="heading 4" w:uiPriority="9" w:qFormat="1"/>
+    <w:lsdException w:name="heading 5" w:uiPriority="9" w:qFormat="1"/>
+    <w:lsdException w:name="heading 6" w:uiPriority="9" w:qFormat="1"/>
+    <w:lsdException w:name="heading 7" w:uiPriority="9" w:qFormat="1"/>
+    <w:lsdException w:name="heading 8" w:uiPriority="9" w:qFormat="1"/>
+    <w:lsdException w:name="heading 9" w:uiPriority="9" w:qFormat="1"/>
+    <w:lsdException w:name="toc 1" w:uiPriority="39"/>
+    <w:lsdException w:name="toc 2" w:uiPriority="39"/>
+    <w:lsdException w:name="toc 3" w:uiPriority="39"/>
+    <w:lsdException w:name="toc 4" w:uiPriority="39"/>
+    <w:lsdException w:name="toc 5" w:uiPriority="39"/>
+    <w:lsdException w:name="toc 6" w:uiPriority="39"/>
+    <w:lsdException w:name="toc 7" w:uiPriority="39"/>
+    <w:lsdException w:name="toc 8" w:uiPriority="39"/>
+    <w:lsdException w:name="toc 9" w:uiPriority="39"/>
+    <w:lsdException w:name="caption" w:uiPriority="35" w:qFormat="1"/>
+    <w:lsdException w:name="Title" w:semiHidden="0" w:uiPriority="10" w:unhideWhenUsed="0" w:qFormat="1"/>
+    <w:lsdException w:name="Default Paragraph Font" w:uiPriority="1"/>
+    <w:lsdException w:name="Subtitle" w:semiHidden="0" w:uiPriority="11" w:unhideWhenUsed="0" w:qFormat="1"/>
+    <w:lsdException w:name="Strong" w:semiHidden="0" w:uiPriority="22" w:unhideWhenUsed="0" w:qFormat="1"/>
+    <w:lsdException w:name="Emphasis" w:semiHidden="0" w:uiPriority="20" w:unhideWhenUsed="0" w:qFormat="1"/>
+    <w:lsdException w:name="Table Grid" w:semiHidden="0" w:uiPriority="39" w:unhideWhenUsed="0"/>
+    <w:lsdException w:name="Placeholder Text" w:unhideWhenUsed="0"/>
+    <w:lsdException w:name="No Spacing" w:semiHidden="0" w:uiPriority="1" w:unhideWhenUsed="0" w:qFormat="1"/>
+    <w:lsdException w:name="Light Shading" w:semiHidden="0" w:uiPriority="60" w:unhideWhenUsed="0"/>
+    <w:lsdException w:name="Light List" w:semiHidden="0" w:uiPriority="61" w:unhideWhenUsed="0"/>
+    <w:lsdException w:name="Light Grid" w:semiHidden="0" w:uiPriority="62" w:unhideWhenUsed="0"/>
+    <w:lsdException w:name="Medium Shading 1" w:semiHidden="0" w:uiPriority="63" w:unhideWhenUsed="0"/>
+    <w:lsdException w:name="Medium Shading 2" w:semiHidden="0" w:uiPriority="64" w:unhideWhenUsed="0"/>
+    <w:lsdException w:name="Medium List 1" w:semiHidden="0" w:uiPriority="65" w:unhideWhenUsed="0"/>
+    <w:lsdException w:name="Medium List 2" w:semiHidden="0" w:uiPriority="66" w:unhideWhenUsed="0"/>
+    <w:lsdException w:name="Medium Grid 1" w:semiHidden="0" w:uiPriority="67" w:unhideWhenUsed="0"/>
+    <w:lsdException w:name="Medium Grid 2" w:semiHidden="0" w:uiPriority="68" w:unhideWhenUsed="0"/>
+    <w:lsdException w:name="Medium Grid 3" w:semiHidden="0" w:uiPriority="69" w:unhideWhenUsed="0"/>
+    <w:lsdException w:name="Dark List" w:semiHidden="0" w:uiPriority="70" w:unhideWhenUsed="0"/>
+    <w:lsdException w:name="Colorful Shading" w:semiHidden="0" w:uiPriority="71" w:unhideWhenUsed="0"/>
+    <w:lsdException w:name="Colorful List" w:semiHidden="0" w:uiPriority="72" w:unhideWhenUsed="0"/>
+    <w:lsdException w:name="Colorful Grid" w:semiHidden="0" w:uiPriority="73" w:unhideWhenUsed="0"/>
+    <w:lsdException w:name="Light Shading Accent 1" w:semiHidden="0" w:uiPriority="60" w:unhideWhenUsed="0"/>
+    <w:lsdException w:name="Light List Accent 1" w:semiHidden="0" w:uiPriority="61" w:unhideWhenUsed="0"/>
+    <w:lsdException w:name="Light Grid Accent 1" w:semiHidden="0" w:uiPriority="62" w:unhideWhenUsed="0"/>
+    <w:lsdException w:name="Medium Shading 1 Accent 1" w:semiHidden="0" w:uiPriority="63" w:unhideWhenUsed="0"/>
+    <w:lsdException w:name="Medium Shading 2 Accent 1" w:semiHidden="0" w:uiPriority="64" w:unhideWhenUsed="0"/>
+    <w:lsdException w:name="Medium List 1 Accent 1" w:semiHidden="0" w:uiPriority="65" w:unhideWhenUsed="0"/>
+    <w:lsdException w:name="Revision" w:unhideWhenUsed="0"/>
+    <w:lsdException w:name="List Paragraph" w:semiHidden="0" w:uiPriority="34" w:unhideWhenUsed="0" w:qFormat="1"/>
+    <w:lsdException w:name="Quote" w:semiHidden="0" w:uiPriority="29" w:unhideWhenUsed="0" w:qFormat="1"/>
+    <w:lsdException w:name="Intense Quote" w:semiHidden="0" w:uiPriority="30" w:unhideWhenUsed="0" w:qFormat="1"/>
+    <w:lsdException w:name="Medium List 2 Accent 1" w:semiHidden="0" w:uiPriority="66" w:unhideWhenUsed="0"/>
+    <w:lsdException w:name="Medium Grid 1 Accent 1" w:semiHidden="0" w:uiPriority="67" w:unhideWhenUsed="0"/>
+    <w:lsdException w:name="Medium Grid 2 Accent 1" w:semiHidden="0" w:uiPriority="68" w:unhideWhenUsed="0"/>
+    <w:lsdException w:name="Medium Grid 3 Accent 1" w:semiHidden="0" w:uiPriority="69" w:unhideWhenUsed="0"/>
+    <w:lsdException w:name="Dark List Accent 1" w:semiHidden="0" w:uiPriority="70" w:unhideWhenUsed="0"/>
+    <w:lsdException w:name="Colorful Shading Accent 1" w:semiHidden="0" w:uiPriority="71" w:unhideWhenUsed="0"/>
+    <w:lsdException w:name="Colorful List Accent 1" w:semiHidden="0" w:uiPriority="72" w:unhideWhenUsed="0"/>
+    <w:lsdException w:name="Colorful Grid Accent 1" w:semiHidden="0" w:uiPriority="73" w:unhideWhenUsed="0"/>
+    <w:lsdException w:name="Light Shading Accent 2" w:semiHidden="0" w:uiPriority="60" w:unhideWhenUsed="0"/>
+    <w:lsdException w:name="Light List Accent 2" w:semiHidden="0" w:uiPriority="61" w:unhideWhenUsed="0"/>
+    <w:lsdException w:name="Light Grid Accent 2" w:semiHidden="0" w:uiPriority="62" w:unhideWhenUsed="0"/>
+    <w:lsdException w:name="Medium Shading 1 Accent 2" w:semiHidden="0" w:uiPriority="63" w:unhideWhenUsed="0"/>
+    <w:lsdException w:name="Medium Shading 2 Accent 2" w:semiHidden="0" w:uiPriority="64" w:unhideWhenUsed="0"/>
+    <w:lsdException w:name="Medium List 1 Accent 2" w:semiHidden="0" w:uiPriority="65" w:unhideWhenUsed="0"/>
+    <w:lsdException w:name="Medium List 2 Accent 2" w:semiHidden="0" w:uiPriority="66" w:unhideWhenUsed="0"/>
+    <w:lsdException w:name="Medium Grid 1 Accent 2" w:semiHidden="0" w:uiPriority="67" w:unhideWhenUsed="0"/>
+    <w:lsdException w:name="Medium Grid 2 Accent 2" w:semiHidden="0" w:uiPriority="68" w:unhideWhenUsed="0"/>
+    <w:lsdException w:name="Medium Grid 3 Accent 2" w:semiHidden="0" w:uiPriority="69" w:unhideWhenUsed="0"/>
+    <w:lsdException w:name="Dark List Accent 2" w:semiHidden="0" w:uiPriority="70" w:unhideWhenUsed="0"/>
+    <w:lsdException w:name="Colorful Shading Accent 2" w:semiHidden="0" w:uiPriority="71" w:unhideWhenUsed="0"/>
+    <w:lsdException w:name="Colorful List Accent 2" w:semiHidden="0" w:uiPriority="72" w:unhideWhenUsed="0"/>
+    <w:lsdException w:name="Colorful Grid Accent 2" w:semiHidden="0" w:uiPriority="73" w:unhideWhenUsed="0"/>
+    <w:lsdException w:name="Light Shading Accent 3" w:semiHidden="0" w:uiPriority="60" w:unhideWhenUsed="0"/>
+    <w:lsdException w:name="Light List Accent 3" w:semiHidden="0" w:uiPriority="61" w:unhideWhenUsed="0"/>
+    <w:lsdException w:name="Light Grid Accent 3" w:semiHidden="0" w:uiPriority="62" w:unhideWhenUsed="0"/>
+    <w:lsdException w:name="Medium Shading 1 Accent 3" w:semiHidden="0" w:uiPriority="63" w:unhideWhenUsed="0"/>
+    <w:lsdException w:name="Medium Shading 2 Accent 3" w:semiHidden="0" w:uiPriority="64" w:unhideWhenUsed="0"/>
+    <w:lsdException w:name="Medium List 1 Accent 3" w:semiHidden="0" w:uiPriority="65" w:unhideWhenUsed="0"/>
+    <w:lsdException w:name="Medium List 2 Accent 3" w:semiHidden="0" w:uiPriority="66" w:unhideWhenUsed="0"/>
+    <w:lsdException w:name="Medium Grid 1 Accent 3" w:semiHidden="0" w:uiPriority="67" w:unhideWhenUsed="0"/>
+    <w:lsdException w:name="Medium Grid 2 Accent 3" w:semiHidden="0" w:uiPriority="68" w:unhideWhenUsed="0"/>
+    <w:lsdException w:name="Medium Grid 3 Accent 3" w:semiHidden="0" w:uiPriority="69" w:unhideWhenUsed="0"/>
+    <w:lsdException w:name="Dark List Accent 3" w:semiHidden="0" w:uiPriority="70" w:unhideWhenUsed="0"/>
+    <w:lsdException w:name="Colorful Shading Accent 3" w:semiHidden="0" w:uiPriority="71" w:unhideWhenUsed="0"/>
+    <w:lsdException w:name="Colorful List Accent 3" w:semiHidden="0" w:uiPriority="72" w:unhideWhenUsed="0"/>
+    <w:lsdException w:name="Colorful Grid Accent 3" w:semiHidden="0" w:uiPriority="73" w:unhideWhenUsed="0"/>
+    <w:lsdException w:name="Light Shading Accent 4" w:semiHidden="0" w:uiPriority="60" w:unhideWhenUsed="0"/>
+    <w:lsdException w:name="Light List Accent 4" w:semiHidden="0" w:uiPriority="61" w:unhideWhenUsed="0"/>
+    <w:lsdException w:name="Light Grid Accent 4" w:semiHidden="0" w:uiPriority="62" w:unhideWhenUsed="0"/>
+    <w:lsdException w:name="Medium Shading 1 Accent 4" w:semiHidden="0" w:uiPriority="63" w:unhideWhenUsed="0"/>
+    <w:lsdException w:name="Medium Shading 2 Accent 4" w:semiHidden="0" w:uiPriority="64" w:unhideWhenUsed="0"/>
+    <w:lsdException w:name="Medium List 1 Accent 4" w:semiHidden="0" w:uiPriority="65" w:unhideWhenUsed="0"/>
+    <w:lsdException w:name="Medium List 2 Accent 4" w:semiHidden="0" w:uiPriority="66" w:unhideWhenUsed="0"/>
+    <w:lsdException w:name="Medium Grid 1 Accent 4" w:semiHidden="0" w:uiPriority="67" w:unhideWhenUsed="0"/>
+    <w:lsdException w:name="Medium Grid 2 Accent 4" w:semiHidden="0" w:uiPriority="68" w:unhideWhenUsed="0"/>
+    <w:lsdException w:name="Medium Grid 3 Accent 4" w:semiHidden="0" w:uiPriority="69" w:unhideWhenUsed="0"/>
+    <w:lsdException w:name="Dark List Accent 4" w:semiHidden="0" w:uiPriority="70" w:unhideWhenUsed="0"/>
+    <w:lsdException w:name="Colorful Shading Accent 4" w:semiHidden="0" w:uiPriority="71" w:unhideWhenUsed="0"/>
+    <w:lsdException w:name="Colorful List Accent 4" w:semiHidden="0" w:uiPriority="72" w:unhideWhenUsed="0"/>
+    <w:lsdException w:name="Colorful Grid Accent 4" w:semiHidden="0" w:uiPriority="73" w:unhideWhenUsed="0"/>
+    <w:lsdException w:name="Light Shading Accent 5" w:semiHidden="0" w:uiPriority="60" w:unhideWhenUsed="0"/>
+    <w:lsdException w:name="Light List Accent 5" w:semiHidden="0" w:uiPriority="61" w:unhideWhenUsed="0"/>
+    <w:lsdException w:name="Light Grid Accent 5" w:semiHidden="0" w:uiPriority="62" w:unhideWhenUsed="0"/>
+    <w:lsdException w:name="Medium Shading 1 Accent 5" w:semiHidden="0" w:uiPriority="63" w:unhideWhenUsed="0"/>
+    <w:lsdException w:name="Medium Shading 2 Accent 5" w:semiHidden="0" w:uiPriority="64" w:unhideWhenUsed="0"/>
+    <w:lsdException w:name="Medium List 1 Accent 5" w:semiHidden="0" w:uiPriority="65" w:unhideWhenUsed="0"/>
+    <w:lsdException w:name="Medium List 2 Accent 5" w:semiHidden="0" w:uiPriority="66" w:unhideWhenUsed="0"/>
+    <w:lsdException w:name="Medium Grid 1 Accent 5" w:semiHidden="0" w:uiPriority="67" w:unhideWhenUsed="0"/>
+    <w:lsdException w:name="Medium Grid 2 Accent 5" w:semiHidden="0" w:uiPriority="68" w:unhideWhenUsed="0"/>
+    <w:lsdException w:name="Medium Grid 3 Accent 5" w:semiHidden="0" w:uiPriority="69" w:unhideWhenUsed="0"/>
+    <w:lsdException w:name="Dark List Accent 5" w:semiHidden="0" w:uiPriority="70" w:unhideWhenUsed="0"/>
+    <w:lsdException w:name="Colorful Shading Accent 5" w:semiHidden="0" w:uiPriority="71" w:unhideWhenUsed="0"/>
+    <w:lsdException w:name="Colorful List Accent 5" w:semiHidden="0" w:uiPriority="72" w:unhideWhenUsed="0"/>
+    <w:lsdException w:name="Colorful Grid Accent 5" w:semiHidden="0" w:uiPriority="73" w:unhideWhenUsed="0"/>
+    <w:lsdException w:name="Light Shading Accent 6" w:semiHidden="0" w:uiPriority="60" w:unhideWhenUsed="0"/>
+    <w:lsdException w:name="Light List Accent 6" w:semiHidden="0" w:uiPriority="61" w:unhideWhenUsed="0"/>
+    <w:lsdException w:name="Light Grid Accent 6" w:semiHidden="0" w:uiPriority="62" w:unhideWhenUsed="0"/>
+    <w:lsdException w:name="Medium Shading 1 Accent 6" w:semiHidden="0" w:uiPriority="63" w:unhideWhenUsed="0"/>
+    <w:lsdException w:name="Medium Shading 2 Accent 6" w:semiHidden="0" w:uiPriority="64" w:unhideWhenUsed="0"/>
+    <w:lsdException w:name="Medium List 1 Accent 6" w:semiHidden="0" w:uiPriority="65" w:unhideWhenUsed="0"/>
+    <w:lsdException w:name="Medium List 2 Accent 6" w:semiHidden="0" w:uiPriority="66" w:unhideWhenUsed="0"/>
+    <w:lsdException w:name="Medium Grid 1 Accent 6" w:semiHidden="0" w:uiPriority="67" w:unhideWhenUsed="0"/>
+    <w:lsdException w:name="Medium Grid 2 Accent 6" w:semiHidden="0" w:uiPriority="68" w:unhideWhenUsed="0"/>
+    <w:lsdException w:name="Medium Grid 3 Accent 6" w:semiHidden="0" w:uiPriority="69" w:unhideWhenUsed="0"/>
+    <w:lsdException w:name="Dark List Accent 6" w:semiHidden="0" w:uiPriority="70" w:unhideWhenUsed="0"/>
+    <w:lsdException w:name="Colorful Shading Accent 6" w:semiHidden="0" w:uiPriority="71" w:unhideWhenUsed="0"/>
+    <w:lsdException w:name="Colorful List Accent 6" w:semiHidden="0" w:uiPriority="72" w:unhideWhenUsed="0"/>
+    <w:lsdException w:name="Colorful Grid Accent 6" w:semiHidden="0" w:uiPriority="73" w:unhideWhenUsed="0"/>
+    <w:lsdException w:name="Subtle Emphasis" w:semiHidden="0" w:uiPriority="19" w:unhideWhenUsed="0" w:qFormat="1"/>
+    <w:lsdException w:name="Intense Emphasis" w:semiHidden="0" w:uiPriority="21" w:unhideWhenUsed="0" w:qFormat="1"/>
+    <w:lsdException w:name="Subtle Reference" w:semiHidden="0" w:uiPriority="31" w:unhideWhenUsed="0" w:qFormat="1"/>
+    <w:lsdException w:name="Intense Reference" w:semiHidden="0" w:uiPriority="32" w:unhideWhenUsed="0" w:qFormat="1"/>
+    <w:lsdException w:name="Book Title" w:semiHidden="0" w:uiPriority="33" w:unhideWhenUsed="0" w:qFormat="1"/>
+    <w:lsdException w:name="Bibliography" w:uiPriority="37"/>
+    <w:lsdException w:name="TOC Heading" w:uiPriority="39" w:qFormat="1"/>
+  </w:latentStyles>
+  <w:style w:type="paragraph" w:default="1" w:styleId="Normal">
+    <w:name w:val="Normal"/>
+    <w:qFormat/>
+    <w:rsid w:val="00A00B5D"/>
+    <w:pPr>
+      <w:spacing w:line="252" w:lineRule="auto"/>
+    </w:pPr>
+  </w:style>
+  <w:style w:type="character" w:default="1" w:styleId="DefaultParagraphFont">
+    <w:name w:val="Default Paragraph Font"/>
+    <w:uiPriority w:val="1"/>
+    <w:semiHidden/>
+    <w:unhideWhenUsed/>
+  </w:style>
+  <w:style w:type="table" w:default="1" w:styleId="TableNormal">
+    <w:name w:val="Normal Table"/>
+    <w:uiPriority w:val="99"/>
+    <w:semiHidden/>
+    <w:unhideWhenUsed/>
+    <w:tblPr>
+      <w:tblInd w:w="0" w:type="dxa"/>
+      <w:tblCellMar>
+        <w:top w:w="0" w:type="dxa"/>
+        <w:left w:w="108" w:type="dxa"/>
+        <w:bottom w:w="0" w:type="dxa"/>
+        <w:right w:w="108" w:type="dxa"/>
+      </w:tblCellMar>
+    </w:tblPr>
+  </w:style>
+  <w:style w:type="numbering" w:default="1" w:styleId="NoList">
+    <w:name w:val="No List"/>
+    <w:uiPriority w:val="99"/>
+    <w:semiHidden/>
+    <w:unhideWhenUsed/>
+  </w:style>
+  <w:style w:type="paragraph" w:styleId="ListParagraph">
+    <w:name w:val="List Paragraph"/>
+    <w:basedOn w:val="Normal"/>
+    <w:uiPriority w:val="34"/>
+    <w:qFormat/>
+    <w:rsid w:val="00A00B5D"/>
+    <w:pPr>
+      <w:ind w:left="720"/>
+      <w:contextualSpacing/>
+    </w:pPr>
+  </w:style>
+  <w:style w:type="character" w:styleId="Hyperlink">
+    <w:name w:val="Hyperlink"/>
+    <w:basedOn w:val="DefaultParagraphFont"/>
+    <w:uiPriority w:val="99"/>
+    <w:unhideWhenUsed/>
+    <w:rsid w:val="00C522F2"/>
+    <w:rPr>
+      <w:color w:val="0000FF"/>
+      <w:u w:val="single"/>
+    </w:rPr>
+  </w:style>
+</w:styles>
+</file>
+
+<file path=word/stylesWithEffects.xml><?xml version="1.0" encoding="utf-8"?>
+<w:styles xmlns:wpc="http://schemas.microsoft.com/office/word/2010/wordprocessingCanvas" xmlns:mc="http://schemas.openxmlformats.org/markup-compatibility/2006" xmlns:o="urn:schemas-microsoft-com:office:office" xmlns:r="http://schemas.openxmlformats.org/officeDocument/2006/relationships" xmlns:m="http://schemas.openxmlformats.org/officeDocument/2006/math" xmlns:v="urn:schemas-microsoft-com:vml" xmlns:wp14="http://schemas.microsoft.com/office/word/2010/wordprocessingDrawing" xmlns:wp="http://schemas.openxmlformats.org/drawingml/2006/wordprocessingDrawing" xmlns:w10="urn:schemas-microsoft-com:office:word" xmlns:w="http://schemas.openxmlformats.org/wordprocessingml/2006/main" xmlns:w14="http://schemas.microsoft.com/office/word/2010/wordml" xmlns:wpg="http://schemas.microsoft.com/office/word/2010/wordprocessingGroup" xmlns:wpi="http://schemas.microsoft.com/office/word/2010/wordprocessingInk" xmlns:wne="http://schemas.microsoft.com/office/word/2006/wordml" xmlns:wps="http://schemas.microsoft.com/office/word/2010/wordprocessingShape" mc:Ignorable="w14 wp14">
+  <w:docDefaults>
+    <w:rPrDefault>
+      <w:rPr>
+        <w:rFonts w:asciiTheme="minorHAnsi" w:eastAsiaTheme="minorHAnsi" w:hAnsiTheme="minorHAnsi" w:cstheme="minorBidi"/>
+        <w:sz w:val="22"/>
+        <w:szCs w:val="22"/>
+        <w:lang w:val="en-US" w:eastAsia="en-US" w:bidi="ar-SA"/>
+      </w:rPr>
+    </w:rPrDefault>
+    <w:pPrDefault>
+      <w:pPr>
+        <w:spacing w:after="160" w:line="259" w:lineRule="auto"/>
+      </w:pPr>
+    </w:pPrDefault>
+  </w:docDefaults>
+  <w:latentStyles w:defLockedState="0" w:defUIPriority="99" w:defSemiHidden="1" w:defUnhideWhenUsed="1" w:defQFormat="0" w:count="267">
+    <w:lsdException w:name="Normal" w:semiHidden="0" w:uiPriority="0" w:unhideWhenUsed="0" w:qFormat="1"/>
+    <w:lsdException w:name="heading 1" w:semiHidden="0" w:uiPriority="9" w:unhideWhenUsed="0" w:qFormat="1"/>
+    <w:lsdException w:name="heading 2" w:uiPriority="9" w:qFormat="1"/>
+    <w:lsdException w:name="heading 3" w:uiPriority="9" w:qFormat="1"/>
+    <w:lsdException w:name="heading 4" w:uiPriority="9" w:qFormat="1"/>
+    <w:lsdException w:name="heading 5" w:uiPriority="9" w:qFormat="1"/>
+    <w:lsdException w:name="heading 6" w:uiPriority="9" w:qFormat="1"/>
+    <w:lsdException w:name="heading 7" w:uiPriority="9" w:qFormat="1"/>
+    <w:lsdException w:name="heading 8" w:uiPriority="9" w:qFormat="1"/>
+    <w:lsdException w:name="heading 9" w:uiPriority="9" w:qFormat="1"/>
+    <w:lsdException w:name="toc 1" w:uiPriority="39"/>
+    <w:lsdException w:name="toc 2" w:uiPriority="39"/>
+    <w:lsdException w:name="toc 3" w:uiPriority="39"/>
+    <w:lsdException w:name="toc 4" w:uiPriority="39"/>
+    <w:lsdException w:name="toc 5" w:uiPriority="39"/>
+    <w:lsdException w:name="toc 6" w:uiPriority="39"/>
+    <w:lsdException w:name="toc 7" w:uiPriority="39"/>
+    <w:lsdException w:name="toc 8" w:uiPriority="39"/>
+    <w:lsdException w:name="toc 9" w:uiPriority="39"/>
+    <w:lsdException w:name="caption" w:uiPriority="35" w:qFormat="1"/>
+    <w:lsdException w:name="Title" w:semiHidden="0" w:uiPriority="10" w:unhideWhenUsed="0" w:qFormat="1"/>
+    <w:lsdException w:name="Default Paragraph Font" w:uiPriority="1"/>
+    <w:lsdException w:name="Subtitle" w:semiHidden="0" w:uiPriority="11" w:unhideWhenUsed="0" w:qFormat="1"/>
+    <w:lsdException w:name="Strong" w:semiHidden="0" w:uiPriority="22" w:unhideWhenUsed="0" w:qFormat="1"/>
+    <w:lsdException w:name="Emphasis" w:semiHidden="0" w:uiPriority="20" w:unhideWhenUsed="0" w:qFormat="1"/>
+    <w:lsdException w:name="Table Grid" w:semiHidden="0" w:uiPriority="39" w:unhideWhenUsed="0"/>
+    <w:lsdException w:name="Placeholder Text" w:unhideWhenUsed="0"/>
+    <w:lsdException w:name="No Spacing" w:semiHidden="0" w:uiPriority="1" w:unhideWhenUsed="0" w:qFormat="1"/>
+    <w:lsdException w:name="Light Shading" w:semiHidden="0" w:uiPriority="60" w:unhideWhenUsed="0"/>
+    <w:lsdException w:name="Light List" w:semiHidden="0" w:uiPriority="61" w:unhideWhenUsed="0"/>
+    <w:lsdException w:name="Light Grid" w:semiHidden="0" w:uiPriority="62" w:unhideWhenUsed="0"/>
+    <w:lsdException w:name="Medium Shading 1" w:semiHidden="0" w:uiPriority="63" w:unhideWhenUsed="0"/>
+    <w:lsdException w:name="Medium Shading 2" w:semiHidden="0" w:uiPriority="64" w:unhideWhenUsed="0"/>
+    <w:lsdException w:name="Medium List 1" w:semiHidden="0" w:uiPriority="65" w:unhideWhenUsed="0"/>
+    <w:lsdException w:name="Medium List 2" w:semiHidden="0" w:uiPriority="66" w:unhideWhenUsed="0"/>
+    <w:lsdException w:name="Medium Grid 1" w:semiHidden="0" w:uiPriority="67" w:unhideWhenUsed="0"/>
+    <w:lsdException w:name="Medium Grid 2" w:semiHidden="0" w:uiPriority="68" w:unhideWhenUsed="0"/>
+    <w:lsdException w:name="Medium Grid 3" w:semiHidden="0" w:uiPriority="69" w:unhideWhenUsed="0"/>
+    <w:lsdException w:name="Dark List" w:semiHidden="0" w:uiPriority="70" w:unhideWhenUsed="0"/>
+    <w:lsdException w:name="Colorful Shading" w:semiHidden="0" w:uiPriority="71" w:unhideWhenUsed="0"/>
+    <w:lsdException w:name="Colorful List" w:semiHidden="0" w:uiPriority="72" w:unhideWhenUsed="0"/>
+    <w:lsdException w:name="Colorful Grid" w:semiHidden="0" w:uiPriority="73" w:unhideWhenUsed="0"/>
+    <w:lsdException w:name="Light Shading Accent 1" w:semiHidden="0" w:uiPriority="60" w:unhideWhenUsed="0"/>
+    <w:lsdException w:name="Light List Accent 1" w:semiHidden="0" w:uiPriority="61" w:unhideWhenUsed="0"/>
+    <w:lsdException w:name="Light Grid Accent 1" w:semiHidden="0" w:uiPriority="62" w:unhideWhenUsed="0"/>
+    <w:lsdException w:name="Medium Shading 1 Accent 1" w:semiHidden="0" w:uiPriority="63" w:unhideWhenUsed="0"/>
+    <w:lsdException w:name="Medium Shading 2 Accent 1" w:semiHidden="0" w:uiPriority="64" w:unhideWhenUsed="0"/>
+    <w:lsdException w:name="Medium List 1 Accent 1" w:semiHidden="0" w:uiPriority="65" w:unhideWhenUsed="0"/>
+    <w:lsdException w:name="Revision" w:unhideWhenUsed="0"/>
+    <w:lsdException w:name="List Paragraph" w:semiHidden="0" w:uiPriority="34" w:unhideWhenUsed="0" w:qFormat="1"/>
+    <w:lsdException w:name="Quote" w:semiHidden="0" w:uiPriority="29" w:unhideWhenUsed="0" w:qFormat="1"/>
+    <w:lsdException w:name="Intense Quote" w:semiHidden="0" w:uiPriority="30" w:unhideWhenUsed="0" w:qFormat="1"/>
+    <w:lsdException w:name="Medium List 2 Accent 1" w:semiHidden="0" w:uiPriority="66" w:unhideWhenUsed="0"/>
+    <w:lsdException w:name="Medium Grid 1 Accent 1" w:semiHidden="0" w:uiPriority="67" w:unhideWhenUsed="0"/>
+    <w:lsdException w:name="Medium Grid 2 Accent 1" w:semiHidden="0" w:uiPriority="68" w:unhideWhenUsed="0"/>
+    <w:lsdException w:name="Medium Grid 3 Accent 1" w:semiHidden="0" w:uiPriority="69" w:unhideWhenUsed="0"/>
+    <w:lsdException w:name="Dark List Accent 1" w:semiHidden="0" w:uiPriority="70" w:unhideWhenUsed="0"/>
+    <w:lsdException w:name="Colorful Shading Accent 1" w:semiHidden="0" w:uiPriority="71" w:unhideWhenUsed="0"/>
+    <w:lsdException w:name="Colorful List Accent 1" w:semiHidden="0" w:uiPriority="72" w:unhideWhenUsed="0"/>
+    <w:lsdException w:name="Colorful Grid Accent 1" w:semiHidden="0" w:uiPriority="73" w:unhideWhenUsed="0"/>
+    <w:lsdException w:name="Light Shading Accent 2" w:semiHidden="0" w:uiPriority="60" w:unhideWhenUsed="0"/>
+    <w:lsdException w:name="Light List Accent 2" w:semiHidden="0" w:uiPriority="61" w:unhideWhenUsed="0"/>
+    <w:lsdException w:name="Light Grid Accent 2" w:semiHidden="0" w:uiPriority="62" w:unhideWhenUsed="0"/>
+    <w:lsdException w:name="Medium Shading 1 Accent 2" w:semiHidden="0" w:uiPriority="63" w:unhideWhenUsed="0"/>
+    <w:lsdException w:name="Medium Shading 2 Accent 2" w:semiHidden="0" w:uiPriority="64" w:unhideWhenUsed="0"/>
+    <w:lsdException w:name="Medium List 1 Accent 2" w:semiHidden="0" w:uiPriority="65" w:unhideWhenUsed="0"/>
+    <w:lsdException w:name="Medium List 2 Accent 2" w:semiHidden="0" w:uiPriority="66" w:unhideWhenUsed="0"/>
+    <w:lsdException w:name="Medium Grid 1 Accent 2" w:semiHidden="0" w:uiPriority="67" w:unhideWhenUsed="0"/>
+    <w:lsdException w:name="Medium Grid 2 Accent 2" w:semiHidden="0" w:uiPriority="68" w:unhideWhenUsed="0"/>
+    <w:lsdException w:name="Medium Grid 3 Accent 2" w:semiHidden="0" w:uiPriority="69" w:unhideWhenUsed="0"/>
+    <w:lsdException w:name="Dark List Accent 2" w:semiHidden="0" w:uiPriority="70" w:unhideWhenUsed="0"/>
+    <w:lsdException w:name="Colorful Shading Accent 2" w:semiHidden="0" w:uiPriority="71" w:unhideWhenUsed="0"/>
+    <w:lsdException w:name="Colorful List Accent 2" w:semiHidden="0" w:uiPriority="72" w:unhideWhenUsed="0"/>
+    <w:lsdException w:name="Colorful Grid Accent 2" w:semiHidden="0" w:uiPriority="73" w:unhideWhenUsed="0"/>
+    <w:lsdException w:name="Light Shading Accent 3" w:semiHidden="0" w:uiPriority="60" w:unhideWhenUsed="0"/>
+    <w:lsdException w:name="Light List Accent 3" w:semiHidden="0" w:uiPriority="61" w:unhideWhenUsed="0"/>
+    <w:lsdException w:name="Light Grid Accent 3" w:semiHidden="0" w:uiPriority="62" w:unhideWhenUsed="0"/>
+    <w:lsdException w:name="Medium Shading 1 Accent 3" w:semiHidden="0" w:uiPriority="63" w:unhideWhenUsed="0"/>
+    <w:lsdException w:name="Medium Shading 2 Accent 3" w:semiHidden="0" w:uiPriority="64" w:unhideWhenUsed="0"/>
+    <w:lsdException w:name="Medium List 1 Accent 3" w:semiHidden="0" w:uiPriority="65" w:unhideWhenUsed="0"/>
+    <w:lsdException w:name="Medium List 2 Accent 3" w:semiHidden="0" w:uiPriority="66" w:unhideWhenUsed="0"/>
+    <w:lsdException w:name="Medium Grid 1 Accent 3" w:semiHidden="0" w:uiPriority="67" w:unhideWhenUsed="0"/>
+    <w:lsdException w:name="Medium Grid 2 Accent 3" w:semiHidden="0" w:uiPriority="68" w:unhideWhenUsed="0"/>
+    <w:lsdException w:name="Medium Grid 3 Accent 3" w:semiHidden="0" w:uiPriority="69" w:unhideWhenUsed="0"/>
+    <w:lsdException w:name="Dark List Accent 3" w:semiHidden="0" w:uiPriority="70" w:unhideWhenUsed="0"/>
+    <w:lsdException w:name="Colorful Shading Accent 3" w:semiHidden="0" w:uiPriority="71" w:unhideWhenUsed="0"/>
+    <w:lsdException w:name="Colorful List Accent 3" w:semiHidden="0" w:uiPriority="72" w:unhideWhenUsed="0"/>
+    <w:lsdException w:name="Colorful Grid Accent 3" w:semiHidden="0" w:uiPriority="73" w:unhideWhenUsed="0"/>
+    <w:lsdException w:name="Light Shading Accent 4" w:semiHidden="0" w:uiPriority="60" w:unhideWhenUsed="0"/>
+    <w:lsdException w:name="Light List Accent 4" w:semiHidden="0" w:uiPriority="61" w:unhideWhenUsed="0"/>
+    <w:lsdException w:name="Light Grid Accent 4" w:semiHidden="0" w:uiPriority="62" w:unhideWhenUsed="0"/>
+    <w:lsdException w:name="Medium Shading 1 Accent 4" w:semiHidden="0" w:uiPriority="63" w:unhideWhenUsed="0"/>
+    <w:lsdException w:name="Medium Shading 2 Accent 4" w:semiHidden="0" w:uiPriority="64" w:unhideWhenUsed="0"/>
+    <w:lsdException w:name="Medium List 1 Accent 4" w:semiHidden="0" w:uiPriority="65" w:unhideWhenUsed="0"/>
+    <w:lsdException w:name="Medium List 2 Accent 4" w:semiHidden="0" w:uiPriority="66" w:unhideWhenUsed="0"/>
+    <w:lsdException w:name="Medium Grid 1 Accent 4" w:semiHidden="0" w:uiPriority="67" w:unhideWhenUsed="0"/>
+    <w:lsdException w:name="Medium Grid 2 Accent 4" w:semiHidden="0" w:uiPriority="68" w:unhideWhenUsed="0"/>
+    <w:lsdException w:name="Medium Grid 3 Accent 4" w:semiHidden="0" w:uiPriority="69" w:unhideWhenUsed="0"/>
+    <w:lsdException w:name="Dark List Accent 4" w:semiHidden="0" w:uiPriority="70" w:unhideWhenUsed="0"/>
+    <w:lsdException w:name="Colorful Shading Accent 4" w:semiHidden="0" w:uiPriority="71" w:unhideWhenUsed="0"/>
+    <w:lsdException w:name="Colorful List Accent 4" w:semiHidden="0" w:uiPriority="72" w:unhideWhenUsed="0"/>
+    <w:lsdException w:name="Colorful Grid Accent 4" w:semiHidden="0" w:uiPriority="73" w:unhideWhenUsed="0"/>
+    <w:lsdException w:name="Light Shading Accent 5" w:semiHidden="0" w:uiPriority="60" w:unhideWhenUsed="0"/>
+    <w:lsdException w:name="Light List Accent 5" w:semiHidden="0" w:uiPriority="61" w:unhideWhenUsed="0"/>
+    <w:lsdException w:name="Light Grid Accent 5" w:semiHidden="0" w:uiPriority="62" w:unhideWhenUsed="0"/>
+    <w:lsdException w:name="Medium Shading 1 Accent 5" w:semiHidden="0" w:uiPriority="63" w:unhideWhenUsed="0"/>
+    <w:lsdException w:name="Medium Shading 2 Accent 5" w:semiHidden="0" w:uiPriority="64" w:unhideWhenUsed="0"/>
+    <w:lsdException w:name="Medium List 1 Accent 5" w:semiHidden="0" w:uiPriority="65" w:unhideWhenUsed="0"/>
+    <w:lsdException w:name="Medium List 2 Accent 5" w:semiHidden="0" w:uiPriority="66" w:unhideWhenUsed="0"/>
+    <w:lsdException w:name="Medium Grid 1 Accent 5" w:semiHidden="0" w:uiPriority="67" w:unhideWhenUsed="0"/>
+    <w:lsdException w:name="Medium Grid 2 Accent 5" w:semiHidden="0" w:uiPriority="68" w:unhideWhenUsed="0"/>
+    <w:lsdException w:name="Medium Grid 3 Accent 5" w:semiHidden="0" w:uiPriority="69" w:unhideWhenUsed="0"/>
+    <w:lsdException w:name="Dark List Accent 5" w:semiHidden="0" w:uiPriority="70" w:unhideWhenUsed="0"/>
+    <w:lsdException w:name="Colorful Shading Accent 5" w:semiHidden="0" w:uiPriority="71" w:unhideWhenUsed="0"/>
+    <w:lsdException w:name="Colorful List Accent 5" w:semiHidden="0" w:uiPriority="72" w:unhideWhenUsed="0"/>
+    <w:lsdException w:name="Colorful Grid Accent 5" w:semiHidden="0" w:uiPriority="73" w:unhideWhenUsed="0"/>
+    <w:lsdException w:name="Light Shading Accent 6" w:semiHidden="0" w:uiPriority="60" w:unhideWhenUsed="0"/>
+    <w:lsdException w:name="Light List Accent 6" w:semiHidden="0" w:uiPriority="61" w:unhideWhenUsed="0"/>
+    <w:lsdException w:name="Light Grid Accent 6" w:semiHidden="0" w:uiPriority="62" w:unhideWhenUsed="0"/>
+    <w:lsdException w:name="Medium Shading 1 Accent 6" w:semiHidden="0" w:uiPriority="63" w:unhideWhenUsed="0"/>
+    <w:lsdException w:name="Medium Shading 2 Accent 6" w:semiHidden="0" w:uiPriority="64" w:unhideWhenUsed="0"/>
+    <w:lsdException w:name="Medium List 1 Accent 6" w:semiHidden="0" w:uiPriority="65" w:unhideWhenUsed="0"/>
+    <w:lsdException w:name="Medium List 2 Accent 6" w:semiHidden="0" w:uiPriority="66" w:unhideWhenUsed="0"/>
+    <w:lsdException w:name="Medium Grid 1 Accent 6" w:semiHidden="0" w:uiPriority="67" w:unhideWhenUsed="0"/>
+    <w:lsdException w:name="Medium Grid 2 Accent 6" w:semiHidden="0" w:uiPriority="68" w:unhideWhenUsed="0"/>
+    <w:lsdException w:name="Medium Grid 3 Accent 6" w:semiHidden="0" w:uiPriority="69" w:unhideWhenUsed="0"/>
+    <w:lsdException w:name="Dark List Accent 6" w:semiHidden="0" w:uiPriority="70" w:unhideWhenUsed="0"/>
+    <w:lsdException w:name="Colorful Shading Accent 6" w:semiHidden="0" w:uiPriority="71" w:unhideWhenUsed="0"/>
+    <w:lsdException w:name="Colorful List Accent 6" w:semiHidden="0" w:uiPriority="72" w:unhideWhenUsed="0"/>
+    <w:lsdException w:name="Colorful Grid Accent 6" w:semiHidden="0" w:uiPriority="73" w:unhideWhenUsed="0"/>
+    <w:lsdException w:name="Subtle Emphasis" w:semiHidden="0" w:uiPriority="19" w:unhideWhenUsed="0" w:qFormat="1"/>
+    <w:lsdException w:name="Intense Emphasis" w:semiHidden="0" w:uiPriority="21" w:unhideWhenUsed="0" w:qFormat="1"/>
+    <w:lsdException w:name="Subtle Reference" w:semiHidden="0" w:uiPriority="31" w:unhideWhenUsed="0" w:qFormat="1"/>
+    <w:lsdException w:name="Intense Reference" w:semiHidden="0" w:uiPriority="32" w:unhideWhenUsed="0" w:qFormat="1"/>
+    <w:lsdException w:name="Book Title" w:semiHidden="0" w:uiPriority="33" w:unhideWhenUsed="0" w:qFormat="1"/>
+    <w:lsdException w:name="Bibliography" w:uiPriority="37"/>
+    <w:lsdException w:name="TOC Heading" w:uiPriority="39" w:qFormat="1"/>
   </w:latentStyles>
   <w:style w:type="paragraph" w:default="1" w:styleId="Normal">
     <w:name w:val="Normal"/>
@@ -5513,7 +5498,7 @@
   <a:extraClrSchemeLst/>
   <a:extLst>
     <a:ext uri="{05A4C25C-085E-4340-85A3-A5531E510DB2}">
-      <thm15:themeFamily xmlns:thm15="http://schemas.microsoft.com/office/thememl/2012/main" name="Office Theme" id="{62F939B6-93AF-4DB8-9C6B-D6C7DFDC589F}" vid="{4A3C46E8-61CC-4603-A589-7422A47A8E4A}"/>
+      <thm15:themeFamily xmlns:thm15="http://schemas.microsoft.com/office/thememl/2012/main" xmlns="" name="Office Theme" id="{62F939B6-93AF-4DB8-9C6B-D6C7DFDC589F}" vid="{4A3C46E8-61CC-4603-A589-7422A47A8E4A}"/>
     </a:ext>
   </a:extLst>
 </a:theme>

</xml_diff>

<commit_message>
Added notes on 15372 for picklist values
</commit_message>
<xml_diff>
--- a/Rootstock ERP/Releases/2017 Summer/Manual Steps/Summer 17 Manual Steps Doc.docx
+++ b/Rootstock ERP/Releases/2017 Summer/Manual Steps/Summer 17 Manual Steps Doc.docx
@@ -1,6 +1,6 @@
 
 <file path=word/document.xml><?xml version="1.0" encoding="utf-8"?>
-<w:document xmlns:wpc="http://schemas.microsoft.com/office/word/2010/wordprocessingCanvas" xmlns:mc="http://schemas.openxmlformats.org/markup-compatibility/2006" xmlns:o="urn:schemas-microsoft-com:office:office" xmlns:r="http://schemas.openxmlformats.org/officeDocument/2006/relationships" xmlns:m="http://schemas.openxmlformats.org/officeDocument/2006/math" xmlns:v="urn:schemas-microsoft-com:vml" xmlns:wp14="http://schemas.microsoft.com/office/word/2010/wordprocessingDrawing" xmlns:wp="http://schemas.openxmlformats.org/drawingml/2006/wordprocessingDrawing" xmlns:w10="urn:schemas-microsoft-com:office:word" xmlns:w="http://schemas.openxmlformats.org/wordprocessingml/2006/main" xmlns:w14="http://schemas.microsoft.com/office/word/2010/wordml" xmlns:w15="http://schemas.microsoft.com/office/word/2012/wordml" xmlns:wpg="http://schemas.microsoft.com/office/word/2010/wordprocessingGroup" xmlns:wpi="http://schemas.microsoft.com/office/word/2010/wordprocessingInk" xmlns:wne="http://schemas.microsoft.com/office/word/2006/wordml" xmlns:wps="http://schemas.microsoft.com/office/word/2010/wordprocessingShape" mc:Ignorable="w14 w15 wp14">
+<w:document xmlns:wpc="http://schemas.microsoft.com/office/word/2010/wordprocessingCanvas" xmlns:mc="http://schemas.openxmlformats.org/markup-compatibility/2006" xmlns:o="urn:schemas-microsoft-com:office:office" xmlns:r="http://schemas.openxmlformats.org/officeDocument/2006/relationships" xmlns:m="http://schemas.openxmlformats.org/officeDocument/2006/math" xmlns:v="urn:schemas-microsoft-com:vml" xmlns:wp14="http://schemas.microsoft.com/office/word/2010/wordprocessingDrawing" xmlns:wp="http://schemas.openxmlformats.org/drawingml/2006/wordprocessingDrawing" xmlns:w10="urn:schemas-microsoft-com:office:word" xmlns:w="http://schemas.openxmlformats.org/wordprocessingml/2006/main" xmlns:w14="http://schemas.microsoft.com/office/word/2010/wordml" xmlns:wpg="http://schemas.microsoft.com/office/word/2010/wordprocessingGroup" xmlns:wpi="http://schemas.microsoft.com/office/word/2010/wordprocessingInk" xmlns:wne="http://schemas.microsoft.com/office/word/2006/wordml" xmlns:wps="http://schemas.microsoft.com/office/word/2010/wordprocessingShape" mc:Ignorable="w14 wp14">
   <w:body>
     <w:p>
       <w:pPr>
@@ -73,7 +73,7 @@
         </w:rPr>
         <w:t xml:space="preserve">17.28.1 - </w:t>
       </w:r>
-      <w:hyperlink r:id="rId5" w:history="1">
+      <w:hyperlink r:id="rId6" w:history="1">
         <w:r>
           <w:rPr>
             <w:rStyle w:val="Hyperlink"/>
@@ -1864,7 +1864,7 @@
       <w:r>
         <w:t xml:space="preserve">17.33 - </w:t>
       </w:r>
-      <w:hyperlink r:id="rId6" w:history="1">
+      <w:hyperlink r:id="rId7" w:history="1">
         <w:r>
           <w:rPr>
             <w:rStyle w:val="Hyperlink"/>
@@ -1880,7 +1880,7 @@
       <w:r>
         <w:t xml:space="preserve">17.33 - </w:t>
       </w:r>
-      <w:hyperlink r:id="rId7" w:history="1">
+      <w:hyperlink r:id="rId8" w:history="1">
         <w:r>
           <w:rPr>
             <w:rStyle w:val="Hyperlink"/>
@@ -2403,7 +2403,7 @@
       <w:r>
         <w:t xml:space="preserve">17.34.1 - </w:t>
       </w:r>
-      <w:hyperlink r:id="rId8" w:history="1">
+      <w:hyperlink r:id="rId9" w:history="1">
         <w:r>
           <w:rPr>
             <w:rStyle w:val="Hyperlink"/>
@@ -2416,7 +2416,7 @@
       <w:r>
         <w:t xml:space="preserve">17.34.1 - </w:t>
       </w:r>
-      <w:hyperlink r:id="rId9" w:history="1">
+      <w:hyperlink r:id="rId10" w:history="1">
         <w:r>
           <w:rPr>
             <w:rStyle w:val="Hyperlink"/>
@@ -2911,7 +2911,7 @@
       <w:r>
         <w:t xml:space="preserve">17.36 - </w:t>
       </w:r>
-      <w:hyperlink r:id="rId10" w:history="1">
+      <w:hyperlink r:id="rId11" w:history="1">
         <w:r>
           <w:rPr>
             <w:rStyle w:val="Hyperlink"/>
@@ -2924,7 +2924,7 @@
       <w:r>
         <w:t xml:space="preserve">17.36 - </w:t>
       </w:r>
-      <w:hyperlink r:id="rId11" w:history="1">
+      <w:hyperlink r:id="rId12" w:history="1">
         <w:r>
           <w:rPr>
             <w:rStyle w:val="Hyperlink"/>
@@ -3047,7 +3047,7 @@
       <w:r>
         <w:t xml:space="preserve">17.37 - </w:t>
       </w:r>
-      <w:hyperlink r:id="rId12" w:history="1">
+      <w:hyperlink r:id="rId13" w:history="1">
         <w:r>
           <w:rPr>
             <w:rStyle w:val="Hyperlink"/>
@@ -3060,7 +3060,7 @@
       <w:r>
         <w:t xml:space="preserve">17.37 - </w:t>
       </w:r>
-      <w:hyperlink r:id="rId13" w:history="1">
+      <w:hyperlink r:id="rId14" w:history="1">
         <w:r>
           <w:rPr>
             <w:rStyle w:val="Hyperlink"/>
@@ -3571,7 +3571,7 @@
       <w:r>
         <w:t xml:space="preserve">17.38 - </w:t>
       </w:r>
-      <w:hyperlink r:id="rId14" w:history="1">
+      <w:hyperlink r:id="rId15" w:history="1">
         <w:r>
           <w:rPr>
             <w:rStyle w:val="Hyperlink"/>
@@ -3584,7 +3584,7 @@
       <w:r>
         <w:t xml:space="preserve">17.38 - </w:t>
       </w:r>
-      <w:hyperlink r:id="rId15" w:history="1">
+      <w:hyperlink r:id="rId16" w:history="1">
         <w:r>
           <w:rPr>
             <w:rStyle w:val="Hyperlink"/>
@@ -3954,6 +3954,51 @@
       <w:pPr>
         <w:pStyle w:val="ListParagraph"/>
         <w:numPr>
+          <w:ilvl w:val="3"/>
+          <w:numId w:val="27"/>
+        </w:numPr>
+        <w:spacing w:line="259" w:lineRule="auto"/>
+      </w:pPr>
+      <w:r>
+        <w:t>The following are the only values that should be active.  Add them if they do not exist:</w:t>
+      </w:r>
+    </w:p>
+    <w:p>
+      <w:pPr>
+        <w:pStyle w:val="ListParagraph"/>
+        <w:numPr>
+          <w:ilvl w:val="4"/>
+          <w:numId w:val="27"/>
+        </w:numPr>
+        <w:spacing w:line="259" w:lineRule="auto"/>
+      </w:pPr>
+      <w:r>
+        <w:t>‘</w:t>
+      </w:r>
+      <w:r>
+        <w:t>Select Item from PO Item Master on PO line add</w:t>
+      </w:r>
+    </w:p>
+    <w:p>
+      <w:pPr>
+        <w:pStyle w:val="ListParagraph"/>
+        <w:numPr>
+          <w:ilvl w:val="4"/>
+          <w:numId w:val="27"/>
+        </w:numPr>
+        <w:spacing w:line="259" w:lineRule="auto"/>
+      </w:pPr>
+      <w:r>
+        <w:lastRenderedPageBreak/>
+        <w:t>Select Item from Item/Vendor Master on PO line add</w:t>
+      </w:r>
+      <w:bookmarkStart w:id="1" w:name="_GoBack"/>
+      <w:bookmarkEnd w:id="1"/>
+    </w:p>
+    <w:p>
+      <w:pPr>
+        <w:pStyle w:val="ListParagraph"/>
+        <w:numPr>
           <w:ilvl w:val="1"/>
           <w:numId w:val="27"/>
         </w:numPr>
@@ -4056,7 +4101,6 @@
         </w:numPr>
       </w:pPr>
       <w:r>
-        <w:lastRenderedPageBreak/>
         <w:t>Ticket #16435</w:t>
       </w:r>
     </w:p>
@@ -5103,6 +5147,7 @@
           <w:sz w:val="20"/>
           <w:szCs w:val="20"/>
         </w:rPr>
+        <w:lastRenderedPageBreak/>
         <w:t>Sort picklist values alphabetically</w:t>
       </w:r>
     </w:p>
@@ -5139,8 +5184,6 @@
       <w:r>
         <w:t>l</w:t>
       </w:r>
-      <w:bookmarkStart w:id="1" w:name="_GoBack"/>
-      <w:bookmarkEnd w:id="1"/>
       <w:r>
         <w:t>c</w:t>
       </w:r>
@@ -5175,7 +5218,6 @@
         <w:spacing w:line="259" w:lineRule="auto"/>
       </w:pPr>
       <w:r>
-        <w:lastRenderedPageBreak/>
         <w:t>‘</w:t>
       </w:r>
       <w:r>
@@ -5420,8 +5462,8 @@
 </file>
 
 <file path=word/numbering.xml><?xml version="1.0" encoding="utf-8"?>
-<w:numbering xmlns:wpc="http://schemas.microsoft.com/office/word/2010/wordprocessingCanvas" xmlns:mc="http://schemas.openxmlformats.org/markup-compatibility/2006" xmlns:o="urn:schemas-microsoft-com:office:office" xmlns:r="http://schemas.openxmlformats.org/officeDocument/2006/relationships" xmlns:m="http://schemas.openxmlformats.org/officeDocument/2006/math" xmlns:v="urn:schemas-microsoft-com:vml" xmlns:wp14="http://schemas.microsoft.com/office/word/2010/wordprocessingDrawing" xmlns:wp="http://schemas.openxmlformats.org/drawingml/2006/wordprocessingDrawing" xmlns:w10="urn:schemas-microsoft-com:office:word" xmlns:w="http://schemas.openxmlformats.org/wordprocessingml/2006/main" xmlns:w14="http://schemas.microsoft.com/office/word/2010/wordml" xmlns:w15="http://schemas.microsoft.com/office/word/2012/wordml" xmlns:wpg="http://schemas.microsoft.com/office/word/2010/wordprocessingGroup" xmlns:wpi="http://schemas.microsoft.com/office/word/2010/wordprocessingInk" xmlns:wne="http://schemas.microsoft.com/office/word/2006/wordml" xmlns:wps="http://schemas.microsoft.com/office/word/2010/wordprocessingShape" mc:Ignorable="w14 w15 wp14">
-  <w:abstractNum w:abstractNumId="0" w15:restartNumberingAfterBreak="0">
+<w:numbering xmlns:wpc="http://schemas.microsoft.com/office/word/2010/wordprocessingCanvas" xmlns:mc="http://schemas.openxmlformats.org/markup-compatibility/2006" xmlns:o="urn:schemas-microsoft-com:office:office" xmlns:r="http://schemas.openxmlformats.org/officeDocument/2006/relationships" xmlns:m="http://schemas.openxmlformats.org/officeDocument/2006/math" xmlns:v="urn:schemas-microsoft-com:vml" xmlns:wp14="http://schemas.microsoft.com/office/word/2010/wordprocessingDrawing" xmlns:wp="http://schemas.openxmlformats.org/drawingml/2006/wordprocessingDrawing" xmlns:w10="urn:schemas-microsoft-com:office:word" xmlns:w="http://schemas.openxmlformats.org/wordprocessingml/2006/main" xmlns:w14="http://schemas.microsoft.com/office/word/2010/wordml" xmlns:wpg="http://schemas.microsoft.com/office/word/2010/wordprocessingGroup" xmlns:wpi="http://schemas.microsoft.com/office/word/2010/wordprocessingInk" xmlns:wne="http://schemas.microsoft.com/office/word/2006/wordml" xmlns:wps="http://schemas.microsoft.com/office/word/2010/wordprocessingShape" mc:Ignorable="w14 wp14">
+  <w:abstractNum w:abstractNumId="0">
     <w:nsid w:val="09635BF7"/>
     <w:multiLevelType w:val="hybridMultilevel"/>
     <w:tmpl w:val="E3BAF098"/>
@@ -5507,7 +5549,7 @@
       </w:pPr>
     </w:lvl>
   </w:abstractNum>
-  <w:abstractNum w:abstractNumId="1" w15:restartNumberingAfterBreak="0">
+  <w:abstractNum w:abstractNumId="1">
     <w:nsid w:val="0C681941"/>
     <w:multiLevelType w:val="hybridMultilevel"/>
     <w:tmpl w:val="22C65628"/>
@@ -5593,7 +5635,7 @@
       </w:pPr>
     </w:lvl>
   </w:abstractNum>
-  <w:abstractNum w:abstractNumId="2" w15:restartNumberingAfterBreak="0">
+  <w:abstractNum w:abstractNumId="2">
     <w:nsid w:val="1478633E"/>
     <w:multiLevelType w:val="hybridMultilevel"/>
     <w:tmpl w:val="1742C7E2"/>
@@ -5679,7 +5721,7 @@
       </w:pPr>
     </w:lvl>
   </w:abstractNum>
-  <w:abstractNum w:abstractNumId="3" w15:restartNumberingAfterBreak="0">
+  <w:abstractNum w:abstractNumId="3">
     <w:nsid w:val="148C01B3"/>
     <w:multiLevelType w:val="hybridMultilevel"/>
     <w:tmpl w:val="0270D100"/>
@@ -5765,7 +5807,7 @@
       </w:pPr>
     </w:lvl>
   </w:abstractNum>
-  <w:abstractNum w:abstractNumId="4" w15:restartNumberingAfterBreak="0">
+  <w:abstractNum w:abstractNumId="4">
     <w:nsid w:val="1BE672C4"/>
     <w:multiLevelType w:val="hybridMultilevel"/>
     <w:tmpl w:val="ED36F00A"/>
@@ -5851,7 +5893,7 @@
       </w:pPr>
     </w:lvl>
   </w:abstractNum>
-  <w:abstractNum w:abstractNumId="5" w15:restartNumberingAfterBreak="0">
+  <w:abstractNum w:abstractNumId="5">
     <w:nsid w:val="27883994"/>
     <w:multiLevelType w:val="hybridMultilevel"/>
     <w:tmpl w:val="3D66C43E"/>
@@ -5937,7 +5979,7 @@
       </w:pPr>
     </w:lvl>
   </w:abstractNum>
-  <w:abstractNum w:abstractNumId="6" w15:restartNumberingAfterBreak="0">
+  <w:abstractNum w:abstractNumId="6">
     <w:nsid w:val="27EC48EF"/>
     <w:multiLevelType w:val="hybridMultilevel"/>
     <w:tmpl w:val="9294BA22"/>
@@ -6023,7 +6065,7 @@
       </w:pPr>
     </w:lvl>
   </w:abstractNum>
-  <w:abstractNum w:abstractNumId="7" w15:restartNumberingAfterBreak="0">
+  <w:abstractNum w:abstractNumId="7">
     <w:nsid w:val="2A5C58F2"/>
     <w:multiLevelType w:val="hybridMultilevel"/>
     <w:tmpl w:val="8222F220"/>
@@ -6109,7 +6151,7 @@
       </w:pPr>
     </w:lvl>
   </w:abstractNum>
-  <w:abstractNum w:abstractNumId="8" w15:restartNumberingAfterBreak="0">
+  <w:abstractNum w:abstractNumId="8">
     <w:nsid w:val="2CCC57C3"/>
     <w:multiLevelType w:val="hybridMultilevel"/>
     <w:tmpl w:val="CA9A1650"/>
@@ -6195,7 +6237,7 @@
       </w:pPr>
     </w:lvl>
   </w:abstractNum>
-  <w:abstractNum w:abstractNumId="9" w15:restartNumberingAfterBreak="0">
+  <w:abstractNum w:abstractNumId="9">
     <w:nsid w:val="2FF75E03"/>
     <w:multiLevelType w:val="hybridMultilevel"/>
     <w:tmpl w:val="A210DB0E"/>
@@ -6281,7 +6323,7 @@
       </w:pPr>
     </w:lvl>
   </w:abstractNum>
-  <w:abstractNum w:abstractNumId="10" w15:restartNumberingAfterBreak="0">
+  <w:abstractNum w:abstractNumId="10">
     <w:nsid w:val="36AB75A3"/>
     <w:multiLevelType w:val="hybridMultilevel"/>
     <w:tmpl w:val="84D4390E"/>
@@ -6367,7 +6409,7 @@
       </w:pPr>
     </w:lvl>
   </w:abstractNum>
-  <w:abstractNum w:abstractNumId="11" w15:restartNumberingAfterBreak="0">
+  <w:abstractNum w:abstractNumId="11">
     <w:nsid w:val="3D911626"/>
     <w:multiLevelType w:val="hybridMultilevel"/>
     <w:tmpl w:val="A72A98D8"/>
@@ -6480,7 +6522,7 @@
       </w:rPr>
     </w:lvl>
   </w:abstractNum>
-  <w:abstractNum w:abstractNumId="12" w15:restartNumberingAfterBreak="0">
+  <w:abstractNum w:abstractNumId="12">
     <w:nsid w:val="3E561E7D"/>
     <w:multiLevelType w:val="hybridMultilevel"/>
     <w:tmpl w:val="C5886DFC"/>
@@ -6569,7 +6611,7 @@
       </w:pPr>
     </w:lvl>
   </w:abstractNum>
-  <w:abstractNum w:abstractNumId="13" w15:restartNumberingAfterBreak="0">
+  <w:abstractNum w:abstractNumId="13">
     <w:nsid w:val="42CC58D3"/>
     <w:multiLevelType w:val="hybridMultilevel"/>
     <w:tmpl w:val="B6989326"/>
@@ -6655,7 +6697,7 @@
       </w:pPr>
     </w:lvl>
   </w:abstractNum>
-  <w:abstractNum w:abstractNumId="14" w15:restartNumberingAfterBreak="0">
+  <w:abstractNum w:abstractNumId="14">
     <w:nsid w:val="472D4531"/>
     <w:multiLevelType w:val="hybridMultilevel"/>
     <w:tmpl w:val="F2DEB8BE"/>
@@ -6741,7 +6783,7 @@
       </w:pPr>
     </w:lvl>
   </w:abstractNum>
-  <w:abstractNum w:abstractNumId="15" w15:restartNumberingAfterBreak="0">
+  <w:abstractNum w:abstractNumId="15">
     <w:nsid w:val="4D754444"/>
     <w:multiLevelType w:val="hybridMultilevel"/>
     <w:tmpl w:val="288CC9EE"/>
@@ -6827,7 +6869,7 @@
       </w:pPr>
     </w:lvl>
   </w:abstractNum>
-  <w:abstractNum w:abstractNumId="16" w15:restartNumberingAfterBreak="0">
+  <w:abstractNum w:abstractNumId="16">
     <w:nsid w:val="57D726C7"/>
     <w:multiLevelType w:val="hybridMultilevel"/>
     <w:tmpl w:val="A306A4DA"/>
@@ -6913,7 +6955,7 @@
       </w:pPr>
     </w:lvl>
   </w:abstractNum>
-  <w:abstractNum w:abstractNumId="17" w15:restartNumberingAfterBreak="0">
+  <w:abstractNum w:abstractNumId="17">
     <w:nsid w:val="5BB630C3"/>
     <w:multiLevelType w:val="hybridMultilevel"/>
     <w:tmpl w:val="E14A998A"/>
@@ -6999,7 +7041,7 @@
       </w:pPr>
     </w:lvl>
   </w:abstractNum>
-  <w:abstractNum w:abstractNumId="18" w15:restartNumberingAfterBreak="0">
+  <w:abstractNum w:abstractNumId="18">
     <w:nsid w:val="5F0330BB"/>
     <w:multiLevelType w:val="hybridMultilevel"/>
     <w:tmpl w:val="7CB47A98"/>
@@ -7085,7 +7127,7 @@
       </w:pPr>
     </w:lvl>
   </w:abstractNum>
-  <w:abstractNum w:abstractNumId="19" w15:restartNumberingAfterBreak="0">
+  <w:abstractNum w:abstractNumId="19">
     <w:nsid w:val="64BE205C"/>
     <w:multiLevelType w:val="hybridMultilevel"/>
     <w:tmpl w:val="451CA100"/>
@@ -7171,7 +7213,7 @@
       </w:pPr>
     </w:lvl>
   </w:abstractNum>
-  <w:abstractNum w:abstractNumId="20" w15:restartNumberingAfterBreak="0">
+  <w:abstractNum w:abstractNumId="20">
     <w:nsid w:val="6511773A"/>
     <w:multiLevelType w:val="hybridMultilevel"/>
     <w:tmpl w:val="4BA098C8"/>
@@ -7257,7 +7299,7 @@
       </w:pPr>
     </w:lvl>
   </w:abstractNum>
-  <w:abstractNum w:abstractNumId="21" w15:restartNumberingAfterBreak="0">
+  <w:abstractNum w:abstractNumId="21">
     <w:nsid w:val="6C106FFC"/>
     <w:multiLevelType w:val="hybridMultilevel"/>
     <w:tmpl w:val="D3CE23CE"/>
@@ -7343,7 +7385,7 @@
       </w:pPr>
     </w:lvl>
   </w:abstractNum>
-  <w:abstractNum w:abstractNumId="22" w15:restartNumberingAfterBreak="0">
+  <w:abstractNum w:abstractNumId="22">
     <w:nsid w:val="6F72433A"/>
     <w:multiLevelType w:val="hybridMultilevel"/>
     <w:tmpl w:val="E14A998A"/>
@@ -7715,7 +7757,7 @@
 </file>
 
 <file path=word/styles.xml><?xml version="1.0" encoding="utf-8"?>
-<w:styles xmlns:mc="http://schemas.openxmlformats.org/markup-compatibility/2006" xmlns:r="http://schemas.openxmlformats.org/officeDocument/2006/relationships" xmlns:w="http://schemas.openxmlformats.org/wordprocessingml/2006/main" xmlns:w14="http://schemas.microsoft.com/office/word/2010/wordml" xmlns:w15="http://schemas.microsoft.com/office/word/2012/wordml" mc:Ignorable="w14 w15">
+<w:styles xmlns:mc="http://schemas.openxmlformats.org/markup-compatibility/2006" xmlns:r="http://schemas.openxmlformats.org/officeDocument/2006/relationships" xmlns:w="http://schemas.openxmlformats.org/wordprocessingml/2006/main" xmlns:w14="http://schemas.microsoft.com/office/word/2010/wordml" mc:Ignorable="w14">
   <w:docDefaults>
     <w:rPrDefault>
       <w:rPr>
@@ -7731,378 +7773,360 @@
       </w:pPr>
     </w:pPrDefault>
   </w:docDefaults>
-  <w:latentStyles w:defLockedState="0" w:defUIPriority="99" w:defSemiHidden="0" w:defUnhideWhenUsed="0" w:defQFormat="0" w:count="371">
-    <w:lsdException w:name="Normal" w:uiPriority="0" w:qFormat="1"/>
-    <w:lsdException w:name="heading 1" w:uiPriority="9" w:qFormat="1"/>
-    <w:lsdException w:name="heading 2" w:semiHidden="1" w:uiPriority="9" w:unhideWhenUsed="1" w:qFormat="1"/>
-    <w:lsdException w:name="heading 3" w:semiHidden="1" w:uiPriority="9" w:unhideWhenUsed="1" w:qFormat="1"/>
-    <w:lsdException w:name="heading 4" w:semiHidden="1" w:uiPriority="9" w:unhideWhenUsed="1" w:qFormat="1"/>
-    <w:lsdException w:name="heading 5" w:semiHidden="1" w:uiPriority="9" w:unhideWhenUsed="1" w:qFormat="1"/>
-    <w:lsdException w:name="heading 6" w:semiHidden="1" w:uiPriority="9" w:unhideWhenUsed="1" w:qFormat="1"/>
-    <w:lsdException w:name="heading 7" w:semiHidden="1" w:uiPriority="9" w:unhideWhenUsed="1" w:qFormat="1"/>
-    <w:lsdException w:name="heading 8" w:semiHidden="1" w:uiPriority="9" w:unhideWhenUsed="1" w:qFormat="1"/>
-    <w:lsdException w:name="heading 9" w:semiHidden="1" w:uiPriority="9" w:unhideWhenUsed="1" w:qFormat="1"/>
-    <w:lsdException w:name="index 1" w:semiHidden="1" w:unhideWhenUsed="1"/>
-    <w:lsdException w:name="index 2" w:semiHidden="1" w:unhideWhenUsed="1"/>
-    <w:lsdException w:name="index 3" w:semiHidden="1" w:unhideWhenUsed="1"/>
-    <w:lsdException w:name="index 4" w:semiHidden="1" w:unhideWhenUsed="1"/>
-    <w:lsdException w:name="index 5" w:semiHidden="1" w:unhideWhenUsed="1"/>
-    <w:lsdException w:name="index 6" w:semiHidden="1" w:unhideWhenUsed="1"/>
-    <w:lsdException w:name="index 7" w:semiHidden="1" w:unhideWhenUsed="1"/>
-    <w:lsdException w:name="index 8" w:semiHidden="1" w:unhideWhenUsed="1"/>
-    <w:lsdException w:name="index 9" w:semiHidden="1" w:unhideWhenUsed="1"/>
-    <w:lsdException w:name="toc 1" w:semiHidden="1" w:uiPriority="39" w:unhideWhenUsed="1"/>
-    <w:lsdException w:name="toc 2" w:semiHidden="1" w:uiPriority="39" w:unhideWhenUsed="1"/>
-    <w:lsdException w:name="toc 3" w:semiHidden="1" w:uiPriority="39" w:unhideWhenUsed="1"/>
-    <w:lsdException w:name="toc 4" w:semiHidden="1" w:uiPriority="39" w:unhideWhenUsed="1"/>
-    <w:lsdException w:name="toc 5" w:semiHidden="1" w:uiPriority="39" w:unhideWhenUsed="1"/>
-    <w:lsdException w:name="toc 6" w:semiHidden="1" w:uiPriority="39" w:unhideWhenUsed="1"/>
-    <w:lsdException w:name="toc 7" w:semiHidden="1" w:uiPriority="39" w:unhideWhenUsed="1"/>
-    <w:lsdException w:name="toc 8" w:semiHidden="1" w:uiPriority="39" w:unhideWhenUsed="1"/>
-    <w:lsdException w:name="toc 9" w:semiHidden="1" w:uiPriority="39" w:unhideWhenUsed="1"/>
-    <w:lsdException w:name="Normal Indent" w:semiHidden="1" w:unhideWhenUsed="1"/>
-    <w:lsdException w:name="footnote text" w:semiHidden="1" w:unhideWhenUsed="1"/>
-    <w:lsdException w:name="annotation text" w:semiHidden="1" w:unhideWhenUsed="1"/>
-    <w:lsdException w:name="header" w:semiHidden="1" w:unhideWhenUsed="1"/>
-    <w:lsdException w:name="footer" w:semiHidden="1" w:unhideWhenUsed="1"/>
-    <w:lsdException w:name="index heading" w:semiHidden="1" w:unhideWhenUsed="1"/>
-    <w:lsdException w:name="caption" w:semiHidden="1" w:uiPriority="35" w:unhideWhenUsed="1" w:qFormat="1"/>
-    <w:lsdException w:name="table of figures" w:semiHidden="1" w:unhideWhenUsed="1"/>
-    <w:lsdException w:name="envelope address" w:semiHidden="1" w:unhideWhenUsed="1"/>
-    <w:lsdException w:name="envelope return" w:semiHidden="1" w:unhideWhenUsed="1"/>
-    <w:lsdException w:name="footnote reference" w:semiHidden="1" w:unhideWhenUsed="1"/>
-    <w:lsdException w:name="annotation reference" w:semiHidden="1" w:unhideWhenUsed="1"/>
-    <w:lsdException w:name="line number" w:semiHidden="1" w:unhideWhenUsed="1"/>
-    <w:lsdException w:name="page number" w:semiHidden="1" w:unhideWhenUsed="1"/>
-    <w:lsdException w:name="endnote reference" w:semiHidden="1" w:unhideWhenUsed="1"/>
-    <w:lsdException w:name="endnote text" w:semiHidden="1" w:unhideWhenUsed="1"/>
-    <w:lsdException w:name="table of authorities" w:semiHidden="1" w:unhideWhenUsed="1"/>
-    <w:lsdException w:name="macro" w:semiHidden="1" w:unhideWhenUsed="1"/>
-    <w:lsdException w:name="toa heading" w:semiHidden="1" w:unhideWhenUsed="1"/>
-    <w:lsdException w:name="List" w:semiHidden="1" w:unhideWhenUsed="1"/>
-    <w:lsdException w:name="List Bullet" w:semiHidden="1" w:unhideWhenUsed="1"/>
-    <w:lsdException w:name="List Number" w:semiHidden="1" w:unhideWhenUsed="1"/>
-    <w:lsdException w:name="List 2" w:semiHidden="1" w:unhideWhenUsed="1"/>
-    <w:lsdException w:name="List 3" w:semiHidden="1" w:unhideWhenUsed="1"/>
-    <w:lsdException w:name="List 4" w:semiHidden="1" w:unhideWhenUsed="1"/>
-    <w:lsdException w:name="List 5" w:semiHidden="1" w:unhideWhenUsed="1"/>
-    <w:lsdException w:name="List Bullet 2" w:semiHidden="1" w:unhideWhenUsed="1"/>
-    <w:lsdException w:name="List Bullet 3" w:semiHidden="1" w:unhideWhenUsed="1"/>
-    <w:lsdException w:name="List Bullet 4" w:semiHidden="1" w:unhideWhenUsed="1"/>
-    <w:lsdException w:name="List Bullet 5" w:semiHidden="1" w:unhideWhenUsed="1"/>
-    <w:lsdException w:name="List Number 2" w:semiHidden="1" w:unhideWhenUsed="1"/>
-    <w:lsdException w:name="List Number 3" w:semiHidden="1" w:unhideWhenUsed="1"/>
-    <w:lsdException w:name="List Number 4" w:semiHidden="1" w:unhideWhenUsed="1"/>
-    <w:lsdException w:name="List Number 5" w:semiHidden="1" w:unhideWhenUsed="1"/>
-    <w:lsdException w:name="Title" w:uiPriority="10" w:qFormat="1"/>
-    <w:lsdException w:name="Closing" w:semiHidden="1" w:unhideWhenUsed="1"/>
-    <w:lsdException w:name="Signature" w:semiHidden="1" w:unhideWhenUsed="1"/>
-    <w:lsdException w:name="Default Paragraph Font" w:semiHidden="1" w:uiPriority="1" w:unhideWhenUsed="1"/>
-    <w:lsdException w:name="Body Text" w:semiHidden="1" w:unhideWhenUsed="1"/>
-    <w:lsdException w:name="Body Text Indent" w:semiHidden="1" w:unhideWhenUsed="1"/>
-    <w:lsdException w:name="List Continue" w:semiHidden="1" w:unhideWhenUsed="1"/>
-    <w:lsdException w:name="List Continue 2" w:semiHidden="1" w:unhideWhenUsed="1"/>
-    <w:lsdException w:name="List Continue 3" w:semiHidden="1" w:unhideWhenUsed="1"/>
-    <w:lsdException w:name="List Continue 4" w:semiHidden="1" w:unhideWhenUsed="1"/>
-    <w:lsdException w:name="List Continue 5" w:semiHidden="1" w:unhideWhenUsed="1"/>
-    <w:lsdException w:name="Message Header" w:semiHidden="1" w:unhideWhenUsed="1"/>
-    <w:lsdException w:name="Subtitle" w:uiPriority="11" w:qFormat="1"/>
-    <w:lsdException w:name="Salutation" w:semiHidden="1" w:unhideWhenUsed="1"/>
-    <w:lsdException w:name="Date" w:semiHidden="1" w:unhideWhenUsed="1"/>
-    <w:lsdException w:name="Body Text First Indent" w:semiHidden="1" w:unhideWhenUsed="1"/>
-    <w:lsdException w:name="Body Text First Indent 2" w:semiHidden="1" w:unhideWhenUsed="1"/>
-    <w:lsdException w:name="Note Heading" w:semiHidden="1" w:unhideWhenUsed="1"/>
-    <w:lsdException w:name="Body Text 2" w:semiHidden="1" w:unhideWhenUsed="1"/>
-    <w:lsdException w:name="Body Text 3" w:semiHidden="1" w:unhideWhenUsed="1"/>
-    <w:lsdException w:name="Body Text Indent 2" w:semiHidden="1" w:unhideWhenUsed="1"/>
-    <w:lsdException w:name="Body Text Indent 3" w:semiHidden="1" w:unhideWhenUsed="1"/>
-    <w:lsdException w:name="Block Text" w:semiHidden="1" w:unhideWhenUsed="1"/>
-    <w:lsdException w:name="Hyperlink" w:semiHidden="1" w:unhideWhenUsed="1"/>
-    <w:lsdException w:name="FollowedHyperlink" w:semiHidden="1" w:unhideWhenUsed="1"/>
-    <w:lsdException w:name="Strong" w:uiPriority="22" w:qFormat="1"/>
-    <w:lsdException w:name="Emphasis" w:uiPriority="20" w:qFormat="1"/>
-    <w:lsdException w:name="Document Map" w:semiHidden="1" w:unhideWhenUsed="1"/>
-    <w:lsdException w:name="Plain Text" w:semiHidden="1" w:unhideWhenUsed="1"/>
-    <w:lsdException w:name="E-mail Signature" w:semiHidden="1" w:unhideWhenUsed="1"/>
-    <w:lsdException w:name="HTML Top of Form" w:semiHidden="1" w:unhideWhenUsed="1"/>
-    <w:lsdException w:name="HTML Bottom of Form" w:semiHidden="1" w:unhideWhenUsed="1"/>
-    <w:lsdException w:name="Normal (Web)" w:semiHidden="1" w:unhideWhenUsed="1"/>
-    <w:lsdException w:name="HTML Acronym" w:semiHidden="1" w:unhideWhenUsed="1"/>
-    <w:lsdException w:name="HTML Address" w:semiHidden="1" w:unhideWhenUsed="1"/>
-    <w:lsdException w:name="HTML Cite" w:semiHidden="1" w:unhideWhenUsed="1"/>
-    <w:lsdException w:name="HTML Code" w:semiHidden="1" w:unhideWhenUsed="1"/>
-    <w:lsdException w:name="HTML Definition" w:semiHidden="1" w:unhideWhenUsed="1"/>
-    <w:lsdException w:name="HTML Keyboard" w:semiHidden="1" w:unhideWhenUsed="1"/>
-    <w:lsdException w:name="HTML Preformatted" w:semiHidden="1" w:unhideWhenUsed="1"/>
-    <w:lsdException w:name="HTML Sample" w:semiHidden="1" w:unhideWhenUsed="1"/>
-    <w:lsdException w:name="HTML Typewriter" w:semiHidden="1" w:unhideWhenUsed="1"/>
-    <w:lsdException w:name="HTML Variable" w:semiHidden="1" w:unhideWhenUsed="1"/>
-    <w:lsdException w:name="Normal Table" w:semiHidden="1" w:unhideWhenUsed="1"/>
-    <w:lsdException w:name="annotation subject" w:semiHidden="1" w:unhideWhenUsed="1"/>
-    <w:lsdException w:name="No List" w:semiHidden="1" w:unhideWhenUsed="1"/>
-    <w:lsdException w:name="Outline List 1" w:semiHidden="1" w:unhideWhenUsed="1"/>
-    <w:lsdException w:name="Outline List 2" w:semiHidden="1" w:unhideWhenUsed="1"/>
-    <w:lsdException w:name="Outline List 3" w:semiHidden="1" w:unhideWhenUsed="1"/>
-    <w:lsdException w:name="Table Simple 1" w:semiHidden="1" w:unhideWhenUsed="1"/>
-    <w:lsdException w:name="Table Simple 2" w:semiHidden="1" w:unhideWhenUsed="1"/>
-    <w:lsdException w:name="Table Simple 3" w:semiHidden="1" w:unhideWhenUsed="1"/>
-    <w:lsdException w:name="Table Classic 1" w:semiHidden="1" w:unhideWhenUsed="1"/>
-    <w:lsdException w:name="Table Classic 2" w:semiHidden="1" w:unhideWhenUsed="1"/>
-    <w:lsdException w:name="Table Classic 3" w:semiHidden="1" w:unhideWhenUsed="1"/>
-    <w:lsdException w:name="Table Classic 4" w:semiHidden="1" w:unhideWhenUsed="1"/>
-    <w:lsdException w:name="Table Colorful 1" w:semiHidden="1" w:unhideWhenUsed="1"/>
-    <w:lsdException w:name="Table Colorful 2" w:semiHidden="1" w:unhideWhenUsed="1"/>
-    <w:lsdException w:name="Table Colorful 3" w:semiHidden="1" w:unhideWhenUsed="1"/>
-    <w:lsdException w:name="Table Columns 1" w:semiHidden="1" w:unhideWhenUsed="1"/>
-    <w:lsdException w:name="Table Columns 2" w:semiHidden="1" w:unhideWhenUsed="1"/>
-    <w:lsdException w:name="Table Columns 3" w:semiHidden="1" w:unhideWhenUsed="1"/>
-    <w:lsdException w:name="Table Columns 4" w:semiHidden="1" w:unhideWhenUsed="1"/>
-    <w:lsdException w:name="Table Columns 5" w:semiHidden="1" w:unhideWhenUsed="1"/>
-    <w:lsdException w:name="Table Grid 1" w:semiHidden="1" w:unhideWhenUsed="1"/>
-    <w:lsdException w:name="Table Grid 2" w:semiHidden="1" w:unhideWhenUsed="1"/>
-    <w:lsdException w:name="Table Grid 3" w:semiHidden="1" w:unhideWhenUsed="1"/>
-    <w:lsdException w:name="Table Grid 4" w:semiHidden="1" w:unhideWhenUsed="1"/>
-    <w:lsdException w:name="Table Grid 5" w:semiHidden="1" w:unhideWhenUsed="1"/>
-    <w:lsdException w:name="Table Grid 6" w:semiHidden="1" w:unhideWhenUsed="1"/>
-    <w:lsdException w:name="Table Grid 7" w:semiHidden="1" w:unhideWhenUsed="1"/>
-    <w:lsdException w:name="Table Grid 8" w:semiHidden="1" w:unhideWhenUsed="1"/>
-    <w:lsdException w:name="Table List 1" w:semiHidden="1" w:unhideWhenUsed="1"/>
-    <w:lsdException w:name="Table List 2" w:semiHidden="1" w:unhideWhenUsed="1"/>
-    <w:lsdException w:name="Table List 3" w:semiHidden="1" w:unhideWhenUsed="1"/>
-    <w:lsdException w:name="Table List 4" w:semiHidden="1" w:unhideWhenUsed="1"/>
-    <w:lsdException w:name="Table List 5" w:semiHidden="1" w:unhideWhenUsed="1"/>
-    <w:lsdException w:name="Table List 6" w:semiHidden="1" w:unhideWhenUsed="1"/>
-    <w:lsdException w:name="Table List 7" w:semiHidden="1" w:unhideWhenUsed="1"/>
-    <w:lsdException w:name="Table List 8" w:semiHidden="1" w:unhideWhenUsed="1"/>
-    <w:lsdException w:name="Table 3D effects 1" w:semiHidden="1" w:unhideWhenUsed="1"/>
-    <w:lsdException w:name="Table 3D effects 2" w:semiHidden="1" w:unhideWhenUsed="1"/>
-    <w:lsdException w:name="Table 3D effects 3" w:semiHidden="1" w:unhideWhenUsed="1"/>
-    <w:lsdException w:name="Table Contemporary" w:semiHidden="1" w:unhideWhenUsed="1"/>
-    <w:lsdException w:name="Table Elegant" w:semiHidden="1" w:unhideWhenUsed="1"/>
-    <w:lsdException w:name="Table Professional" w:semiHidden="1" w:unhideWhenUsed="1"/>
-    <w:lsdException w:name="Table Subtle 1" w:semiHidden="1" w:unhideWhenUsed="1"/>
-    <w:lsdException w:name="Table Subtle 2" w:semiHidden="1" w:unhideWhenUsed="1"/>
-    <w:lsdException w:name="Table Web 1" w:semiHidden="1" w:unhideWhenUsed="1"/>
-    <w:lsdException w:name="Table Web 2" w:semiHidden="1" w:unhideWhenUsed="1"/>
-    <w:lsdException w:name="Table Web 3" w:semiHidden="1" w:unhideWhenUsed="1"/>
-    <w:lsdException w:name="Balloon Text" w:semiHidden="1" w:unhideWhenUsed="1"/>
-    <w:lsdException w:name="Table Grid" w:uiPriority="39"/>
-    <w:lsdException w:name="Table Theme" w:semiHidden="1" w:unhideWhenUsed="1"/>
-    <w:lsdException w:name="Placeholder Text" w:semiHidden="1"/>
-    <w:lsdException w:name="No Spacing" w:uiPriority="1" w:qFormat="1"/>
-    <w:lsdException w:name="Light Shading" w:uiPriority="60"/>
-    <w:lsdException w:name="Light List" w:uiPriority="61"/>
-    <w:lsdException w:name="Light Grid" w:uiPriority="62"/>
-    <w:lsdException w:name="Medium Shading 1" w:uiPriority="63"/>
-    <w:lsdException w:name="Medium Shading 2" w:uiPriority="64"/>
-    <w:lsdException w:name="Medium List 1" w:uiPriority="65"/>
-    <w:lsdException w:name="Medium List 2" w:uiPriority="66"/>
-    <w:lsdException w:name="Medium Grid 1" w:uiPriority="67"/>
-    <w:lsdException w:name="Medium Grid 2" w:uiPriority="68"/>
-    <w:lsdException w:name="Medium Grid 3" w:uiPriority="69"/>
-    <w:lsdException w:name="Dark List" w:uiPriority="70"/>
-    <w:lsdException w:name="Colorful Shading" w:uiPriority="71"/>
-    <w:lsdException w:name="Colorful List" w:uiPriority="72"/>
-    <w:lsdException w:name="Colorful Grid" w:uiPriority="73"/>
-    <w:lsdException w:name="Light Shading Accent 1" w:uiPriority="60"/>
-    <w:lsdException w:name="Light List Accent 1" w:uiPriority="61"/>
-    <w:lsdException w:name="Light Grid Accent 1" w:uiPriority="62"/>
-    <w:lsdException w:name="Medium Shading 1 Accent 1" w:uiPriority="63"/>
-    <w:lsdException w:name="Medium Shading 2 Accent 1" w:uiPriority="64"/>
-    <w:lsdException w:name="Medium List 1 Accent 1" w:uiPriority="65"/>
-    <w:lsdException w:name="Revision" w:semiHidden="1"/>
-    <w:lsdException w:name="List Paragraph" w:uiPriority="34" w:qFormat="1"/>
-    <w:lsdException w:name="Quote" w:uiPriority="29" w:qFormat="1"/>
-    <w:lsdException w:name="Intense Quote" w:uiPriority="30" w:qFormat="1"/>
-    <w:lsdException w:name="Medium List 2 Accent 1" w:uiPriority="66"/>
-    <w:lsdException w:name="Medium Grid 1 Accent 1" w:uiPriority="67"/>
-    <w:lsdException w:name="Medium Grid 2 Accent 1" w:uiPriority="68"/>
-    <w:lsdException w:name="Medium Grid 3 Accent 1" w:uiPriority="69"/>
-    <w:lsdException w:name="Dark List Accent 1" w:uiPriority="70"/>
-    <w:lsdException w:name="Colorful Shading Accent 1" w:uiPriority="71"/>
-    <w:lsdException w:name="Colorful List Accent 1" w:uiPriority="72"/>
-    <w:lsdException w:name="Colorful Grid Accent 1" w:uiPriority="73"/>
-    <w:lsdException w:name="Light Shading Accent 2" w:uiPriority="60"/>
-    <w:lsdException w:name="Light List Accent 2" w:uiPriority="61"/>
-    <w:lsdException w:name="Light Grid Accent 2" w:uiPriority="62"/>
-    <w:lsdException w:name="Medium Shading 1 Accent 2" w:uiPriority="63"/>
-    <w:lsdException w:name="Medium Shading 2 Accent 2" w:uiPriority="64"/>
-    <w:lsdException w:name="Medium List 1 Accent 2" w:uiPriority="65"/>
-    <w:lsdException w:name="Medium List 2 Accent 2" w:uiPriority="66"/>
-    <w:lsdException w:name="Medium Grid 1 Accent 2" w:uiPriority="67"/>
-    <w:lsdException w:name="Medium Grid 2 Accent 2" w:uiPriority="68"/>
-    <w:lsdException w:name="Medium Grid 3 Accent 2" w:uiPriority="69"/>
-    <w:lsdException w:name="Dark List Accent 2" w:uiPriority="70"/>
-    <w:lsdException w:name="Colorful Shading Accent 2" w:uiPriority="71"/>
-    <w:lsdException w:name="Colorful List Accent 2" w:uiPriority="72"/>
-    <w:lsdException w:name="Colorful Grid Accent 2" w:uiPriority="73"/>
-    <w:lsdException w:name="Light Shading Accent 3" w:uiPriority="60"/>
-    <w:lsdException w:name="Light List Accent 3" w:uiPriority="61"/>
-    <w:lsdException w:name="Light Grid Accent 3" w:uiPriority="62"/>
-    <w:lsdException w:name="Medium Shading 1 Accent 3" w:uiPriority="63"/>
-    <w:lsdException w:name="Medium Shading 2 Accent 3" w:uiPriority="64"/>
-    <w:lsdException w:name="Medium List 1 Accent 3" w:uiPriority="65"/>
-    <w:lsdException w:name="Medium List 2 Accent 3" w:uiPriority="66"/>
-    <w:lsdException w:name="Medium Grid 1 Accent 3" w:uiPriority="67"/>
-    <w:lsdException w:name="Medium Grid 2 Accent 3" w:uiPriority="68"/>
-    <w:lsdException w:name="Medium Grid 3 Accent 3" w:uiPriority="69"/>
-    <w:lsdException w:name="Dark List Accent 3" w:uiPriority="70"/>
-    <w:lsdException w:name="Colorful Shading Accent 3" w:uiPriority="71"/>
-    <w:lsdException w:name="Colorful List Accent 3" w:uiPriority="72"/>
-    <w:lsdException w:name="Colorful Grid Accent 3" w:uiPriority="73"/>
-    <w:lsdException w:name="Light Shading Accent 4" w:uiPriority="60"/>
-    <w:lsdException w:name="Light List Accent 4" w:uiPriority="61"/>
-    <w:lsdException w:name="Light Grid Accent 4" w:uiPriority="62"/>
-    <w:lsdException w:name="Medium Shading 1 Accent 4" w:uiPriority="63"/>
-    <w:lsdException w:name="Medium Shading 2 Accent 4" w:uiPriority="64"/>
-    <w:lsdException w:name="Medium List 1 Accent 4" w:uiPriority="65"/>
-    <w:lsdException w:name="Medium List 2 Accent 4" w:uiPriority="66"/>
-    <w:lsdException w:name="Medium Grid 1 Accent 4" w:uiPriority="67"/>
-    <w:lsdException w:name="Medium Grid 2 Accent 4" w:uiPriority="68"/>
-    <w:lsdException w:name="Medium Grid 3 Accent 4" w:uiPriority="69"/>
-    <w:lsdException w:name="Dark List Accent 4" w:uiPriority="70"/>
-    <w:lsdException w:name="Colorful Shading Accent 4" w:uiPriority="71"/>
-    <w:lsdException w:name="Colorful List Accent 4" w:uiPriority="72"/>
-    <w:lsdException w:name="Colorful Grid Accent 4" w:uiPriority="73"/>
-    <w:lsdException w:name="Light Shading Accent 5" w:uiPriority="60"/>
-    <w:lsdException w:name="Light List Accent 5" w:uiPriority="61"/>
-    <w:lsdException w:name="Light Grid Accent 5" w:uiPriority="62"/>
-    <w:lsdException w:name="Medium Shading 1 Accent 5" w:uiPriority="63"/>
-    <w:lsdException w:name="Medium Shading 2 Accent 5" w:uiPriority="64"/>
-    <w:lsdException w:name="Medium List 1 Accent 5" w:uiPriority="65"/>
-    <w:lsdException w:name="Medium List 2 Accent 5" w:uiPriority="66"/>
-    <w:lsdException w:name="Medium Grid 1 Accent 5" w:uiPriority="67"/>
-    <w:lsdException w:name="Medium Grid 2 Accent 5" w:uiPriority="68"/>
-    <w:lsdException w:name="Medium Grid 3 Accent 5" w:uiPriority="69"/>
-    <w:lsdException w:name="Dark List Accent 5" w:uiPriority="70"/>
-    <w:lsdException w:name="Colorful Shading Accent 5" w:uiPriority="71"/>
-    <w:lsdException w:name="Colorful List Accent 5" w:uiPriority="72"/>
-    <w:lsdException w:name="Colorful Grid Accent 5" w:uiPriority="73"/>
-    <w:lsdException w:name="Light Shading Accent 6" w:uiPriority="60"/>
-    <w:lsdException w:name="Light List Accent 6" w:uiPriority="61"/>
-    <w:lsdException w:name="Light Grid Accent 6" w:uiPriority="62"/>
-    <w:lsdException w:name="Medium Shading 1 Accent 6" w:uiPriority="63"/>
-    <w:lsdException w:name="Medium Shading 2 Accent 6" w:uiPriority="64"/>
-    <w:lsdException w:name="Medium List 1 Accent 6" w:uiPriority="65"/>
-    <w:lsdException w:name="Medium List 2 Accent 6" w:uiPriority="66"/>
-    <w:lsdException w:name="Medium Grid 1 Accent 6" w:uiPriority="67"/>
-    <w:lsdException w:name="Medium Grid 2 Accent 6" w:uiPriority="68"/>
-    <w:lsdException w:name="Medium Grid 3 Accent 6" w:uiPriority="69"/>
-    <w:lsdException w:name="Dark List Accent 6" w:uiPriority="70"/>
-    <w:lsdException w:name="Colorful Shading Accent 6" w:uiPriority="71"/>
-    <w:lsdException w:name="Colorful List Accent 6" w:uiPriority="72"/>
-    <w:lsdException w:name="Colorful Grid Accent 6" w:uiPriority="73"/>
-    <w:lsdException w:name="Subtle Emphasis" w:uiPriority="19" w:qFormat="1"/>
-    <w:lsdException w:name="Intense Emphasis" w:uiPriority="21" w:qFormat="1"/>
-    <w:lsdException w:name="Subtle Reference" w:uiPriority="31" w:qFormat="1"/>
-    <w:lsdException w:name="Intense Reference" w:uiPriority="32" w:qFormat="1"/>
-    <w:lsdException w:name="Book Title" w:uiPriority="33" w:qFormat="1"/>
-    <w:lsdException w:name="Bibliography" w:semiHidden="1" w:uiPriority="37" w:unhideWhenUsed="1"/>
-    <w:lsdException w:name="TOC Heading" w:semiHidden="1" w:uiPriority="39" w:unhideWhenUsed="1" w:qFormat="1"/>
-    <w:lsdException w:name="Plain Table 1" w:uiPriority="41"/>
-    <w:lsdException w:name="Plain Table 2" w:uiPriority="42"/>
-    <w:lsdException w:name="Plain Table 3" w:uiPriority="43"/>
-    <w:lsdException w:name="Plain Table 4" w:uiPriority="44"/>
-    <w:lsdException w:name="Plain Table 5" w:uiPriority="45"/>
-    <w:lsdException w:name="Grid Table Light" w:uiPriority="40"/>
-    <w:lsdException w:name="Grid Table 1 Light" w:uiPriority="46"/>
-    <w:lsdException w:name="Grid Table 2" w:uiPriority="47"/>
-    <w:lsdException w:name="Grid Table 3" w:uiPriority="48"/>
-    <w:lsdException w:name="Grid Table 4" w:uiPriority="49"/>
-    <w:lsdException w:name="Grid Table 5 Dark" w:uiPriority="50"/>
-    <w:lsdException w:name="Grid Table 6 Colorful" w:uiPriority="51"/>
-    <w:lsdException w:name="Grid Table 7 Colorful" w:uiPriority="52"/>
-    <w:lsdException w:name="Grid Table 1 Light Accent 1" w:uiPriority="46"/>
-    <w:lsdException w:name="Grid Table 2 Accent 1" w:uiPriority="47"/>
-    <w:lsdException w:name="Grid Table 3 Accent 1" w:uiPriority="48"/>
-    <w:lsdException w:name="Grid Table 4 Accent 1" w:uiPriority="49"/>
-    <w:lsdException w:name="Grid Table 5 Dark Accent 1" w:uiPriority="50"/>
-    <w:lsdException w:name="Grid Table 6 Colorful Accent 1" w:uiPriority="51"/>
-    <w:lsdException w:name="Grid Table 7 Colorful Accent 1" w:uiPriority="52"/>
-    <w:lsdException w:name="Grid Table 1 Light Accent 2" w:uiPriority="46"/>
-    <w:lsdException w:name="Grid Table 2 Accent 2" w:uiPriority="47"/>
-    <w:lsdException w:name="Grid Table 3 Accent 2" w:uiPriority="48"/>
-    <w:lsdException w:name="Grid Table 4 Accent 2" w:uiPriority="49"/>
-    <w:lsdException w:name="Grid Table 5 Dark Accent 2" w:uiPriority="50"/>
-    <w:lsdException w:name="Grid Table 6 Colorful Accent 2" w:uiPriority="51"/>
-    <w:lsdException w:name="Grid Table 7 Colorful Accent 2" w:uiPriority="52"/>
-    <w:lsdException w:name="Grid Table 1 Light Accent 3" w:uiPriority="46"/>
-    <w:lsdException w:name="Grid Table 2 Accent 3" w:uiPriority="47"/>
-    <w:lsdException w:name="Grid Table 3 Accent 3" w:uiPriority="48"/>
-    <w:lsdException w:name="Grid Table 4 Accent 3" w:uiPriority="49"/>
-    <w:lsdException w:name="Grid Table 5 Dark Accent 3" w:uiPriority="50"/>
-    <w:lsdException w:name="Grid Table 6 Colorful Accent 3" w:uiPriority="51"/>
-    <w:lsdException w:name="Grid Table 7 Colorful Accent 3" w:uiPriority="52"/>
-    <w:lsdException w:name="Grid Table 1 Light Accent 4" w:uiPriority="46"/>
-    <w:lsdException w:name="Grid Table 2 Accent 4" w:uiPriority="47"/>
-    <w:lsdException w:name="Grid Table 3 Accent 4" w:uiPriority="48"/>
-    <w:lsdException w:name="Grid Table 4 Accent 4" w:uiPriority="49"/>
-    <w:lsdException w:name="Grid Table 5 Dark Accent 4" w:uiPriority="50"/>
-    <w:lsdException w:name="Grid Table 6 Colorful Accent 4" w:uiPriority="51"/>
-    <w:lsdException w:name="Grid Table 7 Colorful Accent 4" w:uiPriority="52"/>
-    <w:lsdException w:name="Grid Table 1 Light Accent 5" w:uiPriority="46"/>
-    <w:lsdException w:name="Grid Table 2 Accent 5" w:uiPriority="47"/>
-    <w:lsdException w:name="Grid Table 3 Accent 5" w:uiPriority="48"/>
-    <w:lsdException w:name="Grid Table 4 Accent 5" w:uiPriority="49"/>
-    <w:lsdException w:name="Grid Table 5 Dark Accent 5" w:uiPriority="50"/>
-    <w:lsdException w:name="Grid Table 6 Colorful Accent 5" w:uiPriority="51"/>
-    <w:lsdException w:name="Grid Table 7 Colorful Accent 5" w:uiPriority="52"/>
-    <w:lsdException w:name="Grid Table 1 Light Accent 6" w:uiPriority="46"/>
-    <w:lsdException w:name="Grid Table 2 Accent 6" w:uiPriority="47"/>
-    <w:lsdException w:name="Grid Table 3 Accent 6" w:uiPriority="48"/>
-    <w:lsdException w:name="Grid Table 4 Accent 6" w:uiPriority="49"/>
-    <w:lsdException w:name="Grid Table 5 Dark Accent 6" w:uiPriority="50"/>
-    <w:lsdException w:name="Grid Table 6 Colorful Accent 6" w:uiPriority="51"/>
-    <w:lsdException w:name="Grid Table 7 Colorful Accent 6" w:uiPriority="52"/>
-    <w:lsdException w:name="List Table 1 Light" w:uiPriority="46"/>
-    <w:lsdException w:name="List Table 2" w:uiPriority="47"/>
-    <w:lsdException w:name="List Table 3" w:uiPriority="48"/>
-    <w:lsdException w:name="List Table 4" w:uiPriority="49"/>
-    <w:lsdException w:name="List Table 5 Dark" w:uiPriority="50"/>
-    <w:lsdException w:name="List Table 6 Colorful" w:uiPriority="51"/>
-    <w:lsdException w:name="List Table 7 Colorful" w:uiPriority="52"/>
-    <w:lsdException w:name="List Table 1 Light Accent 1" w:uiPriority="46"/>
-    <w:lsdException w:name="List Table 2 Accent 1" w:uiPriority="47"/>
-    <w:lsdException w:name="List Table 3 Accent 1" w:uiPriority="48"/>
-    <w:lsdException w:name="List Table 4 Accent 1" w:uiPriority="49"/>
-    <w:lsdException w:name="List Table 5 Dark Accent 1" w:uiPriority="50"/>
-    <w:lsdException w:name="List Table 6 Colorful Accent 1" w:uiPriority="51"/>
-    <w:lsdException w:name="List Table 7 Colorful Accent 1" w:uiPriority="52"/>
-    <w:lsdException w:name="List Table 1 Light Accent 2" w:uiPriority="46"/>
-    <w:lsdException w:name="List Table 2 Accent 2" w:uiPriority="47"/>
-    <w:lsdException w:name="List Table 3 Accent 2" w:uiPriority="48"/>
-    <w:lsdException w:name="List Table 4 Accent 2" w:uiPriority="49"/>
-    <w:lsdException w:name="List Table 5 Dark Accent 2" w:uiPriority="50"/>
-    <w:lsdException w:name="List Table 6 Colorful Accent 2" w:uiPriority="51"/>
-    <w:lsdException w:name="List Table 7 Colorful Accent 2" w:uiPriority="52"/>
-    <w:lsdException w:name="List Table 1 Light Accent 3" w:uiPriority="46"/>
-    <w:lsdException w:name="List Table 2 Accent 3" w:uiPriority="47"/>
-    <w:lsdException w:name="List Table 3 Accent 3" w:uiPriority="48"/>
-    <w:lsdException w:name="List Table 4 Accent 3" w:uiPriority="49"/>
-    <w:lsdException w:name="List Table 5 Dark Accent 3" w:uiPriority="50"/>
-    <w:lsdException w:name="List Table 6 Colorful Accent 3" w:uiPriority="51"/>
-    <w:lsdException w:name="List Table 7 Colorful Accent 3" w:uiPriority="52"/>
-    <w:lsdException w:name="List Table 1 Light Accent 4" w:uiPriority="46"/>
-    <w:lsdException w:name="List Table 2 Accent 4" w:uiPriority="47"/>
-    <w:lsdException w:name="List Table 3 Accent 4" w:uiPriority="48"/>
-    <w:lsdException w:name="List Table 4 Accent 4" w:uiPriority="49"/>
-    <w:lsdException w:name="List Table 5 Dark Accent 4" w:uiPriority="50"/>
-    <w:lsdException w:name="List Table 6 Colorful Accent 4" w:uiPriority="51"/>
-    <w:lsdException w:name="List Table 7 Colorful Accent 4" w:uiPriority="52"/>
-    <w:lsdException w:name="List Table 1 Light Accent 5" w:uiPriority="46"/>
-    <w:lsdException w:name="List Table 2 Accent 5" w:uiPriority="47"/>
-    <w:lsdException w:name="List Table 3 Accent 5" w:uiPriority="48"/>
-    <w:lsdException w:name="List Table 4 Accent 5" w:uiPriority="49"/>
-    <w:lsdException w:name="List Table 5 Dark Accent 5" w:uiPriority="50"/>
-    <w:lsdException w:name="List Table 6 Colorful Accent 5" w:uiPriority="51"/>
-    <w:lsdException w:name="List Table 7 Colorful Accent 5" w:uiPriority="52"/>
-    <w:lsdException w:name="List Table 1 Light Accent 6" w:uiPriority="46"/>
-    <w:lsdException w:name="List Table 2 Accent 6" w:uiPriority="47"/>
-    <w:lsdException w:name="List Table 3 Accent 6" w:uiPriority="48"/>
-    <w:lsdException w:name="List Table 4 Accent 6" w:uiPriority="49"/>
-    <w:lsdException w:name="List Table 5 Dark Accent 6" w:uiPriority="50"/>
-    <w:lsdException w:name="List Table 6 Colorful Accent 6" w:uiPriority="51"/>
-    <w:lsdException w:name="List Table 7 Colorful Accent 6" w:uiPriority="52"/>
+  <w:latentStyles w:defLockedState="0" w:defUIPriority="99" w:defSemiHidden="1" w:defUnhideWhenUsed="1" w:defQFormat="0" w:count="267">
+    <w:lsdException w:name="Normal" w:semiHidden="0" w:uiPriority="0" w:unhideWhenUsed="0" w:qFormat="1"/>
+    <w:lsdException w:name="heading 1" w:semiHidden="0" w:uiPriority="9" w:unhideWhenUsed="0" w:qFormat="1"/>
+    <w:lsdException w:name="heading 2" w:uiPriority="9" w:qFormat="1"/>
+    <w:lsdException w:name="heading 3" w:uiPriority="9" w:qFormat="1"/>
+    <w:lsdException w:name="heading 4" w:uiPriority="9" w:qFormat="1"/>
+    <w:lsdException w:name="heading 5" w:uiPriority="9" w:qFormat="1"/>
+    <w:lsdException w:name="heading 6" w:uiPriority="9" w:qFormat="1"/>
+    <w:lsdException w:name="heading 7" w:uiPriority="9" w:qFormat="1"/>
+    <w:lsdException w:name="heading 8" w:uiPriority="9" w:qFormat="1"/>
+    <w:lsdException w:name="heading 9" w:uiPriority="9" w:qFormat="1"/>
+    <w:lsdException w:name="toc 1" w:uiPriority="39"/>
+    <w:lsdException w:name="toc 2" w:uiPriority="39"/>
+    <w:lsdException w:name="toc 3" w:uiPriority="39"/>
+    <w:lsdException w:name="toc 4" w:uiPriority="39"/>
+    <w:lsdException w:name="toc 5" w:uiPriority="39"/>
+    <w:lsdException w:name="toc 6" w:uiPriority="39"/>
+    <w:lsdException w:name="toc 7" w:uiPriority="39"/>
+    <w:lsdException w:name="toc 8" w:uiPriority="39"/>
+    <w:lsdException w:name="toc 9" w:uiPriority="39"/>
+    <w:lsdException w:name="caption" w:uiPriority="35" w:qFormat="1"/>
+    <w:lsdException w:name="Title" w:semiHidden="0" w:uiPriority="10" w:unhideWhenUsed="0" w:qFormat="1"/>
+    <w:lsdException w:name="Default Paragraph Font" w:uiPriority="1"/>
+    <w:lsdException w:name="Subtitle" w:semiHidden="0" w:uiPriority="11" w:unhideWhenUsed="0" w:qFormat="1"/>
+    <w:lsdException w:name="Strong" w:semiHidden="0" w:uiPriority="22" w:unhideWhenUsed="0" w:qFormat="1"/>
+    <w:lsdException w:name="Emphasis" w:semiHidden="0" w:uiPriority="20" w:unhideWhenUsed="0" w:qFormat="1"/>
+    <w:lsdException w:name="Table Grid" w:semiHidden="0" w:uiPriority="39" w:unhideWhenUsed="0"/>
+    <w:lsdException w:name="Placeholder Text" w:unhideWhenUsed="0"/>
+    <w:lsdException w:name="No Spacing" w:semiHidden="0" w:uiPriority="1" w:unhideWhenUsed="0" w:qFormat="1"/>
+    <w:lsdException w:name="Light Shading" w:semiHidden="0" w:uiPriority="60" w:unhideWhenUsed="0"/>
+    <w:lsdException w:name="Light List" w:semiHidden="0" w:uiPriority="61" w:unhideWhenUsed="0"/>
+    <w:lsdException w:name="Light Grid" w:semiHidden="0" w:uiPriority="62" w:unhideWhenUsed="0"/>
+    <w:lsdException w:name="Medium Shading 1" w:semiHidden="0" w:uiPriority="63" w:unhideWhenUsed="0"/>
+    <w:lsdException w:name="Medium Shading 2" w:semiHidden="0" w:uiPriority="64" w:unhideWhenUsed="0"/>
+    <w:lsdException w:name="Medium List 1" w:semiHidden="0" w:uiPriority="65" w:unhideWhenUsed="0"/>
+    <w:lsdException w:name="Medium List 2" w:semiHidden="0" w:uiPriority="66" w:unhideWhenUsed="0"/>
+    <w:lsdException w:name="Medium Grid 1" w:semiHidden="0" w:uiPriority="67" w:unhideWhenUsed="0"/>
+    <w:lsdException w:name="Medium Grid 2" w:semiHidden="0" w:uiPriority="68" w:unhideWhenUsed="0"/>
+    <w:lsdException w:name="Medium Grid 3" w:semiHidden="0" w:uiPriority="69" w:unhideWhenUsed="0"/>
+    <w:lsdException w:name="Dark List" w:semiHidden="0" w:uiPriority="70" w:unhideWhenUsed="0"/>
+    <w:lsdException w:name="Colorful Shading" w:semiHidden="0" w:uiPriority="71" w:unhideWhenUsed="0"/>
+    <w:lsdException w:name="Colorful List" w:semiHidden="0" w:uiPriority="72" w:unhideWhenUsed="0"/>
+    <w:lsdException w:name="Colorful Grid" w:semiHidden="0" w:uiPriority="73" w:unhideWhenUsed="0"/>
+    <w:lsdException w:name="Light Shading Accent 1" w:semiHidden="0" w:uiPriority="60" w:unhideWhenUsed="0"/>
+    <w:lsdException w:name="Light List Accent 1" w:semiHidden="0" w:uiPriority="61" w:unhideWhenUsed="0"/>
+    <w:lsdException w:name="Light Grid Accent 1" w:semiHidden="0" w:uiPriority="62" w:unhideWhenUsed="0"/>
+    <w:lsdException w:name="Medium Shading 1 Accent 1" w:semiHidden="0" w:uiPriority="63" w:unhideWhenUsed="0"/>
+    <w:lsdException w:name="Medium Shading 2 Accent 1" w:semiHidden="0" w:uiPriority="64" w:unhideWhenUsed="0"/>
+    <w:lsdException w:name="Medium List 1 Accent 1" w:semiHidden="0" w:uiPriority="65" w:unhideWhenUsed="0"/>
+    <w:lsdException w:name="Revision" w:unhideWhenUsed="0"/>
+    <w:lsdException w:name="List Paragraph" w:semiHidden="0" w:uiPriority="34" w:unhideWhenUsed="0" w:qFormat="1"/>
+    <w:lsdException w:name="Quote" w:semiHidden="0" w:uiPriority="29" w:unhideWhenUsed="0" w:qFormat="1"/>
+    <w:lsdException w:name="Intense Quote" w:semiHidden="0" w:uiPriority="30" w:unhideWhenUsed="0" w:qFormat="1"/>
+    <w:lsdException w:name="Medium List 2 Accent 1" w:semiHidden="0" w:uiPriority="66" w:unhideWhenUsed="0"/>
+    <w:lsdException w:name="Medium Grid 1 Accent 1" w:semiHidden="0" w:uiPriority="67" w:unhideWhenUsed="0"/>
+    <w:lsdException w:name="Medium Grid 2 Accent 1" w:semiHidden="0" w:uiPriority="68" w:unhideWhenUsed="0"/>
+    <w:lsdException w:name="Medium Grid 3 Accent 1" w:semiHidden="0" w:uiPriority="69" w:unhideWhenUsed="0"/>
+    <w:lsdException w:name="Dark List Accent 1" w:semiHidden="0" w:uiPriority="70" w:unhideWhenUsed="0"/>
+    <w:lsdException w:name="Colorful Shading Accent 1" w:semiHidden="0" w:uiPriority="71" w:unhideWhenUsed="0"/>
+    <w:lsdException w:name="Colorful List Accent 1" w:semiHidden="0" w:uiPriority="72" w:unhideWhenUsed="0"/>
+    <w:lsdException w:name="Colorful Grid Accent 1" w:semiHidden="0" w:uiPriority="73" w:unhideWhenUsed="0"/>
+    <w:lsdException w:name="Light Shading Accent 2" w:semiHidden="0" w:uiPriority="60" w:unhideWhenUsed="0"/>
+    <w:lsdException w:name="Light List Accent 2" w:semiHidden="0" w:uiPriority="61" w:unhideWhenUsed="0"/>
+    <w:lsdException w:name="Light Grid Accent 2" w:semiHidden="0" w:uiPriority="62" w:unhideWhenUsed="0"/>
+    <w:lsdException w:name="Medium Shading 1 Accent 2" w:semiHidden="0" w:uiPriority="63" w:unhideWhenUsed="0"/>
+    <w:lsdException w:name="Medium Shading 2 Accent 2" w:semiHidden="0" w:uiPriority="64" w:unhideWhenUsed="0"/>
+    <w:lsdException w:name="Medium List 1 Accent 2" w:semiHidden="0" w:uiPriority="65" w:unhideWhenUsed="0"/>
+    <w:lsdException w:name="Medium List 2 Accent 2" w:semiHidden="0" w:uiPriority="66" w:unhideWhenUsed="0"/>
+    <w:lsdException w:name="Medium Grid 1 Accent 2" w:semiHidden="0" w:uiPriority="67" w:unhideWhenUsed="0"/>
+    <w:lsdException w:name="Medium Grid 2 Accent 2" w:semiHidden="0" w:uiPriority="68" w:unhideWhenUsed="0"/>
+    <w:lsdException w:name="Medium Grid 3 Accent 2" w:semiHidden="0" w:uiPriority="69" w:unhideWhenUsed="0"/>
+    <w:lsdException w:name="Dark List Accent 2" w:semiHidden="0" w:uiPriority="70" w:unhideWhenUsed="0"/>
+    <w:lsdException w:name="Colorful Shading Accent 2" w:semiHidden="0" w:uiPriority="71" w:unhideWhenUsed="0"/>
+    <w:lsdException w:name="Colorful List Accent 2" w:semiHidden="0" w:uiPriority="72" w:unhideWhenUsed="0"/>
+    <w:lsdException w:name="Colorful Grid Accent 2" w:semiHidden="0" w:uiPriority="73" w:unhideWhenUsed="0"/>
+    <w:lsdException w:name="Light Shading Accent 3" w:semiHidden="0" w:uiPriority="60" w:unhideWhenUsed="0"/>
+    <w:lsdException w:name="Light List Accent 3" w:semiHidden="0" w:uiPriority="61" w:unhideWhenUsed="0"/>
+    <w:lsdException w:name="Light Grid Accent 3" w:semiHidden="0" w:uiPriority="62" w:unhideWhenUsed="0"/>
+    <w:lsdException w:name="Medium Shading 1 Accent 3" w:semiHidden="0" w:uiPriority="63" w:unhideWhenUsed="0"/>
+    <w:lsdException w:name="Medium Shading 2 Accent 3" w:semiHidden="0" w:uiPriority="64" w:unhideWhenUsed="0"/>
+    <w:lsdException w:name="Medium List 1 Accent 3" w:semiHidden="0" w:uiPriority="65" w:unhideWhenUsed="0"/>
+    <w:lsdException w:name="Medium List 2 Accent 3" w:semiHidden="0" w:uiPriority="66" w:unhideWhenUsed="0"/>
+    <w:lsdException w:name="Medium Grid 1 Accent 3" w:semiHidden="0" w:uiPriority="67" w:unhideWhenUsed="0"/>
+    <w:lsdException w:name="Medium Grid 2 Accent 3" w:semiHidden="0" w:uiPriority="68" w:unhideWhenUsed="0"/>
+    <w:lsdException w:name="Medium Grid 3 Accent 3" w:semiHidden="0" w:uiPriority="69" w:unhideWhenUsed="0"/>
+    <w:lsdException w:name="Dark List Accent 3" w:semiHidden="0" w:uiPriority="70" w:unhideWhenUsed="0"/>
+    <w:lsdException w:name="Colorful Shading Accent 3" w:semiHidden="0" w:uiPriority="71" w:unhideWhenUsed="0"/>
+    <w:lsdException w:name="Colorful List Accent 3" w:semiHidden="0" w:uiPriority="72" w:unhideWhenUsed="0"/>
+    <w:lsdException w:name="Colorful Grid Accent 3" w:semiHidden="0" w:uiPriority="73" w:unhideWhenUsed="0"/>
+    <w:lsdException w:name="Light Shading Accent 4" w:semiHidden="0" w:uiPriority="60" w:unhideWhenUsed="0"/>
+    <w:lsdException w:name="Light List Accent 4" w:semiHidden="0" w:uiPriority="61" w:unhideWhenUsed="0"/>
+    <w:lsdException w:name="Light Grid Accent 4" w:semiHidden="0" w:uiPriority="62" w:unhideWhenUsed="0"/>
+    <w:lsdException w:name="Medium Shading 1 Accent 4" w:semiHidden="0" w:uiPriority="63" w:unhideWhenUsed="0"/>
+    <w:lsdException w:name="Medium Shading 2 Accent 4" w:semiHidden="0" w:uiPriority="64" w:unhideWhenUsed="0"/>
+    <w:lsdException w:name="Medium List 1 Accent 4" w:semiHidden="0" w:uiPriority="65" w:unhideWhenUsed="0"/>
+    <w:lsdException w:name="Medium List 2 Accent 4" w:semiHidden="0" w:uiPriority="66" w:unhideWhenUsed="0"/>
+    <w:lsdException w:name="Medium Grid 1 Accent 4" w:semiHidden="0" w:uiPriority="67" w:unhideWhenUsed="0"/>
+    <w:lsdException w:name="Medium Grid 2 Accent 4" w:semiHidden="0" w:uiPriority="68" w:unhideWhenUsed="0"/>
+    <w:lsdException w:name="Medium Grid 3 Accent 4" w:semiHidden="0" w:uiPriority="69" w:unhideWhenUsed="0"/>
+    <w:lsdException w:name="Dark List Accent 4" w:semiHidden="0" w:uiPriority="70" w:unhideWhenUsed="0"/>
+    <w:lsdException w:name="Colorful Shading Accent 4" w:semiHidden="0" w:uiPriority="71" w:unhideWhenUsed="0"/>
+    <w:lsdException w:name="Colorful List Accent 4" w:semiHidden="0" w:uiPriority="72" w:unhideWhenUsed="0"/>
+    <w:lsdException w:name="Colorful Grid Accent 4" w:semiHidden="0" w:uiPriority="73" w:unhideWhenUsed="0"/>
+    <w:lsdException w:name="Light Shading Accent 5" w:semiHidden="0" w:uiPriority="60" w:unhideWhenUsed="0"/>
+    <w:lsdException w:name="Light List Accent 5" w:semiHidden="0" w:uiPriority="61" w:unhideWhenUsed="0"/>
+    <w:lsdException w:name="Light Grid Accent 5" w:semiHidden="0" w:uiPriority="62" w:unhideWhenUsed="0"/>
+    <w:lsdException w:name="Medium Shading 1 Accent 5" w:semiHidden="0" w:uiPriority="63" w:unhideWhenUsed="0"/>
+    <w:lsdException w:name="Medium Shading 2 Accent 5" w:semiHidden="0" w:uiPriority="64" w:unhideWhenUsed="0"/>
+    <w:lsdException w:name="Medium List 1 Accent 5" w:semiHidden="0" w:uiPriority="65" w:unhideWhenUsed="0"/>
+    <w:lsdException w:name="Medium List 2 Accent 5" w:semiHidden="0" w:uiPriority="66" w:unhideWhenUsed="0"/>
+    <w:lsdException w:name="Medium Grid 1 Accent 5" w:semiHidden="0" w:uiPriority="67" w:unhideWhenUsed="0"/>
+    <w:lsdException w:name="Medium Grid 2 Accent 5" w:semiHidden="0" w:uiPriority="68" w:unhideWhenUsed="0"/>
+    <w:lsdException w:name="Medium Grid 3 Accent 5" w:semiHidden="0" w:uiPriority="69" w:unhideWhenUsed="0"/>
+    <w:lsdException w:name="Dark List Accent 5" w:semiHidden="0" w:uiPriority="70" w:unhideWhenUsed="0"/>
+    <w:lsdException w:name="Colorful Shading Accent 5" w:semiHidden="0" w:uiPriority="71" w:unhideWhenUsed="0"/>
+    <w:lsdException w:name="Colorful List Accent 5" w:semiHidden="0" w:uiPriority="72" w:unhideWhenUsed="0"/>
+    <w:lsdException w:name="Colorful Grid Accent 5" w:semiHidden="0" w:uiPriority="73" w:unhideWhenUsed="0"/>
+    <w:lsdException w:name="Light Shading Accent 6" w:semiHidden="0" w:uiPriority="60" w:unhideWhenUsed="0"/>
+    <w:lsdException w:name="Light List Accent 6" w:semiHidden="0" w:uiPriority="61" w:unhideWhenUsed="0"/>
+    <w:lsdException w:name="Light Grid Accent 6" w:semiHidden="0" w:uiPriority="62" w:unhideWhenUsed="0"/>
+    <w:lsdException w:name="Medium Shading 1 Accent 6" w:semiHidden="0" w:uiPriority="63" w:unhideWhenUsed="0"/>
+    <w:lsdException w:name="Medium Shading 2 Accent 6" w:semiHidden="0" w:uiPriority="64" w:unhideWhenUsed="0"/>
+    <w:lsdException w:name="Medium List 1 Accent 6" w:semiHidden="0" w:uiPriority="65" w:unhideWhenUsed="0"/>
+    <w:lsdException w:name="Medium List 2 Accent 6" w:semiHidden="0" w:uiPriority="66" w:unhideWhenUsed="0"/>
+    <w:lsdException w:name="Medium Grid 1 Accent 6" w:semiHidden="0" w:uiPriority="67" w:unhideWhenUsed="0"/>
+    <w:lsdException w:name="Medium Grid 2 Accent 6" w:semiHidden="0" w:uiPriority="68" w:unhideWhenUsed="0"/>
+    <w:lsdException w:name="Medium Grid 3 Accent 6" w:semiHidden="0" w:uiPriority="69" w:unhideWhenUsed="0"/>
+    <w:lsdException w:name="Dark List Accent 6" w:semiHidden="0" w:uiPriority="70" w:unhideWhenUsed="0"/>
+    <w:lsdException w:name="Colorful Shading Accent 6" w:semiHidden="0" w:uiPriority="71" w:unhideWhenUsed="0"/>
+    <w:lsdException w:name="Colorful List Accent 6" w:semiHidden="0" w:uiPriority="72" w:unhideWhenUsed="0"/>
+    <w:lsdException w:name="Colorful Grid Accent 6" w:semiHidden="0" w:uiPriority="73" w:unhideWhenUsed="0"/>
+    <w:lsdException w:name="Subtle Emphasis" w:semiHidden="0" w:uiPriority="19" w:unhideWhenUsed="0" w:qFormat="1"/>
+    <w:lsdException w:name="Intense Emphasis" w:semiHidden="0" w:uiPriority="21" w:unhideWhenUsed="0" w:qFormat="1"/>
+    <w:lsdException w:name="Subtle Reference" w:semiHidden="0" w:uiPriority="31" w:unhideWhenUsed="0" w:qFormat="1"/>
+    <w:lsdException w:name="Intense Reference" w:semiHidden="0" w:uiPriority="32" w:unhideWhenUsed="0" w:qFormat="1"/>
+    <w:lsdException w:name="Book Title" w:semiHidden="0" w:uiPriority="33" w:unhideWhenUsed="0" w:qFormat="1"/>
+    <w:lsdException w:name="Bibliography" w:uiPriority="37"/>
+    <w:lsdException w:name="TOC Heading" w:uiPriority="39" w:qFormat="1"/>
+  </w:latentStyles>
+  <w:style w:type="paragraph" w:default="1" w:styleId="Normal">
+    <w:name w:val="Normal"/>
+    <w:qFormat/>
+    <w:rsid w:val="00A00B5D"/>
+    <w:pPr>
+      <w:spacing w:line="252" w:lineRule="auto"/>
+    </w:pPr>
+  </w:style>
+  <w:style w:type="character" w:default="1" w:styleId="DefaultParagraphFont">
+    <w:name w:val="Default Paragraph Font"/>
+    <w:uiPriority w:val="1"/>
+    <w:semiHidden/>
+    <w:unhideWhenUsed/>
+  </w:style>
+  <w:style w:type="table" w:default="1" w:styleId="TableNormal">
+    <w:name w:val="Normal Table"/>
+    <w:uiPriority w:val="99"/>
+    <w:semiHidden/>
+    <w:unhideWhenUsed/>
+    <w:tblPr>
+      <w:tblInd w:w="0" w:type="dxa"/>
+      <w:tblCellMar>
+        <w:top w:w="0" w:type="dxa"/>
+        <w:left w:w="108" w:type="dxa"/>
+        <w:bottom w:w="0" w:type="dxa"/>
+        <w:right w:w="108" w:type="dxa"/>
+      </w:tblCellMar>
+    </w:tblPr>
+  </w:style>
+  <w:style w:type="numbering" w:default="1" w:styleId="NoList">
+    <w:name w:val="No List"/>
+    <w:uiPriority w:val="99"/>
+    <w:semiHidden/>
+    <w:unhideWhenUsed/>
+  </w:style>
+  <w:style w:type="paragraph" w:styleId="ListParagraph">
+    <w:name w:val="List Paragraph"/>
+    <w:basedOn w:val="Normal"/>
+    <w:uiPriority w:val="34"/>
+    <w:qFormat/>
+    <w:rsid w:val="00A00B5D"/>
+    <w:pPr>
+      <w:ind w:left="720"/>
+      <w:contextualSpacing/>
+    </w:pPr>
+  </w:style>
+  <w:style w:type="character" w:styleId="Hyperlink">
+    <w:name w:val="Hyperlink"/>
+    <w:basedOn w:val="DefaultParagraphFont"/>
+    <w:uiPriority w:val="99"/>
+    <w:unhideWhenUsed/>
+    <w:rsid w:val="00C522F2"/>
+    <w:rPr>
+      <w:color w:val="0000FF"/>
+      <w:u w:val="single"/>
+    </w:rPr>
+  </w:style>
+</w:styles>
+</file>
+
+<file path=word/stylesWithEffects.xml><?xml version="1.0" encoding="utf-8"?>
+<w:styles xmlns:wpc="http://schemas.microsoft.com/office/word/2010/wordprocessingCanvas" xmlns:mc="http://schemas.openxmlformats.org/markup-compatibility/2006" xmlns:o="urn:schemas-microsoft-com:office:office" xmlns:r="http://schemas.openxmlformats.org/officeDocument/2006/relationships" xmlns:m="http://schemas.openxmlformats.org/officeDocument/2006/math" xmlns:v="urn:schemas-microsoft-com:vml" xmlns:wp14="http://schemas.microsoft.com/office/word/2010/wordprocessingDrawing" xmlns:wp="http://schemas.openxmlformats.org/drawingml/2006/wordprocessingDrawing" xmlns:w10="urn:schemas-microsoft-com:office:word" xmlns:w="http://schemas.openxmlformats.org/wordprocessingml/2006/main" xmlns:w14="http://schemas.microsoft.com/office/word/2010/wordml" xmlns:wpg="http://schemas.microsoft.com/office/word/2010/wordprocessingGroup" xmlns:wpi="http://schemas.microsoft.com/office/word/2010/wordprocessingInk" xmlns:wne="http://schemas.microsoft.com/office/word/2006/wordml" xmlns:wps="http://schemas.microsoft.com/office/word/2010/wordprocessingShape" mc:Ignorable="w14 wp14">
+  <w:docDefaults>
+    <w:rPrDefault>
+      <w:rPr>
+        <w:rFonts w:asciiTheme="minorHAnsi" w:eastAsiaTheme="minorHAnsi" w:hAnsiTheme="minorHAnsi" w:cstheme="minorBidi"/>
+        <w:sz w:val="22"/>
+        <w:szCs w:val="22"/>
+        <w:lang w:val="en-US" w:eastAsia="en-US" w:bidi="ar-SA"/>
+      </w:rPr>
+    </w:rPrDefault>
+    <w:pPrDefault>
+      <w:pPr>
+        <w:spacing w:after="160" w:line="259" w:lineRule="auto"/>
+      </w:pPr>
+    </w:pPrDefault>
+  </w:docDefaults>
+  <w:latentStyles w:defLockedState="0" w:defUIPriority="99" w:defSemiHidden="1" w:defUnhideWhenUsed="1" w:defQFormat="0" w:count="267">
+    <w:lsdException w:name="Normal" w:semiHidden="0" w:uiPriority="0" w:unhideWhenUsed="0" w:qFormat="1"/>
+    <w:lsdException w:name="heading 1" w:semiHidden="0" w:uiPriority="9" w:unhideWhenUsed="0" w:qFormat="1"/>
+    <w:lsdException w:name="heading 2" w:uiPriority="9" w:qFormat="1"/>
+    <w:lsdException w:name="heading 3" w:uiPriority="9" w:qFormat="1"/>
+    <w:lsdException w:name="heading 4" w:uiPriority="9" w:qFormat="1"/>
+    <w:lsdException w:name="heading 5" w:uiPriority="9" w:qFormat="1"/>
+    <w:lsdException w:name="heading 6" w:uiPriority="9" w:qFormat="1"/>
+    <w:lsdException w:name="heading 7" w:uiPriority="9" w:qFormat="1"/>
+    <w:lsdException w:name="heading 8" w:uiPriority="9" w:qFormat="1"/>
+    <w:lsdException w:name="heading 9" w:uiPriority="9" w:qFormat="1"/>
+    <w:lsdException w:name="toc 1" w:uiPriority="39"/>
+    <w:lsdException w:name="toc 2" w:uiPriority="39"/>
+    <w:lsdException w:name="toc 3" w:uiPriority="39"/>
+    <w:lsdException w:name="toc 4" w:uiPriority="39"/>
+    <w:lsdException w:name="toc 5" w:uiPriority="39"/>
+    <w:lsdException w:name="toc 6" w:uiPriority="39"/>
+    <w:lsdException w:name="toc 7" w:uiPriority="39"/>
+    <w:lsdException w:name="toc 8" w:uiPriority="39"/>
+    <w:lsdException w:name="toc 9" w:uiPriority="39"/>
+    <w:lsdException w:name="caption" w:uiPriority="35" w:qFormat="1"/>
+    <w:lsdException w:name="Title" w:semiHidden="0" w:uiPriority="10" w:unhideWhenUsed="0" w:qFormat="1"/>
+    <w:lsdException w:name="Default Paragraph Font" w:uiPriority="1"/>
+    <w:lsdException w:name="Subtitle" w:semiHidden="0" w:uiPriority="11" w:unhideWhenUsed="0" w:qFormat="1"/>
+    <w:lsdException w:name="Strong" w:semiHidden="0" w:uiPriority="22" w:unhideWhenUsed="0" w:qFormat="1"/>
+    <w:lsdException w:name="Emphasis" w:semiHidden="0" w:uiPriority="20" w:unhideWhenUsed="0" w:qFormat="1"/>
+    <w:lsdException w:name="Table Grid" w:semiHidden="0" w:uiPriority="39" w:unhideWhenUsed="0"/>
+    <w:lsdException w:name="Placeholder Text" w:unhideWhenUsed="0"/>
+    <w:lsdException w:name="No Spacing" w:semiHidden="0" w:uiPriority="1" w:unhideWhenUsed="0" w:qFormat="1"/>
+    <w:lsdException w:name="Light Shading" w:semiHidden="0" w:uiPriority="60" w:unhideWhenUsed="0"/>
+    <w:lsdException w:name="Light List" w:semiHidden="0" w:uiPriority="61" w:unhideWhenUsed="0"/>
+    <w:lsdException w:name="Light Grid" w:semiHidden="0" w:uiPriority="62" w:unhideWhenUsed="0"/>
+    <w:lsdException w:name="Medium Shading 1" w:semiHidden="0" w:uiPriority="63" w:unhideWhenUsed="0"/>
+    <w:lsdException w:name="Medium Shading 2" w:semiHidden="0" w:uiPriority="64" w:unhideWhenUsed="0"/>
+    <w:lsdException w:name="Medium List 1" w:semiHidden="0" w:uiPriority="65" w:unhideWhenUsed="0"/>
+    <w:lsdException w:name="Medium List 2" w:semiHidden="0" w:uiPriority="66" w:unhideWhenUsed="0"/>
+    <w:lsdException w:name="Medium Grid 1" w:semiHidden="0" w:uiPriority="67" w:unhideWhenUsed="0"/>
+    <w:lsdException w:name="Medium Grid 2" w:semiHidden="0" w:uiPriority="68" w:unhideWhenUsed="0"/>
+    <w:lsdException w:name="Medium Grid 3" w:semiHidden="0" w:uiPriority="69" w:unhideWhenUsed="0"/>
+    <w:lsdException w:name="Dark List" w:semiHidden="0" w:uiPriority="70" w:unhideWhenUsed="0"/>
+    <w:lsdException w:name="Colorful Shading" w:semiHidden="0" w:uiPriority="71" w:unhideWhenUsed="0"/>
+    <w:lsdException w:name="Colorful List" w:semiHidden="0" w:uiPriority="72" w:unhideWhenUsed="0"/>
+    <w:lsdException w:name="Colorful Grid" w:semiHidden="0" w:uiPriority="73" w:unhideWhenUsed="0"/>
+    <w:lsdException w:name="Light Shading Accent 1" w:semiHidden="0" w:uiPriority="60" w:unhideWhenUsed="0"/>
+    <w:lsdException w:name="Light List Accent 1" w:semiHidden="0" w:uiPriority="61" w:unhideWhenUsed="0"/>
+    <w:lsdException w:name="Light Grid Accent 1" w:semiHidden="0" w:uiPriority="62" w:unhideWhenUsed="0"/>
+    <w:lsdException w:name="Medium Shading 1 Accent 1" w:semiHidden="0" w:uiPriority="63" w:unhideWhenUsed="0"/>
+    <w:lsdException w:name="Medium Shading 2 Accent 1" w:semiHidden="0" w:uiPriority="64" w:unhideWhenUsed="0"/>
+    <w:lsdException w:name="Medium List 1 Accent 1" w:semiHidden="0" w:uiPriority="65" w:unhideWhenUsed="0"/>
+    <w:lsdException w:name="Revision" w:unhideWhenUsed="0"/>
+    <w:lsdException w:name="List Paragraph" w:semiHidden="0" w:uiPriority="34" w:unhideWhenUsed="0" w:qFormat="1"/>
+    <w:lsdException w:name="Quote" w:semiHidden="0" w:uiPriority="29" w:unhideWhenUsed="0" w:qFormat="1"/>
+    <w:lsdException w:name="Intense Quote" w:semiHidden="0" w:uiPriority="30" w:unhideWhenUsed="0" w:qFormat="1"/>
+    <w:lsdException w:name="Medium List 2 Accent 1" w:semiHidden="0" w:uiPriority="66" w:unhideWhenUsed="0"/>
+    <w:lsdException w:name="Medium Grid 1 Accent 1" w:semiHidden="0" w:uiPriority="67" w:unhideWhenUsed="0"/>
+    <w:lsdException w:name="Medium Grid 2 Accent 1" w:semiHidden="0" w:uiPriority="68" w:unhideWhenUsed="0"/>
+    <w:lsdException w:name="Medium Grid 3 Accent 1" w:semiHidden="0" w:uiPriority="69" w:unhideWhenUsed="0"/>
+    <w:lsdException w:name="Dark List Accent 1" w:semiHidden="0" w:uiPriority="70" w:unhideWhenUsed="0"/>
+    <w:lsdException w:name="Colorful Shading Accent 1" w:semiHidden="0" w:uiPriority="71" w:unhideWhenUsed="0"/>
+    <w:lsdException w:name="Colorful List Accent 1" w:semiHidden="0" w:uiPriority="72" w:unhideWhenUsed="0"/>
+    <w:lsdException w:name="Colorful Grid Accent 1" w:semiHidden="0" w:uiPriority="73" w:unhideWhenUsed="0"/>
+    <w:lsdException w:name="Light Shading Accent 2" w:semiHidden="0" w:uiPriority="60" w:unhideWhenUsed="0"/>
+    <w:lsdException w:name="Light List Accent 2" w:semiHidden="0" w:uiPriority="61" w:unhideWhenUsed="0"/>
+    <w:lsdException w:name="Light Grid Accent 2" w:semiHidden="0" w:uiPriority="62" w:unhideWhenUsed="0"/>
+    <w:lsdException w:name="Medium Shading 1 Accent 2" w:semiHidden="0" w:uiPriority="63" w:unhideWhenUsed="0"/>
+    <w:lsdException w:name="Medium Shading 2 Accent 2" w:semiHidden="0" w:uiPriority="64" w:unhideWhenUsed="0"/>
+    <w:lsdException w:name="Medium List 1 Accent 2" w:semiHidden="0" w:uiPriority="65" w:unhideWhenUsed="0"/>
+    <w:lsdException w:name="Medium List 2 Accent 2" w:semiHidden="0" w:uiPriority="66" w:unhideWhenUsed="0"/>
+    <w:lsdException w:name="Medium Grid 1 Accent 2" w:semiHidden="0" w:uiPriority="67" w:unhideWhenUsed="0"/>
+    <w:lsdException w:name="Medium Grid 2 Accent 2" w:semiHidden="0" w:uiPriority="68" w:unhideWhenUsed="0"/>
+    <w:lsdException w:name="Medium Grid 3 Accent 2" w:semiHidden="0" w:uiPriority="69" w:unhideWhenUsed="0"/>
+    <w:lsdException w:name="Dark List Accent 2" w:semiHidden="0" w:uiPriority="70" w:unhideWhenUsed="0"/>
+    <w:lsdException w:name="Colorful Shading Accent 2" w:semiHidden="0" w:uiPriority="71" w:unhideWhenUsed="0"/>
+    <w:lsdException w:name="Colorful List Accent 2" w:semiHidden="0" w:uiPriority="72" w:unhideWhenUsed="0"/>
+    <w:lsdException w:name="Colorful Grid Accent 2" w:semiHidden="0" w:uiPriority="73" w:unhideWhenUsed="0"/>
+    <w:lsdException w:name="Light Shading Accent 3" w:semiHidden="0" w:uiPriority="60" w:unhideWhenUsed="0"/>
+    <w:lsdException w:name="Light List Accent 3" w:semiHidden="0" w:uiPriority="61" w:unhideWhenUsed="0"/>
+    <w:lsdException w:name="Light Grid Accent 3" w:semiHidden="0" w:uiPriority="62" w:unhideWhenUsed="0"/>
+    <w:lsdException w:name="Medium Shading 1 Accent 3" w:semiHidden="0" w:uiPriority="63" w:unhideWhenUsed="0"/>
+    <w:lsdException w:name="Medium Shading 2 Accent 3" w:semiHidden="0" w:uiPriority="64" w:unhideWhenUsed="0"/>
+    <w:lsdException w:name="Medium List 1 Accent 3" w:semiHidden="0" w:uiPriority="65" w:unhideWhenUsed="0"/>
+    <w:lsdException w:name="Medium List 2 Accent 3" w:semiHidden="0" w:uiPriority="66" w:unhideWhenUsed="0"/>
+    <w:lsdException w:name="Medium Grid 1 Accent 3" w:semiHidden="0" w:uiPriority="67" w:unhideWhenUsed="0"/>
+    <w:lsdException w:name="Medium Grid 2 Accent 3" w:semiHidden="0" w:uiPriority="68" w:unhideWhenUsed="0"/>
+    <w:lsdException w:name="Medium Grid 3 Accent 3" w:semiHidden="0" w:uiPriority="69" w:unhideWhenUsed="0"/>
+    <w:lsdException w:name="Dark List Accent 3" w:semiHidden="0" w:uiPriority="70" w:unhideWhenUsed="0"/>
+    <w:lsdException w:name="Colorful Shading Accent 3" w:semiHidden="0" w:uiPriority="71" w:unhideWhenUsed="0"/>
+    <w:lsdException w:name="Colorful List Accent 3" w:semiHidden="0" w:uiPriority="72" w:unhideWhenUsed="0"/>
+    <w:lsdException w:name="Colorful Grid Accent 3" w:semiHidden="0" w:uiPriority="73" w:unhideWhenUsed="0"/>
+    <w:lsdException w:name="Light Shading Accent 4" w:semiHidden="0" w:uiPriority="60" w:unhideWhenUsed="0"/>
+    <w:lsdException w:name="Light List Accent 4" w:semiHidden="0" w:uiPriority="61" w:unhideWhenUsed="0"/>
+    <w:lsdException w:name="Light Grid Accent 4" w:semiHidden="0" w:uiPriority="62" w:unhideWhenUsed="0"/>
+    <w:lsdException w:name="Medium Shading 1 Accent 4" w:semiHidden="0" w:uiPriority="63" w:unhideWhenUsed="0"/>
+    <w:lsdException w:name="Medium Shading 2 Accent 4" w:semiHidden="0" w:uiPriority="64" w:unhideWhenUsed="0"/>
+    <w:lsdException w:name="Medium List 1 Accent 4" w:semiHidden="0" w:uiPriority="65" w:unhideWhenUsed="0"/>
+    <w:lsdException w:name="Medium List 2 Accent 4" w:semiHidden="0" w:uiPriority="66" w:unhideWhenUsed="0"/>
+    <w:lsdException w:name="Medium Grid 1 Accent 4" w:semiHidden="0" w:uiPriority="67" w:unhideWhenUsed="0"/>
+    <w:lsdException w:name="Medium Grid 2 Accent 4" w:semiHidden="0" w:uiPriority="68" w:unhideWhenUsed="0"/>
+    <w:lsdException w:name="Medium Grid 3 Accent 4" w:semiHidden="0" w:uiPriority="69" w:unhideWhenUsed="0"/>
+    <w:lsdException w:name="Dark List Accent 4" w:semiHidden="0" w:uiPriority="70" w:unhideWhenUsed="0"/>
+    <w:lsdException w:name="Colorful Shading Accent 4" w:semiHidden="0" w:uiPriority="71" w:unhideWhenUsed="0"/>
+    <w:lsdException w:name="Colorful List Accent 4" w:semiHidden="0" w:uiPriority="72" w:unhideWhenUsed="0"/>
+    <w:lsdException w:name="Colorful Grid Accent 4" w:semiHidden="0" w:uiPriority="73" w:unhideWhenUsed="0"/>
+    <w:lsdException w:name="Light Shading Accent 5" w:semiHidden="0" w:uiPriority="60" w:unhideWhenUsed="0"/>
+    <w:lsdException w:name="Light List Accent 5" w:semiHidden="0" w:uiPriority="61" w:unhideWhenUsed="0"/>
+    <w:lsdException w:name="Light Grid Accent 5" w:semiHidden="0" w:uiPriority="62" w:unhideWhenUsed="0"/>
+    <w:lsdException w:name="Medium Shading 1 Accent 5" w:semiHidden="0" w:uiPriority="63" w:unhideWhenUsed="0"/>
+    <w:lsdException w:name="Medium Shading 2 Accent 5" w:semiHidden="0" w:uiPriority="64" w:unhideWhenUsed="0"/>
+    <w:lsdException w:name="Medium List 1 Accent 5" w:semiHidden="0" w:uiPriority="65" w:unhideWhenUsed="0"/>
+    <w:lsdException w:name="Medium List 2 Accent 5" w:semiHidden="0" w:uiPriority="66" w:unhideWhenUsed="0"/>
+    <w:lsdException w:name="Medium Grid 1 Accent 5" w:semiHidden="0" w:uiPriority="67" w:unhideWhenUsed="0"/>
+    <w:lsdException w:name="Medium Grid 2 Accent 5" w:semiHidden="0" w:uiPriority="68" w:unhideWhenUsed="0"/>
+    <w:lsdException w:name="Medium Grid 3 Accent 5" w:semiHidden="0" w:uiPriority="69" w:unhideWhenUsed="0"/>
+    <w:lsdException w:name="Dark List Accent 5" w:semiHidden="0" w:uiPriority="70" w:unhideWhenUsed="0"/>
+    <w:lsdException w:name="Colorful Shading Accent 5" w:semiHidden="0" w:uiPriority="71" w:unhideWhenUsed="0"/>
+    <w:lsdException w:name="Colorful List Accent 5" w:semiHidden="0" w:uiPriority="72" w:unhideWhenUsed="0"/>
+    <w:lsdException w:name="Colorful Grid Accent 5" w:semiHidden="0" w:uiPriority="73" w:unhideWhenUsed="0"/>
+    <w:lsdException w:name="Light Shading Accent 6" w:semiHidden="0" w:uiPriority="60" w:unhideWhenUsed="0"/>
+    <w:lsdException w:name="Light List Accent 6" w:semiHidden="0" w:uiPriority="61" w:unhideWhenUsed="0"/>
+    <w:lsdException w:name="Light Grid Accent 6" w:semiHidden="0" w:uiPriority="62" w:unhideWhenUsed="0"/>
+    <w:lsdException w:name="Medium Shading 1 Accent 6" w:semiHidden="0" w:uiPriority="63" w:unhideWhenUsed="0"/>
+    <w:lsdException w:name="Medium Shading 2 Accent 6" w:semiHidden="0" w:uiPriority="64" w:unhideWhenUsed="0"/>
+    <w:lsdException w:name="Medium List 1 Accent 6" w:semiHidden="0" w:uiPriority="65" w:unhideWhenUsed="0"/>
+    <w:lsdException w:name="Medium List 2 Accent 6" w:semiHidden="0" w:uiPriority="66" w:unhideWhenUsed="0"/>
+    <w:lsdException w:name="Medium Grid 1 Accent 6" w:semiHidden="0" w:uiPriority="67" w:unhideWhenUsed="0"/>
+    <w:lsdException w:name="Medium Grid 2 Accent 6" w:semiHidden="0" w:uiPriority="68" w:unhideWhenUsed="0"/>
+    <w:lsdException w:name="Medium Grid 3 Accent 6" w:semiHidden="0" w:uiPriority="69" w:unhideWhenUsed="0"/>
+    <w:lsdException w:name="Dark List Accent 6" w:semiHidden="0" w:uiPriority="70" w:unhideWhenUsed="0"/>
+    <w:lsdException w:name="Colorful Shading Accent 6" w:semiHidden="0" w:uiPriority="71" w:unhideWhenUsed="0"/>
+    <w:lsdException w:name="Colorful List Accent 6" w:semiHidden="0" w:uiPriority="72" w:unhideWhenUsed="0"/>
+    <w:lsdException w:name="Colorful Grid Accent 6" w:semiHidden="0" w:uiPriority="73" w:unhideWhenUsed="0"/>
+    <w:lsdException w:name="Subtle Emphasis" w:semiHidden="0" w:uiPriority="19" w:unhideWhenUsed="0" w:qFormat="1"/>
+    <w:lsdException w:name="Intense Emphasis" w:semiHidden="0" w:uiPriority="21" w:unhideWhenUsed="0" w:qFormat="1"/>
+    <w:lsdException w:name="Subtle Reference" w:semiHidden="0" w:uiPriority="31" w:unhideWhenUsed="0" w:qFormat="1"/>
+    <w:lsdException w:name="Intense Reference" w:semiHidden="0" w:uiPriority="32" w:unhideWhenUsed="0" w:qFormat="1"/>
+    <w:lsdException w:name="Book Title" w:semiHidden="0" w:uiPriority="33" w:unhideWhenUsed="0" w:qFormat="1"/>
+    <w:lsdException w:name="Bibliography" w:uiPriority="37"/>
+    <w:lsdException w:name="TOC Heading" w:uiPriority="39" w:qFormat="1"/>
   </w:latentStyles>
   <w:style w:type="paragraph" w:default="1" w:styleId="Normal">
     <w:name w:val="Normal"/>
@@ -8419,7 +8443,7 @@
   <a:extraClrSchemeLst/>
   <a:extLst>
     <a:ext uri="{05A4C25C-085E-4340-85A3-A5531E510DB2}">
-      <thm15:themeFamily xmlns:thm15="http://schemas.microsoft.com/office/thememl/2012/main" name="Office Theme" id="{62F939B6-93AF-4DB8-9C6B-D6C7DFDC589F}" vid="{4A3C46E8-61CC-4603-A589-7422A47A8E4A}"/>
+      <thm15:themeFamily xmlns:thm15="http://schemas.microsoft.com/office/thememl/2012/main" xmlns="" name="Office Theme" id="{62F939B6-93AF-4DB8-9C6B-D6C7DFDC589F}" vid="{4A3C46E8-61CC-4603-A589-7422A47A8E4A}"/>
     </a:ext>
   </a:extLst>
 </a:theme>

</xml_diff>